<commit_message>
Add Excercise 5, 6 and 7
</commit_message>
<xml_diff>
--- a/TP01_Nunez_Lucas/TP01.docx
+++ b/TP01_Nunez_Lucas/TP01.docx
@@ -127,6 +127,7 @@
     </w:p>
     <w:p>
       <w:pPr>
+        <w:spacing w:after="0"/>
         <w:rPr>
           <w:sz w:val="24"/>
           <w:szCs w:val="24"/>
@@ -526,8 +527,8 @@
           <w:noProof/>
         </w:rPr>
         <w:drawing>
-          <wp:inline distT="0" distB="0" distL="0" distR="0" wp14:anchorId="0BF82372" wp14:editId="3CF478AB">
-            <wp:extent cx="3960000" cy="1422000"/>
+          <wp:inline distT="0" distB="0" distL="0" distR="0" wp14:anchorId="0BF82372" wp14:editId="7E3290A6">
+            <wp:extent cx="3959860" cy="1421765"/>
             <wp:effectExtent l="0" t="0" r="2540" b="6985"/>
             <wp:docPr id="1" name="Imagen 1"/>
             <wp:cNvGraphicFramePr>
@@ -556,7 +557,7 @@
                   <pic:spPr bwMode="auto">
                     <a:xfrm>
                       <a:off x="0" y="0"/>
-                      <a:ext cx="3960000" cy="1422000"/>
+                      <a:ext cx="3959860" cy="1421765"/>
                     </a:xfrm>
                     <a:prstGeom prst="rect">
                       <a:avLst/>
@@ -632,13 +633,64 @@
           <w:szCs w:val="24"/>
           <w:lang w:val="es-ES"/>
         </w:rPr>
-        <w:t>0</w:t>
-      </w:r>
-      <w:r>
-        <w:rPr>
-          <w:sz w:val="24"/>
-          <w:szCs w:val="24"/>
-          <w:lang w:val="es-ES"/>
+        <w:t>02: Evaluar</w:t>
+      </w:r>
+      <w:r>
+        <w:rPr>
+          <w:sz w:val="24"/>
+          <w:szCs w:val="24"/>
+        </w:rPr>
+        <w:t xml:space="preserve"> la siguiente expresión</w:t>
+      </w:r>
+      <w:r>
+        <w:rPr>
+          <w:sz w:val="24"/>
+          <w:szCs w:val="24"/>
+        </w:rPr>
+        <w:t>:</w:t>
+      </w:r>
+    </w:p>
+    <w:p>
+      <w:pPr>
+        <w:jc w:val="center"/>
+        <w:rPr>
+          <w:sz w:val="24"/>
+          <w:szCs w:val="24"/>
+        </w:rPr>
+      </w:pPr>
+      <w:bookmarkStart w:id="0" w:name="_Hlk162826676"/>
+      <w:r>
+        <w:rPr>
+          <w:sz w:val="24"/>
+          <w:szCs w:val="24"/>
+        </w:rPr>
+        <w:t>4</w:t>
+      </w:r>
+      <w:r>
+        <w:rPr>
+          <w:sz w:val="24"/>
+          <w:szCs w:val="24"/>
+        </w:rPr>
+        <w:t xml:space="preserve"> </w:t>
+      </w:r>
+      <w:r>
+        <w:rPr>
+          <w:sz w:val="24"/>
+          <w:szCs w:val="24"/>
+        </w:rPr>
+        <w:t>/</w:t>
+      </w:r>
+      <w:r>
+        <w:rPr>
+          <w:sz w:val="24"/>
+          <w:szCs w:val="24"/>
+        </w:rPr>
+        <w:t xml:space="preserve"> </w:t>
+      </w:r>
+      <w:r>
+        <w:rPr>
+          <w:sz w:val="24"/>
+          <w:szCs w:val="24"/>
         </w:rPr>
         <w:t>2</w:t>
       </w:r>
@@ -646,53 +698,6 @@
         <w:rPr>
           <w:sz w:val="24"/>
           <w:szCs w:val="24"/>
-          <w:lang w:val="es-ES"/>
-        </w:rPr>
-        <w:t xml:space="preserve">: </w:t>
-      </w:r>
-      <w:r>
-        <w:rPr>
-          <w:sz w:val="24"/>
-          <w:szCs w:val="24"/>
-          <w:lang w:val="es-ES"/>
-        </w:rPr>
-        <w:t>Evaluar</w:t>
-      </w:r>
-      <w:r>
-        <w:rPr>
-          <w:sz w:val="24"/>
-          <w:szCs w:val="24"/>
-        </w:rPr>
-        <w:t xml:space="preserve"> la siguiente expresión</w:t>
-      </w:r>
-      <w:r>
-        <w:rPr>
-          <w:sz w:val="24"/>
-          <w:szCs w:val="24"/>
-        </w:rPr>
-        <w:t>:</w:t>
-      </w:r>
-    </w:p>
-    <w:p>
-      <w:pPr>
-        <w:jc w:val="center"/>
-        <w:rPr>
-          <w:sz w:val="24"/>
-          <w:szCs w:val="24"/>
-        </w:rPr>
-      </w:pPr>
-      <w:bookmarkStart w:id="0" w:name="_Hlk162826676"/>
-      <w:r>
-        <w:rPr>
-          <w:sz w:val="24"/>
-          <w:szCs w:val="24"/>
-        </w:rPr>
-        <w:t>4</w:t>
-      </w:r>
-      <w:r>
-        <w:rPr>
-          <w:sz w:val="24"/>
-          <w:szCs w:val="24"/>
         </w:rPr>
         <w:t xml:space="preserve"> </w:t>
       </w:r>
@@ -701,6 +706,48 @@
           <w:sz w:val="24"/>
           <w:szCs w:val="24"/>
         </w:rPr>
+        <w:t>*</w:t>
+      </w:r>
+      <w:r>
+        <w:rPr>
+          <w:sz w:val="24"/>
+          <w:szCs w:val="24"/>
+        </w:rPr>
+        <w:t xml:space="preserve"> </w:t>
+      </w:r>
+      <w:r>
+        <w:rPr>
+          <w:sz w:val="24"/>
+          <w:szCs w:val="24"/>
+        </w:rPr>
+        <w:t>3</w:t>
+      </w:r>
+      <w:r>
+        <w:rPr>
+          <w:sz w:val="24"/>
+          <w:szCs w:val="24"/>
+        </w:rPr>
+        <w:t xml:space="preserve"> / </w:t>
+      </w:r>
+      <w:r>
+        <w:rPr>
+          <w:sz w:val="24"/>
+          <w:szCs w:val="24"/>
+        </w:rPr>
+        <w:t>6 + 6</w:t>
+      </w:r>
+      <w:r>
+        <w:rPr>
+          <w:sz w:val="24"/>
+          <w:szCs w:val="24"/>
+        </w:rPr>
+        <w:t xml:space="preserve"> </w:t>
+      </w:r>
+      <w:r>
+        <w:rPr>
+          <w:sz w:val="24"/>
+          <w:szCs w:val="24"/>
+        </w:rPr>
         <w:t>/</w:t>
       </w:r>
       <w:r>
@@ -715,124 +762,55 @@
           <w:sz w:val="24"/>
           <w:szCs w:val="24"/>
         </w:rPr>
+        <w:t>2 / 1</w:t>
+      </w:r>
+      <w:r>
+        <w:rPr>
+          <w:sz w:val="24"/>
+          <w:szCs w:val="24"/>
+        </w:rPr>
+        <w:t xml:space="preserve"> / </w:t>
+      </w:r>
+      <w:r>
+        <w:rPr>
+          <w:sz w:val="24"/>
+          <w:szCs w:val="24"/>
+        </w:rPr>
+        <w:t>5^2 / 4</w:t>
+      </w:r>
+      <w:r>
+        <w:rPr>
+          <w:sz w:val="24"/>
+          <w:szCs w:val="24"/>
+        </w:rPr>
+        <w:t xml:space="preserve"> </w:t>
+      </w:r>
+      <w:r>
+        <w:rPr>
+          <w:sz w:val="24"/>
+          <w:szCs w:val="24"/>
+        </w:rPr>
+        <w:t>*</w:t>
+      </w:r>
+      <w:r>
+        <w:rPr>
+          <w:sz w:val="24"/>
+          <w:szCs w:val="24"/>
+        </w:rPr>
+        <w:t xml:space="preserve"> </w:t>
+      </w:r>
+      <w:r>
+        <w:rPr>
+          <w:sz w:val="24"/>
+          <w:szCs w:val="24"/>
+        </w:rPr>
         <w:t>2</w:t>
       </w:r>
-      <w:r>
-        <w:rPr>
-          <w:sz w:val="24"/>
-          <w:szCs w:val="24"/>
-        </w:rPr>
-        <w:t xml:space="preserve"> </w:t>
-      </w:r>
-      <w:r>
-        <w:rPr>
-          <w:sz w:val="24"/>
-          <w:szCs w:val="24"/>
-        </w:rPr>
-        <w:t>*</w:t>
-      </w:r>
-      <w:r>
-        <w:rPr>
-          <w:sz w:val="24"/>
-          <w:szCs w:val="24"/>
-        </w:rPr>
-        <w:t xml:space="preserve"> </w:t>
-      </w:r>
-      <w:r>
-        <w:rPr>
-          <w:sz w:val="24"/>
-          <w:szCs w:val="24"/>
-        </w:rPr>
-        <w:t>3</w:t>
-      </w:r>
-      <w:r>
-        <w:rPr>
-          <w:sz w:val="24"/>
-          <w:szCs w:val="24"/>
-        </w:rPr>
-        <w:t xml:space="preserve"> / </w:t>
-      </w:r>
-      <w:r>
-        <w:rPr>
-          <w:sz w:val="24"/>
-          <w:szCs w:val="24"/>
-        </w:rPr>
-        <w:t>6 + 6</w:t>
-      </w:r>
-      <w:r>
-        <w:rPr>
-          <w:sz w:val="24"/>
-          <w:szCs w:val="24"/>
-        </w:rPr>
-        <w:t xml:space="preserve"> </w:t>
-      </w:r>
-      <w:r>
-        <w:rPr>
-          <w:sz w:val="24"/>
-          <w:szCs w:val="24"/>
-        </w:rPr>
-        <w:t>/</w:t>
-      </w:r>
-      <w:r>
-        <w:rPr>
-          <w:sz w:val="24"/>
-          <w:szCs w:val="24"/>
-        </w:rPr>
-        <w:t xml:space="preserve"> </w:t>
-      </w:r>
-      <w:r>
-        <w:rPr>
-          <w:sz w:val="24"/>
-          <w:szCs w:val="24"/>
-        </w:rPr>
-        <w:t>2 / 1</w:t>
-      </w:r>
-      <w:r>
-        <w:rPr>
-          <w:sz w:val="24"/>
-          <w:szCs w:val="24"/>
-        </w:rPr>
-        <w:t xml:space="preserve"> / </w:t>
-      </w:r>
-      <w:r>
-        <w:rPr>
-          <w:sz w:val="24"/>
-          <w:szCs w:val="24"/>
-        </w:rPr>
-        <w:t>5^2 / 4</w:t>
-      </w:r>
-      <w:r>
-        <w:rPr>
-          <w:sz w:val="24"/>
-          <w:szCs w:val="24"/>
-        </w:rPr>
-        <w:t xml:space="preserve"> </w:t>
-      </w:r>
-      <w:r>
-        <w:rPr>
-          <w:sz w:val="24"/>
-          <w:szCs w:val="24"/>
-        </w:rPr>
-        <w:t>*</w:t>
-      </w:r>
-      <w:r>
-        <w:rPr>
-          <w:sz w:val="24"/>
-          <w:szCs w:val="24"/>
-        </w:rPr>
-        <w:t xml:space="preserve"> </w:t>
-      </w:r>
-      <w:r>
-        <w:rPr>
-          <w:sz w:val="24"/>
-          <w:szCs w:val="24"/>
-        </w:rPr>
-        <w:t>2</w:t>
-      </w:r>
     </w:p>
     <w:bookmarkEnd w:id="0"/>
     <w:p>
       <w:pPr>
+        <w:spacing w:after="0"/>
         <w:rPr>
           <w:sz w:val="24"/>
           <w:szCs w:val="24"/>
@@ -1254,16 +1232,7 @@
           <w:szCs w:val="24"/>
           <w:lang w:val="es-ES"/>
         </w:rPr>
-        <w:t xml:space="preserve">1       +       0.06      </w:t>
-      </w:r>
-      <w:proofErr w:type="gramStart"/>
-      <w:r>
-        <w:rPr>
-          <w:sz w:val="24"/>
-          <w:szCs w:val="24"/>
-          <w:lang w:val="es-ES"/>
-        </w:rPr>
-        <w:t xml:space="preserve"> </w:t>
+        <w:t xml:space="preserve">1       +       0.06       </w:t>
       </w:r>
       <w:r>
         <w:rPr>
@@ -1274,7 +1243,6 @@
         </w:rPr>
         <w:t xml:space="preserve"> .</w:t>
       </w:r>
-      <w:proofErr w:type="gramEnd"/>
     </w:p>
     <w:p>
       <w:pPr>
@@ -1302,7 +1270,7 @@
         <w:pStyle w:val="Prrafodelista"/>
         <w:numPr>
           <w:ilvl w:val="0"/>
-          <w:numId w:val="1"/>
+          <w:numId w:val="3"/>
         </w:numPr>
         <w:ind w:left="0"/>
         <w:rPr>
@@ -1325,7 +1293,7 @@
         <w:pStyle w:val="Prrafodelista"/>
         <w:numPr>
           <w:ilvl w:val="0"/>
-          <w:numId w:val="1"/>
+          <w:numId w:val="3"/>
         </w:numPr>
         <w:ind w:left="0"/>
         <w:rPr>
@@ -1388,7 +1356,7 @@
         <w:pStyle w:val="Prrafodelista"/>
         <w:numPr>
           <w:ilvl w:val="0"/>
-          <w:numId w:val="1"/>
+          <w:numId w:val="3"/>
         </w:numPr>
         <w:ind w:left="0"/>
         <w:rPr>
@@ -1438,7 +1406,7 @@
         <w:pStyle w:val="Prrafodelista"/>
         <w:numPr>
           <w:ilvl w:val="0"/>
-          <w:numId w:val="1"/>
+          <w:numId w:val="3"/>
         </w:numPr>
         <w:ind w:left="0"/>
         <w:rPr>
@@ -1461,7 +1429,7 @@
         <w:pStyle w:val="Prrafodelista"/>
         <w:numPr>
           <w:ilvl w:val="0"/>
-          <w:numId w:val="1"/>
+          <w:numId w:val="3"/>
         </w:numPr>
         <w:ind w:left="0"/>
         <w:rPr>
@@ -1502,17 +1470,13 @@
           <w:szCs w:val="24"/>
           <w:lang w:val="es-ES"/>
         </w:rPr>
-        <w:sectPr>
-          <w:type w:val="continuous"/>
-          <w:pgSz w:w="11906" w:h="16838"/>
-          <w:pgMar w:top="1417" w:right="1701" w:bottom="1417" w:left="1701" w:header="708" w:footer="708" w:gutter="0"/>
-          <w:cols w:space="708"/>
-          <w:docGrid w:linePitch="360"/>
-        </w:sectPr>
-      </w:pPr>
-      <w:r>
+      </w:pPr>
+      <w:r>
+        <w:rPr>
+          <w:noProof/>
+        </w:rPr>
         <w:drawing>
-          <wp:inline distT="0" distB="0" distL="0" distR="0" wp14:anchorId="0C1C5079" wp14:editId="09C614BC">
+          <wp:inline distT="0" distB="0" distL="0" distR="0" wp14:anchorId="0C1C5079" wp14:editId="0BB1F99B">
             <wp:extent cx="3960000" cy="738000"/>
             <wp:effectExtent l="0" t="0" r="2540" b="5080"/>
             <wp:docPr id="2" name="Imagen 2"/>
@@ -1527,7 +1491,13 @@
                     <pic:cNvPicPr/>
                   </pic:nvPicPr>
                   <pic:blipFill>
-                    <a:blip r:embed="rId6"/>
+                    <a:blip r:embed="rId6">
+                      <a:extLst>
+                        <a:ext uri="{28A0092B-C50C-407E-A947-70E740481C1C}">
+                          <a14:useLocalDpi xmlns:a14="http://schemas.microsoft.com/office/drawing/2010/main" val="0"/>
+                        </a:ext>
+                      </a:extLst>
+                    </a:blip>
                     <a:stretch>
                       <a:fillRect/>
                     </a:stretch>
@@ -1565,6 +1535,31 @@
           <w:lang w:val="es-ES"/>
         </w:rPr>
       </w:pPr>
+    </w:p>
+    <w:p>
+      <w:pPr>
+        <w:jc w:val="center"/>
+        <w:rPr>
+          <w:sz w:val="24"/>
+          <w:szCs w:val="24"/>
+          <w:lang w:val="es-ES"/>
+        </w:rPr>
+        <w:sectPr>
+          <w:type w:val="continuous"/>
+          <w:pgSz w:w="11906" w:h="16838"/>
+          <w:pgMar w:top="1417" w:right="1701" w:bottom="1417" w:left="1701" w:header="708" w:footer="708" w:gutter="0"/>
+          <w:cols w:space="708"/>
+          <w:docGrid w:linePitch="360"/>
+        </w:sectPr>
+      </w:pPr>
+    </w:p>
+    <w:p>
+      <w:pPr>
+        <w:rPr>
+          <w:sz w:val="24"/>
+          <w:szCs w:val="24"/>
+        </w:rPr>
+      </w:pPr>
       <w:r>
         <w:rPr>
           <w:sz w:val="24"/>
@@ -1572,15 +1567,160 @@
           <w:lang w:val="es-ES"/>
         </w:rPr>
         <w:lastRenderedPageBreak/>
-        <w:t xml:space="preserve">Ejercicio 03: </w:t>
-      </w:r>
-      <w:r>
-        <w:rPr>
-          <w:sz w:val="24"/>
-          <w:szCs w:val="24"/>
-          <w:lang w:val="es-ES"/>
-        </w:rPr>
-        <w:t>Escribir las siguientes expresiones algebraicas como expresiones algorítmicas</w:t>
+        <w:t xml:space="preserve">Ejercicio </w:t>
+      </w:r>
+      <w:r>
+        <w:rPr>
+          <w:sz w:val="24"/>
+          <w:szCs w:val="24"/>
+          <w:lang w:val="es-ES"/>
+        </w:rPr>
+        <w:t xml:space="preserve">05: </w:t>
+      </w:r>
+      <w:r>
+        <w:rPr>
+          <w:sz w:val="24"/>
+          <w:szCs w:val="24"/>
+        </w:rPr>
+        <w:t xml:space="preserve">Si A </w:t>
+      </w:r>
+      <w:r>
+        <w:rPr>
+          <w:sz w:val="24"/>
+          <w:szCs w:val="24"/>
+        </w:rPr>
+        <w:t>=</w:t>
+      </w:r>
+      <w:r>
+        <w:rPr>
+          <w:sz w:val="24"/>
+          <w:szCs w:val="24"/>
+        </w:rPr>
+        <w:t xml:space="preserve"> 4, B </w:t>
+      </w:r>
+      <w:r>
+        <w:rPr>
+          <w:sz w:val="24"/>
+          <w:szCs w:val="24"/>
+        </w:rPr>
+        <w:t>=</w:t>
+      </w:r>
+      <w:r>
+        <w:rPr>
+          <w:sz w:val="24"/>
+          <w:szCs w:val="24"/>
+        </w:rPr>
+        <w:t xml:space="preserve"> 5 y C </w:t>
+      </w:r>
+      <w:r>
+        <w:rPr>
+          <w:sz w:val="24"/>
+          <w:szCs w:val="24"/>
+        </w:rPr>
+        <w:t>=</w:t>
+      </w:r>
+      <w:r>
+        <w:rPr>
+          <w:sz w:val="24"/>
+          <w:szCs w:val="24"/>
+        </w:rPr>
+        <w:t xml:space="preserve"> 1, evaluar las siguientes expresiones:</w:t>
+      </w:r>
+    </w:p>
+    <w:p>
+      <w:pPr>
+        <w:pStyle w:val="Prrafodelista"/>
+        <w:numPr>
+          <w:ilvl w:val="0"/>
+          <w:numId w:val="2"/>
+        </w:numPr>
+        <w:rPr>
+          <w:sz w:val="24"/>
+          <w:szCs w:val="24"/>
+          <w:lang w:val="es-ES"/>
+        </w:rPr>
+      </w:pPr>
+      <w:r>
+        <w:rPr>
+          <w:sz w:val="24"/>
+          <w:szCs w:val="24"/>
+        </w:rPr>
+        <w:t>B * A – B ^ 2 / 4 * C</w:t>
+      </w:r>
+    </w:p>
+    <w:p>
+      <w:pPr>
+        <w:spacing w:after="0"/>
+        <w:rPr>
+          <w:sz w:val="24"/>
+          <w:szCs w:val="24"/>
+          <w:lang w:val="es-ES"/>
+        </w:rPr>
+        <w:sectPr>
+          <w:type w:val="continuous"/>
+          <w:pgSz w:w="11906" w:h="16838"/>
+          <w:pgMar w:top="1417" w:right="1701" w:bottom="1417" w:left="1701" w:header="708" w:footer="708" w:gutter="0"/>
+          <w:cols w:space="708"/>
+          <w:docGrid w:linePitch="360"/>
+        </w:sectPr>
+      </w:pPr>
+      <w:r>
+        <w:rPr>
+          <w:sz w:val="24"/>
+          <w:szCs w:val="24"/>
+          <w:lang w:val="es-ES"/>
+        </w:rPr>
+        <w:t>Resolución necesaria en Word:</w:t>
+      </w:r>
+    </w:p>
+    <w:p>
+      <w:pPr>
+        <w:spacing w:after="0"/>
+        <w:jc w:val="center"/>
+        <w:rPr>
+          <w:sz w:val="24"/>
+          <w:szCs w:val="24"/>
+          <w:lang w:val="es-ES"/>
+        </w:rPr>
+      </w:pPr>
+      <w:r>
+        <w:rPr>
+          <w:sz w:val="24"/>
+          <w:szCs w:val="24"/>
+          <w:lang w:val="es-ES"/>
+        </w:rPr>
+        <w:t>5 * 4 – 5 ^2 / 4 * 1</w:t>
+      </w:r>
+    </w:p>
+    <w:p>
+      <w:pPr>
+        <w:spacing w:after="0"/>
+        <w:jc w:val="center"/>
+        <w:rPr>
+          <w:sz w:val="24"/>
+          <w:szCs w:val="24"/>
+          <w:lang w:val="es-ES"/>
+        </w:rPr>
+      </w:pPr>
+    </w:p>
+    <w:p>
+      <w:pPr>
+        <w:spacing w:after="0"/>
+        <w:jc w:val="center"/>
+        <w:rPr>
+          <w:sz w:val="24"/>
+          <w:szCs w:val="24"/>
+          <w:lang w:val="es-ES"/>
+        </w:rPr>
+      </w:pPr>
+      <w:proofErr w:type="gramStart"/>
+      <w:r>
+        <w:rPr>
+          <w:sz w:val="24"/>
+          <w:szCs w:val="24"/>
+          <w:lang w:val="es-ES"/>
+        </w:rPr>
+        <w:t xml:space="preserve">20 </w:t>
       </w:r>
       <w:r>
         <w:rPr>
@@ -1596,7 +1736,24 @@
           <w:szCs w:val="24"/>
           <w:lang w:val="es-ES"/>
         </w:rPr>
-        <w:t>(en su forma aritmética dentro del algoritmo). En este caso no se pide evaluarlas ni</w:t>
+        <w:t>–</w:t>
+      </w:r>
+      <w:proofErr w:type="gramEnd"/>
+      <w:r>
+        <w:rPr>
+          <w:sz w:val="24"/>
+          <w:szCs w:val="24"/>
+          <w:lang w:val="es-ES"/>
+        </w:rPr>
+        <w:t xml:space="preserve">    </w:t>
+      </w:r>
+      <w:r>
+        <w:rPr>
+          <w:sz w:val="24"/>
+          <w:szCs w:val="24"/>
+          <w:lang w:val="es-ES"/>
+        </w:rPr>
+        <w:t xml:space="preserve"> 25 / 4</w:t>
       </w:r>
       <w:r>
         <w:rPr>
@@ -1608,20 +1765,2333 @@
       </w:r>
       <w:r>
         <w:rPr>
-          <w:sz w:val="24"/>
-          <w:szCs w:val="24"/>
-          <w:lang w:val="es-ES"/>
-        </w:rPr>
-        <w:t>programarlas.</w:t>
-      </w:r>
-      <w:r>
-        <w:rPr>
-          <w:sz w:val="24"/>
-          <w:szCs w:val="24"/>
-          <w:lang w:val="es-ES"/>
-        </w:rPr>
-        <w:cr/>
-      </w:r>
+          <w:color w:val="FFFFFF" w:themeColor="background1"/>
+          <w:sz w:val="24"/>
+          <w:szCs w:val="24"/>
+          <w:lang w:val="es-ES"/>
+        </w:rPr>
+        <w:t>.</w:t>
+      </w:r>
+    </w:p>
+    <w:p>
+      <w:pPr>
+        <w:spacing w:after="0"/>
+        <w:jc w:val="center"/>
+        <w:rPr>
+          <w:sz w:val="24"/>
+          <w:szCs w:val="24"/>
+          <w:lang w:val="es-ES"/>
+        </w:rPr>
+      </w:pPr>
+      <w:proofErr w:type="gramStart"/>
+      <w:r>
+        <w:rPr>
+          <w:sz w:val="24"/>
+          <w:szCs w:val="24"/>
+          <w:lang w:val="es-ES"/>
+        </w:rPr>
+        <w:t xml:space="preserve">20 </w:t>
+      </w:r>
+      <w:r>
+        <w:rPr>
+          <w:sz w:val="24"/>
+          <w:szCs w:val="24"/>
+          <w:lang w:val="es-ES"/>
+        </w:rPr>
+        <w:t xml:space="preserve"> –</w:t>
+      </w:r>
+      <w:proofErr w:type="gramEnd"/>
+      <w:r>
+        <w:rPr>
+          <w:sz w:val="24"/>
+          <w:szCs w:val="24"/>
+          <w:lang w:val="es-ES"/>
+        </w:rPr>
+        <w:t xml:space="preserve"> </w:t>
+      </w:r>
+      <w:r>
+        <w:rPr>
+          <w:sz w:val="24"/>
+          <w:szCs w:val="24"/>
+          <w:lang w:val="es-ES"/>
+        </w:rPr>
+        <w:t xml:space="preserve">     6.25  </w:t>
+      </w:r>
+      <w:r>
+        <w:rPr>
+          <w:color w:val="FFFFFF" w:themeColor="background1"/>
+          <w:sz w:val="24"/>
+          <w:szCs w:val="24"/>
+          <w:lang w:val="es-ES"/>
+        </w:rPr>
+        <w:t xml:space="preserve"> .</w:t>
+      </w:r>
+    </w:p>
+    <w:p>
+      <w:pPr>
+        <w:spacing w:after="0"/>
+        <w:jc w:val="center"/>
+        <w:rPr>
+          <w:color w:val="000000" w:themeColor="text1"/>
+          <w:sz w:val="24"/>
+          <w:szCs w:val="24"/>
+          <w:lang w:val="es-ES"/>
+        </w:rPr>
+      </w:pPr>
+      <w:r>
+        <w:rPr>
+          <w:sz w:val="24"/>
+          <w:szCs w:val="24"/>
+          <w:lang w:val="es-ES"/>
+        </w:rPr>
+        <w:t xml:space="preserve">      </w:t>
+      </w:r>
+      <w:r>
+        <w:rPr>
+          <w:sz w:val="24"/>
+          <w:szCs w:val="24"/>
+          <w:lang w:val="es-ES"/>
+        </w:rPr>
+        <w:t>13.75</w:t>
+      </w:r>
+      <w:r>
+        <w:rPr>
+          <w:sz w:val="24"/>
+          <w:szCs w:val="24"/>
+          <w:lang w:val="es-ES"/>
+        </w:rPr>
+        <w:t xml:space="preserve">        </w:t>
+      </w:r>
+      <w:proofErr w:type="gramStart"/>
+      <w:r>
+        <w:rPr>
+          <w:color w:val="FFFFFF" w:themeColor="background1"/>
+          <w:sz w:val="24"/>
+          <w:szCs w:val="24"/>
+          <w:lang w:val="es-ES"/>
+        </w:rPr>
+        <w:t xml:space="preserve">  .</w:t>
+      </w:r>
+      <w:proofErr w:type="gramEnd"/>
+    </w:p>
+    <w:p>
+      <w:pPr>
+        <w:pStyle w:val="Prrafodelista"/>
+        <w:numPr>
+          <w:ilvl w:val="0"/>
+          <w:numId w:val="4"/>
+        </w:numPr>
+        <w:ind w:left="0"/>
+        <w:rPr>
+          <w:sz w:val="24"/>
+          <w:szCs w:val="24"/>
+          <w:lang w:val="es-ES"/>
+        </w:rPr>
+      </w:pPr>
+      <w:r>
+        <w:rPr>
+          <w:sz w:val="24"/>
+          <w:szCs w:val="24"/>
+          <w:lang w:val="es-ES"/>
+        </w:rPr>
+        <w:t>Separamos por términos y resolvemos primero las potencias</w:t>
+      </w:r>
+      <w:r>
+        <w:rPr>
+          <w:sz w:val="24"/>
+          <w:szCs w:val="24"/>
+          <w:lang w:val="es-ES"/>
+        </w:rPr>
+        <w:t xml:space="preserve"> y multiplicaciones</w:t>
+      </w:r>
+    </w:p>
+    <w:p>
+      <w:pPr>
+        <w:pStyle w:val="Prrafodelista"/>
+        <w:numPr>
+          <w:ilvl w:val="0"/>
+          <w:numId w:val="4"/>
+        </w:numPr>
+        <w:ind w:left="0"/>
+        <w:rPr>
+          <w:sz w:val="24"/>
+          <w:szCs w:val="24"/>
+          <w:lang w:val="es-ES"/>
+        </w:rPr>
+      </w:pPr>
+      <w:r>
+        <w:rPr>
+          <w:sz w:val="24"/>
+          <w:szCs w:val="24"/>
+          <w:lang w:val="es-ES"/>
+        </w:rPr>
+        <w:t xml:space="preserve">Resolvemos las divisiones </w:t>
+      </w:r>
+    </w:p>
+    <w:p>
+      <w:pPr>
+        <w:pStyle w:val="Prrafodelista"/>
+        <w:numPr>
+          <w:ilvl w:val="0"/>
+          <w:numId w:val="4"/>
+        </w:numPr>
+        <w:ind w:left="0"/>
+        <w:rPr>
+          <w:sz w:val="24"/>
+          <w:szCs w:val="24"/>
+          <w:lang w:val="es-ES"/>
+        </w:rPr>
+      </w:pPr>
+      <w:r>
+        <w:rPr>
+          <w:sz w:val="24"/>
+          <w:szCs w:val="24"/>
+          <w:lang w:val="es-ES"/>
+        </w:rPr>
+        <w:t>Restamos</w:t>
+      </w:r>
+    </w:p>
+    <w:p>
+      <w:pPr>
+        <w:pStyle w:val="Prrafodelista"/>
+        <w:numPr>
+          <w:ilvl w:val="0"/>
+          <w:numId w:val="4"/>
+        </w:numPr>
+        <w:ind w:left="0"/>
+        <w:rPr>
+          <w:sz w:val="24"/>
+          <w:szCs w:val="24"/>
+          <w:lang w:val="es-ES"/>
+        </w:rPr>
+        <w:sectPr>
+          <w:type w:val="continuous"/>
+          <w:pgSz w:w="11906" w:h="16838"/>
+          <w:pgMar w:top="1417" w:right="1701" w:bottom="1417" w:left="1701" w:header="708" w:footer="708" w:gutter="0"/>
+          <w:cols w:num="2" w:space="708"/>
+          <w:docGrid w:linePitch="360"/>
+        </w:sectPr>
+      </w:pPr>
+      <w:r>
+        <w:rPr>
+          <w:sz w:val="24"/>
+          <w:szCs w:val="24"/>
+          <w:lang w:val="es-ES"/>
+        </w:rPr>
+        <w:t>Resultad</w:t>
+      </w:r>
+      <w:r>
+        <w:rPr>
+          <w:sz w:val="24"/>
+          <w:szCs w:val="24"/>
+          <w:lang w:val="es-ES"/>
+        </w:rPr>
+        <w:t>o</w:t>
+      </w:r>
+    </w:p>
+    <w:p>
+      <w:pPr>
+        <w:pStyle w:val="Prrafodelista"/>
+        <w:rPr>
+          <w:sz w:val="24"/>
+          <w:szCs w:val="24"/>
+          <w:lang w:val="es-ES"/>
+        </w:rPr>
+      </w:pPr>
+    </w:p>
+    <w:p>
+      <w:pPr>
+        <w:pStyle w:val="Prrafodelista"/>
+        <w:numPr>
+          <w:ilvl w:val="0"/>
+          <w:numId w:val="2"/>
+        </w:numPr>
+        <w:rPr>
+          <w:sz w:val="24"/>
+          <w:szCs w:val="24"/>
+          <w:lang w:val="es-ES"/>
+        </w:rPr>
+      </w:pPr>
+      <w:r>
+        <w:rPr>
+          <w:sz w:val="24"/>
+          <w:szCs w:val="24"/>
+        </w:rPr>
+        <w:t>(A * B) / 3 ^ 2</w:t>
+      </w:r>
+    </w:p>
+    <w:p>
+      <w:pPr>
+        <w:spacing w:after="0"/>
+        <w:rPr>
+          <w:sz w:val="24"/>
+          <w:szCs w:val="24"/>
+          <w:lang w:val="es-ES"/>
+        </w:rPr>
+        <w:sectPr>
+          <w:type w:val="continuous"/>
+          <w:pgSz w:w="11906" w:h="16838"/>
+          <w:pgMar w:top="1417" w:right="1701" w:bottom="1417" w:left="1701" w:header="708" w:footer="708" w:gutter="0"/>
+          <w:cols w:space="708"/>
+          <w:docGrid w:linePitch="360"/>
+        </w:sectPr>
+      </w:pPr>
+      <w:r>
+        <w:rPr>
+          <w:sz w:val="24"/>
+          <w:szCs w:val="24"/>
+          <w:lang w:val="es-ES"/>
+        </w:rPr>
+        <w:t>Resolución necesaria en Word:</w:t>
+      </w:r>
+    </w:p>
+    <w:p>
+      <w:pPr>
+        <w:spacing w:after="0"/>
+        <w:jc w:val="center"/>
+        <w:rPr>
+          <w:sz w:val="24"/>
+          <w:szCs w:val="24"/>
+          <w:lang w:val="es-ES"/>
+        </w:rPr>
+      </w:pPr>
+      <w:r>
+        <w:rPr>
+          <w:sz w:val="24"/>
+          <w:szCs w:val="24"/>
+        </w:rPr>
+        <w:t>(</w:t>
+      </w:r>
+      <w:r>
+        <w:rPr>
+          <w:sz w:val="24"/>
+          <w:szCs w:val="24"/>
+        </w:rPr>
+        <w:t>4</w:t>
+      </w:r>
+      <w:r>
+        <w:rPr>
+          <w:sz w:val="24"/>
+          <w:szCs w:val="24"/>
+        </w:rPr>
+        <w:t xml:space="preserve"> * </w:t>
+      </w:r>
+      <w:r>
+        <w:rPr>
+          <w:sz w:val="24"/>
+          <w:szCs w:val="24"/>
+        </w:rPr>
+        <w:t>5</w:t>
+      </w:r>
+      <w:r>
+        <w:rPr>
+          <w:sz w:val="24"/>
+          <w:szCs w:val="24"/>
+        </w:rPr>
+        <w:t>) / 3 ^</w:t>
+      </w:r>
+      <w:r>
+        <w:rPr>
+          <w:sz w:val="24"/>
+          <w:szCs w:val="24"/>
+          <w:lang w:val="es-ES"/>
+        </w:rPr>
+        <w:t xml:space="preserve"> 2</w:t>
+      </w:r>
+    </w:p>
+    <w:p>
+      <w:pPr>
+        <w:spacing w:after="0"/>
+        <w:jc w:val="center"/>
+        <w:rPr>
+          <w:sz w:val="24"/>
+          <w:szCs w:val="24"/>
+          <w:lang w:val="es-ES"/>
+        </w:rPr>
+      </w:pPr>
+    </w:p>
+    <w:p>
+      <w:pPr>
+        <w:spacing w:after="0"/>
+        <w:jc w:val="center"/>
+        <w:rPr>
+          <w:sz w:val="24"/>
+          <w:szCs w:val="24"/>
+          <w:lang w:val="es-ES"/>
+        </w:rPr>
+      </w:pPr>
+      <w:r>
+        <w:rPr>
+          <w:sz w:val="24"/>
+          <w:szCs w:val="24"/>
+          <w:lang w:val="es-ES"/>
+        </w:rPr>
+        <w:t>20   /   9</w:t>
+      </w:r>
+    </w:p>
+    <w:p>
+      <w:pPr>
+        <w:spacing w:after="0"/>
+        <w:jc w:val="center"/>
+        <w:rPr>
+          <w:sz w:val="24"/>
+          <w:szCs w:val="24"/>
+          <w:lang w:val="es-ES"/>
+        </w:rPr>
+      </w:pPr>
+      <w:r>
+        <w:rPr>
+          <w:sz w:val="24"/>
+          <w:szCs w:val="24"/>
+          <w:lang w:val="es-ES"/>
+        </w:rPr>
+        <w:t xml:space="preserve">   </w:t>
+      </w:r>
+      <w:r>
+        <w:rPr>
+          <w:sz w:val="24"/>
+          <w:szCs w:val="24"/>
+          <w:lang w:val="es-ES"/>
+        </w:rPr>
+        <w:t>2.222</w:t>
+      </w:r>
+      <w:r>
+        <w:rPr>
+          <w:rFonts w:cstheme="minorHAnsi"/>
+          <w:sz w:val="24"/>
+          <w:szCs w:val="24"/>
+          <w:lang w:val="es-ES"/>
+        </w:rPr>
+        <w:t xml:space="preserve">̑̑ </w:t>
+      </w:r>
+      <w:proofErr w:type="gramStart"/>
+      <w:r>
+        <w:rPr>
+          <w:rFonts w:cstheme="minorHAnsi"/>
+          <w:sz w:val="24"/>
+          <w:szCs w:val="24"/>
+          <w:lang w:val="es-ES"/>
+        </w:rPr>
+        <w:t xml:space="preserve">  </w:t>
+      </w:r>
+      <w:r>
+        <w:rPr>
+          <w:rFonts w:cstheme="minorHAnsi"/>
+          <w:color w:val="FFFFFF" w:themeColor="background1"/>
+          <w:sz w:val="24"/>
+          <w:szCs w:val="24"/>
+          <w:lang w:val="es-ES"/>
+        </w:rPr>
+        <w:t>.</w:t>
+      </w:r>
+      <w:proofErr w:type="gramEnd"/>
+    </w:p>
+    <w:p>
+      <w:pPr>
+        <w:pStyle w:val="Prrafodelista"/>
+        <w:numPr>
+          <w:ilvl w:val="0"/>
+          <w:numId w:val="5"/>
+        </w:numPr>
+        <w:ind w:left="0"/>
+        <w:rPr>
+          <w:sz w:val="24"/>
+          <w:szCs w:val="24"/>
+          <w:lang w:val="es-ES"/>
+        </w:rPr>
+      </w:pPr>
+      <w:r>
+        <w:rPr>
+          <w:sz w:val="24"/>
+          <w:szCs w:val="24"/>
+          <w:lang w:val="es-ES"/>
+        </w:rPr>
+        <w:t>R</w:t>
+      </w:r>
+      <w:r>
+        <w:rPr>
+          <w:sz w:val="24"/>
+          <w:szCs w:val="24"/>
+          <w:lang w:val="es-ES"/>
+        </w:rPr>
+        <w:t>esolvemos la</w:t>
+      </w:r>
+      <w:r>
+        <w:rPr>
+          <w:sz w:val="24"/>
+          <w:szCs w:val="24"/>
+          <w:lang w:val="es-ES"/>
+        </w:rPr>
+        <w:t xml:space="preserve"> multiplicación y la</w:t>
+      </w:r>
+      <w:r>
+        <w:rPr>
+          <w:sz w:val="24"/>
+          <w:szCs w:val="24"/>
+          <w:lang w:val="es-ES"/>
+        </w:rPr>
+        <w:t xml:space="preserve"> potencia</w:t>
+      </w:r>
+    </w:p>
+    <w:p>
+      <w:pPr>
+        <w:pStyle w:val="Prrafodelista"/>
+        <w:numPr>
+          <w:ilvl w:val="0"/>
+          <w:numId w:val="5"/>
+        </w:numPr>
+        <w:ind w:left="0"/>
+        <w:rPr>
+          <w:sz w:val="24"/>
+          <w:szCs w:val="24"/>
+          <w:lang w:val="es-ES"/>
+        </w:rPr>
+      </w:pPr>
+      <w:r>
+        <w:rPr>
+          <w:sz w:val="24"/>
+          <w:szCs w:val="24"/>
+          <w:lang w:val="es-ES"/>
+        </w:rPr>
+        <w:t xml:space="preserve">Resolvemos la </w:t>
+      </w:r>
+      <w:r>
+        <w:rPr>
+          <w:sz w:val="24"/>
+          <w:szCs w:val="24"/>
+          <w:lang w:val="es-ES"/>
+        </w:rPr>
+        <w:t>división</w:t>
+      </w:r>
+    </w:p>
+    <w:p>
+      <w:pPr>
+        <w:pStyle w:val="Prrafodelista"/>
+        <w:numPr>
+          <w:ilvl w:val="0"/>
+          <w:numId w:val="5"/>
+        </w:numPr>
+        <w:ind w:left="0"/>
+        <w:rPr>
+          <w:sz w:val="24"/>
+          <w:szCs w:val="24"/>
+          <w:lang w:val="es-ES"/>
+        </w:rPr>
+        <w:sectPr>
+          <w:type w:val="continuous"/>
+          <w:pgSz w:w="11906" w:h="16838"/>
+          <w:pgMar w:top="1417" w:right="1701" w:bottom="1417" w:left="1701" w:header="708" w:footer="708" w:gutter="0"/>
+          <w:cols w:num="2" w:space="708"/>
+          <w:docGrid w:linePitch="360"/>
+        </w:sectPr>
+      </w:pPr>
+      <w:r>
+        <w:rPr>
+          <w:sz w:val="24"/>
+          <w:szCs w:val="24"/>
+          <w:lang w:val="es-ES"/>
+        </w:rPr>
+        <w:t>Resultado</w:t>
+      </w:r>
+    </w:p>
+    <w:p>
+      <w:pPr>
+        <w:jc w:val="center"/>
+        <w:rPr>
+          <w:sz w:val="24"/>
+          <w:szCs w:val="24"/>
+          <w:lang w:val="es-ES"/>
+        </w:rPr>
+        <w:sectPr>
+          <w:type w:val="continuous"/>
+          <w:pgSz w:w="11906" w:h="16838"/>
+          <w:pgMar w:top="1417" w:right="1701" w:bottom="1417" w:left="1701" w:header="708" w:footer="708" w:gutter="0"/>
+          <w:cols w:space="708"/>
+          <w:docGrid w:linePitch="360"/>
+        </w:sectPr>
+      </w:pPr>
+    </w:p>
+    <w:p>
+      <w:pPr>
+        <w:pStyle w:val="Prrafodelista"/>
+        <w:numPr>
+          <w:ilvl w:val="0"/>
+          <w:numId w:val="2"/>
+        </w:numPr>
+        <w:rPr>
+          <w:sz w:val="24"/>
+          <w:szCs w:val="24"/>
+          <w:lang w:val="es-ES"/>
+        </w:rPr>
+      </w:pPr>
+      <w:r>
+        <w:rPr>
+          <w:sz w:val="24"/>
+          <w:szCs w:val="24"/>
+        </w:rPr>
+        <w:t>(((B + C) / 2 * A + 10) * 3 * B) – 6</w:t>
+      </w:r>
+    </w:p>
+    <w:p>
+      <w:pPr>
+        <w:spacing w:after="0"/>
+        <w:rPr>
+          <w:sz w:val="24"/>
+          <w:szCs w:val="24"/>
+          <w:lang w:val="es-ES"/>
+        </w:rPr>
+        <w:sectPr>
+          <w:type w:val="continuous"/>
+          <w:pgSz w:w="11906" w:h="16838"/>
+          <w:pgMar w:top="1417" w:right="1701" w:bottom="1417" w:left="1701" w:header="708" w:footer="708" w:gutter="0"/>
+          <w:cols w:space="708"/>
+          <w:docGrid w:linePitch="360"/>
+        </w:sectPr>
+      </w:pPr>
+      <w:r>
+        <w:rPr>
+          <w:sz w:val="24"/>
+          <w:szCs w:val="24"/>
+          <w:lang w:val="es-ES"/>
+        </w:rPr>
+        <w:t>Resolución necesaria en Word:</w:t>
+      </w:r>
+    </w:p>
+    <w:p>
+      <w:pPr>
+        <w:spacing w:after="0"/>
+        <w:jc w:val="center"/>
+        <w:rPr>
+          <w:sz w:val="24"/>
+          <w:szCs w:val="24"/>
+        </w:rPr>
+      </w:pPr>
+      <w:r>
+        <w:rPr>
+          <w:sz w:val="24"/>
+          <w:szCs w:val="24"/>
+        </w:rPr>
+        <w:t>(((</w:t>
+      </w:r>
+      <w:r>
+        <w:rPr>
+          <w:sz w:val="24"/>
+          <w:szCs w:val="24"/>
+        </w:rPr>
+        <w:t>5</w:t>
+      </w:r>
+      <w:r>
+        <w:rPr>
+          <w:sz w:val="24"/>
+          <w:szCs w:val="24"/>
+        </w:rPr>
+        <w:t xml:space="preserve"> + </w:t>
+      </w:r>
+      <w:r>
+        <w:rPr>
+          <w:sz w:val="24"/>
+          <w:szCs w:val="24"/>
+        </w:rPr>
+        <w:t>1</w:t>
+      </w:r>
+      <w:r>
+        <w:rPr>
+          <w:sz w:val="24"/>
+          <w:szCs w:val="24"/>
+        </w:rPr>
+        <w:t xml:space="preserve">) / 2 * </w:t>
+      </w:r>
+      <w:r>
+        <w:rPr>
+          <w:sz w:val="24"/>
+          <w:szCs w:val="24"/>
+        </w:rPr>
+        <w:t>4</w:t>
+      </w:r>
+      <w:r>
+        <w:rPr>
+          <w:sz w:val="24"/>
+          <w:szCs w:val="24"/>
+        </w:rPr>
+        <w:t xml:space="preserve"> + 10) * 3 * </w:t>
+      </w:r>
+      <w:r>
+        <w:rPr>
+          <w:sz w:val="24"/>
+          <w:szCs w:val="24"/>
+        </w:rPr>
+        <w:t>5</w:t>
+      </w:r>
+      <w:r>
+        <w:rPr>
+          <w:sz w:val="24"/>
+          <w:szCs w:val="24"/>
+        </w:rPr>
+        <w:t>) – 6</w:t>
+      </w:r>
+    </w:p>
+    <w:p>
+      <w:pPr>
+        <w:spacing w:after="0"/>
+        <w:jc w:val="center"/>
+        <w:rPr>
+          <w:sz w:val="24"/>
+          <w:szCs w:val="24"/>
+          <w:lang w:val="es-ES"/>
+        </w:rPr>
+      </w:pPr>
+    </w:p>
+    <w:p>
+      <w:pPr>
+        <w:spacing w:after="0"/>
+        <w:jc w:val="center"/>
+        <w:rPr>
+          <w:sz w:val="24"/>
+          <w:szCs w:val="24"/>
+          <w:lang w:val="es-ES"/>
+        </w:rPr>
+      </w:pPr>
+      <w:proofErr w:type="gramStart"/>
+      <w:r>
+        <w:rPr>
+          <w:sz w:val="24"/>
+          <w:szCs w:val="24"/>
+        </w:rPr>
+        <w:t>((</w:t>
+      </w:r>
+      <w:r>
+        <w:rPr>
+          <w:sz w:val="24"/>
+          <w:szCs w:val="24"/>
+        </w:rPr>
+        <w:t xml:space="preserve">  </w:t>
+      </w:r>
+      <w:proofErr w:type="gramEnd"/>
+      <w:r>
+        <w:rPr>
+          <w:sz w:val="24"/>
+          <w:szCs w:val="24"/>
+        </w:rPr>
+        <w:t xml:space="preserve">  6    </w:t>
+      </w:r>
+      <w:r>
+        <w:rPr>
+          <w:sz w:val="24"/>
+          <w:szCs w:val="24"/>
+        </w:rPr>
+        <w:t xml:space="preserve"> /</w:t>
+      </w:r>
+      <w:r>
+        <w:rPr>
+          <w:sz w:val="24"/>
+          <w:szCs w:val="24"/>
+        </w:rPr>
+        <w:t xml:space="preserve"> </w:t>
+      </w:r>
+      <w:r>
+        <w:rPr>
+          <w:sz w:val="24"/>
+          <w:szCs w:val="24"/>
+        </w:rPr>
+        <w:t xml:space="preserve">2 * </w:t>
+      </w:r>
+      <w:r>
+        <w:rPr>
+          <w:sz w:val="24"/>
+          <w:szCs w:val="24"/>
+        </w:rPr>
+        <w:t>4</w:t>
+      </w:r>
+      <w:r>
+        <w:rPr>
+          <w:sz w:val="24"/>
+          <w:szCs w:val="24"/>
+        </w:rPr>
+        <w:t xml:space="preserve"> + 10) * 3 * </w:t>
+      </w:r>
+      <w:r>
+        <w:rPr>
+          <w:sz w:val="24"/>
+          <w:szCs w:val="24"/>
+        </w:rPr>
+        <w:t>5</w:t>
+      </w:r>
+      <w:r>
+        <w:rPr>
+          <w:sz w:val="24"/>
+          <w:szCs w:val="24"/>
+        </w:rPr>
+        <w:t>) – 6</w:t>
+      </w:r>
+    </w:p>
+    <w:p>
+      <w:pPr>
+        <w:spacing w:after="0"/>
+        <w:jc w:val="center"/>
+        <w:rPr>
+          <w:sz w:val="24"/>
+          <w:szCs w:val="24"/>
+          <w:lang w:val="es-ES"/>
+        </w:rPr>
+      </w:pPr>
+    </w:p>
+    <w:p>
+      <w:pPr>
+        <w:spacing w:after="0"/>
+        <w:jc w:val="center"/>
+        <w:rPr>
+          <w:sz w:val="24"/>
+          <w:szCs w:val="24"/>
+          <w:lang w:val="es-ES"/>
+        </w:rPr>
+      </w:pPr>
+      <w:proofErr w:type="gramStart"/>
+      <w:r>
+        <w:rPr>
+          <w:sz w:val="24"/>
+          <w:szCs w:val="24"/>
+          <w:lang w:val="es-ES"/>
+        </w:rPr>
+        <w:t xml:space="preserve">((  </w:t>
+      </w:r>
+      <w:proofErr w:type="gramEnd"/>
+      <w:r>
+        <w:rPr>
+          <w:sz w:val="24"/>
+          <w:szCs w:val="24"/>
+          <w:lang w:val="es-ES"/>
+        </w:rPr>
+        <w:t xml:space="preserve">    </w:t>
+      </w:r>
+      <w:r>
+        <w:rPr>
+          <w:sz w:val="24"/>
+          <w:szCs w:val="24"/>
+          <w:lang w:val="es-ES"/>
+        </w:rPr>
+        <w:t xml:space="preserve">   </w:t>
+      </w:r>
+      <w:r>
+        <w:rPr>
+          <w:sz w:val="24"/>
+          <w:szCs w:val="24"/>
+          <w:lang w:val="es-ES"/>
+        </w:rPr>
+        <w:t xml:space="preserve">12   </w:t>
+      </w:r>
+      <w:r>
+        <w:rPr>
+          <w:sz w:val="24"/>
+          <w:szCs w:val="24"/>
+          <w:lang w:val="es-ES"/>
+        </w:rPr>
+        <w:t xml:space="preserve">    </w:t>
+      </w:r>
+      <w:r>
+        <w:rPr>
+          <w:sz w:val="24"/>
+          <w:szCs w:val="24"/>
+        </w:rPr>
+        <w:t xml:space="preserve"> + 10) * 3 * 5) – 6</w:t>
+      </w:r>
+    </w:p>
+    <w:p>
+      <w:pPr>
+        <w:spacing w:after="0"/>
+        <w:jc w:val="center"/>
+        <w:rPr>
+          <w:sz w:val="24"/>
+          <w:szCs w:val="24"/>
+          <w:lang w:val="es-ES"/>
+        </w:rPr>
+      </w:pPr>
+      <w:r>
+        <w:rPr>
+          <w:sz w:val="24"/>
+          <w:szCs w:val="24"/>
+          <w:lang w:val="es-ES"/>
+        </w:rPr>
+        <w:t xml:space="preserve">  </w:t>
+      </w:r>
+    </w:p>
+    <w:p>
+      <w:pPr>
+        <w:spacing w:after="0"/>
+        <w:jc w:val="center"/>
+        <w:rPr>
+          <w:sz w:val="24"/>
+          <w:szCs w:val="24"/>
+          <w:lang w:val="es-ES"/>
+        </w:rPr>
+      </w:pPr>
+      <w:proofErr w:type="gramStart"/>
+      <w:r>
+        <w:rPr>
+          <w:sz w:val="24"/>
+          <w:szCs w:val="24"/>
+          <w:lang w:val="es-ES"/>
+        </w:rPr>
+        <w:t>(</w:t>
+      </w:r>
+      <w:r>
+        <w:rPr>
+          <w:sz w:val="24"/>
+          <w:szCs w:val="24"/>
+          <w:lang w:val="es-ES"/>
+        </w:rPr>
+        <w:t xml:space="preserve">  </w:t>
+      </w:r>
+      <w:proofErr w:type="gramEnd"/>
+      <w:r>
+        <w:rPr>
+          <w:sz w:val="24"/>
+          <w:szCs w:val="24"/>
+          <w:lang w:val="es-ES"/>
+        </w:rPr>
+        <w:t xml:space="preserve">    </w:t>
+      </w:r>
+      <w:r>
+        <w:rPr>
+          <w:sz w:val="24"/>
+          <w:szCs w:val="24"/>
+          <w:lang w:val="es-ES"/>
+        </w:rPr>
+        <w:t>22 * 3 * 5)</w:t>
+      </w:r>
+      <w:r>
+        <w:rPr>
+          <w:sz w:val="24"/>
+          <w:szCs w:val="24"/>
+        </w:rPr>
+        <w:t xml:space="preserve"> </w:t>
+      </w:r>
+      <w:r>
+        <w:rPr>
+          <w:sz w:val="24"/>
+          <w:szCs w:val="24"/>
+        </w:rPr>
+        <w:t>–</w:t>
+      </w:r>
+      <w:r>
+        <w:rPr>
+          <w:sz w:val="24"/>
+          <w:szCs w:val="24"/>
+        </w:rPr>
+        <w:t xml:space="preserve"> </w:t>
+      </w:r>
+      <w:r>
+        <w:rPr>
+          <w:sz w:val="24"/>
+          <w:szCs w:val="24"/>
+          <w:lang w:val="es-ES"/>
+        </w:rPr>
+        <w:t>6</w:t>
+      </w:r>
+    </w:p>
+    <w:p>
+      <w:pPr>
+        <w:spacing w:after="0"/>
+        <w:jc w:val="center"/>
+        <w:rPr>
+          <w:color w:val="FFFFFF" w:themeColor="background1"/>
+          <w:sz w:val="24"/>
+          <w:szCs w:val="24"/>
+          <w:lang w:val="es-ES"/>
+        </w:rPr>
+      </w:pPr>
+      <w:r>
+        <w:rPr>
+          <w:sz w:val="24"/>
+          <w:szCs w:val="24"/>
+          <w:lang w:val="es-ES"/>
+        </w:rPr>
+        <w:t xml:space="preserve">                       330</w:t>
+      </w:r>
+      <w:r>
+        <w:rPr>
+          <w:sz w:val="24"/>
+          <w:szCs w:val="24"/>
+          <w:lang w:val="es-ES"/>
+        </w:rPr>
+        <w:t xml:space="preserve"> </w:t>
+      </w:r>
+      <w:r>
+        <w:rPr>
+          <w:sz w:val="24"/>
+          <w:szCs w:val="24"/>
+          <w:lang w:val="es-ES"/>
+        </w:rPr>
+        <w:t xml:space="preserve">     </w:t>
+      </w:r>
+      <w:r>
+        <w:rPr>
+          <w:sz w:val="24"/>
+          <w:szCs w:val="24"/>
+          <w:lang w:val="es-ES"/>
+        </w:rPr>
+        <w:t xml:space="preserve"> </w:t>
+      </w:r>
+      <w:r>
+        <w:rPr>
+          <w:sz w:val="24"/>
+          <w:szCs w:val="24"/>
+        </w:rPr>
+        <w:t>–</w:t>
+      </w:r>
+      <w:r>
+        <w:rPr>
+          <w:sz w:val="24"/>
+          <w:szCs w:val="24"/>
+        </w:rPr>
+        <w:t xml:space="preserve"> </w:t>
+      </w:r>
+      <w:r>
+        <w:rPr>
+          <w:sz w:val="24"/>
+          <w:szCs w:val="24"/>
+          <w:lang w:val="es-ES"/>
+        </w:rPr>
+        <w:t xml:space="preserve">6 </w:t>
+      </w:r>
+      <w:r>
+        <w:rPr>
+          <w:sz w:val="24"/>
+          <w:szCs w:val="24"/>
+          <w:lang w:val="es-ES"/>
+        </w:rPr>
+        <w:t xml:space="preserve">      </w:t>
+      </w:r>
+      <w:proofErr w:type="gramStart"/>
+      <w:r>
+        <w:rPr>
+          <w:sz w:val="24"/>
+          <w:szCs w:val="24"/>
+          <w:lang w:val="es-ES"/>
+        </w:rPr>
+        <w:t xml:space="preserve"> </w:t>
+      </w:r>
+      <w:r>
+        <w:rPr>
+          <w:color w:val="FFFFFF" w:themeColor="background1"/>
+          <w:sz w:val="24"/>
+          <w:szCs w:val="24"/>
+          <w:lang w:val="es-ES"/>
+        </w:rPr>
+        <w:t xml:space="preserve"> .</w:t>
+      </w:r>
+      <w:proofErr w:type="gramEnd"/>
+    </w:p>
+    <w:p>
+      <w:pPr>
+        <w:spacing w:after="0"/>
+        <w:jc w:val="center"/>
+        <w:rPr>
+          <w:color w:val="000000" w:themeColor="text1"/>
+          <w:sz w:val="24"/>
+          <w:szCs w:val="24"/>
+          <w:lang w:val="es-ES"/>
+        </w:rPr>
+      </w:pPr>
+      <w:r>
+        <w:rPr>
+          <w:color w:val="000000" w:themeColor="text1"/>
+          <w:sz w:val="24"/>
+          <w:szCs w:val="24"/>
+          <w:lang w:val="es-ES"/>
+        </w:rPr>
+        <w:t xml:space="preserve">               324</w:t>
+      </w:r>
+    </w:p>
+    <w:p>
+      <w:pPr>
+        <w:pStyle w:val="Prrafodelista"/>
+        <w:numPr>
+          <w:ilvl w:val="0"/>
+          <w:numId w:val="6"/>
+        </w:numPr>
+        <w:ind w:left="0"/>
+        <w:rPr>
+          <w:sz w:val="24"/>
+          <w:szCs w:val="24"/>
+          <w:lang w:val="es-ES"/>
+        </w:rPr>
+      </w:pPr>
+      <w:r>
+        <w:rPr>
+          <w:sz w:val="24"/>
+          <w:szCs w:val="24"/>
+          <w:lang w:val="es-ES"/>
+        </w:rPr>
+        <w:t xml:space="preserve">Separamos por términos y resolvemos primero las </w:t>
+      </w:r>
+      <w:r>
+        <w:rPr>
+          <w:sz w:val="24"/>
+          <w:szCs w:val="24"/>
+          <w:lang w:val="es-ES"/>
+        </w:rPr>
+        <w:t>los paréntesis</w:t>
+      </w:r>
+    </w:p>
+    <w:p>
+      <w:pPr>
+        <w:pStyle w:val="Prrafodelista"/>
+        <w:numPr>
+          <w:ilvl w:val="0"/>
+          <w:numId w:val="6"/>
+        </w:numPr>
+        <w:ind w:left="0"/>
+        <w:rPr>
+          <w:sz w:val="24"/>
+          <w:szCs w:val="24"/>
+          <w:lang w:val="es-ES"/>
+        </w:rPr>
+      </w:pPr>
+      <w:r>
+        <w:rPr>
+          <w:sz w:val="24"/>
+          <w:szCs w:val="24"/>
+          <w:lang w:val="es-ES"/>
+        </w:rPr>
+        <w:t>Resolvemos las divisiones y multiplicaciones de izquierda a derecha</w:t>
+      </w:r>
+    </w:p>
+    <w:p>
+      <w:pPr>
+        <w:pStyle w:val="Prrafodelista"/>
+        <w:numPr>
+          <w:ilvl w:val="0"/>
+          <w:numId w:val="6"/>
+        </w:numPr>
+        <w:ind w:left="0"/>
+        <w:rPr>
+          <w:sz w:val="24"/>
+          <w:szCs w:val="24"/>
+          <w:lang w:val="es-ES"/>
+        </w:rPr>
+      </w:pPr>
+      <w:r>
+        <w:rPr>
+          <w:sz w:val="24"/>
+          <w:szCs w:val="24"/>
+          <w:lang w:val="es-ES"/>
+        </w:rPr>
+        <w:t xml:space="preserve">Resolvemos </w:t>
+      </w:r>
+      <w:r>
+        <w:rPr>
+          <w:sz w:val="24"/>
+          <w:szCs w:val="24"/>
+          <w:lang w:val="es-ES"/>
+        </w:rPr>
+        <w:t>la suma</w:t>
+      </w:r>
+    </w:p>
+    <w:p>
+      <w:pPr>
+        <w:pStyle w:val="Prrafodelista"/>
+        <w:ind w:left="0"/>
+        <w:rPr>
+          <w:sz w:val="24"/>
+          <w:szCs w:val="24"/>
+          <w:lang w:val="es-ES"/>
+        </w:rPr>
+      </w:pPr>
+    </w:p>
+    <w:p>
+      <w:pPr>
+        <w:pStyle w:val="Prrafodelista"/>
+        <w:numPr>
+          <w:ilvl w:val="0"/>
+          <w:numId w:val="6"/>
+        </w:numPr>
+        <w:ind w:left="0"/>
+        <w:rPr>
+          <w:sz w:val="24"/>
+          <w:szCs w:val="24"/>
+          <w:lang w:val="es-ES"/>
+        </w:rPr>
+      </w:pPr>
+      <w:r>
+        <w:rPr>
+          <w:sz w:val="24"/>
+          <w:szCs w:val="24"/>
+          <w:lang w:val="es-ES"/>
+        </w:rPr>
+        <w:t>Resolvemos las multiplicaciones</w:t>
+      </w:r>
+    </w:p>
+    <w:p>
+      <w:pPr>
+        <w:pStyle w:val="Prrafodelista"/>
+        <w:numPr>
+          <w:ilvl w:val="0"/>
+          <w:numId w:val="6"/>
+        </w:numPr>
+        <w:ind w:left="0"/>
+        <w:rPr>
+          <w:sz w:val="24"/>
+          <w:szCs w:val="24"/>
+          <w:lang w:val="es-ES"/>
+        </w:rPr>
+      </w:pPr>
+      <w:r>
+        <w:rPr>
+          <w:sz w:val="24"/>
+          <w:szCs w:val="24"/>
+          <w:lang w:val="es-ES"/>
+        </w:rPr>
+        <w:t>Restamos</w:t>
+      </w:r>
+    </w:p>
+    <w:p>
+      <w:pPr>
+        <w:pStyle w:val="Prrafodelista"/>
+        <w:numPr>
+          <w:ilvl w:val="0"/>
+          <w:numId w:val="6"/>
+        </w:numPr>
+        <w:ind w:left="0"/>
+        <w:rPr>
+          <w:sz w:val="24"/>
+          <w:szCs w:val="24"/>
+          <w:lang w:val="es-ES"/>
+        </w:rPr>
+        <w:sectPr>
+          <w:type w:val="continuous"/>
+          <w:pgSz w:w="11906" w:h="16838"/>
+          <w:pgMar w:top="1417" w:right="1701" w:bottom="1417" w:left="1701" w:header="708" w:footer="708" w:gutter="0"/>
+          <w:cols w:num="2" w:space="708"/>
+          <w:docGrid w:linePitch="360"/>
+        </w:sectPr>
+      </w:pPr>
+      <w:r>
+        <w:rPr>
+          <w:sz w:val="24"/>
+          <w:szCs w:val="24"/>
+          <w:lang w:val="es-ES"/>
+        </w:rPr>
+        <w:t>Resultado</w:t>
+      </w:r>
+    </w:p>
+    <w:p>
+      <w:pPr>
+        <w:jc w:val="center"/>
+        <w:rPr>
+          <w:sz w:val="24"/>
+          <w:szCs w:val="24"/>
+          <w:lang w:val="es-ES"/>
+        </w:rPr>
+        <w:sectPr>
+          <w:type w:val="continuous"/>
+          <w:pgSz w:w="11906" w:h="16838"/>
+          <w:pgMar w:top="1417" w:right="1701" w:bottom="993" w:left="1701" w:header="708" w:footer="708" w:gutter="0"/>
+          <w:cols w:space="708"/>
+          <w:docGrid w:linePitch="360"/>
+        </w:sectPr>
+      </w:pPr>
+      <w:r>
+        <w:rPr>
+          <w:noProof/>
+        </w:rPr>
+        <w:drawing>
+          <wp:inline distT="0" distB="0" distL="0" distR="0" wp14:anchorId="632C1107" wp14:editId="6208A69D">
+            <wp:extent cx="3899163" cy="2505600"/>
+            <wp:effectExtent l="0" t="0" r="6350" b="9525"/>
+            <wp:docPr id="5" name="Imagen 5"/>
+            <wp:cNvGraphicFramePr>
+              <a:graphicFrameLocks xmlns:a="http://schemas.openxmlformats.org/drawingml/2006/main" noChangeAspect="1"/>
+            </wp:cNvGraphicFramePr>
+            <a:graphic xmlns:a="http://schemas.openxmlformats.org/drawingml/2006/main">
+              <a:graphicData uri="http://schemas.openxmlformats.org/drawingml/2006/picture">
+                <pic:pic xmlns:pic="http://schemas.openxmlformats.org/drawingml/2006/picture">
+                  <pic:nvPicPr>
+                    <pic:cNvPr id="5" name="Imagen 5"/>
+                    <pic:cNvPicPr/>
+                  </pic:nvPicPr>
+                  <pic:blipFill>
+                    <a:blip r:embed="rId7">
+                      <a:extLst>
+                        <a:ext uri="{28A0092B-C50C-407E-A947-70E740481C1C}">
+                          <a14:useLocalDpi xmlns:a14="http://schemas.microsoft.com/office/drawing/2010/main" val="0"/>
+                        </a:ext>
+                      </a:extLst>
+                    </a:blip>
+                    <a:stretch>
+                      <a:fillRect/>
+                    </a:stretch>
+                  </pic:blipFill>
+                  <pic:spPr>
+                    <a:xfrm>
+                      <a:off x="0" y="0"/>
+                      <a:ext cx="3899163" cy="2505600"/>
+                    </a:xfrm>
+                    <a:prstGeom prst="rect">
+                      <a:avLst/>
+                    </a:prstGeom>
+                  </pic:spPr>
+                </pic:pic>
+              </a:graphicData>
+            </a:graphic>
+          </wp:inline>
+        </w:drawing>
+      </w:r>
+    </w:p>
+    <w:p>
+      <w:pPr>
+        <w:rPr>
+          <w:sz w:val="24"/>
+          <w:szCs w:val="24"/>
+        </w:rPr>
+      </w:pPr>
+      <w:r>
+        <w:rPr>
+          <w:sz w:val="24"/>
+          <w:szCs w:val="24"/>
+          <w:lang w:val="es-ES"/>
+        </w:rPr>
+        <w:lastRenderedPageBreak/>
+        <w:t xml:space="preserve">Ejercicio 06: </w:t>
+      </w:r>
+      <w:r>
+        <w:rPr>
+          <w:sz w:val="24"/>
+          <w:szCs w:val="24"/>
+        </w:rPr>
+        <w:t>Para x</w:t>
+      </w:r>
+      <w:r>
+        <w:rPr>
+          <w:sz w:val="24"/>
+          <w:szCs w:val="24"/>
+        </w:rPr>
+        <w:t xml:space="preserve"> </w:t>
+      </w:r>
+      <w:r>
+        <w:rPr>
+          <w:sz w:val="24"/>
+          <w:szCs w:val="24"/>
+        </w:rPr>
+        <w:t>=</w:t>
+      </w:r>
+      <w:r>
+        <w:rPr>
+          <w:sz w:val="24"/>
+          <w:szCs w:val="24"/>
+        </w:rPr>
+        <w:t xml:space="preserve"> </w:t>
+      </w:r>
+      <w:r>
+        <w:rPr>
+          <w:sz w:val="24"/>
+          <w:szCs w:val="24"/>
+        </w:rPr>
+        <w:t>3, y</w:t>
+      </w:r>
+      <w:r>
+        <w:rPr>
+          <w:sz w:val="24"/>
+          <w:szCs w:val="24"/>
+        </w:rPr>
+        <w:t xml:space="preserve"> </w:t>
+      </w:r>
+      <w:r>
+        <w:rPr>
+          <w:sz w:val="24"/>
+          <w:szCs w:val="24"/>
+        </w:rPr>
+        <w:t>=</w:t>
+      </w:r>
+      <w:r>
+        <w:rPr>
+          <w:sz w:val="24"/>
+          <w:szCs w:val="24"/>
+        </w:rPr>
+        <w:t xml:space="preserve"> </w:t>
+      </w:r>
+      <w:r>
+        <w:rPr>
+          <w:sz w:val="24"/>
+          <w:szCs w:val="24"/>
+        </w:rPr>
+        <w:t>4</w:t>
+      </w:r>
+      <w:r>
+        <w:rPr>
+          <w:sz w:val="24"/>
+          <w:szCs w:val="24"/>
+        </w:rPr>
+        <w:t xml:space="preserve"> y</w:t>
+      </w:r>
+      <w:r>
+        <w:rPr>
+          <w:sz w:val="24"/>
+          <w:szCs w:val="24"/>
+        </w:rPr>
+        <w:t xml:space="preserve"> z</w:t>
+      </w:r>
+      <w:r>
+        <w:rPr>
+          <w:sz w:val="24"/>
+          <w:szCs w:val="24"/>
+        </w:rPr>
+        <w:t xml:space="preserve"> </w:t>
+      </w:r>
+      <w:r>
+        <w:rPr>
+          <w:sz w:val="24"/>
+          <w:szCs w:val="24"/>
+        </w:rPr>
+        <w:t>=</w:t>
+      </w:r>
+      <w:r>
+        <w:rPr>
+          <w:sz w:val="24"/>
+          <w:szCs w:val="24"/>
+        </w:rPr>
+        <w:t xml:space="preserve"> </w:t>
+      </w:r>
+      <w:r>
+        <w:rPr>
+          <w:sz w:val="24"/>
+          <w:szCs w:val="24"/>
+        </w:rPr>
+        <w:t>1, evaluar el resultado de</w:t>
+      </w:r>
+      <w:r>
+        <w:rPr>
+          <w:sz w:val="24"/>
+          <w:szCs w:val="24"/>
+        </w:rPr>
+        <w:t>:</w:t>
+      </w:r>
+    </w:p>
+    <w:p>
+      <w:pPr>
+        <w:ind w:left="360"/>
+        <w:jc w:val="center"/>
+        <w:rPr>
+          <w:sz w:val="24"/>
+          <w:szCs w:val="24"/>
+        </w:rPr>
+      </w:pPr>
+      <w:r>
+        <w:rPr>
+          <w:sz w:val="24"/>
+          <w:szCs w:val="24"/>
+        </w:rPr>
+        <w:t xml:space="preserve">R1 = </w:t>
+      </w:r>
+      <w:proofErr w:type="spellStart"/>
+      <w:r>
+        <w:rPr>
+          <w:sz w:val="24"/>
+          <w:szCs w:val="24"/>
+        </w:rPr>
+        <w:t>y+</w:t>
+      </w:r>
+      <w:r>
+        <w:rPr>
+          <w:sz w:val="24"/>
+          <w:szCs w:val="24"/>
+        </w:rPr>
+        <w:t>z</w:t>
+      </w:r>
+      <w:proofErr w:type="spellEnd"/>
+    </w:p>
+    <w:p>
+      <w:pPr>
+        <w:ind w:left="360"/>
+        <w:jc w:val="center"/>
+        <w:rPr>
+          <w:sz w:val="24"/>
+          <w:szCs w:val="24"/>
+        </w:rPr>
+      </w:pPr>
+      <w:r>
+        <w:rPr>
+          <w:sz w:val="24"/>
+          <w:szCs w:val="24"/>
+        </w:rPr>
+        <w:t>R2 = x &gt;= R1</w:t>
+      </w:r>
+    </w:p>
+    <w:p>
+      <w:pPr>
+        <w:spacing w:after="0"/>
+        <w:rPr>
+          <w:sz w:val="24"/>
+          <w:szCs w:val="24"/>
+          <w:lang w:val="es-ES"/>
+        </w:rPr>
+        <w:sectPr>
+          <w:type w:val="continuous"/>
+          <w:pgSz w:w="11906" w:h="16838"/>
+          <w:pgMar w:top="1417" w:right="1701" w:bottom="1417" w:left="1701" w:header="708" w:footer="708" w:gutter="0"/>
+          <w:cols w:space="708"/>
+          <w:docGrid w:linePitch="360"/>
+        </w:sectPr>
+      </w:pPr>
+      <w:r>
+        <w:rPr>
+          <w:sz w:val="24"/>
+          <w:szCs w:val="24"/>
+          <w:lang w:val="es-ES"/>
+        </w:rPr>
+        <w:t>Resolución necesaria en Word:</w:t>
+      </w:r>
+    </w:p>
+    <w:p>
+      <w:pPr>
+        <w:spacing w:after="0"/>
+        <w:jc w:val="center"/>
+        <w:rPr>
+          <w:sz w:val="24"/>
+          <w:szCs w:val="24"/>
+          <w:lang w:val="es-ES"/>
+        </w:rPr>
+      </w:pPr>
+      <w:r>
+        <w:rPr>
+          <w:sz w:val="24"/>
+          <w:szCs w:val="24"/>
+        </w:rPr>
+        <w:t>R1 = 4 + 1</w:t>
+      </w:r>
+    </w:p>
+    <w:p>
+      <w:pPr>
+        <w:spacing w:after="0"/>
+        <w:jc w:val="center"/>
+        <w:rPr>
+          <w:sz w:val="24"/>
+          <w:szCs w:val="24"/>
+          <w:lang w:val="es-ES"/>
+        </w:rPr>
+      </w:pPr>
+      <w:r>
+        <w:rPr>
+          <w:sz w:val="24"/>
+          <w:szCs w:val="24"/>
+          <w:lang w:val="es-ES"/>
+        </w:rPr>
+        <w:t>R1 = 5</w:t>
+      </w:r>
+    </w:p>
+    <w:p>
+      <w:pPr>
+        <w:spacing w:after="0"/>
+        <w:jc w:val="center"/>
+        <w:rPr>
+          <w:sz w:val="24"/>
+          <w:szCs w:val="24"/>
+          <w:lang w:val="es-ES"/>
+        </w:rPr>
+      </w:pPr>
+    </w:p>
+    <w:p>
+      <w:pPr>
+        <w:spacing w:after="0"/>
+        <w:jc w:val="center"/>
+        <w:rPr>
+          <w:sz w:val="24"/>
+          <w:szCs w:val="24"/>
+          <w:lang w:val="es-ES"/>
+        </w:rPr>
+      </w:pPr>
+      <w:r>
+        <w:rPr>
+          <w:sz w:val="24"/>
+          <w:szCs w:val="24"/>
+          <w:lang w:val="es-ES"/>
+        </w:rPr>
+        <w:t>R2 = 3 &gt;= 5</w:t>
+      </w:r>
+    </w:p>
+    <w:p>
+      <w:pPr>
+        <w:spacing w:after="0"/>
+        <w:jc w:val="center"/>
+        <w:rPr>
+          <w:sz w:val="24"/>
+          <w:szCs w:val="24"/>
+          <w:lang w:val="es-ES"/>
+        </w:rPr>
+      </w:pPr>
+      <w:r>
+        <w:rPr>
+          <w:sz w:val="24"/>
+          <w:szCs w:val="24"/>
+          <w:lang w:val="es-ES"/>
+        </w:rPr>
+        <w:t>R2 = false</w:t>
+      </w:r>
+    </w:p>
+    <w:p>
+      <w:pPr>
+        <w:pStyle w:val="Prrafodelista"/>
+        <w:numPr>
+          <w:ilvl w:val="0"/>
+          <w:numId w:val="9"/>
+        </w:numPr>
+        <w:ind w:left="0"/>
+        <w:rPr>
+          <w:sz w:val="24"/>
+          <w:szCs w:val="24"/>
+          <w:lang w:val="es-ES"/>
+        </w:rPr>
+      </w:pPr>
+      <w:r>
+        <w:rPr>
+          <w:sz w:val="24"/>
+          <w:szCs w:val="24"/>
+          <w:lang w:val="es-ES"/>
+        </w:rPr>
+        <w:t xml:space="preserve">Resolvemos la </w:t>
+      </w:r>
+      <w:r>
+        <w:rPr>
+          <w:sz w:val="24"/>
+          <w:szCs w:val="24"/>
+          <w:lang w:val="es-ES"/>
+        </w:rPr>
+        <w:t>suma</w:t>
+      </w:r>
+    </w:p>
+    <w:p>
+      <w:pPr>
+        <w:pStyle w:val="Prrafodelista"/>
+        <w:numPr>
+          <w:ilvl w:val="0"/>
+          <w:numId w:val="9"/>
+        </w:numPr>
+        <w:ind w:left="0"/>
+        <w:rPr>
+          <w:sz w:val="24"/>
+          <w:szCs w:val="24"/>
+          <w:lang w:val="es-ES"/>
+        </w:rPr>
+      </w:pPr>
+      <w:r>
+        <w:rPr>
+          <w:sz w:val="24"/>
+          <w:szCs w:val="24"/>
+          <w:lang w:val="es-ES"/>
+        </w:rPr>
+        <w:t>Resultado</w:t>
+      </w:r>
+    </w:p>
+    <w:p>
+      <w:pPr>
+        <w:pStyle w:val="Prrafodelista"/>
+        <w:ind w:left="0"/>
+        <w:rPr>
+          <w:sz w:val="24"/>
+          <w:szCs w:val="24"/>
+          <w:lang w:val="es-ES"/>
+        </w:rPr>
+      </w:pPr>
+    </w:p>
+    <w:p>
+      <w:pPr>
+        <w:pStyle w:val="Prrafodelista"/>
+        <w:numPr>
+          <w:ilvl w:val="0"/>
+          <w:numId w:val="9"/>
+        </w:numPr>
+        <w:ind w:left="0"/>
+        <w:rPr>
+          <w:sz w:val="24"/>
+          <w:szCs w:val="24"/>
+          <w:lang w:val="es-ES"/>
+        </w:rPr>
+      </w:pPr>
+      <w:r>
+        <w:rPr>
+          <w:sz w:val="24"/>
+          <w:szCs w:val="24"/>
+          <w:lang w:val="es-ES"/>
+        </w:rPr>
+        <w:t>Comparamos</w:t>
+      </w:r>
+    </w:p>
+    <w:p>
+      <w:pPr>
+        <w:pStyle w:val="Prrafodelista"/>
+        <w:numPr>
+          <w:ilvl w:val="0"/>
+          <w:numId w:val="9"/>
+        </w:numPr>
+        <w:ind w:left="0"/>
+        <w:rPr>
+          <w:sz w:val="24"/>
+          <w:szCs w:val="24"/>
+          <w:lang w:val="es-ES"/>
+        </w:rPr>
+        <w:sectPr>
+          <w:type w:val="continuous"/>
+          <w:pgSz w:w="11906" w:h="16838"/>
+          <w:pgMar w:top="1417" w:right="1701" w:bottom="1417" w:left="1701" w:header="708" w:footer="708" w:gutter="0"/>
+          <w:cols w:num="2" w:space="708"/>
+          <w:docGrid w:linePitch="360"/>
+        </w:sectPr>
+      </w:pPr>
+      <w:r>
+        <w:rPr>
+          <w:sz w:val="24"/>
+          <w:szCs w:val="24"/>
+          <w:lang w:val="es-ES"/>
+        </w:rPr>
+        <w:t>Resultado</w:t>
+      </w:r>
+    </w:p>
+    <w:p>
+      <w:pPr>
+        <w:jc w:val="center"/>
+        <w:rPr>
+          <w:sz w:val="24"/>
+          <w:szCs w:val="24"/>
+          <w:lang w:val="es-ES"/>
+        </w:rPr>
+      </w:pPr>
+      <w:r>
+        <w:rPr>
+          <w:noProof/>
+        </w:rPr>
+        <w:drawing>
+          <wp:inline distT="0" distB="0" distL="0" distR="0" wp14:anchorId="7997C229" wp14:editId="076EA4A5">
+            <wp:extent cx="3960000" cy="2808000"/>
+            <wp:effectExtent l="0" t="0" r="2540" b="0"/>
+            <wp:docPr id="6" name="Imagen 6"/>
+            <wp:cNvGraphicFramePr>
+              <a:graphicFrameLocks xmlns:a="http://schemas.openxmlformats.org/drawingml/2006/main" noChangeAspect="1"/>
+            </wp:cNvGraphicFramePr>
+            <a:graphic xmlns:a="http://schemas.openxmlformats.org/drawingml/2006/main">
+              <a:graphicData uri="http://schemas.openxmlformats.org/drawingml/2006/picture">
+                <pic:pic xmlns:pic="http://schemas.openxmlformats.org/drawingml/2006/picture">
+                  <pic:nvPicPr>
+                    <pic:cNvPr id="1" name=""/>
+                    <pic:cNvPicPr/>
+                  </pic:nvPicPr>
+                  <pic:blipFill>
+                    <a:blip r:embed="rId8"/>
+                    <a:stretch>
+                      <a:fillRect/>
+                    </a:stretch>
+                  </pic:blipFill>
+                  <pic:spPr>
+                    <a:xfrm>
+                      <a:off x="0" y="0"/>
+                      <a:ext cx="3960000" cy="2808000"/>
+                    </a:xfrm>
+                    <a:prstGeom prst="rect">
+                      <a:avLst/>
+                    </a:prstGeom>
+                  </pic:spPr>
+                </pic:pic>
+              </a:graphicData>
+            </a:graphic>
+          </wp:inline>
+        </w:drawing>
+      </w:r>
+    </w:p>
+    <w:p>
+      <w:pPr>
+        <w:rPr>
+          <w:sz w:val="24"/>
+          <w:szCs w:val="24"/>
+          <w:lang w:val="es-ES"/>
+        </w:rPr>
+      </w:pPr>
+    </w:p>
+    <w:p>
+      <w:pPr>
+        <w:rPr>
+          <w:sz w:val="24"/>
+          <w:szCs w:val="24"/>
+          <w:lang w:val="es-ES"/>
+        </w:rPr>
+      </w:pPr>
+    </w:p>
+    <w:p>
+      <w:pPr>
+        <w:rPr>
+          <w:sz w:val="24"/>
+          <w:szCs w:val="24"/>
+          <w:lang w:val="es-ES"/>
+        </w:rPr>
+      </w:pPr>
+    </w:p>
+    <w:p>
+      <w:pPr>
+        <w:rPr>
+          <w:sz w:val="24"/>
+          <w:szCs w:val="24"/>
+          <w:lang w:val="es-ES"/>
+        </w:rPr>
+      </w:pPr>
+    </w:p>
+    <w:p>
+      <w:pPr>
+        <w:rPr>
+          <w:sz w:val="24"/>
+          <w:szCs w:val="24"/>
+          <w:lang w:val="es-ES"/>
+        </w:rPr>
+      </w:pPr>
+    </w:p>
+    <w:p>
+      <w:pPr>
+        <w:rPr>
+          <w:sz w:val="24"/>
+          <w:szCs w:val="24"/>
+          <w:lang w:val="es-ES"/>
+        </w:rPr>
+      </w:pPr>
+    </w:p>
+    <w:p>
+      <w:pPr>
+        <w:rPr>
+          <w:sz w:val="24"/>
+          <w:szCs w:val="24"/>
+          <w:lang w:val="es-ES"/>
+        </w:rPr>
+      </w:pPr>
+    </w:p>
+    <w:p>
+      <w:pPr>
+        <w:rPr>
+          <w:sz w:val="24"/>
+          <w:szCs w:val="24"/>
+          <w:lang w:val="es-ES"/>
+        </w:rPr>
+      </w:pPr>
+    </w:p>
+    <w:p>
+      <w:pPr>
+        <w:rPr>
+          <w:sz w:val="24"/>
+          <w:szCs w:val="24"/>
+          <w:lang w:val="es-ES"/>
+        </w:rPr>
+      </w:pPr>
+    </w:p>
+    <w:p>
+      <w:pPr>
+        <w:rPr>
+          <w:sz w:val="24"/>
+          <w:szCs w:val="24"/>
+          <w:lang w:val="es-ES"/>
+        </w:rPr>
+      </w:pPr>
+    </w:p>
+    <w:p>
+      <w:pPr>
+        <w:rPr>
+          <w:sz w:val="24"/>
+          <w:szCs w:val="24"/>
+          <w:lang w:val="es-ES"/>
+        </w:rPr>
+      </w:pPr>
+    </w:p>
+    <w:p>
+      <w:pPr>
+        <w:rPr>
+          <w:sz w:val="24"/>
+          <w:szCs w:val="24"/>
+          <w:lang w:val="es-ES"/>
+        </w:rPr>
+      </w:pPr>
+    </w:p>
+    <w:p>
+      <w:pPr>
+        <w:rPr>
+          <w:sz w:val="24"/>
+          <w:szCs w:val="24"/>
+        </w:rPr>
+      </w:pPr>
+      <w:r>
+        <w:rPr>
+          <w:sz w:val="24"/>
+          <w:szCs w:val="24"/>
+          <w:lang w:val="es-ES"/>
+        </w:rPr>
+        <w:lastRenderedPageBreak/>
+        <w:t>Ejercicio 07:</w:t>
+      </w:r>
+      <w:r>
+        <w:rPr>
+          <w:sz w:val="24"/>
+          <w:szCs w:val="24"/>
+        </w:rPr>
+        <w:t xml:space="preserve"> Para cont1</w:t>
+      </w:r>
+      <w:r>
+        <w:rPr>
+          <w:sz w:val="24"/>
+          <w:szCs w:val="24"/>
+        </w:rPr>
+        <w:t xml:space="preserve"> </w:t>
+      </w:r>
+      <w:r>
+        <w:rPr>
+          <w:sz w:val="24"/>
+          <w:szCs w:val="24"/>
+        </w:rPr>
+        <w:t>=</w:t>
+      </w:r>
+      <w:r>
+        <w:rPr>
+          <w:sz w:val="24"/>
+          <w:szCs w:val="24"/>
+        </w:rPr>
+        <w:t xml:space="preserve"> </w:t>
+      </w:r>
+      <w:r>
+        <w:rPr>
+          <w:sz w:val="24"/>
+          <w:szCs w:val="24"/>
+        </w:rPr>
+        <w:t>3, cont</w:t>
+      </w:r>
+      <w:r>
+        <w:rPr>
+          <w:sz w:val="24"/>
+          <w:szCs w:val="24"/>
+        </w:rPr>
+        <w:t xml:space="preserve">2 </w:t>
+      </w:r>
+      <w:r>
+        <w:rPr>
+          <w:sz w:val="24"/>
+          <w:szCs w:val="24"/>
+        </w:rPr>
+        <w:t>=</w:t>
+      </w:r>
+      <w:r>
+        <w:rPr>
+          <w:sz w:val="24"/>
+          <w:szCs w:val="24"/>
+        </w:rPr>
+        <w:t xml:space="preserve"> </w:t>
+      </w:r>
+      <w:r>
+        <w:rPr>
+          <w:sz w:val="24"/>
+          <w:szCs w:val="24"/>
+        </w:rPr>
+        <w:t>4, evaluar el resultado de</w:t>
+      </w:r>
+      <w:r>
+        <w:rPr>
+          <w:sz w:val="24"/>
+          <w:szCs w:val="24"/>
+        </w:rPr>
+        <w:t>:</w:t>
+      </w:r>
+    </w:p>
+    <w:p>
+      <w:pPr>
+        <w:jc w:val="center"/>
+        <w:rPr>
+          <w:sz w:val="24"/>
+          <w:szCs w:val="24"/>
+        </w:rPr>
+      </w:pPr>
+      <w:r>
+        <w:rPr>
+          <w:sz w:val="24"/>
+          <w:szCs w:val="24"/>
+        </w:rPr>
+        <w:t>R1 = ++cont1</w:t>
+      </w:r>
+    </w:p>
+    <w:p>
+      <w:pPr>
+        <w:jc w:val="center"/>
+        <w:rPr>
+          <w:sz w:val="24"/>
+          <w:szCs w:val="24"/>
+        </w:rPr>
+      </w:pPr>
+      <w:r>
+        <w:rPr>
+          <w:sz w:val="24"/>
+          <w:szCs w:val="24"/>
+        </w:rPr>
+        <w:t>R2 = c</w:t>
+      </w:r>
+      <w:r>
+        <w:rPr>
+          <w:sz w:val="24"/>
+          <w:szCs w:val="24"/>
+        </w:rPr>
+        <w:t>ont</w:t>
+      </w:r>
+      <w:r>
+        <w:rPr>
+          <w:sz w:val="24"/>
+          <w:szCs w:val="24"/>
+        </w:rPr>
+        <w:t>1 &lt; cont2</w:t>
+      </w:r>
+    </w:p>
+    <w:p>
+      <w:pPr>
+        <w:spacing w:after="0"/>
+        <w:rPr>
+          <w:sz w:val="24"/>
+          <w:szCs w:val="24"/>
+          <w:lang w:val="es-ES"/>
+        </w:rPr>
+        <w:sectPr>
+          <w:type w:val="continuous"/>
+          <w:pgSz w:w="11906" w:h="16838"/>
+          <w:pgMar w:top="1417" w:right="1701" w:bottom="1417" w:left="1701" w:header="708" w:footer="708" w:gutter="0"/>
+          <w:cols w:space="708"/>
+          <w:docGrid w:linePitch="360"/>
+        </w:sectPr>
+      </w:pPr>
+      <w:r>
+        <w:rPr>
+          <w:sz w:val="24"/>
+          <w:szCs w:val="24"/>
+          <w:lang w:val="es-ES"/>
+        </w:rPr>
+        <w:t>Resolución necesaria en Word:</w:t>
+      </w:r>
+    </w:p>
+    <w:p>
+      <w:pPr>
+        <w:spacing w:after="0"/>
+        <w:jc w:val="center"/>
+        <w:rPr>
+          <w:sz w:val="24"/>
+          <w:szCs w:val="24"/>
+          <w:lang w:val="es-ES"/>
+        </w:rPr>
+      </w:pPr>
+      <w:r>
+        <w:rPr>
+          <w:sz w:val="24"/>
+          <w:szCs w:val="24"/>
+        </w:rPr>
+        <w:t>R1 = +</w:t>
+      </w:r>
+      <w:r>
+        <w:rPr>
+          <w:sz w:val="24"/>
+          <w:szCs w:val="24"/>
+        </w:rPr>
+        <w:t>+cont1</w:t>
+      </w:r>
+    </w:p>
+    <w:p>
+      <w:pPr>
+        <w:spacing w:after="0"/>
+        <w:jc w:val="center"/>
+        <w:rPr>
+          <w:sz w:val="24"/>
+          <w:szCs w:val="24"/>
+          <w:lang w:val="es-ES"/>
+        </w:rPr>
+      </w:pPr>
+      <w:r>
+        <w:rPr>
+          <w:sz w:val="24"/>
+          <w:szCs w:val="24"/>
+          <w:lang w:val="es-ES"/>
+        </w:rPr>
+        <w:t xml:space="preserve">R1 = </w:t>
+      </w:r>
+      <w:r>
+        <w:rPr>
+          <w:sz w:val="24"/>
+          <w:szCs w:val="24"/>
+          <w:lang w:val="es-ES"/>
+        </w:rPr>
+        <w:t>4</w:t>
+      </w:r>
+    </w:p>
+    <w:p>
+      <w:pPr>
+        <w:spacing w:after="0"/>
+        <w:jc w:val="center"/>
+        <w:rPr>
+          <w:sz w:val="24"/>
+          <w:szCs w:val="24"/>
+          <w:lang w:val="es-ES"/>
+        </w:rPr>
+      </w:pPr>
+    </w:p>
+    <w:p>
+      <w:pPr>
+        <w:spacing w:after="0"/>
+        <w:jc w:val="center"/>
+        <w:rPr>
+          <w:sz w:val="24"/>
+          <w:szCs w:val="24"/>
+          <w:lang w:val="es-ES"/>
+        </w:rPr>
+      </w:pPr>
+      <w:r>
+        <w:rPr>
+          <w:sz w:val="24"/>
+          <w:szCs w:val="24"/>
+          <w:lang w:val="es-ES"/>
+        </w:rPr>
+        <w:t xml:space="preserve">R2 = </w:t>
+      </w:r>
+      <w:r>
+        <w:rPr>
+          <w:sz w:val="24"/>
+          <w:szCs w:val="24"/>
+          <w:lang w:val="es-ES"/>
+        </w:rPr>
+        <w:t>4</w:t>
+      </w:r>
+      <w:r>
+        <w:rPr>
+          <w:sz w:val="24"/>
+          <w:szCs w:val="24"/>
+          <w:lang w:val="es-ES"/>
+        </w:rPr>
+        <w:t xml:space="preserve"> </w:t>
+      </w:r>
+      <w:r>
+        <w:rPr>
+          <w:sz w:val="24"/>
+          <w:szCs w:val="24"/>
+          <w:lang w:val="es-ES"/>
+        </w:rPr>
+        <w:t>&lt;</w:t>
+      </w:r>
+      <w:r>
+        <w:rPr>
+          <w:sz w:val="24"/>
+          <w:szCs w:val="24"/>
+          <w:lang w:val="es-ES"/>
+        </w:rPr>
+        <w:t xml:space="preserve"> </w:t>
+      </w:r>
+      <w:r>
+        <w:rPr>
+          <w:sz w:val="24"/>
+          <w:szCs w:val="24"/>
+          <w:lang w:val="es-ES"/>
+        </w:rPr>
+        <w:t>4</w:t>
+      </w:r>
+    </w:p>
+    <w:p>
+      <w:pPr>
+        <w:spacing w:after="0"/>
+        <w:jc w:val="center"/>
+        <w:rPr>
+          <w:sz w:val="24"/>
+          <w:szCs w:val="24"/>
+          <w:lang w:val="es-ES"/>
+        </w:rPr>
+      </w:pPr>
+      <w:r>
+        <w:rPr>
+          <w:sz w:val="24"/>
+          <w:szCs w:val="24"/>
+          <w:lang w:val="es-ES"/>
+        </w:rPr>
+        <w:t xml:space="preserve">R2 = </w:t>
+      </w:r>
+      <w:r>
+        <w:rPr>
+          <w:sz w:val="24"/>
+          <w:szCs w:val="24"/>
+          <w:lang w:val="es-ES"/>
+        </w:rPr>
+        <w:t>false</w:t>
+      </w:r>
+    </w:p>
+    <w:p>
+      <w:pPr>
+        <w:pStyle w:val="Prrafodelista"/>
+        <w:numPr>
+          <w:ilvl w:val="0"/>
+          <w:numId w:val="9"/>
+        </w:numPr>
+        <w:ind w:left="0"/>
+        <w:rPr>
+          <w:sz w:val="24"/>
+          <w:szCs w:val="24"/>
+          <w:lang w:val="es-ES"/>
+        </w:rPr>
+      </w:pPr>
+      <w:r>
+        <w:rPr>
+          <w:sz w:val="24"/>
+          <w:szCs w:val="24"/>
+          <w:lang w:val="es-ES"/>
+        </w:rPr>
+        <w:t xml:space="preserve">Resolvemos la </w:t>
+      </w:r>
+      <w:r>
+        <w:rPr>
+          <w:sz w:val="24"/>
+          <w:szCs w:val="24"/>
+          <w:lang w:val="es-ES"/>
+        </w:rPr>
+        <w:t>suma</w:t>
+      </w:r>
+    </w:p>
+    <w:p>
+      <w:pPr>
+        <w:pStyle w:val="Prrafodelista"/>
+        <w:numPr>
+          <w:ilvl w:val="0"/>
+          <w:numId w:val="9"/>
+        </w:numPr>
+        <w:ind w:left="0"/>
+        <w:rPr>
+          <w:sz w:val="24"/>
+          <w:szCs w:val="24"/>
+          <w:lang w:val="es-ES"/>
+        </w:rPr>
+      </w:pPr>
+      <w:r>
+        <w:rPr>
+          <w:sz w:val="24"/>
+          <w:szCs w:val="24"/>
+          <w:lang w:val="es-ES"/>
+        </w:rPr>
+        <w:t>Resultado</w:t>
+      </w:r>
+    </w:p>
+    <w:p>
+      <w:pPr>
+        <w:pStyle w:val="Prrafodelista"/>
+        <w:ind w:left="0"/>
+        <w:rPr>
+          <w:sz w:val="24"/>
+          <w:szCs w:val="24"/>
+          <w:lang w:val="es-ES"/>
+        </w:rPr>
+      </w:pPr>
+    </w:p>
+    <w:p>
+      <w:pPr>
+        <w:pStyle w:val="Prrafodelista"/>
+        <w:numPr>
+          <w:ilvl w:val="0"/>
+          <w:numId w:val="9"/>
+        </w:numPr>
+        <w:ind w:left="0"/>
+        <w:rPr>
+          <w:sz w:val="24"/>
+          <w:szCs w:val="24"/>
+          <w:lang w:val="es-ES"/>
+        </w:rPr>
+      </w:pPr>
+      <w:r>
+        <w:rPr>
+          <w:sz w:val="24"/>
+          <w:szCs w:val="24"/>
+          <w:lang w:val="es-ES"/>
+        </w:rPr>
+        <w:t>Comparamos</w:t>
+      </w:r>
+    </w:p>
+    <w:p>
+      <w:pPr>
+        <w:pStyle w:val="Prrafodelista"/>
+        <w:numPr>
+          <w:ilvl w:val="0"/>
+          <w:numId w:val="9"/>
+        </w:numPr>
+        <w:ind w:left="0"/>
+        <w:rPr>
+          <w:sz w:val="24"/>
+          <w:szCs w:val="24"/>
+          <w:lang w:val="es-ES"/>
+        </w:rPr>
+        <w:sectPr>
+          <w:type w:val="continuous"/>
+          <w:pgSz w:w="11906" w:h="16838"/>
+          <w:pgMar w:top="1417" w:right="1701" w:bottom="1417" w:left="1701" w:header="708" w:footer="708" w:gutter="0"/>
+          <w:cols w:num="2" w:space="708"/>
+          <w:docGrid w:linePitch="360"/>
+        </w:sectPr>
+      </w:pPr>
+      <w:r>
+        <w:rPr>
+          <w:sz w:val="24"/>
+          <w:szCs w:val="24"/>
+          <w:lang w:val="es-ES"/>
+        </w:rPr>
+        <w:t>Resultado</w:t>
+      </w:r>
+    </w:p>
+    <w:p>
+      <w:pPr>
+        <w:jc w:val="center"/>
+        <w:rPr>
+          <w:sz w:val="24"/>
+          <w:szCs w:val="24"/>
+          <w:lang w:val="es-ES"/>
+        </w:rPr>
+      </w:pPr>
+      <w:r>
+        <w:rPr>
+          <w:noProof/>
+        </w:rPr>
+        <w:drawing>
+          <wp:inline distT="0" distB="0" distL="0" distR="0" wp14:anchorId="09FF6758" wp14:editId="30657E6B">
+            <wp:extent cx="3960000" cy="2703600"/>
+            <wp:effectExtent l="0" t="0" r="2540" b="1905"/>
+            <wp:docPr id="7" name="Imagen 7"/>
+            <wp:cNvGraphicFramePr>
+              <a:graphicFrameLocks xmlns:a="http://schemas.openxmlformats.org/drawingml/2006/main" noChangeAspect="1"/>
+            </wp:cNvGraphicFramePr>
+            <a:graphic xmlns:a="http://schemas.openxmlformats.org/drawingml/2006/main">
+              <a:graphicData uri="http://schemas.openxmlformats.org/drawingml/2006/picture">
+                <pic:pic xmlns:pic="http://schemas.openxmlformats.org/drawingml/2006/picture">
+                  <pic:nvPicPr>
+                    <pic:cNvPr id="7" name="Imagen 7"/>
+                    <pic:cNvPicPr/>
+                  </pic:nvPicPr>
+                  <pic:blipFill>
+                    <a:blip r:embed="rId9">
+                      <a:extLst>
+                        <a:ext uri="{28A0092B-C50C-407E-A947-70E740481C1C}">
+                          <a14:useLocalDpi xmlns:a14="http://schemas.microsoft.com/office/drawing/2010/main" val="0"/>
+                        </a:ext>
+                      </a:extLst>
+                    </a:blip>
+                    <a:stretch>
+                      <a:fillRect/>
+                    </a:stretch>
+                  </pic:blipFill>
+                  <pic:spPr>
+                    <a:xfrm>
+                      <a:off x="0" y="0"/>
+                      <a:ext cx="3960000" cy="2703600"/>
+                    </a:xfrm>
+                    <a:prstGeom prst="rect">
+                      <a:avLst/>
+                    </a:prstGeom>
+                  </pic:spPr>
+                </pic:pic>
+              </a:graphicData>
+            </a:graphic>
+          </wp:inline>
+        </w:drawing>
+      </w:r>
+    </w:p>
+    <w:p>
+      <w:pPr>
+        <w:rPr>
+          <w:sz w:val="24"/>
+          <w:szCs w:val="24"/>
+          <w:lang w:val="es-ES"/>
+        </w:rPr>
+      </w:pPr>
     </w:p>
     <w:sectPr>
       <w:type w:val="continuous"/>
@@ -1637,6 +4107,542 @@
 <file path=word/numbering.xml><?xml version="1.0" encoding="utf-8"?>
 <w:numbering xmlns:wpc="http://schemas.microsoft.com/office/word/2010/wordprocessingCanvas" xmlns:cx="http://schemas.microsoft.com/office/drawing/2014/chartex" xmlns:cx1="http://schemas.microsoft.com/office/drawing/2015/9/8/chartex" xmlns:cx2="http://schemas.microsoft.com/office/drawing/2015/10/21/chartex" xmlns:cx3="http://schemas.microsoft.com/office/drawing/2016/5/9/chartex" xmlns:cx4="http://schemas.microsoft.com/office/drawing/2016/5/10/chartex" xmlns:cx5="http://schemas.microsoft.com/office/drawing/2016/5/11/chartex" xmlns:cx6="http://schemas.microsoft.com/office/drawing/2016/5/12/chartex" xmlns:cx7="http://schemas.microsoft.com/office/drawing/2016/5/13/chartex" xmlns:cx8="http://schemas.microsoft.com/office/drawing/2016/5/14/chartex" xmlns:mc="http://schemas.openxmlformats.org/markup-compatibility/2006" xmlns:aink="http://schemas.microsoft.com/office/drawing/2016/ink" xmlns:am3d="http://schemas.microsoft.com/office/drawing/2017/model3d" xmlns:o="urn:schemas-microsoft-com:office:office" xmlns:r="http://schemas.openxmlformats.org/officeDocument/2006/relationships" xmlns:m="http://schemas.openxmlformats.org/officeDocument/2006/math" xmlns:v="urn:schemas-microsoft-com:vml" xmlns:wp14="http://schemas.microsoft.com/office/word/2010/wordprocessingDrawing" xmlns:wp="http://schemas.openxmlformats.org/drawingml/2006/wordprocessingDrawing" xmlns:w10="urn:schemas-microsoft-com:office:word" xmlns:w="http://schemas.openxmlformats.org/wordprocessingml/2006/main" xmlns:w14="http://schemas.microsoft.com/office/word/2010/wordml" xmlns:w15="http://schemas.microsoft.com/office/word/2012/wordml" xmlns:w16cex="http://schemas.microsoft.com/office/word/2018/wordml/cex" xmlns:w16cid="http://schemas.microsoft.com/office/word/2016/wordml/cid" xmlns:w16="http://schemas.microsoft.com/office/word/2018/wordml" xmlns:w16sdtdh="http://schemas.microsoft.com/office/word/2020/wordml/sdtdatahash" xmlns:w16se="http://schemas.microsoft.com/office/word/2015/wordml/symex" xmlns:wpg="http://schemas.microsoft.com/office/word/2010/wordprocessingGroup" xmlns:wpi="http://schemas.microsoft.com/office/word/2010/wordprocessingInk" xmlns:wne="http://schemas.microsoft.com/office/word/2006/wordml" xmlns:wps="http://schemas.microsoft.com/office/word/2010/wordprocessingShape" mc:Ignorable="w14 w15 w16se w16cid w16 w16cex w16sdtdh wp14">
   <w:abstractNum w:abstractNumId="0" w15:restartNumberingAfterBreak="0">
+    <w:nsid w:val="07E169AE"/>
+    <w:multiLevelType w:val="hybridMultilevel"/>
+    <w:tmpl w:val="44643FF8"/>
+    <w:lvl w:ilvl="0" w:tplc="0A6650DA">
+      <w:start w:val="1"/>
+      <w:numFmt w:val="lowerLetter"/>
+      <w:lvlText w:val="%1)"/>
+      <w:lvlJc w:val="left"/>
+      <w:pPr>
+        <w:ind w:left="720" w:hanging="360"/>
+      </w:pPr>
+      <w:rPr>
+        <w:rFonts w:hint="default"/>
+        <w:sz w:val="22"/>
+      </w:rPr>
+    </w:lvl>
+    <w:lvl w:ilvl="1" w:tplc="2C0A0019" w:tentative="1">
+      <w:start w:val="1"/>
+      <w:numFmt w:val="lowerLetter"/>
+      <w:lvlText w:val="%2."/>
+      <w:lvlJc w:val="left"/>
+      <w:pPr>
+        <w:ind w:left="1440" w:hanging="360"/>
+      </w:pPr>
+    </w:lvl>
+    <w:lvl w:ilvl="2" w:tplc="2C0A001B" w:tentative="1">
+      <w:start w:val="1"/>
+      <w:numFmt w:val="lowerRoman"/>
+      <w:lvlText w:val="%3."/>
+      <w:lvlJc w:val="right"/>
+      <w:pPr>
+        <w:ind w:left="2160" w:hanging="180"/>
+      </w:pPr>
+    </w:lvl>
+    <w:lvl w:ilvl="3" w:tplc="2C0A000F" w:tentative="1">
+      <w:start w:val="1"/>
+      <w:numFmt w:val="decimal"/>
+      <w:lvlText w:val="%4."/>
+      <w:lvlJc w:val="left"/>
+      <w:pPr>
+        <w:ind w:left="2880" w:hanging="360"/>
+      </w:pPr>
+    </w:lvl>
+    <w:lvl w:ilvl="4" w:tplc="2C0A0019" w:tentative="1">
+      <w:start w:val="1"/>
+      <w:numFmt w:val="lowerLetter"/>
+      <w:lvlText w:val="%5."/>
+      <w:lvlJc w:val="left"/>
+      <w:pPr>
+        <w:ind w:left="3600" w:hanging="360"/>
+      </w:pPr>
+    </w:lvl>
+    <w:lvl w:ilvl="5" w:tplc="2C0A001B" w:tentative="1">
+      <w:start w:val="1"/>
+      <w:numFmt w:val="lowerRoman"/>
+      <w:lvlText w:val="%6."/>
+      <w:lvlJc w:val="right"/>
+      <w:pPr>
+        <w:ind w:left="4320" w:hanging="180"/>
+      </w:pPr>
+    </w:lvl>
+    <w:lvl w:ilvl="6" w:tplc="2C0A000F" w:tentative="1">
+      <w:start w:val="1"/>
+      <w:numFmt w:val="decimal"/>
+      <w:lvlText w:val="%7."/>
+      <w:lvlJc w:val="left"/>
+      <w:pPr>
+        <w:ind w:left="5040" w:hanging="360"/>
+      </w:pPr>
+    </w:lvl>
+    <w:lvl w:ilvl="7" w:tplc="2C0A0019" w:tentative="1">
+      <w:start w:val="1"/>
+      <w:numFmt w:val="lowerLetter"/>
+      <w:lvlText w:val="%8."/>
+      <w:lvlJc w:val="left"/>
+      <w:pPr>
+        <w:ind w:left="5760" w:hanging="360"/>
+      </w:pPr>
+    </w:lvl>
+    <w:lvl w:ilvl="8" w:tplc="2C0A001B" w:tentative="1">
+      <w:start w:val="1"/>
+      <w:numFmt w:val="lowerRoman"/>
+      <w:lvlText w:val="%9."/>
+      <w:lvlJc w:val="right"/>
+      <w:pPr>
+        <w:ind w:left="6480" w:hanging="180"/>
+      </w:pPr>
+    </w:lvl>
+  </w:abstractNum>
+  <w:abstractNum w:abstractNumId="1" w15:restartNumberingAfterBreak="0">
+    <w:nsid w:val="1EAE3B0B"/>
+    <w:multiLevelType w:val="hybridMultilevel"/>
+    <w:tmpl w:val="18D6537E"/>
+    <w:lvl w:ilvl="0" w:tplc="2C0A0011">
+      <w:start w:val="1"/>
+      <w:numFmt w:val="decimal"/>
+      <w:lvlText w:val="%1)"/>
+      <w:lvlJc w:val="left"/>
+      <w:pPr>
+        <w:ind w:left="720" w:hanging="360"/>
+      </w:pPr>
+      <w:rPr>
+        <w:rFonts w:hint="default"/>
+      </w:rPr>
+    </w:lvl>
+    <w:lvl w:ilvl="1" w:tplc="2C0A0019" w:tentative="1">
+      <w:start w:val="1"/>
+      <w:numFmt w:val="lowerLetter"/>
+      <w:lvlText w:val="%2."/>
+      <w:lvlJc w:val="left"/>
+      <w:pPr>
+        <w:ind w:left="1440" w:hanging="360"/>
+      </w:pPr>
+    </w:lvl>
+    <w:lvl w:ilvl="2" w:tplc="2C0A001B" w:tentative="1">
+      <w:start w:val="1"/>
+      <w:numFmt w:val="lowerRoman"/>
+      <w:lvlText w:val="%3."/>
+      <w:lvlJc w:val="right"/>
+      <w:pPr>
+        <w:ind w:left="2160" w:hanging="180"/>
+      </w:pPr>
+    </w:lvl>
+    <w:lvl w:ilvl="3" w:tplc="2C0A000F" w:tentative="1">
+      <w:start w:val="1"/>
+      <w:numFmt w:val="decimal"/>
+      <w:lvlText w:val="%4."/>
+      <w:lvlJc w:val="left"/>
+      <w:pPr>
+        <w:ind w:left="2880" w:hanging="360"/>
+      </w:pPr>
+    </w:lvl>
+    <w:lvl w:ilvl="4" w:tplc="2C0A0019" w:tentative="1">
+      <w:start w:val="1"/>
+      <w:numFmt w:val="lowerLetter"/>
+      <w:lvlText w:val="%5."/>
+      <w:lvlJc w:val="left"/>
+      <w:pPr>
+        <w:ind w:left="3600" w:hanging="360"/>
+      </w:pPr>
+    </w:lvl>
+    <w:lvl w:ilvl="5" w:tplc="2C0A001B" w:tentative="1">
+      <w:start w:val="1"/>
+      <w:numFmt w:val="lowerRoman"/>
+      <w:lvlText w:val="%6."/>
+      <w:lvlJc w:val="right"/>
+      <w:pPr>
+        <w:ind w:left="4320" w:hanging="180"/>
+      </w:pPr>
+    </w:lvl>
+    <w:lvl w:ilvl="6" w:tplc="2C0A000F" w:tentative="1">
+      <w:start w:val="1"/>
+      <w:numFmt w:val="decimal"/>
+      <w:lvlText w:val="%7."/>
+      <w:lvlJc w:val="left"/>
+      <w:pPr>
+        <w:ind w:left="5040" w:hanging="360"/>
+      </w:pPr>
+    </w:lvl>
+    <w:lvl w:ilvl="7" w:tplc="2C0A0019" w:tentative="1">
+      <w:start w:val="1"/>
+      <w:numFmt w:val="lowerLetter"/>
+      <w:lvlText w:val="%8."/>
+      <w:lvlJc w:val="left"/>
+      <w:pPr>
+        <w:ind w:left="5760" w:hanging="360"/>
+      </w:pPr>
+    </w:lvl>
+    <w:lvl w:ilvl="8" w:tplc="2C0A001B" w:tentative="1">
+      <w:start w:val="1"/>
+      <w:numFmt w:val="lowerRoman"/>
+      <w:lvlText w:val="%9."/>
+      <w:lvlJc w:val="right"/>
+      <w:pPr>
+        <w:ind w:left="6480" w:hanging="180"/>
+      </w:pPr>
+    </w:lvl>
+  </w:abstractNum>
+  <w:abstractNum w:abstractNumId="2" w15:restartNumberingAfterBreak="0">
+    <w:nsid w:val="37626A32"/>
+    <w:multiLevelType w:val="hybridMultilevel"/>
+    <w:tmpl w:val="44643FF8"/>
+    <w:lvl w:ilvl="0" w:tplc="0A6650DA">
+      <w:start w:val="1"/>
+      <w:numFmt w:val="lowerLetter"/>
+      <w:lvlText w:val="%1)"/>
+      <w:lvlJc w:val="left"/>
+      <w:pPr>
+        <w:ind w:left="720" w:hanging="360"/>
+      </w:pPr>
+      <w:rPr>
+        <w:rFonts w:hint="default"/>
+        <w:sz w:val="22"/>
+      </w:rPr>
+    </w:lvl>
+    <w:lvl w:ilvl="1" w:tplc="2C0A0019" w:tentative="1">
+      <w:start w:val="1"/>
+      <w:numFmt w:val="lowerLetter"/>
+      <w:lvlText w:val="%2."/>
+      <w:lvlJc w:val="left"/>
+      <w:pPr>
+        <w:ind w:left="1440" w:hanging="360"/>
+      </w:pPr>
+    </w:lvl>
+    <w:lvl w:ilvl="2" w:tplc="2C0A001B" w:tentative="1">
+      <w:start w:val="1"/>
+      <w:numFmt w:val="lowerRoman"/>
+      <w:lvlText w:val="%3."/>
+      <w:lvlJc w:val="right"/>
+      <w:pPr>
+        <w:ind w:left="2160" w:hanging="180"/>
+      </w:pPr>
+    </w:lvl>
+    <w:lvl w:ilvl="3" w:tplc="2C0A000F" w:tentative="1">
+      <w:start w:val="1"/>
+      <w:numFmt w:val="decimal"/>
+      <w:lvlText w:val="%4."/>
+      <w:lvlJc w:val="left"/>
+      <w:pPr>
+        <w:ind w:left="2880" w:hanging="360"/>
+      </w:pPr>
+    </w:lvl>
+    <w:lvl w:ilvl="4" w:tplc="2C0A0019" w:tentative="1">
+      <w:start w:val="1"/>
+      <w:numFmt w:val="lowerLetter"/>
+      <w:lvlText w:val="%5."/>
+      <w:lvlJc w:val="left"/>
+      <w:pPr>
+        <w:ind w:left="3600" w:hanging="360"/>
+      </w:pPr>
+    </w:lvl>
+    <w:lvl w:ilvl="5" w:tplc="2C0A001B" w:tentative="1">
+      <w:start w:val="1"/>
+      <w:numFmt w:val="lowerRoman"/>
+      <w:lvlText w:val="%6."/>
+      <w:lvlJc w:val="right"/>
+      <w:pPr>
+        <w:ind w:left="4320" w:hanging="180"/>
+      </w:pPr>
+    </w:lvl>
+    <w:lvl w:ilvl="6" w:tplc="2C0A000F" w:tentative="1">
+      <w:start w:val="1"/>
+      <w:numFmt w:val="decimal"/>
+      <w:lvlText w:val="%7."/>
+      <w:lvlJc w:val="left"/>
+      <w:pPr>
+        <w:ind w:left="5040" w:hanging="360"/>
+      </w:pPr>
+    </w:lvl>
+    <w:lvl w:ilvl="7" w:tplc="2C0A0019" w:tentative="1">
+      <w:start w:val="1"/>
+      <w:numFmt w:val="lowerLetter"/>
+      <w:lvlText w:val="%8."/>
+      <w:lvlJc w:val="left"/>
+      <w:pPr>
+        <w:ind w:left="5760" w:hanging="360"/>
+      </w:pPr>
+    </w:lvl>
+    <w:lvl w:ilvl="8" w:tplc="2C0A001B" w:tentative="1">
+      <w:start w:val="1"/>
+      <w:numFmt w:val="lowerRoman"/>
+      <w:lvlText w:val="%9."/>
+      <w:lvlJc w:val="right"/>
+      <w:pPr>
+        <w:ind w:left="6480" w:hanging="180"/>
+      </w:pPr>
+    </w:lvl>
+  </w:abstractNum>
+  <w:abstractNum w:abstractNumId="3" w15:restartNumberingAfterBreak="0">
+    <w:nsid w:val="3C90211B"/>
+    <w:multiLevelType w:val="hybridMultilevel"/>
+    <w:tmpl w:val="F61AEC1C"/>
+    <w:lvl w:ilvl="0" w:tplc="2C0A0011">
+      <w:start w:val="1"/>
+      <w:numFmt w:val="decimal"/>
+      <w:lvlText w:val="%1)"/>
+      <w:lvlJc w:val="left"/>
+      <w:pPr>
+        <w:ind w:left="720" w:hanging="360"/>
+      </w:pPr>
+      <w:rPr>
+        <w:rFonts w:hint="default"/>
+      </w:rPr>
+    </w:lvl>
+    <w:lvl w:ilvl="1" w:tplc="2C0A0019" w:tentative="1">
+      <w:start w:val="1"/>
+      <w:numFmt w:val="lowerLetter"/>
+      <w:lvlText w:val="%2."/>
+      <w:lvlJc w:val="left"/>
+      <w:pPr>
+        <w:ind w:left="1440" w:hanging="360"/>
+      </w:pPr>
+    </w:lvl>
+    <w:lvl w:ilvl="2" w:tplc="2C0A001B" w:tentative="1">
+      <w:start w:val="1"/>
+      <w:numFmt w:val="lowerRoman"/>
+      <w:lvlText w:val="%3."/>
+      <w:lvlJc w:val="right"/>
+      <w:pPr>
+        <w:ind w:left="2160" w:hanging="180"/>
+      </w:pPr>
+    </w:lvl>
+    <w:lvl w:ilvl="3" w:tplc="2C0A000F" w:tentative="1">
+      <w:start w:val="1"/>
+      <w:numFmt w:val="decimal"/>
+      <w:lvlText w:val="%4."/>
+      <w:lvlJc w:val="left"/>
+      <w:pPr>
+        <w:ind w:left="2880" w:hanging="360"/>
+      </w:pPr>
+    </w:lvl>
+    <w:lvl w:ilvl="4" w:tplc="2C0A0019" w:tentative="1">
+      <w:start w:val="1"/>
+      <w:numFmt w:val="lowerLetter"/>
+      <w:lvlText w:val="%5."/>
+      <w:lvlJc w:val="left"/>
+      <w:pPr>
+        <w:ind w:left="3600" w:hanging="360"/>
+      </w:pPr>
+    </w:lvl>
+    <w:lvl w:ilvl="5" w:tplc="2C0A001B" w:tentative="1">
+      <w:start w:val="1"/>
+      <w:numFmt w:val="lowerRoman"/>
+      <w:lvlText w:val="%6."/>
+      <w:lvlJc w:val="right"/>
+      <w:pPr>
+        <w:ind w:left="4320" w:hanging="180"/>
+      </w:pPr>
+    </w:lvl>
+    <w:lvl w:ilvl="6" w:tplc="2C0A000F" w:tentative="1">
+      <w:start w:val="1"/>
+      <w:numFmt w:val="decimal"/>
+      <w:lvlText w:val="%7."/>
+      <w:lvlJc w:val="left"/>
+      <w:pPr>
+        <w:ind w:left="5040" w:hanging="360"/>
+      </w:pPr>
+    </w:lvl>
+    <w:lvl w:ilvl="7" w:tplc="2C0A0019" w:tentative="1">
+      <w:start w:val="1"/>
+      <w:numFmt w:val="lowerLetter"/>
+      <w:lvlText w:val="%8."/>
+      <w:lvlJc w:val="left"/>
+      <w:pPr>
+        <w:ind w:left="5760" w:hanging="360"/>
+      </w:pPr>
+    </w:lvl>
+    <w:lvl w:ilvl="8" w:tplc="2C0A001B" w:tentative="1">
+      <w:start w:val="1"/>
+      <w:numFmt w:val="lowerRoman"/>
+      <w:lvlText w:val="%9."/>
+      <w:lvlJc w:val="right"/>
+      <w:pPr>
+        <w:ind w:left="6480" w:hanging="180"/>
+      </w:pPr>
+    </w:lvl>
+  </w:abstractNum>
+  <w:abstractNum w:abstractNumId="4" w15:restartNumberingAfterBreak="0">
+    <w:nsid w:val="42F150FF"/>
+    <w:multiLevelType w:val="hybridMultilevel"/>
+    <w:tmpl w:val="35C29BE0"/>
+    <w:lvl w:ilvl="0" w:tplc="2C0A0011">
+      <w:start w:val="1"/>
+      <w:numFmt w:val="decimal"/>
+      <w:lvlText w:val="%1)"/>
+      <w:lvlJc w:val="left"/>
+      <w:pPr>
+        <w:ind w:left="720" w:hanging="360"/>
+      </w:pPr>
+      <w:rPr>
+        <w:rFonts w:hint="default"/>
+      </w:rPr>
+    </w:lvl>
+    <w:lvl w:ilvl="1" w:tplc="2C0A0019" w:tentative="1">
+      <w:start w:val="1"/>
+      <w:numFmt w:val="lowerLetter"/>
+      <w:lvlText w:val="%2."/>
+      <w:lvlJc w:val="left"/>
+      <w:pPr>
+        <w:ind w:left="1440" w:hanging="360"/>
+      </w:pPr>
+    </w:lvl>
+    <w:lvl w:ilvl="2" w:tplc="2C0A001B" w:tentative="1">
+      <w:start w:val="1"/>
+      <w:numFmt w:val="lowerRoman"/>
+      <w:lvlText w:val="%3."/>
+      <w:lvlJc w:val="right"/>
+      <w:pPr>
+        <w:ind w:left="2160" w:hanging="180"/>
+      </w:pPr>
+    </w:lvl>
+    <w:lvl w:ilvl="3" w:tplc="2C0A000F" w:tentative="1">
+      <w:start w:val="1"/>
+      <w:numFmt w:val="decimal"/>
+      <w:lvlText w:val="%4."/>
+      <w:lvlJc w:val="left"/>
+      <w:pPr>
+        <w:ind w:left="2880" w:hanging="360"/>
+      </w:pPr>
+    </w:lvl>
+    <w:lvl w:ilvl="4" w:tplc="2C0A0019" w:tentative="1">
+      <w:start w:val="1"/>
+      <w:numFmt w:val="lowerLetter"/>
+      <w:lvlText w:val="%5."/>
+      <w:lvlJc w:val="left"/>
+      <w:pPr>
+        <w:ind w:left="3600" w:hanging="360"/>
+      </w:pPr>
+    </w:lvl>
+    <w:lvl w:ilvl="5" w:tplc="2C0A001B" w:tentative="1">
+      <w:start w:val="1"/>
+      <w:numFmt w:val="lowerRoman"/>
+      <w:lvlText w:val="%6."/>
+      <w:lvlJc w:val="right"/>
+      <w:pPr>
+        <w:ind w:left="4320" w:hanging="180"/>
+      </w:pPr>
+    </w:lvl>
+    <w:lvl w:ilvl="6" w:tplc="2C0A000F" w:tentative="1">
+      <w:start w:val="1"/>
+      <w:numFmt w:val="decimal"/>
+      <w:lvlText w:val="%7."/>
+      <w:lvlJc w:val="left"/>
+      <w:pPr>
+        <w:ind w:left="5040" w:hanging="360"/>
+      </w:pPr>
+    </w:lvl>
+    <w:lvl w:ilvl="7" w:tplc="2C0A0019" w:tentative="1">
+      <w:start w:val="1"/>
+      <w:numFmt w:val="lowerLetter"/>
+      <w:lvlText w:val="%8."/>
+      <w:lvlJc w:val="left"/>
+      <w:pPr>
+        <w:ind w:left="5760" w:hanging="360"/>
+      </w:pPr>
+    </w:lvl>
+    <w:lvl w:ilvl="8" w:tplc="2C0A001B" w:tentative="1">
+      <w:start w:val="1"/>
+      <w:numFmt w:val="lowerRoman"/>
+      <w:lvlText w:val="%9."/>
+      <w:lvlJc w:val="right"/>
+      <w:pPr>
+        <w:ind w:left="6480" w:hanging="180"/>
+      </w:pPr>
+    </w:lvl>
+  </w:abstractNum>
+  <w:abstractNum w:abstractNumId="5" w15:restartNumberingAfterBreak="0">
+    <w:nsid w:val="48262363"/>
+    <w:multiLevelType w:val="hybridMultilevel"/>
+    <w:tmpl w:val="3278824A"/>
+    <w:lvl w:ilvl="0" w:tplc="2C0A0011">
+      <w:start w:val="1"/>
+      <w:numFmt w:val="decimal"/>
+      <w:lvlText w:val="%1)"/>
+      <w:lvlJc w:val="left"/>
+      <w:pPr>
+        <w:ind w:left="720" w:hanging="360"/>
+      </w:pPr>
+      <w:rPr>
+        <w:rFonts w:hint="default"/>
+      </w:rPr>
+    </w:lvl>
+    <w:lvl w:ilvl="1" w:tplc="2C0A0019" w:tentative="1">
+      <w:start w:val="1"/>
+      <w:numFmt w:val="lowerLetter"/>
+      <w:lvlText w:val="%2."/>
+      <w:lvlJc w:val="left"/>
+      <w:pPr>
+        <w:ind w:left="1440" w:hanging="360"/>
+      </w:pPr>
+    </w:lvl>
+    <w:lvl w:ilvl="2" w:tplc="2C0A001B" w:tentative="1">
+      <w:start w:val="1"/>
+      <w:numFmt w:val="lowerRoman"/>
+      <w:lvlText w:val="%3."/>
+      <w:lvlJc w:val="right"/>
+      <w:pPr>
+        <w:ind w:left="2160" w:hanging="180"/>
+      </w:pPr>
+    </w:lvl>
+    <w:lvl w:ilvl="3" w:tplc="2C0A000F" w:tentative="1">
+      <w:start w:val="1"/>
+      <w:numFmt w:val="decimal"/>
+      <w:lvlText w:val="%4."/>
+      <w:lvlJc w:val="left"/>
+      <w:pPr>
+        <w:ind w:left="2880" w:hanging="360"/>
+      </w:pPr>
+    </w:lvl>
+    <w:lvl w:ilvl="4" w:tplc="2C0A0019" w:tentative="1">
+      <w:start w:val="1"/>
+      <w:numFmt w:val="lowerLetter"/>
+      <w:lvlText w:val="%5."/>
+      <w:lvlJc w:val="left"/>
+      <w:pPr>
+        <w:ind w:left="3600" w:hanging="360"/>
+      </w:pPr>
+    </w:lvl>
+    <w:lvl w:ilvl="5" w:tplc="2C0A001B" w:tentative="1">
+      <w:start w:val="1"/>
+      <w:numFmt w:val="lowerRoman"/>
+      <w:lvlText w:val="%6."/>
+      <w:lvlJc w:val="right"/>
+      <w:pPr>
+        <w:ind w:left="4320" w:hanging="180"/>
+      </w:pPr>
+    </w:lvl>
+    <w:lvl w:ilvl="6" w:tplc="2C0A000F" w:tentative="1">
+      <w:start w:val="1"/>
+      <w:numFmt w:val="decimal"/>
+      <w:lvlText w:val="%7."/>
+      <w:lvlJc w:val="left"/>
+      <w:pPr>
+        <w:ind w:left="5040" w:hanging="360"/>
+      </w:pPr>
+    </w:lvl>
+    <w:lvl w:ilvl="7" w:tplc="2C0A0019" w:tentative="1">
+      <w:start w:val="1"/>
+      <w:numFmt w:val="lowerLetter"/>
+      <w:lvlText w:val="%8."/>
+      <w:lvlJc w:val="left"/>
+      <w:pPr>
+        <w:ind w:left="5760" w:hanging="360"/>
+      </w:pPr>
+    </w:lvl>
+    <w:lvl w:ilvl="8" w:tplc="2C0A001B" w:tentative="1">
+      <w:start w:val="1"/>
+      <w:numFmt w:val="lowerRoman"/>
+      <w:lvlText w:val="%9."/>
+      <w:lvlJc w:val="right"/>
+      <w:pPr>
+        <w:ind w:left="6480" w:hanging="180"/>
+      </w:pPr>
+    </w:lvl>
+  </w:abstractNum>
+  <w:abstractNum w:abstractNumId="6" w15:restartNumberingAfterBreak="0">
     <w:nsid w:val="56F94DCE"/>
     <w:multiLevelType w:val="hybridMultilevel"/>
     <w:tmpl w:val="98F0DAD6"/>
@@ -1725,8 +4731,211 @@
       </w:pPr>
     </w:lvl>
   </w:abstractNum>
+  <w:abstractNum w:abstractNumId="7" w15:restartNumberingAfterBreak="0">
+    <w:nsid w:val="73EF594C"/>
+    <w:multiLevelType w:val="hybridMultilevel"/>
+    <w:tmpl w:val="C07E2C3E"/>
+    <w:lvl w:ilvl="0" w:tplc="2C0A0011">
+      <w:start w:val="1"/>
+      <w:numFmt w:val="decimal"/>
+      <w:lvlText w:val="%1)"/>
+      <w:lvlJc w:val="left"/>
+      <w:pPr>
+        <w:ind w:left="720" w:hanging="360"/>
+      </w:pPr>
+      <w:rPr>
+        <w:rFonts w:hint="default"/>
+      </w:rPr>
+    </w:lvl>
+    <w:lvl w:ilvl="1" w:tplc="2C0A0019" w:tentative="1">
+      <w:start w:val="1"/>
+      <w:numFmt w:val="lowerLetter"/>
+      <w:lvlText w:val="%2."/>
+      <w:lvlJc w:val="left"/>
+      <w:pPr>
+        <w:ind w:left="1440" w:hanging="360"/>
+      </w:pPr>
+    </w:lvl>
+    <w:lvl w:ilvl="2" w:tplc="2C0A001B" w:tentative="1">
+      <w:start w:val="1"/>
+      <w:numFmt w:val="lowerRoman"/>
+      <w:lvlText w:val="%3."/>
+      <w:lvlJc w:val="right"/>
+      <w:pPr>
+        <w:ind w:left="2160" w:hanging="180"/>
+      </w:pPr>
+    </w:lvl>
+    <w:lvl w:ilvl="3" w:tplc="2C0A000F" w:tentative="1">
+      <w:start w:val="1"/>
+      <w:numFmt w:val="decimal"/>
+      <w:lvlText w:val="%4."/>
+      <w:lvlJc w:val="left"/>
+      <w:pPr>
+        <w:ind w:left="2880" w:hanging="360"/>
+      </w:pPr>
+    </w:lvl>
+    <w:lvl w:ilvl="4" w:tplc="2C0A0019" w:tentative="1">
+      <w:start w:val="1"/>
+      <w:numFmt w:val="lowerLetter"/>
+      <w:lvlText w:val="%5."/>
+      <w:lvlJc w:val="left"/>
+      <w:pPr>
+        <w:ind w:left="3600" w:hanging="360"/>
+      </w:pPr>
+    </w:lvl>
+    <w:lvl w:ilvl="5" w:tplc="2C0A001B" w:tentative="1">
+      <w:start w:val="1"/>
+      <w:numFmt w:val="lowerRoman"/>
+      <w:lvlText w:val="%6."/>
+      <w:lvlJc w:val="right"/>
+      <w:pPr>
+        <w:ind w:left="4320" w:hanging="180"/>
+      </w:pPr>
+    </w:lvl>
+    <w:lvl w:ilvl="6" w:tplc="2C0A000F" w:tentative="1">
+      <w:start w:val="1"/>
+      <w:numFmt w:val="decimal"/>
+      <w:lvlText w:val="%7."/>
+      <w:lvlJc w:val="left"/>
+      <w:pPr>
+        <w:ind w:left="5040" w:hanging="360"/>
+      </w:pPr>
+    </w:lvl>
+    <w:lvl w:ilvl="7" w:tplc="2C0A0019" w:tentative="1">
+      <w:start w:val="1"/>
+      <w:numFmt w:val="lowerLetter"/>
+      <w:lvlText w:val="%8."/>
+      <w:lvlJc w:val="left"/>
+      <w:pPr>
+        <w:ind w:left="5760" w:hanging="360"/>
+      </w:pPr>
+    </w:lvl>
+    <w:lvl w:ilvl="8" w:tplc="2C0A001B" w:tentative="1">
+      <w:start w:val="1"/>
+      <w:numFmt w:val="lowerRoman"/>
+      <w:lvlText w:val="%9."/>
+      <w:lvlJc w:val="right"/>
+      <w:pPr>
+        <w:ind w:left="6480" w:hanging="180"/>
+      </w:pPr>
+    </w:lvl>
+  </w:abstractNum>
+  <w:abstractNum w:abstractNumId="8" w15:restartNumberingAfterBreak="0">
+    <w:nsid w:val="7E817321"/>
+    <w:multiLevelType w:val="hybridMultilevel"/>
+    <w:tmpl w:val="44643FF8"/>
+    <w:lvl w:ilvl="0" w:tplc="0A6650DA">
+      <w:start w:val="1"/>
+      <w:numFmt w:val="lowerLetter"/>
+      <w:lvlText w:val="%1)"/>
+      <w:lvlJc w:val="left"/>
+      <w:pPr>
+        <w:ind w:left="720" w:hanging="360"/>
+      </w:pPr>
+      <w:rPr>
+        <w:rFonts w:hint="default"/>
+        <w:sz w:val="22"/>
+      </w:rPr>
+    </w:lvl>
+    <w:lvl w:ilvl="1" w:tplc="2C0A0019" w:tentative="1">
+      <w:start w:val="1"/>
+      <w:numFmt w:val="lowerLetter"/>
+      <w:lvlText w:val="%2."/>
+      <w:lvlJc w:val="left"/>
+      <w:pPr>
+        <w:ind w:left="1440" w:hanging="360"/>
+      </w:pPr>
+    </w:lvl>
+    <w:lvl w:ilvl="2" w:tplc="2C0A001B" w:tentative="1">
+      <w:start w:val="1"/>
+      <w:numFmt w:val="lowerRoman"/>
+      <w:lvlText w:val="%3."/>
+      <w:lvlJc w:val="right"/>
+      <w:pPr>
+        <w:ind w:left="2160" w:hanging="180"/>
+      </w:pPr>
+    </w:lvl>
+    <w:lvl w:ilvl="3" w:tplc="2C0A000F" w:tentative="1">
+      <w:start w:val="1"/>
+      <w:numFmt w:val="decimal"/>
+      <w:lvlText w:val="%4."/>
+      <w:lvlJc w:val="left"/>
+      <w:pPr>
+        <w:ind w:left="2880" w:hanging="360"/>
+      </w:pPr>
+    </w:lvl>
+    <w:lvl w:ilvl="4" w:tplc="2C0A0019" w:tentative="1">
+      <w:start w:val="1"/>
+      <w:numFmt w:val="lowerLetter"/>
+      <w:lvlText w:val="%5."/>
+      <w:lvlJc w:val="left"/>
+      <w:pPr>
+        <w:ind w:left="3600" w:hanging="360"/>
+      </w:pPr>
+    </w:lvl>
+    <w:lvl w:ilvl="5" w:tplc="2C0A001B" w:tentative="1">
+      <w:start w:val="1"/>
+      <w:numFmt w:val="lowerRoman"/>
+      <w:lvlText w:val="%6."/>
+      <w:lvlJc w:val="right"/>
+      <w:pPr>
+        <w:ind w:left="4320" w:hanging="180"/>
+      </w:pPr>
+    </w:lvl>
+    <w:lvl w:ilvl="6" w:tplc="2C0A000F" w:tentative="1">
+      <w:start w:val="1"/>
+      <w:numFmt w:val="decimal"/>
+      <w:lvlText w:val="%7."/>
+      <w:lvlJc w:val="left"/>
+      <w:pPr>
+        <w:ind w:left="5040" w:hanging="360"/>
+      </w:pPr>
+    </w:lvl>
+    <w:lvl w:ilvl="7" w:tplc="2C0A0019" w:tentative="1">
+      <w:start w:val="1"/>
+      <w:numFmt w:val="lowerLetter"/>
+      <w:lvlText w:val="%8."/>
+      <w:lvlJc w:val="left"/>
+      <w:pPr>
+        <w:ind w:left="5760" w:hanging="360"/>
+      </w:pPr>
+    </w:lvl>
+    <w:lvl w:ilvl="8" w:tplc="2C0A001B" w:tentative="1">
+      <w:start w:val="1"/>
+      <w:numFmt w:val="lowerRoman"/>
+      <w:lvlText w:val="%9."/>
+      <w:lvlJc w:val="right"/>
+      <w:pPr>
+        <w:ind w:left="6480" w:hanging="180"/>
+      </w:pPr>
+    </w:lvl>
+  </w:abstractNum>
   <w:num w:numId="1">
+    <w:abstractNumId w:val="6"/>
+  </w:num>
+  <w:num w:numId="2">
+    <w:abstractNumId w:val="8"/>
+  </w:num>
+  <w:num w:numId="3">
+    <w:abstractNumId w:val="5"/>
+  </w:num>
+  <w:num w:numId="4">
+    <w:abstractNumId w:val="4"/>
+  </w:num>
+  <w:num w:numId="5">
+    <w:abstractNumId w:val="3"/>
+  </w:num>
+  <w:num w:numId="6">
+    <w:abstractNumId w:val="7"/>
+  </w:num>
+  <w:num w:numId="7">
     <w:abstractNumId w:val="0"/>
+  </w:num>
+  <w:num w:numId="8">
+    <w:abstractNumId w:val="2"/>
+  </w:num>
+  <w:num w:numId="9">
+    <w:abstractNumId w:val="1"/>
   </w:num>
 </w:numbering>
 </file>

</xml_diff>

<commit_message>
Ad excercise 8, 9,10 an edit 6, 7
</commit_message>
<xml_diff>
--- a/TP01_Nunez_Lucas/TP01.docx
+++ b/TP01_Nunez_Lucas/TP01.docx
@@ -527,9 +527,9 @@
           <w:noProof/>
         </w:rPr>
         <w:drawing>
-          <wp:inline distT="0" distB="0" distL="0" distR="0" wp14:anchorId="0BF82372" wp14:editId="7E3290A6">
-            <wp:extent cx="3959860" cy="1421765"/>
-            <wp:effectExtent l="0" t="0" r="2540" b="6985"/>
+          <wp:inline distT="0" distB="0" distL="0" distR="0" wp14:anchorId="0BF82372" wp14:editId="484E765B">
+            <wp:extent cx="3600000" cy="1292400"/>
+            <wp:effectExtent l="0" t="0" r="635" b="3175"/>
             <wp:docPr id="1" name="Imagen 1"/>
             <wp:cNvGraphicFramePr>
               <a:graphicFrameLocks xmlns:a="http://schemas.openxmlformats.org/drawingml/2006/main" noChangeAspect="1"/>
@@ -557,7 +557,7 @@
                   <pic:spPr bwMode="auto">
                     <a:xfrm>
                       <a:off x="0" y="0"/>
-                      <a:ext cx="3959860" cy="1421765"/>
+                      <a:ext cx="3600000" cy="1292400"/>
                     </a:xfrm>
                     <a:prstGeom prst="rect">
                       <a:avLst/>
@@ -1476,9 +1476,9 @@
           <w:noProof/>
         </w:rPr>
         <w:drawing>
-          <wp:inline distT="0" distB="0" distL="0" distR="0" wp14:anchorId="0C1C5079" wp14:editId="0BB1F99B">
-            <wp:extent cx="3960000" cy="738000"/>
-            <wp:effectExtent l="0" t="0" r="2540" b="5080"/>
+          <wp:inline distT="0" distB="0" distL="0" distR="0" wp14:anchorId="0C1C5079" wp14:editId="051F4D44">
+            <wp:extent cx="3600000" cy="669600"/>
+            <wp:effectExtent l="0" t="0" r="635" b="0"/>
             <wp:docPr id="2" name="Imagen 2"/>
             <wp:cNvGraphicFramePr>
               <a:graphicFrameLocks xmlns:a="http://schemas.openxmlformats.org/drawingml/2006/main" noChangeAspect="1"/>
@@ -1505,7 +1505,7 @@
                   <pic:spPr>
                     <a:xfrm>
                       <a:off x="0" y="0"/>
-                      <a:ext cx="3960000" cy="738000"/>
+                      <a:ext cx="3600000" cy="669600"/>
                     </a:xfrm>
                     <a:prstGeom prst="rect">
                       <a:avLst/>
@@ -1753,15 +1753,7 @@
           <w:szCs w:val="24"/>
           <w:lang w:val="es-ES"/>
         </w:rPr>
-        <w:t xml:space="preserve"> 25 / 4</w:t>
-      </w:r>
-      <w:r>
-        <w:rPr>
-          <w:sz w:val="24"/>
-          <w:szCs w:val="24"/>
-          <w:lang w:val="es-ES"/>
-        </w:rPr>
-        <w:t xml:space="preserve"> </w:t>
+        <w:t xml:space="preserve"> 25 / 4 </w:t>
       </w:r>
       <w:r>
         <w:rPr>
@@ -2060,35 +2052,7 @@
           <w:sz w:val="24"/>
           <w:szCs w:val="24"/>
         </w:rPr>
-        <w:t>(</w:t>
-      </w:r>
-      <w:r>
-        <w:rPr>
-          <w:sz w:val="24"/>
-          <w:szCs w:val="24"/>
-        </w:rPr>
-        <w:t>4</w:t>
-      </w:r>
-      <w:r>
-        <w:rPr>
-          <w:sz w:val="24"/>
-          <w:szCs w:val="24"/>
-        </w:rPr>
-        <w:t xml:space="preserve"> * </w:t>
-      </w:r>
-      <w:r>
-        <w:rPr>
-          <w:sz w:val="24"/>
-          <w:szCs w:val="24"/>
-        </w:rPr>
-        <w:t>5</w:t>
-      </w:r>
-      <w:r>
-        <w:rPr>
-          <w:sz w:val="24"/>
-          <w:szCs w:val="24"/>
-        </w:rPr>
-        <w:t>) / 3 ^</w:t>
+        <w:t>(4 * 5) / 3 ^</w:t>
       </w:r>
       <w:r>
         <w:rPr>
@@ -2371,63 +2335,7 @@
           <w:sz w:val="24"/>
           <w:szCs w:val="24"/>
         </w:rPr>
-        <w:t>(((</w:t>
-      </w:r>
-      <w:r>
-        <w:rPr>
-          <w:sz w:val="24"/>
-          <w:szCs w:val="24"/>
-        </w:rPr>
-        <w:t>5</w:t>
-      </w:r>
-      <w:r>
-        <w:rPr>
-          <w:sz w:val="24"/>
-          <w:szCs w:val="24"/>
-        </w:rPr>
-        <w:t xml:space="preserve"> + </w:t>
-      </w:r>
-      <w:r>
-        <w:rPr>
-          <w:sz w:val="24"/>
-          <w:szCs w:val="24"/>
-        </w:rPr>
-        <w:t>1</w:t>
-      </w:r>
-      <w:r>
-        <w:rPr>
-          <w:sz w:val="24"/>
-          <w:szCs w:val="24"/>
-        </w:rPr>
-        <w:t xml:space="preserve">) / 2 * </w:t>
-      </w:r>
-      <w:r>
-        <w:rPr>
-          <w:sz w:val="24"/>
-          <w:szCs w:val="24"/>
-        </w:rPr>
-        <w:t>4</w:t>
-      </w:r>
-      <w:r>
-        <w:rPr>
-          <w:sz w:val="24"/>
-          <w:szCs w:val="24"/>
-        </w:rPr>
-        <w:t xml:space="preserve"> + 10) * 3 * </w:t>
-      </w:r>
-      <w:r>
-        <w:rPr>
-          <w:sz w:val="24"/>
-          <w:szCs w:val="24"/>
-        </w:rPr>
-        <w:t>5</w:t>
-      </w:r>
-      <w:r>
-        <w:rPr>
-          <w:sz w:val="24"/>
-          <w:szCs w:val="24"/>
-        </w:rPr>
-        <w:t>) – 6</w:t>
+        <w:t>(((5 + 1) / 2 * 4 + 10) * 3 * 5) – 6</w:t>
       </w:r>
     </w:p>
     <w:p>
@@ -2457,14 +2365,7 @@
           <w:sz w:val="24"/>
           <w:szCs w:val="24"/>
         </w:rPr>
-        <w:t>((</w:t>
-      </w:r>
-      <w:r>
-        <w:rPr>
-          <w:sz w:val="24"/>
-          <w:szCs w:val="24"/>
-        </w:rPr>
-        <w:t xml:space="preserve">  </w:t>
+        <w:t xml:space="preserve">((  </w:t>
       </w:r>
       <w:proofErr w:type="gramEnd"/>
       <w:r>
@@ -2472,56 +2373,7 @@
           <w:sz w:val="24"/>
           <w:szCs w:val="24"/>
         </w:rPr>
-        <w:t xml:space="preserve">  6    </w:t>
-      </w:r>
-      <w:r>
-        <w:rPr>
-          <w:sz w:val="24"/>
-          <w:szCs w:val="24"/>
-        </w:rPr>
-        <w:t xml:space="preserve"> /</w:t>
-      </w:r>
-      <w:r>
-        <w:rPr>
-          <w:sz w:val="24"/>
-          <w:szCs w:val="24"/>
-        </w:rPr>
-        <w:t xml:space="preserve"> </w:t>
-      </w:r>
-      <w:r>
-        <w:rPr>
-          <w:sz w:val="24"/>
-          <w:szCs w:val="24"/>
-        </w:rPr>
-        <w:t xml:space="preserve">2 * </w:t>
-      </w:r>
-      <w:r>
-        <w:rPr>
-          <w:sz w:val="24"/>
-          <w:szCs w:val="24"/>
-        </w:rPr>
-        <w:t>4</w:t>
-      </w:r>
-      <w:r>
-        <w:rPr>
-          <w:sz w:val="24"/>
-          <w:szCs w:val="24"/>
-        </w:rPr>
-        <w:t xml:space="preserve"> + 10) * 3 * </w:t>
-      </w:r>
-      <w:r>
-        <w:rPr>
-          <w:sz w:val="24"/>
-          <w:szCs w:val="24"/>
-        </w:rPr>
-        <w:t>5</w:t>
-      </w:r>
-      <w:r>
-        <w:rPr>
-          <w:sz w:val="24"/>
-          <w:szCs w:val="24"/>
-        </w:rPr>
-        <w:t>) – 6</w:t>
+        <w:t xml:space="preserve">  6     / 2 * 4 + 10) * 3 * 5) – 6</w:t>
       </w:r>
     </w:p>
     <w:p>
@@ -2663,21 +2515,7 @@
           <w:sz w:val="24"/>
           <w:szCs w:val="24"/>
         </w:rPr>
-        <w:t xml:space="preserve"> </w:t>
-      </w:r>
-      <w:r>
-        <w:rPr>
-          <w:sz w:val="24"/>
-          <w:szCs w:val="24"/>
-        </w:rPr>
-        <w:t>–</w:t>
-      </w:r>
-      <w:r>
-        <w:rPr>
-          <w:sz w:val="24"/>
-          <w:szCs w:val="24"/>
-        </w:rPr>
-        <w:t xml:space="preserve"> </w:t>
+        <w:t xml:space="preserve"> – </w:t>
       </w:r>
       <w:r>
         <w:rPr>
@@ -2736,14 +2574,7 @@
           <w:sz w:val="24"/>
           <w:szCs w:val="24"/>
         </w:rPr>
-        <w:t>–</w:t>
-      </w:r>
-      <w:r>
-        <w:rPr>
-          <w:sz w:val="24"/>
-          <w:szCs w:val="24"/>
-        </w:rPr>
-        <w:t xml:space="preserve"> </w:t>
+        <w:t xml:space="preserve">– </w:t>
       </w:r>
       <w:r>
         <w:rPr>
@@ -2982,22 +2813,15 @@
           <w:szCs w:val="24"/>
           <w:lang w:val="es-ES"/>
         </w:rPr>
-        <w:sectPr>
-          <w:type w:val="continuous"/>
-          <w:pgSz w:w="11906" w:h="16838"/>
-          <w:pgMar w:top="1417" w:right="1701" w:bottom="993" w:left="1701" w:header="708" w:footer="708" w:gutter="0"/>
-          <w:cols w:space="708"/>
-          <w:docGrid w:linePitch="360"/>
-        </w:sectPr>
       </w:pPr>
       <w:r>
         <w:rPr>
           <w:noProof/>
         </w:rPr>
         <w:drawing>
-          <wp:inline distT="0" distB="0" distL="0" distR="0" wp14:anchorId="632C1107" wp14:editId="6208A69D">
-            <wp:extent cx="3899163" cy="2505600"/>
-            <wp:effectExtent l="0" t="0" r="6350" b="9525"/>
+          <wp:inline distT="0" distB="0" distL="0" distR="0" wp14:anchorId="632C1107" wp14:editId="1CE3D2C4">
+            <wp:extent cx="3600000" cy="2314800"/>
+            <wp:effectExtent l="0" t="0" r="635" b="9525"/>
             <wp:docPr id="5" name="Imagen 5"/>
             <wp:cNvGraphicFramePr>
               <a:graphicFrameLocks xmlns:a="http://schemas.openxmlformats.org/drawingml/2006/main" noChangeAspect="1"/>
@@ -3024,7 +2848,7 @@
                   <pic:spPr>
                     <a:xfrm>
                       <a:off x="0" y="0"/>
-                      <a:ext cx="3899163" cy="2505600"/>
+                      <a:ext cx="3600000" cy="2314800"/>
                     </a:xfrm>
                     <a:prstGeom prst="rect">
                       <a:avLst/>
@@ -3039,6 +2863,33 @@
     </w:p>
     <w:p>
       <w:pPr>
+        <w:jc w:val="center"/>
+        <w:rPr>
+          <w:sz w:val="24"/>
+          <w:szCs w:val="24"/>
+          <w:lang w:val="es-ES"/>
+        </w:rPr>
+      </w:pPr>
+    </w:p>
+    <w:p>
+      <w:pPr>
+        <w:jc w:val="center"/>
+        <w:rPr>
+          <w:sz w:val="24"/>
+          <w:szCs w:val="24"/>
+          <w:lang w:val="es-ES"/>
+        </w:rPr>
+        <w:sectPr>
+          <w:type w:val="continuous"/>
+          <w:pgSz w:w="11906" w:h="16838"/>
+          <w:pgMar w:top="1417" w:right="1701" w:bottom="993" w:left="1701" w:header="708" w:footer="708" w:gutter="0"/>
+          <w:cols w:space="708"/>
+          <w:docGrid w:linePitch="360"/>
+        </w:sectPr>
+      </w:pPr>
+    </w:p>
+    <w:p>
+      <w:pPr>
         <w:rPr>
           <w:sz w:val="24"/>
           <w:szCs w:val="24"/>
@@ -3459,9 +3310,9 @@
           <w:noProof/>
         </w:rPr>
         <w:drawing>
-          <wp:inline distT="0" distB="0" distL="0" distR="0" wp14:anchorId="7997C229" wp14:editId="076EA4A5">
-            <wp:extent cx="3960000" cy="2808000"/>
-            <wp:effectExtent l="0" t="0" r="2540" b="0"/>
+          <wp:inline distT="0" distB="0" distL="0" distR="0" wp14:anchorId="7997C229" wp14:editId="180B7C2A">
+            <wp:extent cx="3600000" cy="1819565"/>
+            <wp:effectExtent l="0" t="0" r="635" b="9525"/>
             <wp:docPr id="6" name="Imagen 6"/>
             <wp:cNvGraphicFramePr>
               <a:graphicFrameLocks xmlns:a="http://schemas.openxmlformats.org/drawingml/2006/main" noChangeAspect="1"/>
@@ -3470,11 +3321,17 @@
               <a:graphicData uri="http://schemas.openxmlformats.org/drawingml/2006/picture">
                 <pic:pic xmlns:pic="http://schemas.openxmlformats.org/drawingml/2006/picture">
                   <pic:nvPicPr>
-                    <pic:cNvPr id="1" name=""/>
+                    <pic:cNvPr id="6" name="Imagen 6"/>
                     <pic:cNvPicPr/>
                   </pic:nvPicPr>
                   <pic:blipFill>
-                    <a:blip r:embed="rId8"/>
+                    <a:blip r:embed="rId8">
+                      <a:extLst>
+                        <a:ext uri="{28A0092B-C50C-407E-A947-70E740481C1C}">
+                          <a14:useLocalDpi xmlns:a14="http://schemas.microsoft.com/office/drawing/2010/main" val="0"/>
+                        </a:ext>
+                      </a:extLst>
+                    </a:blip>
                     <a:stretch>
                       <a:fillRect/>
                     </a:stretch>
@@ -3482,7 +3339,7 @@
                   <pic:spPr>
                     <a:xfrm>
                       <a:off x="0" y="0"/>
-                      <a:ext cx="3960000" cy="2808000"/>
+                      <a:ext cx="3600000" cy="1819565"/>
                     </a:xfrm>
                     <a:prstGeom prst="rect">
                       <a:avLst/>
@@ -3500,123 +3357,33 @@
         <w:rPr>
           <w:sz w:val="24"/>
           <w:szCs w:val="24"/>
-          <w:lang w:val="es-ES"/>
-        </w:rPr>
-      </w:pPr>
-    </w:p>
-    <w:p>
-      <w:pPr>
-        <w:rPr>
-          <w:sz w:val="24"/>
-          <w:szCs w:val="24"/>
-          <w:lang w:val="es-ES"/>
-        </w:rPr>
-      </w:pPr>
-    </w:p>
-    <w:p>
-      <w:pPr>
-        <w:rPr>
-          <w:sz w:val="24"/>
-          <w:szCs w:val="24"/>
-          <w:lang w:val="es-ES"/>
-        </w:rPr>
-      </w:pPr>
-    </w:p>
-    <w:p>
-      <w:pPr>
-        <w:rPr>
-          <w:sz w:val="24"/>
-          <w:szCs w:val="24"/>
-          <w:lang w:val="es-ES"/>
-        </w:rPr>
-      </w:pPr>
-    </w:p>
-    <w:p>
-      <w:pPr>
-        <w:rPr>
-          <w:sz w:val="24"/>
-          <w:szCs w:val="24"/>
-          <w:lang w:val="es-ES"/>
-        </w:rPr>
-      </w:pPr>
-    </w:p>
-    <w:p>
-      <w:pPr>
-        <w:rPr>
-          <w:sz w:val="24"/>
-          <w:szCs w:val="24"/>
-          <w:lang w:val="es-ES"/>
-        </w:rPr>
-      </w:pPr>
-    </w:p>
-    <w:p>
-      <w:pPr>
-        <w:rPr>
-          <w:sz w:val="24"/>
-          <w:szCs w:val="24"/>
-          <w:lang w:val="es-ES"/>
-        </w:rPr>
-      </w:pPr>
-    </w:p>
-    <w:p>
-      <w:pPr>
-        <w:rPr>
-          <w:sz w:val="24"/>
-          <w:szCs w:val="24"/>
-          <w:lang w:val="es-ES"/>
-        </w:rPr>
-      </w:pPr>
-    </w:p>
-    <w:p>
-      <w:pPr>
-        <w:rPr>
-          <w:sz w:val="24"/>
-          <w:szCs w:val="24"/>
-          <w:lang w:val="es-ES"/>
-        </w:rPr>
-      </w:pPr>
-    </w:p>
-    <w:p>
-      <w:pPr>
-        <w:rPr>
-          <w:sz w:val="24"/>
-          <w:szCs w:val="24"/>
-          <w:lang w:val="es-ES"/>
-        </w:rPr>
-      </w:pPr>
-    </w:p>
-    <w:p>
-      <w:pPr>
-        <w:rPr>
-          <w:sz w:val="24"/>
-          <w:szCs w:val="24"/>
-          <w:lang w:val="es-ES"/>
-        </w:rPr>
-      </w:pPr>
-    </w:p>
-    <w:p>
-      <w:pPr>
-        <w:rPr>
-          <w:sz w:val="24"/>
-          <w:szCs w:val="24"/>
-          <w:lang w:val="es-ES"/>
-        </w:rPr>
-      </w:pPr>
-    </w:p>
-    <w:p>
-      <w:pPr>
-        <w:rPr>
-          <w:sz w:val="24"/>
-          <w:szCs w:val="24"/>
-        </w:rPr>
-      </w:pPr>
-      <w:r>
-        <w:rPr>
-          <w:sz w:val="24"/>
-          <w:szCs w:val="24"/>
-          <w:lang w:val="es-ES"/>
-        </w:rPr>
-        <w:lastRenderedPageBreak/>
+          <w:u w:val="single"/>
+          <w:lang w:val="es-ES"/>
+        </w:rPr>
+      </w:pPr>
+    </w:p>
+    <w:p>
+      <w:pPr>
+        <w:rPr>
+          <w:sz w:val="24"/>
+          <w:szCs w:val="24"/>
+          <w:lang w:val="es-ES"/>
+        </w:rPr>
+      </w:pPr>
+    </w:p>
+    <w:p>
+      <w:pPr>
+        <w:rPr>
+          <w:sz w:val="24"/>
+          <w:szCs w:val="24"/>
+        </w:rPr>
+      </w:pPr>
+      <w:r>
+        <w:rPr>
+          <w:sz w:val="24"/>
+          <w:szCs w:val="24"/>
+          <w:lang w:val="es-ES"/>
+        </w:rPr>
         <w:t>Ejercicio 07:</w:t>
       </w:r>
       <w:r>
@@ -3776,14 +3543,7 @@
           <w:sz w:val="24"/>
           <w:szCs w:val="24"/>
         </w:rPr>
-        <w:t>R1 = +</w:t>
-      </w:r>
-      <w:r>
-        <w:rPr>
-          <w:sz w:val="24"/>
-          <w:szCs w:val="24"/>
-        </w:rPr>
-        <w:t>+cont1</w:t>
+        <w:t>R1 = ++cont1</w:t>
       </w:r>
     </w:p>
     <w:p>
@@ -3802,15 +3562,7 @@
           <w:szCs w:val="24"/>
           <w:lang w:val="es-ES"/>
         </w:rPr>
-        <w:t xml:space="preserve">R1 = </w:t>
-      </w:r>
-      <w:r>
-        <w:rPr>
-          <w:sz w:val="24"/>
-          <w:szCs w:val="24"/>
-          <w:lang w:val="es-ES"/>
-        </w:rPr>
-        <w:t>4</w:t>
+        <w:t>R1 = 4</w:t>
       </w:r>
     </w:p>
     <w:p>
@@ -3856,31 +3608,7 @@
           <w:szCs w:val="24"/>
           <w:lang w:val="es-ES"/>
         </w:rPr>
-        <w:t xml:space="preserve"> </w:t>
-      </w:r>
-      <w:r>
-        <w:rPr>
-          <w:sz w:val="24"/>
-          <w:szCs w:val="24"/>
-          <w:lang w:val="es-ES"/>
-        </w:rPr>
-        <w:t>&lt;</w:t>
-      </w:r>
-      <w:r>
-        <w:rPr>
-          <w:sz w:val="24"/>
-          <w:szCs w:val="24"/>
-          <w:lang w:val="es-ES"/>
-        </w:rPr>
-        <w:t xml:space="preserve"> </w:t>
-      </w:r>
-      <w:r>
-        <w:rPr>
-          <w:sz w:val="24"/>
-          <w:szCs w:val="24"/>
-          <w:lang w:val="es-ES"/>
-        </w:rPr>
-        <w:t>4</w:t>
+        <w:t xml:space="preserve"> &lt; 4</w:t>
       </w:r>
     </w:p>
     <w:p>
@@ -3915,7 +3643,7 @@
         <w:pStyle w:val="Prrafodelista"/>
         <w:numPr>
           <w:ilvl w:val="0"/>
-          <w:numId w:val="9"/>
+          <w:numId w:val="11"/>
         </w:numPr>
         <w:ind w:left="0"/>
         <w:rPr>
@@ -3946,7 +3674,7 @@
         <w:pStyle w:val="Prrafodelista"/>
         <w:numPr>
           <w:ilvl w:val="0"/>
-          <w:numId w:val="9"/>
+          <w:numId w:val="11"/>
         </w:numPr>
         <w:ind w:left="0"/>
         <w:rPr>
@@ -3980,7 +3708,7 @@
         <w:pStyle w:val="Prrafodelista"/>
         <w:numPr>
           <w:ilvl w:val="0"/>
-          <w:numId w:val="9"/>
+          <w:numId w:val="11"/>
         </w:numPr>
         <w:ind w:left="0"/>
         <w:rPr>
@@ -4003,7 +3731,7 @@
         <w:pStyle w:val="Prrafodelista"/>
         <w:numPr>
           <w:ilvl w:val="0"/>
-          <w:numId w:val="9"/>
+          <w:numId w:val="11"/>
         </w:numPr>
         <w:ind w:left="0"/>
         <w:rPr>
@@ -4042,9 +3770,9 @@
           <w:noProof/>
         </w:rPr>
         <w:drawing>
-          <wp:inline distT="0" distB="0" distL="0" distR="0" wp14:anchorId="09FF6758" wp14:editId="30657E6B">
-            <wp:extent cx="3960000" cy="2703600"/>
-            <wp:effectExtent l="0" t="0" r="2540" b="1905"/>
+          <wp:inline distT="0" distB="0" distL="0" distR="0" wp14:anchorId="09FF6758" wp14:editId="5569745C">
+            <wp:extent cx="3600000" cy="1705605"/>
+            <wp:effectExtent l="0" t="0" r="635" b="9525"/>
             <wp:docPr id="7" name="Imagen 7"/>
             <wp:cNvGraphicFramePr>
               <a:graphicFrameLocks xmlns:a="http://schemas.openxmlformats.org/drawingml/2006/main" noChangeAspect="1"/>
@@ -4071,7 +3799,7 @@
                   <pic:spPr>
                     <a:xfrm>
                       <a:off x="0" y="0"/>
-                      <a:ext cx="3960000" cy="2703600"/>
+                      <a:ext cx="3600000" cy="1705605"/>
                     </a:xfrm>
                     <a:prstGeom prst="rect">
                       <a:avLst/>
@@ -4089,9 +3817,1816 @@
         <w:rPr>
           <w:sz w:val="24"/>
           <w:szCs w:val="24"/>
-          <w:lang w:val="es-ES"/>
-        </w:rPr>
-      </w:pPr>
+        </w:rPr>
+      </w:pPr>
+      <w:r>
+        <w:rPr>
+          <w:sz w:val="24"/>
+          <w:szCs w:val="24"/>
+          <w:lang w:val="es-ES"/>
+        </w:rPr>
+        <w:lastRenderedPageBreak/>
+        <w:t>Ejercicio 0</w:t>
+      </w:r>
+      <w:r>
+        <w:rPr>
+          <w:sz w:val="24"/>
+          <w:szCs w:val="24"/>
+          <w:lang w:val="es-ES"/>
+        </w:rPr>
+        <w:t>8</w:t>
+      </w:r>
+      <w:r>
+        <w:rPr>
+          <w:sz w:val="24"/>
+          <w:szCs w:val="24"/>
+          <w:lang w:val="es-ES"/>
+        </w:rPr>
+        <w:t>:</w:t>
+      </w:r>
+      <w:r>
+        <w:rPr>
+          <w:sz w:val="24"/>
+          <w:szCs w:val="24"/>
+        </w:rPr>
+        <w:t xml:space="preserve"> Para </w:t>
+      </w:r>
+      <w:r>
+        <w:rPr>
+          <w:sz w:val="24"/>
+          <w:szCs w:val="24"/>
+        </w:rPr>
+        <w:t>A</w:t>
+      </w:r>
+      <w:r>
+        <w:rPr>
+          <w:sz w:val="24"/>
+          <w:szCs w:val="24"/>
+        </w:rPr>
+        <w:t xml:space="preserve"> </w:t>
+      </w:r>
+      <w:r>
+        <w:rPr>
+          <w:sz w:val="24"/>
+          <w:szCs w:val="24"/>
+        </w:rPr>
+        <w:t>=</w:t>
+      </w:r>
+      <w:r>
+        <w:rPr>
+          <w:sz w:val="24"/>
+          <w:szCs w:val="24"/>
+        </w:rPr>
+        <w:t xml:space="preserve"> </w:t>
+      </w:r>
+      <w:r>
+        <w:rPr>
+          <w:sz w:val="24"/>
+          <w:szCs w:val="24"/>
+        </w:rPr>
+        <w:t xml:space="preserve">31, </w:t>
+      </w:r>
+      <w:r>
+        <w:rPr>
+          <w:sz w:val="24"/>
+          <w:szCs w:val="24"/>
+        </w:rPr>
+        <w:t>B</w:t>
+      </w:r>
+      <w:r>
+        <w:rPr>
+          <w:sz w:val="24"/>
+          <w:szCs w:val="24"/>
+        </w:rPr>
+        <w:t xml:space="preserve"> </w:t>
+      </w:r>
+      <w:r>
+        <w:rPr>
+          <w:sz w:val="24"/>
+          <w:szCs w:val="24"/>
+        </w:rPr>
+        <w:t>=</w:t>
+      </w:r>
+      <w:r>
+        <w:rPr>
+          <w:sz w:val="24"/>
+          <w:szCs w:val="24"/>
+        </w:rPr>
+        <w:t xml:space="preserve"> – </w:t>
+      </w:r>
+      <w:r>
+        <w:rPr>
+          <w:sz w:val="24"/>
+          <w:szCs w:val="24"/>
+        </w:rPr>
+        <w:t>1</w:t>
+      </w:r>
+      <w:r>
+        <w:rPr>
+          <w:sz w:val="24"/>
+          <w:szCs w:val="24"/>
+        </w:rPr>
+        <w:t>, X</w:t>
+      </w:r>
+      <w:r>
+        <w:rPr>
+          <w:sz w:val="24"/>
+          <w:szCs w:val="24"/>
+        </w:rPr>
+        <w:t xml:space="preserve"> </w:t>
+      </w:r>
+      <w:r>
+        <w:rPr>
+          <w:sz w:val="24"/>
+          <w:szCs w:val="24"/>
+        </w:rPr>
+        <w:t>=</w:t>
+      </w:r>
+      <w:r>
+        <w:rPr>
+          <w:sz w:val="24"/>
+          <w:szCs w:val="24"/>
+        </w:rPr>
+        <w:t xml:space="preserve"> </w:t>
+      </w:r>
+      <w:r>
+        <w:rPr>
+          <w:sz w:val="24"/>
+          <w:szCs w:val="24"/>
+        </w:rPr>
+        <w:t>3</w:t>
+      </w:r>
+      <w:r>
+        <w:rPr>
+          <w:sz w:val="24"/>
+          <w:szCs w:val="24"/>
+        </w:rPr>
+        <w:t xml:space="preserve"> e</w:t>
+      </w:r>
+      <w:r>
+        <w:rPr>
+          <w:sz w:val="24"/>
+          <w:szCs w:val="24"/>
+        </w:rPr>
+        <w:t xml:space="preserve"> </w:t>
+      </w:r>
+      <w:r>
+        <w:rPr>
+          <w:sz w:val="24"/>
+          <w:szCs w:val="24"/>
+        </w:rPr>
+        <w:t>Y</w:t>
+      </w:r>
+      <w:r>
+        <w:rPr>
+          <w:sz w:val="24"/>
+          <w:szCs w:val="24"/>
+        </w:rPr>
+        <w:t xml:space="preserve"> </w:t>
+      </w:r>
+      <w:r>
+        <w:rPr>
+          <w:sz w:val="24"/>
+          <w:szCs w:val="24"/>
+        </w:rPr>
+        <w:t>=</w:t>
+      </w:r>
+      <w:r>
+        <w:rPr>
+          <w:sz w:val="24"/>
+          <w:szCs w:val="24"/>
+        </w:rPr>
+        <w:t xml:space="preserve"> </w:t>
+      </w:r>
+      <w:r>
+        <w:rPr>
+          <w:sz w:val="24"/>
+          <w:szCs w:val="24"/>
+        </w:rPr>
+        <w:t>2, evaluar el resultado</w:t>
+      </w:r>
+      <w:r>
+        <w:rPr>
+          <w:sz w:val="24"/>
+          <w:szCs w:val="24"/>
+        </w:rPr>
+        <w:t xml:space="preserve"> de:</w:t>
+      </w:r>
+    </w:p>
+    <w:p>
+      <w:pPr>
+        <w:jc w:val="center"/>
+        <w:rPr>
+          <w:sz w:val="24"/>
+          <w:szCs w:val="24"/>
+        </w:rPr>
+      </w:pPr>
+      <w:r>
+        <w:rPr>
+          <w:sz w:val="24"/>
+          <w:szCs w:val="24"/>
+        </w:rPr>
+        <w:t>A</w:t>
+      </w:r>
+      <w:r>
+        <w:rPr>
+          <w:sz w:val="24"/>
+          <w:szCs w:val="24"/>
+        </w:rPr>
+        <w:t xml:space="preserve"> </w:t>
+      </w:r>
+      <w:r>
+        <w:rPr>
+          <w:sz w:val="24"/>
+          <w:szCs w:val="24"/>
+        </w:rPr>
+        <w:t>+</w:t>
+      </w:r>
+      <w:r>
+        <w:rPr>
+          <w:sz w:val="24"/>
+          <w:szCs w:val="24"/>
+        </w:rPr>
+        <w:t xml:space="preserve"> B </w:t>
+      </w:r>
+      <w:r>
+        <w:rPr>
+          <w:sz w:val="24"/>
+          <w:szCs w:val="24"/>
+        </w:rPr>
+        <w:t xml:space="preserve">– </w:t>
+      </w:r>
+      <w:r>
+        <w:rPr>
+          <w:sz w:val="24"/>
+          <w:szCs w:val="24"/>
+        </w:rPr>
+        <w:t xml:space="preserve">1 &lt; </w:t>
+      </w:r>
+      <w:r>
+        <w:rPr>
+          <w:sz w:val="24"/>
+          <w:szCs w:val="24"/>
+        </w:rPr>
+        <w:t xml:space="preserve">X </w:t>
+      </w:r>
+      <w:r>
+        <w:rPr>
+          <w:sz w:val="24"/>
+          <w:szCs w:val="24"/>
+        </w:rPr>
+        <w:t>*</w:t>
+      </w:r>
+      <w:r>
+        <w:rPr>
+          <w:sz w:val="24"/>
+          <w:szCs w:val="24"/>
+        </w:rPr>
+        <w:t xml:space="preserve"> </w:t>
+      </w:r>
+      <w:r>
+        <w:rPr>
+          <w:sz w:val="24"/>
+          <w:szCs w:val="24"/>
+        </w:rPr>
+        <w:t>Y</w:t>
+      </w:r>
+    </w:p>
+    <w:p>
+      <w:pPr>
+        <w:spacing w:after="0"/>
+        <w:rPr>
+          <w:sz w:val="24"/>
+          <w:szCs w:val="24"/>
+          <w:lang w:val="es-ES"/>
+        </w:rPr>
+        <w:sectPr>
+          <w:type w:val="continuous"/>
+          <w:pgSz w:w="11906" w:h="16838"/>
+          <w:pgMar w:top="1417" w:right="1701" w:bottom="1417" w:left="1701" w:header="708" w:footer="708" w:gutter="0"/>
+          <w:cols w:space="708"/>
+          <w:docGrid w:linePitch="360"/>
+        </w:sectPr>
+      </w:pPr>
+      <w:r>
+        <w:rPr>
+          <w:sz w:val="24"/>
+          <w:szCs w:val="24"/>
+          <w:lang w:val="es-ES"/>
+        </w:rPr>
+        <w:t>Resolución necesaria en Word:</w:t>
+      </w:r>
+    </w:p>
+    <w:p>
+      <w:pPr>
+        <w:spacing w:after="0"/>
+        <w:jc w:val="center"/>
+        <w:rPr>
+          <w:sz w:val="24"/>
+          <w:szCs w:val="24"/>
+          <w:lang w:val="es-ES"/>
+        </w:rPr>
+      </w:pPr>
+      <w:r>
+        <w:rPr>
+          <w:sz w:val="24"/>
+          <w:szCs w:val="24"/>
+        </w:rPr>
+        <w:t xml:space="preserve">31 </w:t>
+      </w:r>
+      <w:r>
+        <w:rPr>
+          <w:sz w:val="24"/>
+          <w:szCs w:val="24"/>
+        </w:rPr>
+        <w:t>+</w:t>
+      </w:r>
+      <w:r>
+        <w:rPr>
+          <w:sz w:val="24"/>
+          <w:szCs w:val="24"/>
+        </w:rPr>
+        <w:t xml:space="preserve"> (</w:t>
+      </w:r>
+      <w:r>
+        <w:rPr>
+          <w:sz w:val="24"/>
+          <w:szCs w:val="24"/>
+        </w:rPr>
+        <w:t xml:space="preserve">– </w:t>
+      </w:r>
+      <w:r>
+        <w:rPr>
+          <w:sz w:val="24"/>
+          <w:szCs w:val="24"/>
+        </w:rPr>
+        <w:t>1)</w:t>
+      </w:r>
+      <w:r>
+        <w:rPr>
+          <w:sz w:val="24"/>
+          <w:szCs w:val="24"/>
+        </w:rPr>
+        <w:t xml:space="preserve"> – </w:t>
+      </w:r>
+      <w:r>
+        <w:rPr>
+          <w:sz w:val="24"/>
+          <w:szCs w:val="24"/>
+        </w:rPr>
+        <w:t xml:space="preserve">1 &lt; </w:t>
+      </w:r>
+      <w:r>
+        <w:rPr>
+          <w:sz w:val="24"/>
+          <w:szCs w:val="24"/>
+        </w:rPr>
+        <w:t xml:space="preserve">3 </w:t>
+      </w:r>
+      <w:r>
+        <w:rPr>
+          <w:sz w:val="24"/>
+          <w:szCs w:val="24"/>
+        </w:rPr>
+        <w:t>*</w:t>
+      </w:r>
+      <w:r>
+        <w:rPr>
+          <w:sz w:val="24"/>
+          <w:szCs w:val="24"/>
+        </w:rPr>
+        <w:t xml:space="preserve"> 2</w:t>
+      </w:r>
+    </w:p>
+    <w:p>
+      <w:pPr>
+        <w:spacing w:after="0"/>
+        <w:jc w:val="center"/>
+        <w:rPr>
+          <w:sz w:val="24"/>
+          <w:szCs w:val="24"/>
+          <w:lang w:val="es-ES"/>
+        </w:rPr>
+      </w:pPr>
+      <w:r>
+        <w:rPr>
+          <w:sz w:val="24"/>
+          <w:szCs w:val="24"/>
+          <w:lang w:val="es-ES"/>
+        </w:rPr>
+        <w:t>29 &lt; 6</w:t>
+      </w:r>
+    </w:p>
+    <w:p>
+      <w:pPr>
+        <w:spacing w:after="0"/>
+        <w:jc w:val="center"/>
+        <w:rPr>
+          <w:sz w:val="24"/>
+          <w:szCs w:val="24"/>
+          <w:lang w:val="es-ES"/>
+        </w:rPr>
+      </w:pPr>
+      <w:r>
+        <w:rPr>
+          <w:sz w:val="24"/>
+          <w:szCs w:val="24"/>
+          <w:lang w:val="es-ES"/>
+        </w:rPr>
+        <w:t>false</w:t>
+      </w:r>
+    </w:p>
+    <w:p>
+      <w:pPr>
+        <w:pStyle w:val="Prrafodelista"/>
+        <w:numPr>
+          <w:ilvl w:val="0"/>
+          <w:numId w:val="10"/>
+        </w:numPr>
+        <w:ind w:left="0"/>
+        <w:rPr>
+          <w:sz w:val="24"/>
+          <w:szCs w:val="24"/>
+          <w:lang w:val="es-ES"/>
+        </w:rPr>
+      </w:pPr>
+      <w:r>
+        <w:rPr>
+          <w:sz w:val="24"/>
+          <w:szCs w:val="24"/>
+          <w:lang w:val="es-ES"/>
+        </w:rPr>
+        <w:t>Resolvemos la suma</w:t>
+      </w:r>
+      <w:r>
+        <w:rPr>
+          <w:sz w:val="24"/>
+          <w:szCs w:val="24"/>
+          <w:lang w:val="es-ES"/>
+        </w:rPr>
+        <w:t xml:space="preserve"> y multiplicación</w:t>
+      </w:r>
+    </w:p>
+    <w:p>
+      <w:pPr>
+        <w:pStyle w:val="Prrafodelista"/>
+        <w:numPr>
+          <w:ilvl w:val="0"/>
+          <w:numId w:val="10"/>
+        </w:numPr>
+        <w:ind w:left="0"/>
+        <w:rPr>
+          <w:sz w:val="24"/>
+          <w:szCs w:val="24"/>
+          <w:lang w:val="es-ES"/>
+        </w:rPr>
+      </w:pPr>
+      <w:r>
+        <w:rPr>
+          <w:sz w:val="24"/>
+          <w:szCs w:val="24"/>
+          <w:lang w:val="es-ES"/>
+        </w:rPr>
+        <w:t>Comparamos</w:t>
+      </w:r>
+    </w:p>
+    <w:p>
+      <w:pPr>
+        <w:pStyle w:val="Prrafodelista"/>
+        <w:numPr>
+          <w:ilvl w:val="0"/>
+          <w:numId w:val="10"/>
+        </w:numPr>
+        <w:ind w:left="0"/>
+        <w:rPr>
+          <w:sz w:val="24"/>
+          <w:szCs w:val="24"/>
+          <w:lang w:val="es-ES"/>
+        </w:rPr>
+        <w:sectPr>
+          <w:type w:val="continuous"/>
+          <w:pgSz w:w="11906" w:h="16838"/>
+          <w:pgMar w:top="1417" w:right="1701" w:bottom="1417" w:left="1701" w:header="708" w:footer="708" w:gutter="0"/>
+          <w:cols w:num="2" w:space="708"/>
+          <w:docGrid w:linePitch="360"/>
+        </w:sectPr>
+      </w:pPr>
+      <w:r>
+        <w:rPr>
+          <w:sz w:val="24"/>
+          <w:szCs w:val="24"/>
+          <w:lang w:val="es-ES"/>
+        </w:rPr>
+        <w:t>Resultado</w:t>
+      </w:r>
+    </w:p>
+    <w:p>
+      <w:pPr>
+        <w:jc w:val="center"/>
+        <w:rPr>
+          <w:sz w:val="24"/>
+          <w:szCs w:val="24"/>
+          <w:lang w:val="es-ES"/>
+        </w:rPr>
+      </w:pPr>
+      <w:r>
+        <w:rPr>
+          <w:noProof/>
+        </w:rPr>
+        <w:drawing>
+          <wp:inline distT="0" distB="0" distL="0" distR="0" wp14:anchorId="3FDAD3AA" wp14:editId="0AE93B08">
+            <wp:extent cx="3600000" cy="1407042"/>
+            <wp:effectExtent l="0" t="0" r="635" b="3175"/>
+            <wp:docPr id="3" name="Imagen 3"/>
+            <wp:cNvGraphicFramePr>
+              <a:graphicFrameLocks xmlns:a="http://schemas.openxmlformats.org/drawingml/2006/main" noChangeAspect="1"/>
+            </wp:cNvGraphicFramePr>
+            <a:graphic xmlns:a="http://schemas.openxmlformats.org/drawingml/2006/main">
+              <a:graphicData uri="http://schemas.openxmlformats.org/drawingml/2006/picture">
+                <pic:pic xmlns:pic="http://schemas.openxmlformats.org/drawingml/2006/picture">
+                  <pic:nvPicPr>
+                    <pic:cNvPr id="3" name="Imagen 3"/>
+                    <pic:cNvPicPr/>
+                  </pic:nvPicPr>
+                  <pic:blipFill>
+                    <a:blip r:embed="rId10">
+                      <a:extLst>
+                        <a:ext uri="{28A0092B-C50C-407E-A947-70E740481C1C}">
+                          <a14:useLocalDpi xmlns:a14="http://schemas.microsoft.com/office/drawing/2010/main" val="0"/>
+                        </a:ext>
+                      </a:extLst>
+                    </a:blip>
+                    <a:stretch>
+                      <a:fillRect/>
+                    </a:stretch>
+                  </pic:blipFill>
+                  <pic:spPr>
+                    <a:xfrm>
+                      <a:off x="0" y="0"/>
+                      <a:ext cx="3600000" cy="1407042"/>
+                    </a:xfrm>
+                    <a:prstGeom prst="rect">
+                      <a:avLst/>
+                    </a:prstGeom>
+                  </pic:spPr>
+                </pic:pic>
+              </a:graphicData>
+            </a:graphic>
+          </wp:inline>
+        </w:drawing>
+      </w:r>
+    </w:p>
+    <w:p>
+      <w:pPr>
+        <w:rPr>
+          <w:sz w:val="24"/>
+          <w:szCs w:val="24"/>
+          <w:lang w:val="es-ES"/>
+        </w:rPr>
+      </w:pPr>
+    </w:p>
+    <w:p>
+      <w:pPr>
+        <w:rPr>
+          <w:sz w:val="24"/>
+          <w:szCs w:val="24"/>
+          <w:lang w:val="es-ES"/>
+        </w:rPr>
+      </w:pPr>
+    </w:p>
+    <w:p>
+      <w:pPr>
+        <w:rPr>
+          <w:sz w:val="24"/>
+          <w:szCs w:val="24"/>
+          <w:lang w:val="es-ES"/>
+        </w:rPr>
+      </w:pPr>
+      <w:r>
+        <w:rPr>
+          <w:sz w:val="24"/>
+          <w:szCs w:val="24"/>
+          <w:lang w:val="es-ES"/>
+        </w:rPr>
+        <w:t xml:space="preserve">Ejercicio 09: </w:t>
+      </w:r>
+      <w:r>
+        <w:rPr>
+          <w:sz w:val="24"/>
+          <w:szCs w:val="24"/>
+          <w:lang w:val="es-ES"/>
+        </w:rPr>
+        <w:t xml:space="preserve">Para </w:t>
+      </w:r>
+      <w:r>
+        <w:rPr>
+          <w:sz w:val="24"/>
+          <w:szCs w:val="24"/>
+          <w:lang w:val="es-ES"/>
+        </w:rPr>
+        <w:t xml:space="preserve">X </w:t>
+      </w:r>
+      <w:r>
+        <w:rPr>
+          <w:sz w:val="24"/>
+          <w:szCs w:val="24"/>
+          <w:lang w:val="es-ES"/>
+        </w:rPr>
+        <w:t>=</w:t>
+      </w:r>
+      <w:r>
+        <w:rPr>
+          <w:sz w:val="24"/>
+          <w:szCs w:val="24"/>
+          <w:lang w:val="es-ES"/>
+        </w:rPr>
+        <w:t xml:space="preserve"> </w:t>
+      </w:r>
+      <w:r>
+        <w:rPr>
+          <w:sz w:val="24"/>
+          <w:szCs w:val="24"/>
+          <w:lang w:val="es-ES"/>
+        </w:rPr>
+        <w:t>6</w:t>
+      </w:r>
+      <w:r>
+        <w:rPr>
+          <w:sz w:val="24"/>
+          <w:szCs w:val="24"/>
+          <w:lang w:val="es-ES"/>
+        </w:rPr>
+        <w:t xml:space="preserve"> e Y </w:t>
+      </w:r>
+      <w:r>
+        <w:rPr>
+          <w:sz w:val="24"/>
+          <w:szCs w:val="24"/>
+          <w:lang w:val="es-ES"/>
+        </w:rPr>
+        <w:t>=</w:t>
+      </w:r>
+      <w:r>
+        <w:rPr>
+          <w:sz w:val="24"/>
+          <w:szCs w:val="24"/>
+          <w:lang w:val="es-ES"/>
+        </w:rPr>
+        <w:t xml:space="preserve"> </w:t>
+      </w:r>
+      <w:r>
+        <w:rPr>
+          <w:sz w:val="24"/>
+          <w:szCs w:val="24"/>
+          <w:lang w:val="es-ES"/>
+        </w:rPr>
+        <w:t>8, evaluar el resultado de</w:t>
+      </w:r>
+      <w:r>
+        <w:rPr>
+          <w:sz w:val="24"/>
+          <w:szCs w:val="24"/>
+          <w:lang w:val="es-ES"/>
+        </w:rPr>
+        <w:t>:</w:t>
+      </w:r>
+    </w:p>
+    <w:p>
+      <w:pPr>
+        <w:jc w:val="center"/>
+        <w:rPr>
+          <w:sz w:val="24"/>
+          <w:szCs w:val="24"/>
+          <w:lang w:val="es-ES"/>
+        </w:rPr>
+      </w:pPr>
+      <w:proofErr w:type="gramStart"/>
+      <w:r>
+        <w:rPr>
+          <w:sz w:val="24"/>
+          <w:szCs w:val="24"/>
+          <w:lang w:val="es-ES"/>
+        </w:rPr>
+        <w:t>!(</w:t>
+      </w:r>
+      <w:proofErr w:type="gramEnd"/>
+      <w:r>
+        <w:rPr>
+          <w:sz w:val="24"/>
+          <w:szCs w:val="24"/>
+          <w:lang w:val="es-ES"/>
+        </w:rPr>
+        <w:t xml:space="preserve">X </w:t>
+      </w:r>
+      <w:r>
+        <w:rPr>
+          <w:sz w:val="24"/>
+          <w:szCs w:val="24"/>
+          <w:lang w:val="es-ES"/>
+        </w:rPr>
+        <w:t>&lt;</w:t>
+      </w:r>
+      <w:r>
+        <w:rPr>
+          <w:sz w:val="24"/>
+          <w:szCs w:val="24"/>
+          <w:lang w:val="es-ES"/>
+        </w:rPr>
+        <w:t xml:space="preserve"> </w:t>
+      </w:r>
+      <w:r>
+        <w:rPr>
+          <w:sz w:val="24"/>
+          <w:szCs w:val="24"/>
+          <w:lang w:val="es-ES"/>
+        </w:rPr>
+        <w:t>5)</w:t>
+      </w:r>
+      <w:r>
+        <w:rPr>
+          <w:sz w:val="24"/>
+          <w:szCs w:val="24"/>
+          <w:lang w:val="es-ES"/>
+        </w:rPr>
+        <w:t xml:space="preserve"> </w:t>
+      </w:r>
+      <w:r>
+        <w:rPr>
+          <w:sz w:val="24"/>
+          <w:szCs w:val="24"/>
+          <w:lang w:val="es-ES"/>
+        </w:rPr>
+        <w:t>&amp;&amp; !(</w:t>
+      </w:r>
+      <w:r>
+        <w:rPr>
+          <w:sz w:val="24"/>
+          <w:szCs w:val="24"/>
+          <w:lang w:val="es-ES"/>
+        </w:rPr>
+        <w:t xml:space="preserve">Y </w:t>
+      </w:r>
+      <w:r>
+        <w:rPr>
+          <w:sz w:val="24"/>
+          <w:szCs w:val="24"/>
+          <w:lang w:val="es-ES"/>
+        </w:rPr>
+        <w:t>&gt;=</w:t>
+      </w:r>
+      <w:r>
+        <w:rPr>
+          <w:sz w:val="24"/>
+          <w:szCs w:val="24"/>
+          <w:lang w:val="es-ES"/>
+        </w:rPr>
+        <w:t xml:space="preserve"> </w:t>
+      </w:r>
+      <w:r>
+        <w:rPr>
+          <w:sz w:val="24"/>
+          <w:szCs w:val="24"/>
+          <w:lang w:val="es-ES"/>
+        </w:rPr>
+        <w:t>7)</w:t>
+      </w:r>
+    </w:p>
+    <w:p>
+      <w:pPr>
+        <w:spacing w:after="0"/>
+        <w:rPr>
+          <w:sz w:val="24"/>
+          <w:szCs w:val="24"/>
+          <w:lang w:val="es-ES"/>
+        </w:rPr>
+        <w:sectPr>
+          <w:type w:val="continuous"/>
+          <w:pgSz w:w="11906" w:h="16838"/>
+          <w:pgMar w:top="1417" w:right="1701" w:bottom="1417" w:left="1701" w:header="708" w:footer="708" w:gutter="0"/>
+          <w:cols w:space="708"/>
+          <w:docGrid w:linePitch="360"/>
+        </w:sectPr>
+      </w:pPr>
+      <w:r>
+        <w:rPr>
+          <w:sz w:val="24"/>
+          <w:szCs w:val="24"/>
+          <w:lang w:val="es-ES"/>
+        </w:rPr>
+        <w:t>Resolución necesaria en Word:</w:t>
+      </w:r>
+    </w:p>
+    <w:p>
+      <w:pPr>
+        <w:spacing w:after="0"/>
+        <w:jc w:val="center"/>
+        <w:rPr>
+          <w:sz w:val="24"/>
+          <w:szCs w:val="24"/>
+          <w:lang w:val="es-ES"/>
+        </w:rPr>
+      </w:pPr>
+      <w:proofErr w:type="gramStart"/>
+      <w:r>
+        <w:rPr>
+          <w:sz w:val="24"/>
+          <w:szCs w:val="24"/>
+          <w:lang w:val="es-ES"/>
+        </w:rPr>
+        <w:t>!(</w:t>
+      </w:r>
+      <w:proofErr w:type="gramEnd"/>
+      <w:r>
+        <w:rPr>
+          <w:sz w:val="24"/>
+          <w:szCs w:val="24"/>
+          <w:lang w:val="es-ES"/>
+        </w:rPr>
+        <w:t xml:space="preserve">6 </w:t>
+      </w:r>
+      <w:r>
+        <w:rPr>
+          <w:sz w:val="24"/>
+          <w:szCs w:val="24"/>
+          <w:lang w:val="es-ES"/>
+        </w:rPr>
+        <w:t>&lt;</w:t>
+      </w:r>
+      <w:r>
+        <w:rPr>
+          <w:sz w:val="24"/>
+          <w:szCs w:val="24"/>
+          <w:lang w:val="es-ES"/>
+        </w:rPr>
+        <w:t xml:space="preserve"> </w:t>
+      </w:r>
+      <w:r>
+        <w:rPr>
+          <w:sz w:val="24"/>
+          <w:szCs w:val="24"/>
+          <w:lang w:val="es-ES"/>
+        </w:rPr>
+        <w:t>5)</w:t>
+      </w:r>
+      <w:r>
+        <w:rPr>
+          <w:sz w:val="24"/>
+          <w:szCs w:val="24"/>
+          <w:lang w:val="es-ES"/>
+        </w:rPr>
+        <w:t xml:space="preserve"> </w:t>
+      </w:r>
+      <w:r>
+        <w:rPr>
+          <w:sz w:val="24"/>
+          <w:szCs w:val="24"/>
+          <w:lang w:val="es-ES"/>
+        </w:rPr>
+        <w:t>&amp;&amp; !(</w:t>
+      </w:r>
+      <w:r>
+        <w:rPr>
+          <w:sz w:val="24"/>
+          <w:szCs w:val="24"/>
+          <w:lang w:val="es-ES"/>
+        </w:rPr>
+        <w:t xml:space="preserve">8 </w:t>
+      </w:r>
+      <w:r>
+        <w:rPr>
+          <w:sz w:val="24"/>
+          <w:szCs w:val="24"/>
+          <w:lang w:val="es-ES"/>
+        </w:rPr>
+        <w:t>&gt;=</w:t>
+      </w:r>
+      <w:r>
+        <w:rPr>
+          <w:sz w:val="24"/>
+          <w:szCs w:val="24"/>
+          <w:lang w:val="es-ES"/>
+        </w:rPr>
+        <w:t xml:space="preserve"> </w:t>
+      </w:r>
+      <w:r>
+        <w:rPr>
+          <w:sz w:val="24"/>
+          <w:szCs w:val="24"/>
+          <w:lang w:val="es-ES"/>
+        </w:rPr>
+        <w:t>7</w:t>
+      </w:r>
+      <w:r>
+        <w:rPr>
+          <w:sz w:val="24"/>
+          <w:szCs w:val="24"/>
+          <w:lang w:val="es-ES"/>
+        </w:rPr>
+        <w:t>)</w:t>
+      </w:r>
+    </w:p>
+    <w:p>
+      <w:pPr>
+        <w:spacing w:after="0"/>
+        <w:jc w:val="center"/>
+        <w:rPr>
+          <w:sz w:val="24"/>
+          <w:szCs w:val="24"/>
+          <w:lang w:val="es-ES"/>
+        </w:rPr>
+      </w:pPr>
+      <w:proofErr w:type="gramStart"/>
+      <w:r>
+        <w:rPr>
+          <w:sz w:val="24"/>
+          <w:szCs w:val="24"/>
+          <w:lang w:val="es-ES"/>
+        </w:rPr>
+        <w:t>!(</w:t>
+      </w:r>
+      <w:proofErr w:type="gramEnd"/>
+      <w:r>
+        <w:rPr>
+          <w:sz w:val="24"/>
+          <w:szCs w:val="24"/>
+          <w:lang w:val="es-ES"/>
+        </w:rPr>
+        <w:t>false</w:t>
+      </w:r>
+      <w:r>
+        <w:rPr>
+          <w:sz w:val="24"/>
+          <w:szCs w:val="24"/>
+          <w:lang w:val="es-ES"/>
+        </w:rPr>
+        <w:t>)</w:t>
+      </w:r>
+      <w:r>
+        <w:rPr>
+          <w:sz w:val="24"/>
+          <w:szCs w:val="24"/>
+          <w:lang w:val="es-ES"/>
+        </w:rPr>
+        <w:t xml:space="preserve"> </w:t>
+      </w:r>
+      <w:r>
+        <w:rPr>
+          <w:sz w:val="24"/>
+          <w:szCs w:val="24"/>
+          <w:lang w:val="es-ES"/>
+        </w:rPr>
+        <w:t>&amp;&amp; !(</w:t>
+      </w:r>
+      <w:r>
+        <w:rPr>
+          <w:sz w:val="24"/>
+          <w:szCs w:val="24"/>
+          <w:lang w:val="es-ES"/>
+        </w:rPr>
+        <w:t>true)</w:t>
+      </w:r>
+    </w:p>
+    <w:p>
+      <w:pPr>
+        <w:spacing w:after="0"/>
+        <w:jc w:val="center"/>
+        <w:rPr>
+          <w:sz w:val="24"/>
+          <w:szCs w:val="24"/>
+          <w:lang w:val="es-ES"/>
+        </w:rPr>
+      </w:pPr>
+      <w:r>
+        <w:rPr>
+          <w:sz w:val="24"/>
+          <w:szCs w:val="24"/>
+          <w:lang w:val="es-ES"/>
+        </w:rPr>
+        <w:t>false</w:t>
+      </w:r>
+    </w:p>
+    <w:p>
+      <w:pPr>
+        <w:pStyle w:val="Prrafodelista"/>
+        <w:numPr>
+          <w:ilvl w:val="0"/>
+          <w:numId w:val="10"/>
+        </w:numPr>
+        <w:ind w:left="0"/>
+        <w:rPr>
+          <w:sz w:val="24"/>
+          <w:szCs w:val="24"/>
+          <w:lang w:val="es-ES"/>
+        </w:rPr>
+      </w:pPr>
+      <w:r>
+        <w:rPr>
+          <w:sz w:val="24"/>
+          <w:szCs w:val="24"/>
+          <w:lang w:val="es-ES"/>
+        </w:rPr>
+        <w:t xml:space="preserve">Resolvemos </w:t>
+      </w:r>
+      <w:r>
+        <w:rPr>
+          <w:sz w:val="24"/>
+          <w:szCs w:val="24"/>
+          <w:lang w:val="es-ES"/>
+        </w:rPr>
+        <w:t>la comparación</w:t>
+      </w:r>
+    </w:p>
+    <w:p>
+      <w:pPr>
+        <w:pStyle w:val="Prrafodelista"/>
+        <w:numPr>
+          <w:ilvl w:val="0"/>
+          <w:numId w:val="10"/>
+        </w:numPr>
+        <w:ind w:left="0"/>
+        <w:rPr>
+          <w:sz w:val="24"/>
+          <w:szCs w:val="24"/>
+          <w:lang w:val="es-ES"/>
+        </w:rPr>
+      </w:pPr>
+      <w:r>
+        <w:rPr>
+          <w:sz w:val="24"/>
+          <w:szCs w:val="24"/>
+          <w:lang w:val="es-ES"/>
+        </w:rPr>
+        <w:t>Comparamos</w:t>
+      </w:r>
+    </w:p>
+    <w:p>
+      <w:pPr>
+        <w:pStyle w:val="Prrafodelista"/>
+        <w:numPr>
+          <w:ilvl w:val="0"/>
+          <w:numId w:val="10"/>
+        </w:numPr>
+        <w:ind w:left="0"/>
+        <w:rPr>
+          <w:sz w:val="24"/>
+          <w:szCs w:val="24"/>
+          <w:lang w:val="es-ES"/>
+        </w:rPr>
+        <w:sectPr>
+          <w:type w:val="continuous"/>
+          <w:pgSz w:w="11906" w:h="16838"/>
+          <w:pgMar w:top="1417" w:right="1701" w:bottom="1417" w:left="1701" w:header="708" w:footer="708" w:gutter="0"/>
+          <w:cols w:num="2" w:space="708"/>
+          <w:docGrid w:linePitch="360"/>
+        </w:sectPr>
+      </w:pPr>
+      <w:r>
+        <w:rPr>
+          <w:sz w:val="24"/>
+          <w:szCs w:val="24"/>
+          <w:lang w:val="es-ES"/>
+        </w:rPr>
+        <w:t>Resultado</w:t>
+      </w:r>
+    </w:p>
+    <w:p>
+      <w:pPr>
+        <w:jc w:val="center"/>
+        <w:rPr>
+          <w:sz w:val="24"/>
+          <w:szCs w:val="24"/>
+          <w:lang w:val="es-ES"/>
+        </w:rPr>
+      </w:pPr>
+      <w:r>
+        <w:rPr>
+          <w:noProof/>
+        </w:rPr>
+        <w:drawing>
+          <wp:inline distT="0" distB="0" distL="0" distR="0" wp14:anchorId="2B67DFF2" wp14:editId="2C349F38">
+            <wp:extent cx="3600000" cy="1236889"/>
+            <wp:effectExtent l="0" t="0" r="635" b="1905"/>
+            <wp:docPr id="4" name="Imagen 4"/>
+            <wp:cNvGraphicFramePr>
+              <a:graphicFrameLocks xmlns:a="http://schemas.openxmlformats.org/drawingml/2006/main" noChangeAspect="1"/>
+            </wp:cNvGraphicFramePr>
+            <a:graphic xmlns:a="http://schemas.openxmlformats.org/drawingml/2006/main">
+              <a:graphicData uri="http://schemas.openxmlformats.org/drawingml/2006/picture">
+                <pic:pic xmlns:pic="http://schemas.openxmlformats.org/drawingml/2006/picture">
+                  <pic:nvPicPr>
+                    <pic:cNvPr id="4" name="Imagen 4"/>
+                    <pic:cNvPicPr/>
+                  </pic:nvPicPr>
+                  <pic:blipFill>
+                    <a:blip r:embed="rId11">
+                      <a:extLst>
+                        <a:ext uri="{28A0092B-C50C-407E-A947-70E740481C1C}">
+                          <a14:useLocalDpi xmlns:a14="http://schemas.microsoft.com/office/drawing/2010/main" val="0"/>
+                        </a:ext>
+                      </a:extLst>
+                    </a:blip>
+                    <a:stretch>
+                      <a:fillRect/>
+                    </a:stretch>
+                  </pic:blipFill>
+                  <pic:spPr>
+                    <a:xfrm>
+                      <a:off x="0" y="0"/>
+                      <a:ext cx="3600000" cy="1236889"/>
+                    </a:xfrm>
+                    <a:prstGeom prst="rect">
+                      <a:avLst/>
+                    </a:prstGeom>
+                  </pic:spPr>
+                </pic:pic>
+              </a:graphicData>
+            </a:graphic>
+          </wp:inline>
+        </w:drawing>
+      </w:r>
+    </w:p>
+    <w:p>
+      <w:pPr>
+        <w:rPr>
+          <w:sz w:val="24"/>
+          <w:szCs w:val="24"/>
+          <w:lang w:val="es-ES"/>
+        </w:rPr>
+      </w:pPr>
+    </w:p>
+    <w:p>
+      <w:pPr>
+        <w:rPr>
+          <w:sz w:val="24"/>
+          <w:szCs w:val="24"/>
+          <w:lang w:val="es-ES"/>
+        </w:rPr>
+      </w:pPr>
+    </w:p>
+    <w:p>
+      <w:pPr>
+        <w:rPr>
+          <w:sz w:val="24"/>
+          <w:szCs w:val="24"/>
+          <w:lang w:val="es-ES"/>
+        </w:rPr>
+      </w:pPr>
+    </w:p>
+    <w:p>
+      <w:pPr>
+        <w:rPr>
+          <w:sz w:val="24"/>
+          <w:szCs w:val="24"/>
+          <w:lang w:val="es-ES"/>
+        </w:rPr>
+      </w:pPr>
+    </w:p>
+    <w:p>
+      <w:pPr>
+        <w:rPr>
+          <w:sz w:val="24"/>
+          <w:szCs w:val="24"/>
+          <w:lang w:val="es-ES"/>
+        </w:rPr>
+      </w:pPr>
+    </w:p>
+    <w:p>
+      <w:pPr>
+        <w:rPr>
+          <w:sz w:val="24"/>
+          <w:szCs w:val="24"/>
+          <w:lang w:val="es-ES"/>
+        </w:rPr>
+      </w:pPr>
+    </w:p>
+    <w:p>
+      <w:pPr>
+        <w:rPr>
+          <w:sz w:val="24"/>
+          <w:szCs w:val="24"/>
+          <w:lang w:val="es-ES"/>
+        </w:rPr>
+      </w:pPr>
+    </w:p>
+    <w:p>
+      <w:pPr>
+        <w:rPr>
+          <w:sz w:val="24"/>
+          <w:szCs w:val="24"/>
+          <w:lang w:val="es-ES"/>
+        </w:rPr>
+      </w:pPr>
+    </w:p>
+    <w:p>
+      <w:pPr>
+        <w:rPr>
+          <w:sz w:val="24"/>
+          <w:szCs w:val="24"/>
+          <w:lang w:val="es-ES"/>
+        </w:rPr>
+      </w:pPr>
+      <w:r>
+        <w:rPr>
+          <w:sz w:val="24"/>
+          <w:szCs w:val="24"/>
+          <w:lang w:val="es-ES"/>
+        </w:rPr>
+        <w:lastRenderedPageBreak/>
+        <w:t xml:space="preserve">Ejercicio 10: </w:t>
+      </w:r>
+      <w:r>
+        <w:rPr>
+          <w:sz w:val="24"/>
+          <w:szCs w:val="24"/>
+          <w:lang w:val="es-ES"/>
+        </w:rPr>
+        <w:t xml:space="preserve">Para </w:t>
+      </w:r>
+      <w:r>
+        <w:rPr>
+          <w:sz w:val="24"/>
+          <w:szCs w:val="24"/>
+          <w:lang w:val="es-ES"/>
+        </w:rPr>
+        <w:t xml:space="preserve">I </w:t>
+      </w:r>
+      <w:r>
+        <w:rPr>
+          <w:sz w:val="24"/>
+          <w:szCs w:val="24"/>
+          <w:lang w:val="es-ES"/>
+        </w:rPr>
+        <w:t>=</w:t>
+      </w:r>
+      <w:r>
+        <w:rPr>
+          <w:sz w:val="24"/>
+          <w:szCs w:val="24"/>
+          <w:lang w:val="es-ES"/>
+        </w:rPr>
+        <w:t xml:space="preserve"> </w:t>
+      </w:r>
+      <w:r>
+        <w:rPr>
+          <w:sz w:val="24"/>
+          <w:szCs w:val="24"/>
+          <w:lang w:val="es-ES"/>
+        </w:rPr>
+        <w:t>22</w:t>
+      </w:r>
+      <w:r>
+        <w:rPr>
+          <w:sz w:val="24"/>
+          <w:szCs w:val="24"/>
+          <w:lang w:val="es-ES"/>
+        </w:rPr>
+        <w:t xml:space="preserve"> y J </w:t>
+      </w:r>
+      <w:r>
+        <w:rPr>
+          <w:sz w:val="24"/>
+          <w:szCs w:val="24"/>
+          <w:lang w:val="es-ES"/>
+        </w:rPr>
+        <w:t>=</w:t>
+      </w:r>
+      <w:r>
+        <w:rPr>
+          <w:sz w:val="24"/>
+          <w:szCs w:val="24"/>
+          <w:lang w:val="es-ES"/>
+        </w:rPr>
+        <w:t xml:space="preserve"> </w:t>
+      </w:r>
+      <w:r>
+        <w:rPr>
+          <w:sz w:val="24"/>
+          <w:szCs w:val="24"/>
+          <w:lang w:val="es-ES"/>
+        </w:rPr>
+        <w:t>3, evaluar el resultado de</w:t>
+      </w:r>
+      <w:r>
+        <w:rPr>
+          <w:sz w:val="24"/>
+          <w:szCs w:val="24"/>
+          <w:lang w:val="es-ES"/>
+        </w:rPr>
+        <w:t>:</w:t>
+      </w:r>
+    </w:p>
+    <w:p>
+      <w:pPr>
+        <w:jc w:val="center"/>
+        <w:rPr>
+          <w:sz w:val="24"/>
+          <w:szCs w:val="24"/>
+          <w:lang w:val="es-ES"/>
+        </w:rPr>
+      </w:pPr>
+      <w:proofErr w:type="gramStart"/>
+      <w:r>
+        <w:rPr>
+          <w:sz w:val="24"/>
+          <w:szCs w:val="24"/>
+          <w:lang w:val="es-ES"/>
+        </w:rPr>
+        <w:t>!(</w:t>
+      </w:r>
+      <w:proofErr w:type="gramEnd"/>
+      <w:r>
+        <w:rPr>
+          <w:sz w:val="24"/>
+          <w:szCs w:val="24"/>
+          <w:lang w:val="es-ES"/>
+        </w:rPr>
+        <w:t>(</w:t>
+      </w:r>
+      <w:r>
+        <w:rPr>
+          <w:sz w:val="24"/>
+          <w:szCs w:val="24"/>
+          <w:lang w:val="es-ES"/>
+        </w:rPr>
+        <w:t>I</w:t>
+      </w:r>
+      <w:r>
+        <w:rPr>
+          <w:sz w:val="24"/>
+          <w:szCs w:val="24"/>
+          <w:lang w:val="es-ES"/>
+        </w:rPr>
+        <w:t xml:space="preserve"> </w:t>
+      </w:r>
+      <w:r>
+        <w:rPr>
+          <w:sz w:val="24"/>
+          <w:szCs w:val="24"/>
+          <w:lang w:val="es-ES"/>
+        </w:rPr>
+        <w:t>&gt;</w:t>
+      </w:r>
+      <w:r>
+        <w:rPr>
+          <w:sz w:val="24"/>
+          <w:szCs w:val="24"/>
+          <w:lang w:val="es-ES"/>
+        </w:rPr>
+        <w:t xml:space="preserve"> </w:t>
+      </w:r>
+      <w:r>
+        <w:rPr>
+          <w:sz w:val="24"/>
+          <w:szCs w:val="24"/>
+          <w:lang w:val="es-ES"/>
+        </w:rPr>
+        <w:t>4) || !(</w:t>
+      </w:r>
+      <w:r>
+        <w:rPr>
+          <w:sz w:val="24"/>
+          <w:szCs w:val="24"/>
+          <w:lang w:val="es-ES"/>
+        </w:rPr>
+        <w:t>J</w:t>
+      </w:r>
+      <w:r>
+        <w:rPr>
+          <w:sz w:val="24"/>
+          <w:szCs w:val="24"/>
+          <w:lang w:val="es-ES"/>
+        </w:rPr>
+        <w:t xml:space="preserve"> </w:t>
+      </w:r>
+      <w:r>
+        <w:rPr>
+          <w:sz w:val="24"/>
+          <w:szCs w:val="24"/>
+          <w:lang w:val="es-ES"/>
+        </w:rPr>
+        <w:t>&lt;=</w:t>
+      </w:r>
+      <w:r>
+        <w:rPr>
+          <w:sz w:val="24"/>
+          <w:szCs w:val="24"/>
+          <w:lang w:val="es-ES"/>
+        </w:rPr>
+        <w:t xml:space="preserve"> </w:t>
+      </w:r>
+      <w:r>
+        <w:rPr>
+          <w:sz w:val="24"/>
+          <w:szCs w:val="24"/>
+          <w:lang w:val="es-ES"/>
+        </w:rPr>
+        <w:t>6))</w:t>
+      </w:r>
+    </w:p>
+    <w:p>
+      <w:pPr>
+        <w:spacing w:after="0"/>
+        <w:rPr>
+          <w:sz w:val="24"/>
+          <w:szCs w:val="24"/>
+          <w:lang w:val="es-ES"/>
+        </w:rPr>
+        <w:sectPr>
+          <w:type w:val="continuous"/>
+          <w:pgSz w:w="11906" w:h="16838"/>
+          <w:pgMar w:top="1417" w:right="1701" w:bottom="1417" w:left="1701" w:header="708" w:footer="708" w:gutter="0"/>
+          <w:cols w:space="708"/>
+          <w:docGrid w:linePitch="360"/>
+        </w:sectPr>
+      </w:pPr>
+      <w:r>
+        <w:rPr>
+          <w:sz w:val="24"/>
+          <w:szCs w:val="24"/>
+          <w:lang w:val="es-ES"/>
+        </w:rPr>
+        <w:t>Resolución necesaria en Word:</w:t>
+      </w:r>
+    </w:p>
+    <w:p>
+      <w:pPr>
+        <w:spacing w:after="0"/>
+        <w:jc w:val="center"/>
+        <w:rPr>
+          <w:sz w:val="24"/>
+          <w:szCs w:val="24"/>
+          <w:lang w:val="es-ES"/>
+        </w:rPr>
+      </w:pPr>
+      <w:proofErr w:type="gramStart"/>
+      <w:r>
+        <w:rPr>
+          <w:sz w:val="24"/>
+          <w:szCs w:val="24"/>
+          <w:lang w:val="es-ES"/>
+        </w:rPr>
+        <w:t>!(</w:t>
+      </w:r>
+      <w:proofErr w:type="gramEnd"/>
+      <w:r>
+        <w:rPr>
+          <w:sz w:val="24"/>
+          <w:szCs w:val="24"/>
+          <w:lang w:val="es-ES"/>
+        </w:rPr>
+        <w:t>(</w:t>
+      </w:r>
+      <w:r>
+        <w:rPr>
+          <w:sz w:val="24"/>
+          <w:szCs w:val="24"/>
+          <w:lang w:val="es-ES"/>
+        </w:rPr>
+        <w:t>22</w:t>
+      </w:r>
+      <w:r>
+        <w:rPr>
+          <w:sz w:val="24"/>
+          <w:szCs w:val="24"/>
+          <w:lang w:val="es-ES"/>
+        </w:rPr>
+        <w:t xml:space="preserve"> </w:t>
+      </w:r>
+      <w:r>
+        <w:rPr>
+          <w:sz w:val="24"/>
+          <w:szCs w:val="24"/>
+          <w:lang w:val="es-ES"/>
+        </w:rPr>
+        <w:t>&gt;</w:t>
+      </w:r>
+      <w:r>
+        <w:rPr>
+          <w:sz w:val="24"/>
+          <w:szCs w:val="24"/>
+          <w:lang w:val="es-ES"/>
+        </w:rPr>
+        <w:t xml:space="preserve"> </w:t>
+      </w:r>
+      <w:r>
+        <w:rPr>
+          <w:sz w:val="24"/>
+          <w:szCs w:val="24"/>
+          <w:lang w:val="es-ES"/>
+        </w:rPr>
+        <w:t>4) || !(</w:t>
+      </w:r>
+      <w:r>
+        <w:rPr>
+          <w:sz w:val="24"/>
+          <w:szCs w:val="24"/>
+          <w:lang w:val="es-ES"/>
+        </w:rPr>
+        <w:t>3</w:t>
+      </w:r>
+      <w:r>
+        <w:rPr>
+          <w:sz w:val="24"/>
+          <w:szCs w:val="24"/>
+          <w:lang w:val="es-ES"/>
+        </w:rPr>
+        <w:t xml:space="preserve"> </w:t>
+      </w:r>
+      <w:r>
+        <w:rPr>
+          <w:sz w:val="24"/>
+          <w:szCs w:val="24"/>
+          <w:lang w:val="es-ES"/>
+        </w:rPr>
+        <w:t>&lt;=</w:t>
+      </w:r>
+      <w:r>
+        <w:rPr>
+          <w:sz w:val="24"/>
+          <w:szCs w:val="24"/>
+          <w:lang w:val="es-ES"/>
+        </w:rPr>
+        <w:t xml:space="preserve"> </w:t>
+      </w:r>
+      <w:r>
+        <w:rPr>
+          <w:sz w:val="24"/>
+          <w:szCs w:val="24"/>
+          <w:lang w:val="es-ES"/>
+        </w:rPr>
+        <w:t>6</w:t>
+      </w:r>
+      <w:r>
+        <w:rPr>
+          <w:sz w:val="24"/>
+          <w:szCs w:val="24"/>
+          <w:lang w:val="es-ES"/>
+        </w:rPr>
+        <w:t>)</w:t>
+      </w:r>
+      <w:r>
+        <w:rPr>
+          <w:sz w:val="24"/>
+          <w:szCs w:val="24"/>
+          <w:lang w:val="es-ES"/>
+        </w:rPr>
+        <w:t>)</w:t>
+      </w:r>
+    </w:p>
+    <w:p>
+      <w:pPr>
+        <w:spacing w:after="0"/>
+        <w:jc w:val="center"/>
+        <w:rPr>
+          <w:sz w:val="24"/>
+          <w:szCs w:val="24"/>
+          <w:lang w:val="es-ES"/>
+        </w:rPr>
+      </w:pPr>
+      <w:proofErr w:type="gramStart"/>
+      <w:r>
+        <w:rPr>
+          <w:sz w:val="24"/>
+          <w:szCs w:val="24"/>
+          <w:lang w:val="es-ES"/>
+        </w:rPr>
+        <w:t>!(</w:t>
+      </w:r>
+      <w:proofErr w:type="gramEnd"/>
+      <w:r>
+        <w:rPr>
+          <w:sz w:val="24"/>
+          <w:szCs w:val="24"/>
+          <w:lang w:val="es-ES"/>
+        </w:rPr>
+        <w:t>(</w:t>
+      </w:r>
+      <w:r>
+        <w:rPr>
+          <w:sz w:val="24"/>
+          <w:szCs w:val="24"/>
+          <w:lang w:val="es-ES"/>
+        </w:rPr>
+        <w:t>true</w:t>
+      </w:r>
+      <w:r>
+        <w:rPr>
+          <w:sz w:val="24"/>
+          <w:szCs w:val="24"/>
+          <w:lang w:val="es-ES"/>
+        </w:rPr>
+        <w:t>) || !(</w:t>
+      </w:r>
+      <w:r>
+        <w:rPr>
+          <w:sz w:val="24"/>
+          <w:szCs w:val="24"/>
+          <w:lang w:val="es-ES"/>
+        </w:rPr>
+        <w:t>true)</w:t>
+      </w:r>
+      <w:r>
+        <w:rPr>
+          <w:sz w:val="24"/>
+          <w:szCs w:val="24"/>
+          <w:lang w:val="es-ES"/>
+        </w:rPr>
+        <w:t>)</w:t>
+      </w:r>
+    </w:p>
+    <w:p>
+      <w:pPr>
+        <w:spacing w:after="0"/>
+        <w:jc w:val="center"/>
+        <w:rPr>
+          <w:sz w:val="24"/>
+          <w:szCs w:val="24"/>
+          <w:lang w:val="es-ES"/>
+        </w:rPr>
+      </w:pPr>
+      <w:r>
+        <w:rPr>
+          <w:sz w:val="24"/>
+          <w:szCs w:val="24"/>
+          <w:lang w:val="es-ES"/>
+        </w:rPr>
+        <w:t>false</w:t>
+      </w:r>
+    </w:p>
+    <w:p>
+      <w:pPr>
+        <w:pStyle w:val="Prrafodelista"/>
+        <w:numPr>
+          <w:ilvl w:val="0"/>
+          <w:numId w:val="10"/>
+        </w:numPr>
+        <w:ind w:left="0"/>
+        <w:rPr>
+          <w:sz w:val="24"/>
+          <w:szCs w:val="24"/>
+          <w:lang w:val="es-ES"/>
+        </w:rPr>
+      </w:pPr>
+      <w:r>
+        <w:rPr>
+          <w:sz w:val="24"/>
+          <w:szCs w:val="24"/>
+          <w:lang w:val="es-ES"/>
+        </w:rPr>
+        <w:t xml:space="preserve">Resolvemos </w:t>
+      </w:r>
+      <w:r>
+        <w:rPr>
+          <w:sz w:val="24"/>
+          <w:szCs w:val="24"/>
+          <w:lang w:val="es-ES"/>
+        </w:rPr>
+        <w:t>la comparación</w:t>
+      </w:r>
+    </w:p>
+    <w:p>
+      <w:pPr>
+        <w:pStyle w:val="Prrafodelista"/>
+        <w:numPr>
+          <w:ilvl w:val="0"/>
+          <w:numId w:val="10"/>
+        </w:numPr>
+        <w:ind w:left="0"/>
+        <w:rPr>
+          <w:sz w:val="24"/>
+          <w:szCs w:val="24"/>
+          <w:lang w:val="es-ES"/>
+        </w:rPr>
+      </w:pPr>
+      <w:r>
+        <w:rPr>
+          <w:sz w:val="24"/>
+          <w:szCs w:val="24"/>
+          <w:lang w:val="es-ES"/>
+        </w:rPr>
+        <w:t>Comparamos</w:t>
+      </w:r>
+    </w:p>
+    <w:p>
+      <w:pPr>
+        <w:pStyle w:val="Prrafodelista"/>
+        <w:numPr>
+          <w:ilvl w:val="0"/>
+          <w:numId w:val="10"/>
+        </w:numPr>
+        <w:ind w:left="0"/>
+        <w:rPr>
+          <w:sz w:val="24"/>
+          <w:szCs w:val="24"/>
+          <w:lang w:val="es-ES"/>
+        </w:rPr>
+        <w:sectPr>
+          <w:type w:val="continuous"/>
+          <w:pgSz w:w="11906" w:h="16838"/>
+          <w:pgMar w:top="1417" w:right="1701" w:bottom="1417" w:left="1701" w:header="708" w:footer="708" w:gutter="0"/>
+          <w:cols w:num="2" w:space="708"/>
+          <w:docGrid w:linePitch="360"/>
+        </w:sectPr>
+      </w:pPr>
+      <w:r>
+        <w:rPr>
+          <w:sz w:val="24"/>
+          <w:szCs w:val="24"/>
+          <w:lang w:val="es-ES"/>
+        </w:rPr>
+        <w:t>Resultado</w:t>
+      </w:r>
+    </w:p>
+    <w:p>
+      <w:pPr>
+        <w:jc w:val="center"/>
+        <w:rPr>
+          <w:sz w:val="24"/>
+          <w:szCs w:val="24"/>
+          <w:lang w:val="es-ES"/>
+        </w:rPr>
+      </w:pPr>
+      <w:r>
+        <w:rPr>
+          <w:noProof/>
+        </w:rPr>
+        <w:drawing>
+          <wp:inline distT="0" distB="0" distL="0" distR="0" wp14:anchorId="752AF7DB" wp14:editId="5BE32E0F">
+            <wp:extent cx="3600000" cy="1219564"/>
+            <wp:effectExtent l="0" t="0" r="635" b="0"/>
+            <wp:docPr id="8" name="Imagen 8"/>
+            <wp:cNvGraphicFramePr>
+              <a:graphicFrameLocks xmlns:a="http://schemas.openxmlformats.org/drawingml/2006/main" noChangeAspect="1"/>
+            </wp:cNvGraphicFramePr>
+            <a:graphic xmlns:a="http://schemas.openxmlformats.org/drawingml/2006/main">
+              <a:graphicData uri="http://schemas.openxmlformats.org/drawingml/2006/picture">
+                <pic:pic xmlns:pic="http://schemas.openxmlformats.org/drawingml/2006/picture">
+                  <pic:nvPicPr>
+                    <pic:cNvPr id="8" name="Imagen 8"/>
+                    <pic:cNvPicPr/>
+                  </pic:nvPicPr>
+                  <pic:blipFill>
+                    <a:blip r:embed="rId12">
+                      <a:extLst>
+                        <a:ext uri="{28A0092B-C50C-407E-A947-70E740481C1C}">
+                          <a14:useLocalDpi xmlns:a14="http://schemas.microsoft.com/office/drawing/2010/main" val="0"/>
+                        </a:ext>
+                      </a:extLst>
+                    </a:blip>
+                    <a:stretch>
+                      <a:fillRect/>
+                    </a:stretch>
+                  </pic:blipFill>
+                  <pic:spPr>
+                    <a:xfrm>
+                      <a:off x="0" y="0"/>
+                      <a:ext cx="3600000" cy="1219564"/>
+                    </a:xfrm>
+                    <a:prstGeom prst="rect">
+                      <a:avLst/>
+                    </a:prstGeom>
+                  </pic:spPr>
+                </pic:pic>
+              </a:graphicData>
+            </a:graphic>
+          </wp:inline>
+        </w:drawing>
+      </w:r>
+    </w:p>
+    <w:p>
+      <w:pPr>
+        <w:rPr>
+          <w:sz w:val="24"/>
+          <w:szCs w:val="24"/>
+          <w:lang w:val="es-ES"/>
+        </w:rPr>
+      </w:pPr>
+    </w:p>
+    <w:p>
+      <w:pPr>
+        <w:rPr>
+          <w:sz w:val="24"/>
+          <w:szCs w:val="24"/>
+          <w:lang w:val="es-ES"/>
+        </w:rPr>
+      </w:pPr>
+    </w:p>
+    <w:p>
+      <w:pPr>
+        <w:rPr>
+          <w:sz w:val="24"/>
+          <w:szCs w:val="24"/>
+          <w:lang w:val="es-ES"/>
+        </w:rPr>
+      </w:pPr>
+      <w:r>
+        <w:rPr>
+          <w:sz w:val="24"/>
+          <w:szCs w:val="24"/>
+          <w:lang w:val="es-ES"/>
+        </w:rPr>
+        <w:t xml:space="preserve">Ejercicio 11: </w:t>
+      </w:r>
     </w:p>
     <w:sectPr>
       <w:type w:val="continuous"/>
@@ -4286,6 +5821,95 @@
     </w:lvl>
   </w:abstractNum>
   <w:abstractNum w:abstractNumId="2" w15:restartNumberingAfterBreak="0">
+    <w:nsid w:val="328C5790"/>
+    <w:multiLevelType w:val="hybridMultilevel"/>
+    <w:tmpl w:val="2C2AD01A"/>
+    <w:lvl w:ilvl="0" w:tplc="2C0A0011">
+      <w:start w:val="1"/>
+      <w:numFmt w:val="decimal"/>
+      <w:lvlText w:val="%1)"/>
+      <w:lvlJc w:val="left"/>
+      <w:pPr>
+        <w:ind w:left="720" w:hanging="360"/>
+      </w:pPr>
+      <w:rPr>
+        <w:rFonts w:hint="default"/>
+      </w:rPr>
+    </w:lvl>
+    <w:lvl w:ilvl="1" w:tplc="2C0A0019" w:tentative="1">
+      <w:start w:val="1"/>
+      <w:numFmt w:val="lowerLetter"/>
+      <w:lvlText w:val="%2."/>
+      <w:lvlJc w:val="left"/>
+      <w:pPr>
+        <w:ind w:left="1440" w:hanging="360"/>
+      </w:pPr>
+    </w:lvl>
+    <w:lvl w:ilvl="2" w:tplc="2C0A001B" w:tentative="1">
+      <w:start w:val="1"/>
+      <w:numFmt w:val="lowerRoman"/>
+      <w:lvlText w:val="%3."/>
+      <w:lvlJc w:val="right"/>
+      <w:pPr>
+        <w:ind w:left="2160" w:hanging="180"/>
+      </w:pPr>
+    </w:lvl>
+    <w:lvl w:ilvl="3" w:tplc="2C0A000F" w:tentative="1">
+      <w:start w:val="1"/>
+      <w:numFmt w:val="decimal"/>
+      <w:lvlText w:val="%4."/>
+      <w:lvlJc w:val="left"/>
+      <w:pPr>
+        <w:ind w:left="2880" w:hanging="360"/>
+      </w:pPr>
+    </w:lvl>
+    <w:lvl w:ilvl="4" w:tplc="2C0A0019" w:tentative="1">
+      <w:start w:val="1"/>
+      <w:numFmt w:val="lowerLetter"/>
+      <w:lvlText w:val="%5."/>
+      <w:lvlJc w:val="left"/>
+      <w:pPr>
+        <w:ind w:left="3600" w:hanging="360"/>
+      </w:pPr>
+    </w:lvl>
+    <w:lvl w:ilvl="5" w:tplc="2C0A001B" w:tentative="1">
+      <w:start w:val="1"/>
+      <w:numFmt w:val="lowerRoman"/>
+      <w:lvlText w:val="%6."/>
+      <w:lvlJc w:val="right"/>
+      <w:pPr>
+        <w:ind w:left="4320" w:hanging="180"/>
+      </w:pPr>
+    </w:lvl>
+    <w:lvl w:ilvl="6" w:tplc="2C0A000F" w:tentative="1">
+      <w:start w:val="1"/>
+      <w:numFmt w:val="decimal"/>
+      <w:lvlText w:val="%7."/>
+      <w:lvlJc w:val="left"/>
+      <w:pPr>
+        <w:ind w:left="5040" w:hanging="360"/>
+      </w:pPr>
+    </w:lvl>
+    <w:lvl w:ilvl="7" w:tplc="2C0A0019" w:tentative="1">
+      <w:start w:val="1"/>
+      <w:numFmt w:val="lowerLetter"/>
+      <w:lvlText w:val="%8."/>
+      <w:lvlJc w:val="left"/>
+      <w:pPr>
+        <w:ind w:left="5760" w:hanging="360"/>
+      </w:pPr>
+    </w:lvl>
+    <w:lvl w:ilvl="8" w:tplc="2C0A001B" w:tentative="1">
+      <w:start w:val="1"/>
+      <w:numFmt w:val="lowerRoman"/>
+      <w:lvlText w:val="%9."/>
+      <w:lvlJc w:val="right"/>
+      <w:pPr>
+        <w:ind w:left="6480" w:hanging="180"/>
+      </w:pPr>
+    </w:lvl>
+  </w:abstractNum>
+  <w:abstractNum w:abstractNumId="3" w15:restartNumberingAfterBreak="0">
     <w:nsid w:val="37626A32"/>
     <w:multiLevelType w:val="hybridMultilevel"/>
     <w:tmpl w:val="44643FF8"/>
@@ -4375,7 +5999,7 @@
       </w:pPr>
     </w:lvl>
   </w:abstractNum>
-  <w:abstractNum w:abstractNumId="3" w15:restartNumberingAfterBreak="0">
+  <w:abstractNum w:abstractNumId="4" w15:restartNumberingAfterBreak="0">
     <w:nsid w:val="3C90211B"/>
     <w:multiLevelType w:val="hybridMultilevel"/>
     <w:tmpl w:val="F61AEC1C"/>
@@ -4464,7 +6088,7 @@
       </w:pPr>
     </w:lvl>
   </w:abstractNum>
-  <w:abstractNum w:abstractNumId="4" w15:restartNumberingAfterBreak="0">
+  <w:abstractNum w:abstractNumId="5" w15:restartNumberingAfterBreak="0">
     <w:nsid w:val="42F150FF"/>
     <w:multiLevelType w:val="hybridMultilevel"/>
     <w:tmpl w:val="35C29BE0"/>
@@ -4553,7 +6177,7 @@
       </w:pPr>
     </w:lvl>
   </w:abstractNum>
-  <w:abstractNum w:abstractNumId="5" w15:restartNumberingAfterBreak="0">
+  <w:abstractNum w:abstractNumId="6" w15:restartNumberingAfterBreak="0">
     <w:nsid w:val="48262363"/>
     <w:multiLevelType w:val="hybridMultilevel"/>
     <w:tmpl w:val="3278824A"/>
@@ -4642,7 +6266,96 @@
       </w:pPr>
     </w:lvl>
   </w:abstractNum>
-  <w:abstractNum w:abstractNumId="6" w15:restartNumberingAfterBreak="0">
+  <w:abstractNum w:abstractNumId="7" w15:restartNumberingAfterBreak="0">
+    <w:nsid w:val="55030E52"/>
+    <w:multiLevelType w:val="hybridMultilevel"/>
+    <w:tmpl w:val="0E32D78E"/>
+    <w:lvl w:ilvl="0" w:tplc="2C0A0011">
+      <w:start w:val="1"/>
+      <w:numFmt w:val="decimal"/>
+      <w:lvlText w:val="%1)"/>
+      <w:lvlJc w:val="left"/>
+      <w:pPr>
+        <w:ind w:left="720" w:hanging="360"/>
+      </w:pPr>
+      <w:rPr>
+        <w:rFonts w:hint="default"/>
+      </w:rPr>
+    </w:lvl>
+    <w:lvl w:ilvl="1" w:tplc="2C0A0019" w:tentative="1">
+      <w:start w:val="1"/>
+      <w:numFmt w:val="lowerLetter"/>
+      <w:lvlText w:val="%2."/>
+      <w:lvlJc w:val="left"/>
+      <w:pPr>
+        <w:ind w:left="1440" w:hanging="360"/>
+      </w:pPr>
+    </w:lvl>
+    <w:lvl w:ilvl="2" w:tplc="2C0A001B" w:tentative="1">
+      <w:start w:val="1"/>
+      <w:numFmt w:val="lowerRoman"/>
+      <w:lvlText w:val="%3."/>
+      <w:lvlJc w:val="right"/>
+      <w:pPr>
+        <w:ind w:left="2160" w:hanging="180"/>
+      </w:pPr>
+    </w:lvl>
+    <w:lvl w:ilvl="3" w:tplc="2C0A000F" w:tentative="1">
+      <w:start w:val="1"/>
+      <w:numFmt w:val="decimal"/>
+      <w:lvlText w:val="%4."/>
+      <w:lvlJc w:val="left"/>
+      <w:pPr>
+        <w:ind w:left="2880" w:hanging="360"/>
+      </w:pPr>
+    </w:lvl>
+    <w:lvl w:ilvl="4" w:tplc="2C0A0019" w:tentative="1">
+      <w:start w:val="1"/>
+      <w:numFmt w:val="lowerLetter"/>
+      <w:lvlText w:val="%5."/>
+      <w:lvlJc w:val="left"/>
+      <w:pPr>
+        <w:ind w:left="3600" w:hanging="360"/>
+      </w:pPr>
+    </w:lvl>
+    <w:lvl w:ilvl="5" w:tplc="2C0A001B" w:tentative="1">
+      <w:start w:val="1"/>
+      <w:numFmt w:val="lowerRoman"/>
+      <w:lvlText w:val="%6."/>
+      <w:lvlJc w:val="right"/>
+      <w:pPr>
+        <w:ind w:left="4320" w:hanging="180"/>
+      </w:pPr>
+    </w:lvl>
+    <w:lvl w:ilvl="6" w:tplc="2C0A000F" w:tentative="1">
+      <w:start w:val="1"/>
+      <w:numFmt w:val="decimal"/>
+      <w:lvlText w:val="%7."/>
+      <w:lvlJc w:val="left"/>
+      <w:pPr>
+        <w:ind w:left="5040" w:hanging="360"/>
+      </w:pPr>
+    </w:lvl>
+    <w:lvl w:ilvl="7" w:tplc="2C0A0019" w:tentative="1">
+      <w:start w:val="1"/>
+      <w:numFmt w:val="lowerLetter"/>
+      <w:lvlText w:val="%8."/>
+      <w:lvlJc w:val="left"/>
+      <w:pPr>
+        <w:ind w:left="5760" w:hanging="360"/>
+      </w:pPr>
+    </w:lvl>
+    <w:lvl w:ilvl="8" w:tplc="2C0A001B" w:tentative="1">
+      <w:start w:val="1"/>
+      <w:numFmt w:val="lowerRoman"/>
+      <w:lvlText w:val="%9."/>
+      <w:lvlJc w:val="right"/>
+      <w:pPr>
+        <w:ind w:left="6480" w:hanging="180"/>
+      </w:pPr>
+    </w:lvl>
+  </w:abstractNum>
+  <w:abstractNum w:abstractNumId="8" w15:restartNumberingAfterBreak="0">
     <w:nsid w:val="56F94DCE"/>
     <w:multiLevelType w:val="hybridMultilevel"/>
     <w:tmpl w:val="98F0DAD6"/>
@@ -4731,7 +6444,7 @@
       </w:pPr>
     </w:lvl>
   </w:abstractNum>
-  <w:abstractNum w:abstractNumId="7" w15:restartNumberingAfterBreak="0">
+  <w:abstractNum w:abstractNumId="9" w15:restartNumberingAfterBreak="0">
     <w:nsid w:val="73EF594C"/>
     <w:multiLevelType w:val="hybridMultilevel"/>
     <w:tmpl w:val="C07E2C3E"/>
@@ -4820,7 +6533,7 @@
       </w:pPr>
     </w:lvl>
   </w:abstractNum>
-  <w:abstractNum w:abstractNumId="8" w15:restartNumberingAfterBreak="0">
+  <w:abstractNum w:abstractNumId="10" w15:restartNumberingAfterBreak="0">
     <w:nsid w:val="7E817321"/>
     <w:multiLevelType w:val="hybridMultilevel"/>
     <w:tmpl w:val="44643FF8"/>
@@ -4911,31 +6624,37 @@
     </w:lvl>
   </w:abstractNum>
   <w:num w:numId="1">
+    <w:abstractNumId w:val="8"/>
+  </w:num>
+  <w:num w:numId="2">
+    <w:abstractNumId w:val="10"/>
+  </w:num>
+  <w:num w:numId="3">
     <w:abstractNumId w:val="6"/>
   </w:num>
-  <w:num w:numId="2">
-    <w:abstractNumId w:val="8"/>
-  </w:num>
-  <w:num w:numId="3">
+  <w:num w:numId="4">
     <w:abstractNumId w:val="5"/>
   </w:num>
-  <w:num w:numId="4">
+  <w:num w:numId="5">
     <w:abstractNumId w:val="4"/>
   </w:num>
-  <w:num w:numId="5">
-    <w:abstractNumId w:val="3"/>
-  </w:num>
   <w:num w:numId="6">
-    <w:abstractNumId w:val="7"/>
+    <w:abstractNumId w:val="9"/>
   </w:num>
   <w:num w:numId="7">
     <w:abstractNumId w:val="0"/>
   </w:num>
   <w:num w:numId="8">
-    <w:abstractNumId w:val="2"/>
+    <w:abstractNumId w:val="3"/>
   </w:num>
   <w:num w:numId="9">
     <w:abstractNumId w:val="1"/>
+  </w:num>
+  <w:num w:numId="10">
+    <w:abstractNumId w:val="2"/>
+  </w:num>
+  <w:num w:numId="11">
+    <w:abstractNumId w:val="7"/>
   </w:num>
 </w:numbering>
 </file>

</xml_diff>

<commit_message>
Add excercise 12, 13, 14
</commit_message>
<xml_diff>
--- a/TP01_Nunez_Lucas/TP01.docx
+++ b/TP01_Nunez_Lucas/TP01.docx
@@ -558,13 +558,7 @@
         </w:rPr>
       </w:pPr>
       <w:r>
-        <w:t>Dado dos números</w:t>
-      </w:r>
-      <w:r>
-        <w:t>, obtener el resultado de la ecuación</w:t>
-      </w:r>
-      <w:r>
-        <w:t>.</w:t>
+        <w:t>Dado dos números, obtener el resultado de la ecuación.</w:t>
       </w:r>
     </w:p>
     <w:p>
@@ -590,27 +584,15 @@
         <w:pStyle w:val="Prrafodelista"/>
       </w:pPr>
       <w:r>
-        <w:t>Datos de Entrada: A, B</w:t>
-      </w:r>
-      <w:r>
-        <w:t xml:space="preserve"> -</w:t>
-      </w:r>
-      <w:r>
-        <w:t xml:space="preserve"> </w:t>
-      </w:r>
-      <w:r>
-        <w:t>Entero</w:t>
-      </w:r>
-    </w:p>
-    <w:p>
-      <w:pPr>
-        <w:pStyle w:val="Prrafodelista"/>
-      </w:pPr>
-      <w:r>
-        <w:t xml:space="preserve">Datos de Salida: </w:t>
-      </w:r>
-      <w:r>
-        <w:t>res</w:t>
+        <w:t>Datos de Entrada: A, B - Entero</w:t>
+      </w:r>
+    </w:p>
+    <w:p>
+      <w:pPr>
+        <w:pStyle w:val="Prrafodelista"/>
+      </w:pPr>
+      <w:r>
+        <w:t>Datos de Salida: res</w:t>
       </w:r>
       <w:r>
         <w:t xml:space="preserve"> -</w:t>
@@ -674,14 +656,7 @@
           <w:sz w:val="24"/>
           <w:szCs w:val="24"/>
         </w:rPr>
-        <w:t>4*B / A^</w:t>
-      </w:r>
-      <w:r>
-        <w:rPr>
-          <w:sz w:val="24"/>
-          <w:szCs w:val="24"/>
-        </w:rPr>
-        <w:t>2</w:t>
+        <w:t>4*B / A^2</w:t>
       </w:r>
       <w:r>
         <w:rPr>
@@ -779,10 +754,7 @@
               </w:rPr>
             </w:pPr>
             <w:r>
-              <w:t>ENTIDAD QUE RESUEVE EL PROBLEMA: P</w:t>
-            </w:r>
-            <w:r>
-              <w:t>rograma</w:t>
+              <w:t>ENTIDAD QUE RESUEVE EL PROBLEMA: Programa</w:t>
             </w:r>
           </w:p>
         </w:tc>
@@ -794,10 +766,7 @@
           </w:tcPr>
           <w:p>
             <w:r>
-              <w:t>VARIAB</w:t>
-            </w:r>
-            <w:r>
-              <w:t>LES</w:t>
+              <w:t>VARIABLES</w:t>
             </w:r>
           </w:p>
           <w:p>
@@ -814,10 +783,7 @@
               </w:rPr>
             </w:pPr>
             <w:r>
-              <w:t xml:space="preserve">A, </w:t>
-            </w:r>
-            <w:r>
-              <w:t>B: entero</w:t>
+              <w:t>A, B: entero</w:t>
             </w:r>
           </w:p>
           <w:p>
@@ -851,13 +817,7 @@
           </w:tcPr>
           <w:p>
             <w:r>
-              <w:t>NO</w:t>
-            </w:r>
-            <w:r>
-              <w:t xml:space="preserve">MBRE DEL ALGORITMO: </w:t>
-            </w:r>
-            <w:r>
-              <w:t>Ejercicio_01</w:t>
+              <w:t>NOMBRE DEL ALGORITMO: Ejercicio_01</w:t>
             </w:r>
           </w:p>
           <w:p>
@@ -877,13 +837,13 @@
               </w:rPr>
             </w:pPr>
             <w:r>
-              <w:t>Leer</w:t>
+              <w:t>Leer A</w:t>
             </w:r>
             <w:r>
-              <w:t xml:space="preserve"> </w:t>
+              <w:t xml:space="preserve">, </w:t>
             </w:r>
             <w:r>
-              <w:t>A</w:t>
+              <w:t>B</w:t>
             </w:r>
           </w:p>
           <w:p>
@@ -898,25 +858,7 @@
               </w:rPr>
             </w:pPr>
             <w:r>
-              <w:t>Leer B</w:t>
-            </w:r>
-          </w:p>
-          <w:p>
-            <w:pPr>
-              <w:pStyle w:val="Prrafodelista"/>
-              <w:numPr>
-                <w:ilvl w:val="0"/>
-                <w:numId w:val="13"/>
-              </w:numPr>
-              <w:rPr>
-                <w:lang w:val="es-ES"/>
-              </w:rPr>
-            </w:pPr>
-            <w:r>
-              <w:t xml:space="preserve">Calcular </w:t>
-            </w:r>
-            <w:r>
-              <w:t xml:space="preserve">3*A </w:t>
+              <w:t xml:space="preserve">Calcular 3*A </w:t>
             </w:r>
             <w:r>
               <w:rPr>
@@ -960,10 +902,7 @@
               </w:rPr>
             </w:pPr>
             <w:r>
-              <w:t xml:space="preserve">Mostrar </w:t>
-            </w:r>
-            <w:r>
-              <w:t>res</w:t>
+              <w:t>Mostrar res</w:t>
             </w:r>
           </w:p>
         </w:tc>
@@ -1955,16 +1894,7 @@
         </w:rPr>
       </w:pPr>
       <w:r>
-        <w:t>O</w:t>
-      </w:r>
-      <w:r>
-        <w:t>btener el resultado de</w:t>
-      </w:r>
-      <w:r>
-        <w:t>l problema matemático</w:t>
-      </w:r>
-      <w:r>
-        <w:t>.</w:t>
+        <w:t>Obtener el resultado del problema matemático.</w:t>
       </w:r>
     </w:p>
     <w:p>
@@ -2015,10 +1945,7 @@
         <w:pStyle w:val="Prrafodelista"/>
       </w:pPr>
       <w:r>
-        <w:t xml:space="preserve">// resolver </w:t>
-      </w:r>
-      <w:r>
-        <w:t>el problema matemático</w:t>
+        <w:t>// resolver el problema matemático</w:t>
       </w:r>
     </w:p>
     <w:p>
@@ -2163,14 +2090,7 @@
           <w:sz w:val="24"/>
           <w:szCs w:val="24"/>
         </w:rPr>
-        <w:t xml:space="preserve"> </w:t>
-      </w:r>
-      <w:r>
-        <w:rPr>
-          <w:sz w:val="24"/>
-          <w:szCs w:val="24"/>
-        </w:rPr>
-        <w:t xml:space="preserve">2 </w:t>
+        <w:t xml:space="preserve"> 2 </w:t>
       </w:r>
       <w:r>
         <w:t>// devuelve un valor flotante</w:t>
@@ -2181,29 +2101,20 @@
         <w:pStyle w:val="Prrafodelista"/>
       </w:pPr>
       <w:r>
-        <w:t>// al resolver</w:t>
-      </w:r>
-      <w:r>
-        <w:t xml:space="preserve">lo </w:t>
-      </w:r>
-      <w:r>
-        <w:t>hay que mostrar el resultado por la pantalla</w:t>
-      </w:r>
-    </w:p>
-    <w:p>
-      <w:pPr>
-        <w:pStyle w:val="Prrafodelista"/>
-        <w:rPr>
-          <w:sz w:val="24"/>
-          <w:szCs w:val="24"/>
-          <w:lang w:val="es-ES"/>
-        </w:rPr>
-      </w:pPr>
-      <w:r>
-        <w:t>res = 1</w:t>
-      </w:r>
-      <w:r>
-        <w:t>.06</w:t>
+        <w:t>// al resolverlo hay que mostrar el resultado por la pantalla</w:t>
+      </w:r>
+    </w:p>
+    <w:p>
+      <w:pPr>
+        <w:pStyle w:val="Prrafodelista"/>
+        <w:rPr>
+          <w:sz w:val="24"/>
+          <w:szCs w:val="24"/>
+          <w:lang w:val="es-ES"/>
+        </w:rPr>
+      </w:pPr>
+      <w:r>
+        <w:t>res = 1.06</w:t>
       </w:r>
     </w:p>
     <w:p>
@@ -3235,38 +3146,11 @@
             <w:r>
               <w:t>Leer A</w:t>
             </w:r>
-          </w:p>
-          <w:p>
-            <w:pPr>
-              <w:pStyle w:val="Prrafodelista"/>
-              <w:numPr>
-                <w:ilvl w:val="0"/>
-                <w:numId w:val="21"/>
-              </w:numPr>
-              <w:rPr>
-                <w:lang w:val="es-ES"/>
-              </w:rPr>
-            </w:pPr>
-            <w:r>
-              <w:t>Leer B</w:t>
-            </w:r>
-          </w:p>
-          <w:p>
-            <w:pPr>
-              <w:pStyle w:val="Prrafodelista"/>
-              <w:numPr>
-                <w:ilvl w:val="0"/>
-                <w:numId w:val="21"/>
-              </w:numPr>
-              <w:rPr>
-                <w:lang w:val="es-ES"/>
-              </w:rPr>
-            </w:pPr>
             <w:r>
               <w:rPr>
                 <w:lang w:val="es-ES"/>
               </w:rPr>
-              <w:t>Leer C</w:t>
+              <w:t>, B, C</w:t>
             </w:r>
           </w:p>
           <w:p>
@@ -3644,7 +3528,6 @@
         </w:rPr>
       </w:pPr>
       <w:r>
-        <w:lastRenderedPageBreak/>
         <w:t xml:space="preserve">Dado </w:t>
       </w:r>
       <w:r>
@@ -3683,6 +3566,7 @@
         </w:rPr>
       </w:pPr>
       <w:r>
+        <w:lastRenderedPageBreak/>
         <w:t>Datos de Entrada: A, B</w:t>
       </w:r>
       <w:r>
@@ -3749,13 +3633,7 @@
         <w:pStyle w:val="Prrafodelista"/>
       </w:pPr>
       <w:r>
-        <w:t>// al resolverl</w:t>
-      </w:r>
-      <w:r>
-        <w:t>a</w:t>
-      </w:r>
-      <w:r>
-        <w:t xml:space="preserve"> hay que mostrar el resultado por la pantalla</w:t>
+        <w:t>// al resolverla hay que mostrar el resultado por la pantalla</w:t>
       </w:r>
     </w:p>
     <w:p>
@@ -3918,20 +3796,11 @@
             <w:r>
               <w:t>Leer A</w:t>
             </w:r>
-          </w:p>
-          <w:p>
-            <w:pPr>
-              <w:pStyle w:val="Prrafodelista"/>
-              <w:numPr>
-                <w:ilvl w:val="0"/>
-                <w:numId w:val="24"/>
-              </w:numPr>
+            <w:r>
               <w:rPr>
                 <w:lang w:val="es-ES"/>
               </w:rPr>
-            </w:pPr>
-            <w:r>
-              <w:t>Leer B</w:t>
+              <w:t>, B</w:t>
             </w:r>
           </w:p>
           <w:p>
@@ -4705,7 +4574,6 @@
         </w:rPr>
       </w:pPr>
       <w:r>
-        <w:lastRenderedPageBreak/>
         <w:t xml:space="preserve">res = </w:t>
       </w:r>
       <w:r>
@@ -4757,6 +4625,7 @@
               </w:rPr>
             </w:pPr>
             <w:r>
+              <w:lastRenderedPageBreak/>
               <w:t>ENTIDAD QUE RESUEVE EL PROBLEMA: Programa</w:t>
             </w:r>
           </w:p>
@@ -4844,32 +4713,8 @@
             <w:r>
               <w:t>Leer A</w:t>
             </w:r>
-          </w:p>
-          <w:p>
-            <w:pPr>
-              <w:pStyle w:val="Prrafodelista"/>
-              <w:numPr>
-                <w:ilvl w:val="0"/>
-                <w:numId w:val="27"/>
-              </w:numPr>
-            </w:pPr>
             <w:r>
-              <w:t>Leer B</w:t>
-            </w:r>
-          </w:p>
-          <w:p>
-            <w:pPr>
-              <w:pStyle w:val="Prrafodelista"/>
-              <w:numPr>
-                <w:ilvl w:val="0"/>
-                <w:numId w:val="27"/>
-              </w:numPr>
-            </w:pPr>
-            <w:r>
-              <w:rPr>
-                <w:lang w:val="es-ES"/>
-              </w:rPr>
-              <w:t>Leer C</w:t>
+              <w:t>, B, C</w:t>
             </w:r>
           </w:p>
           <w:p>
@@ -4987,7 +4832,15 @@
     </w:p>
     <w:p>
       <w:pPr>
-        <w:jc w:val="center"/>
+        <w:rPr>
+          <w:sz w:val="24"/>
+          <w:szCs w:val="24"/>
+          <w:lang w:val="es-ES"/>
+        </w:rPr>
+      </w:pPr>
+    </w:p>
+    <w:p>
+      <w:pPr>
         <w:rPr>
           <w:sz w:val="24"/>
           <w:szCs w:val="24"/>
@@ -5504,19 +5357,7 @@
         </w:rPr>
       </w:pPr>
       <w:r>
-        <w:t xml:space="preserve">Dado </w:t>
-      </w:r>
-      <w:r>
-        <w:t>tres</w:t>
-      </w:r>
-      <w:r>
-        <w:t xml:space="preserve"> números, obtener el resultado de la ecuación</w:t>
-      </w:r>
-      <w:r>
-        <w:t xml:space="preserve"> y comparación</w:t>
-      </w:r>
-      <w:r>
-        <w:t>.</w:t>
+        <w:t>Dado tres números, obtener el resultado de la ecuación y comparación.</w:t>
       </w:r>
     </w:p>
     <w:p>
@@ -5548,18 +5389,14 @@
         </w:rPr>
       </w:pPr>
       <w:r>
-        <w:t xml:space="preserve">Datos de Entrada: </w:t>
-      </w:r>
-      <w:r>
-        <w:t>X, Y, Z - entero</w:t>
-      </w:r>
-    </w:p>
-    <w:p>
-      <w:pPr>
-        <w:pStyle w:val="Prrafodelista"/>
-      </w:pPr>
-      <w:r>
-        <w:lastRenderedPageBreak/>
+        <w:t>Datos de Entrada: X, Y, Z - entero</w:t>
+      </w:r>
+    </w:p>
+    <w:p>
+      <w:pPr>
+        <w:pStyle w:val="Prrafodelista"/>
+      </w:pPr>
+      <w:r>
         <w:t>Datos de Salida: res - Flotante</w:t>
       </w:r>
     </w:p>
@@ -5604,6 +5441,7 @@
         <w:pStyle w:val="Prrafodelista"/>
       </w:pPr>
       <w:r>
+        <w:lastRenderedPageBreak/>
         <w:t>// devuelve un valor flotante</w:t>
       </w:r>
     </w:p>
@@ -5612,16 +5450,7 @@
         <w:pStyle w:val="Prrafodelista"/>
       </w:pPr>
       <w:r>
-        <w:t xml:space="preserve">// </w:t>
-      </w:r>
-      <w:r>
-        <w:t xml:space="preserve">resolver la </w:t>
-      </w:r>
-      <w:r>
-        <w:t>compar</w:t>
-      </w:r>
-      <w:r>
-        <w:t>ación</w:t>
+        <w:t>// resolver la comparación</w:t>
       </w:r>
     </w:p>
     <w:p>
@@ -5876,47 +5705,11 @@
             <w:r>
               <w:t>X</w:t>
             </w:r>
-          </w:p>
-          <w:p>
-            <w:pPr>
-              <w:pStyle w:val="Prrafodelista"/>
-              <w:numPr>
-                <w:ilvl w:val="0"/>
-                <w:numId w:val="21"/>
-              </w:numPr>
-              <w:rPr>
-                <w:lang w:val="es-ES"/>
-              </w:rPr>
-            </w:pPr>
-            <w:r>
-              <w:t xml:space="preserve">Leer </w:t>
-            </w:r>
-            <w:r>
-              <w:t>Y</w:t>
-            </w:r>
-          </w:p>
-          <w:p>
-            <w:pPr>
-              <w:pStyle w:val="Prrafodelista"/>
-              <w:numPr>
-                <w:ilvl w:val="0"/>
-                <w:numId w:val="21"/>
-              </w:numPr>
-              <w:rPr>
-                <w:lang w:val="es-ES"/>
-              </w:rPr>
-            </w:pPr>
             <w:r>
               <w:rPr>
                 <w:lang w:val="es-ES"/>
               </w:rPr>
-              <w:t xml:space="preserve">Leer </w:t>
-            </w:r>
-            <w:r>
-              <w:rPr>
-                <w:lang w:val="es-ES"/>
-              </w:rPr>
-              <w:t>Z</w:t>
+              <w:t>, Y, Z</w:t>
             </w:r>
           </w:p>
           <w:p>
@@ -5947,6 +5740,9 @@
             </w:pPr>
             <w:r>
               <w:t>R2 = X &gt;=</w:t>
+            </w:r>
+            <w:r>
+              <w:t xml:space="preserve"> R1</w:t>
             </w:r>
           </w:p>
           <w:p>
@@ -6250,7 +6046,6 @@
           <w:sz w:val="24"/>
           <w:szCs w:val="24"/>
         </w:rPr>
-        <w:lastRenderedPageBreak/>
         <w:t>R1 = ++cont1</w:t>
       </w:r>
     </w:p>
@@ -6463,6 +6258,498 @@
         </w:rPr>
         <w:t>Resultado</w:t>
       </w:r>
+    </w:p>
+    <w:p>
+      <w:pPr>
+        <w:rPr>
+          <w:sz w:val="24"/>
+          <w:szCs w:val="24"/>
+          <w:lang w:val="es-ES"/>
+        </w:rPr>
+      </w:pPr>
+      <w:r>
+        <w:rPr>
+          <w:sz w:val="24"/>
+          <w:szCs w:val="24"/>
+          <w:lang w:val="es-ES"/>
+        </w:rPr>
+        <w:lastRenderedPageBreak/>
+        <w:t>Fase de análisis:</w:t>
+      </w:r>
+    </w:p>
+    <w:p>
+      <w:pPr>
+        <w:pStyle w:val="Prrafodelista"/>
+        <w:numPr>
+          <w:ilvl w:val="0"/>
+          <w:numId w:val="12"/>
+        </w:numPr>
+        <w:spacing w:after="0"/>
+        <w:rPr>
+          <w:sz w:val="24"/>
+          <w:szCs w:val="24"/>
+          <w:lang w:val="es-ES"/>
+        </w:rPr>
+      </w:pPr>
+      <w:r>
+        <w:t>Especificación del Problema:</w:t>
+      </w:r>
+    </w:p>
+    <w:p>
+      <w:pPr>
+        <w:pStyle w:val="Prrafodelista"/>
+        <w:rPr>
+          <w:sz w:val="24"/>
+          <w:szCs w:val="24"/>
+          <w:lang w:val="es-ES"/>
+        </w:rPr>
+      </w:pPr>
+      <w:r>
+        <w:t xml:space="preserve">Dado </w:t>
+      </w:r>
+      <w:r>
+        <w:t>do</w:t>
+      </w:r>
+      <w:r>
+        <w:t>s números, obtener el resultado de la ecuación y comparación.</w:t>
+      </w:r>
+    </w:p>
+    <w:p>
+      <w:pPr>
+        <w:pStyle w:val="Prrafodelista"/>
+        <w:numPr>
+          <w:ilvl w:val="0"/>
+          <w:numId w:val="12"/>
+        </w:numPr>
+        <w:spacing w:after="0"/>
+        <w:rPr>
+          <w:sz w:val="24"/>
+          <w:szCs w:val="24"/>
+          <w:lang w:val="es-ES"/>
+        </w:rPr>
+      </w:pPr>
+      <w:r>
+        <w:t>Análisis:</w:t>
+      </w:r>
+    </w:p>
+    <w:p>
+      <w:pPr>
+        <w:pStyle w:val="Prrafodelista"/>
+        <w:spacing w:after="0"/>
+        <w:rPr>
+          <w:sz w:val="24"/>
+          <w:szCs w:val="24"/>
+          <w:lang w:val="es-ES"/>
+        </w:rPr>
+      </w:pPr>
+      <w:r>
+        <w:t xml:space="preserve">Datos de Entrada: </w:t>
+      </w:r>
+      <w:r>
+        <w:t>cont1, cont2</w:t>
+      </w:r>
+      <w:r>
+        <w:t>- entero</w:t>
+      </w:r>
+    </w:p>
+    <w:p>
+      <w:pPr>
+        <w:pStyle w:val="Prrafodelista"/>
+      </w:pPr>
+      <w:r>
+        <w:t>Datos de Salida: res - Flotante</w:t>
+      </w:r>
+    </w:p>
+    <w:p>
+      <w:pPr>
+        <w:pStyle w:val="Prrafodelista"/>
+        <w:numPr>
+          <w:ilvl w:val="0"/>
+          <w:numId w:val="12"/>
+        </w:numPr>
+        <w:rPr>
+          <w:sz w:val="24"/>
+          <w:szCs w:val="24"/>
+          <w:lang w:val="es-ES"/>
+        </w:rPr>
+      </w:pPr>
+      <w:r>
+        <w:t>Proceso:</w:t>
+      </w:r>
+    </w:p>
+    <w:p>
+      <w:pPr>
+        <w:pStyle w:val="Prrafodelista"/>
+      </w:pPr>
+      <w:r>
+        <w:t xml:space="preserve">// resolver la ecuación con </w:t>
+      </w:r>
+      <w:r>
+        <w:t>los números dados</w:t>
+      </w:r>
+    </w:p>
+    <w:p>
+      <w:pPr>
+        <w:pStyle w:val="Prrafodelista"/>
+      </w:pPr>
+      <w:r>
+        <w:t xml:space="preserve">R1 = </w:t>
+      </w:r>
+      <w:r>
+        <w:t>++cont1</w:t>
+      </w:r>
+    </w:p>
+    <w:p>
+      <w:pPr>
+        <w:pStyle w:val="Prrafodelista"/>
+      </w:pPr>
+      <w:r>
+        <w:t>// devuelve un valor flotante</w:t>
+      </w:r>
+    </w:p>
+    <w:p>
+      <w:pPr>
+        <w:pStyle w:val="Prrafodelista"/>
+      </w:pPr>
+      <w:r>
+        <w:t>// resolver la comparación</w:t>
+      </w:r>
+    </w:p>
+    <w:p>
+      <w:pPr>
+        <w:pStyle w:val="Prrafodelista"/>
+      </w:pPr>
+      <w:r>
+        <w:t xml:space="preserve">R2 = </w:t>
+      </w:r>
+      <w:r>
+        <w:t>cont1</w:t>
+      </w:r>
+      <w:r>
+        <w:t xml:space="preserve"> </w:t>
+      </w:r>
+      <w:r>
+        <w:t>&lt;</w:t>
+      </w:r>
+      <w:r>
+        <w:t xml:space="preserve"> </w:t>
+      </w:r>
+      <w:r>
+        <w:t>cont2</w:t>
+      </w:r>
+    </w:p>
+    <w:p>
+      <w:pPr>
+        <w:pStyle w:val="Prrafodelista"/>
+      </w:pPr>
+      <w:r>
+        <w:t xml:space="preserve">// devuelve un valor </w:t>
+      </w:r>
+      <w:r>
+        <w:t>booleano</w:t>
+      </w:r>
+    </w:p>
+    <w:p>
+      <w:pPr>
+        <w:pStyle w:val="Prrafodelista"/>
+      </w:pPr>
+      <w:r>
+        <w:t>// al resolverla hay que mostrar</w:t>
+      </w:r>
+      <w:r>
+        <w:t xml:space="preserve"> el resultado por la pantalla</w:t>
+      </w:r>
+    </w:p>
+    <w:p>
+      <w:pPr>
+        <w:pStyle w:val="Prrafodelista"/>
+      </w:pPr>
+      <w:r>
+        <w:t>res1 = 5</w:t>
+      </w:r>
+    </w:p>
+    <w:p>
+      <w:pPr>
+        <w:pStyle w:val="Prrafodelista"/>
+        <w:rPr>
+          <w:sz w:val="24"/>
+          <w:szCs w:val="24"/>
+          <w:lang w:val="es-ES"/>
+        </w:rPr>
+      </w:pPr>
+      <w:r>
+        <w:t xml:space="preserve">res2 = </w:t>
+      </w:r>
+      <w:r>
+        <w:rPr>
+          <w:sz w:val="24"/>
+          <w:szCs w:val="24"/>
+          <w:lang w:val="es-ES"/>
+        </w:rPr>
+        <w:t>false</w:t>
+      </w:r>
+    </w:p>
+    <w:p>
+      <w:pPr>
+        <w:rPr>
+          <w:sz w:val="24"/>
+          <w:szCs w:val="24"/>
+          <w:lang w:val="es-ES"/>
+        </w:rPr>
+      </w:pPr>
+      <w:r>
+        <w:rPr>
+          <w:sz w:val="24"/>
+          <w:szCs w:val="24"/>
+          <w:lang w:val="es-ES"/>
+        </w:rPr>
+        <w:t>Fase de diseño:</w:t>
+      </w:r>
+    </w:p>
+    <w:tbl>
+      <w:tblPr>
+        <w:tblStyle w:val="Tablaconcuadrcula"/>
+        <w:tblW w:w="0" w:type="auto"/>
+        <w:tblLook w:val="04A0" w:firstRow="1" w:lastRow="0" w:firstColumn="1" w:lastColumn="0" w:noHBand="0" w:noVBand="1"/>
+      </w:tblPr>
+      <w:tblGrid>
+        <w:gridCol w:w="8494"/>
+      </w:tblGrid>
+      <w:tr>
+        <w:tc>
+          <w:tcPr>
+            <w:tcW w:w="8494" w:type="dxa"/>
+          </w:tcPr>
+          <w:p>
+            <w:pPr>
+              <w:rPr>
+                <w:sz w:val="24"/>
+                <w:szCs w:val="24"/>
+                <w:lang w:val="es-ES"/>
+              </w:rPr>
+            </w:pPr>
+            <w:r>
+              <w:t>ENTIDAD QUE RESUEVE EL PROBLEMA: Programa</w:t>
+            </w:r>
+          </w:p>
+        </w:tc>
+      </w:tr>
+      <w:tr>
+        <w:tc>
+          <w:tcPr>
+            <w:tcW w:w="8494" w:type="dxa"/>
+          </w:tcPr>
+          <w:p>
+            <w:r>
+              <w:t>VARIABLES</w:t>
+            </w:r>
+          </w:p>
+          <w:p>
+            <w:pPr>
+              <w:pStyle w:val="Prrafodelista"/>
+              <w:numPr>
+                <w:ilvl w:val="0"/>
+                <w:numId w:val="30"/>
+              </w:numPr>
+              <w:rPr>
+                <w:sz w:val="24"/>
+                <w:szCs w:val="24"/>
+                <w:lang w:val="es-ES"/>
+              </w:rPr>
+            </w:pPr>
+            <w:r>
+              <w:rPr>
+                <w:sz w:val="24"/>
+                <w:szCs w:val="24"/>
+                <w:lang w:val="es-ES"/>
+              </w:rPr>
+              <w:t>ont1, cont2</w:t>
+            </w:r>
+            <w:r>
+              <w:rPr>
+                <w:sz w:val="24"/>
+                <w:szCs w:val="24"/>
+                <w:lang w:val="es-ES"/>
+              </w:rPr>
+              <w:t>: entero</w:t>
+            </w:r>
+          </w:p>
+          <w:p>
+            <w:pPr>
+              <w:pStyle w:val="Prrafodelista"/>
+              <w:numPr>
+                <w:ilvl w:val="0"/>
+                <w:numId w:val="30"/>
+              </w:numPr>
+              <w:rPr>
+                <w:sz w:val="24"/>
+                <w:szCs w:val="24"/>
+                <w:lang w:val="es-ES"/>
+              </w:rPr>
+            </w:pPr>
+            <w:r>
+              <w:rPr>
+                <w:sz w:val="24"/>
+                <w:szCs w:val="24"/>
+                <w:lang w:val="es-ES"/>
+              </w:rPr>
+              <w:t>res1: flotante</w:t>
+            </w:r>
+          </w:p>
+          <w:p>
+            <w:pPr>
+              <w:pStyle w:val="Prrafodelista"/>
+              <w:numPr>
+                <w:ilvl w:val="0"/>
+                <w:numId w:val="30"/>
+              </w:numPr>
+              <w:rPr>
+                <w:sz w:val="24"/>
+                <w:szCs w:val="24"/>
+                <w:lang w:val="es-ES"/>
+              </w:rPr>
+            </w:pPr>
+            <w:r>
+              <w:rPr>
+                <w:sz w:val="24"/>
+                <w:szCs w:val="24"/>
+                <w:lang w:val="es-ES"/>
+              </w:rPr>
+              <w:t>res2: booleano</w:t>
+            </w:r>
+          </w:p>
+        </w:tc>
+      </w:tr>
+      <w:tr>
+        <w:tc>
+          <w:tcPr>
+            <w:tcW w:w="8494" w:type="dxa"/>
+          </w:tcPr>
+          <w:p>
+            <w:r>
+              <w:t>NOMBRE DEL ALGORITMO: Ejercicio_03</w:t>
+            </w:r>
+          </w:p>
+          <w:p>
+            <w:r>
+              <w:t>PROCESO DEL ALGORITMO:</w:t>
+            </w:r>
+          </w:p>
+          <w:p>
+            <w:pPr>
+              <w:pStyle w:val="Prrafodelista"/>
+              <w:numPr>
+                <w:ilvl w:val="0"/>
+                <w:numId w:val="31"/>
+              </w:numPr>
+              <w:rPr>
+                <w:lang w:val="es-ES"/>
+              </w:rPr>
+            </w:pPr>
+            <w:r>
+              <w:t xml:space="preserve">Leer </w:t>
+            </w:r>
+            <w:r>
+              <w:t>con1</w:t>
+            </w:r>
+            <w:r>
+              <w:rPr>
+                <w:lang w:val="es-ES"/>
+              </w:rPr>
+              <w:t>, cont2</w:t>
+            </w:r>
+          </w:p>
+          <w:p>
+            <w:pPr>
+              <w:pStyle w:val="Prrafodelista"/>
+              <w:numPr>
+                <w:ilvl w:val="0"/>
+                <w:numId w:val="31"/>
+              </w:numPr>
+              <w:rPr>
+                <w:lang w:val="es-ES"/>
+              </w:rPr>
+            </w:pPr>
+            <w:r>
+              <w:t xml:space="preserve">Calcular </w:t>
+            </w:r>
+            <w:r>
+              <w:t xml:space="preserve">R1 = </w:t>
+            </w:r>
+            <w:r>
+              <w:t>++cont1</w:t>
+            </w:r>
+          </w:p>
+          <w:p>
+            <w:pPr>
+              <w:pStyle w:val="Prrafodelista"/>
+              <w:numPr>
+                <w:ilvl w:val="0"/>
+                <w:numId w:val="31"/>
+              </w:numPr>
+              <w:rPr>
+                <w:lang w:val="es-ES"/>
+              </w:rPr>
+            </w:pPr>
+            <w:r>
+              <w:t xml:space="preserve">R2 = </w:t>
+            </w:r>
+            <w:r>
+              <w:t>cont1 &lt; cont2</w:t>
+            </w:r>
+          </w:p>
+          <w:p>
+            <w:pPr>
+              <w:pStyle w:val="Prrafodelista"/>
+              <w:numPr>
+                <w:ilvl w:val="0"/>
+                <w:numId w:val="31"/>
+              </w:numPr>
+              <w:rPr>
+                <w:lang w:val="es-ES"/>
+              </w:rPr>
+            </w:pPr>
+            <w:r>
+              <w:rPr>
+                <w:lang w:val="es-ES"/>
+              </w:rPr>
+              <w:t>Resultado res1</w:t>
+            </w:r>
+          </w:p>
+          <w:p>
+            <w:pPr>
+              <w:pStyle w:val="Prrafodelista"/>
+              <w:numPr>
+                <w:ilvl w:val="0"/>
+                <w:numId w:val="31"/>
+              </w:numPr>
+              <w:rPr>
+                <w:lang w:val="es-ES"/>
+              </w:rPr>
+            </w:pPr>
+            <w:r>
+              <w:t>Mostrar res</w:t>
+            </w:r>
+            <w:proofErr w:type="gramStart"/>
+            <w:r>
+              <w:t>1 ,</w:t>
+            </w:r>
+            <w:proofErr w:type="gramEnd"/>
+            <w:r>
+              <w:t xml:space="preserve"> res2</w:t>
+            </w:r>
+          </w:p>
+        </w:tc>
+      </w:tr>
+    </w:tbl>
+    <w:p>
+      <w:pPr>
+        <w:rPr>
+          <w:sz w:val="24"/>
+          <w:szCs w:val="24"/>
+          <w:lang w:val="es-ES"/>
+        </w:rPr>
+      </w:pPr>
     </w:p>
     <w:p>
       <w:pPr>
@@ -6525,14 +6812,51 @@
         <w:rPr>
           <w:sz w:val="24"/>
           <w:szCs w:val="24"/>
-        </w:rPr>
-      </w:pPr>
-      <w:r>
-        <w:rPr>
-          <w:sz w:val="24"/>
-          <w:szCs w:val="24"/>
-          <w:lang w:val="es-ES"/>
-        </w:rPr>
+          <w:lang w:val="es-ES"/>
+        </w:rPr>
+      </w:pPr>
+    </w:p>
+    <w:p>
+      <w:pPr>
+        <w:rPr>
+          <w:sz w:val="24"/>
+          <w:szCs w:val="24"/>
+          <w:lang w:val="es-ES"/>
+        </w:rPr>
+      </w:pPr>
+    </w:p>
+    <w:p>
+      <w:pPr>
+        <w:rPr>
+          <w:sz w:val="24"/>
+          <w:szCs w:val="24"/>
+          <w:lang w:val="es-ES"/>
+        </w:rPr>
+      </w:pPr>
+    </w:p>
+    <w:p>
+      <w:pPr>
+        <w:rPr>
+          <w:sz w:val="24"/>
+          <w:szCs w:val="24"/>
+          <w:lang w:val="es-ES"/>
+        </w:rPr>
+      </w:pPr>
+    </w:p>
+    <w:p>
+      <w:pPr>
+        <w:rPr>
+          <w:sz w:val="24"/>
+          <w:szCs w:val="24"/>
+        </w:rPr>
+      </w:pPr>
+      <w:r>
+        <w:rPr>
+          <w:sz w:val="24"/>
+          <w:szCs w:val="24"/>
+          <w:lang w:val="es-ES"/>
+        </w:rPr>
+        <w:lastRenderedPageBreak/>
         <w:t>Ejercicio 08:</w:t>
       </w:r>
       <w:r>
@@ -6918,6 +7242,470 @@
         </w:rPr>
         <w:t>Resultado</w:t>
       </w:r>
+    </w:p>
+    <w:p>
+      <w:pPr>
+        <w:rPr>
+          <w:sz w:val="24"/>
+          <w:szCs w:val="24"/>
+          <w:lang w:val="es-ES"/>
+        </w:rPr>
+      </w:pPr>
+      <w:r>
+        <w:rPr>
+          <w:sz w:val="24"/>
+          <w:szCs w:val="24"/>
+          <w:lang w:val="es-ES"/>
+        </w:rPr>
+        <w:t>Fase de análisis:</w:t>
+      </w:r>
+    </w:p>
+    <w:p>
+      <w:pPr>
+        <w:pStyle w:val="Prrafodelista"/>
+        <w:numPr>
+          <w:ilvl w:val="0"/>
+          <w:numId w:val="12"/>
+        </w:numPr>
+        <w:spacing w:after="0"/>
+        <w:rPr>
+          <w:sz w:val="24"/>
+          <w:szCs w:val="24"/>
+          <w:lang w:val="es-ES"/>
+        </w:rPr>
+      </w:pPr>
+      <w:r>
+        <w:t>Especificación del Problema:</w:t>
+      </w:r>
+    </w:p>
+    <w:p>
+      <w:pPr>
+        <w:pStyle w:val="Prrafodelista"/>
+        <w:rPr>
+          <w:sz w:val="24"/>
+          <w:szCs w:val="24"/>
+          <w:lang w:val="es-ES"/>
+        </w:rPr>
+      </w:pPr>
+      <w:r>
+        <w:t>Dado tres números, obtener el resultado de la ecuación y comparación.</w:t>
+      </w:r>
+    </w:p>
+    <w:p>
+      <w:pPr>
+        <w:pStyle w:val="Prrafodelista"/>
+        <w:numPr>
+          <w:ilvl w:val="0"/>
+          <w:numId w:val="12"/>
+        </w:numPr>
+        <w:spacing w:after="0"/>
+        <w:rPr>
+          <w:sz w:val="24"/>
+          <w:szCs w:val="24"/>
+          <w:lang w:val="es-ES"/>
+        </w:rPr>
+      </w:pPr>
+      <w:r>
+        <w:t>Análisis:</w:t>
+      </w:r>
+    </w:p>
+    <w:p>
+      <w:pPr>
+        <w:pStyle w:val="Prrafodelista"/>
+        <w:spacing w:after="0"/>
+        <w:rPr>
+          <w:sz w:val="24"/>
+          <w:szCs w:val="24"/>
+          <w:lang w:val="es-ES"/>
+        </w:rPr>
+      </w:pPr>
+      <w:r>
+        <w:t xml:space="preserve">Datos de Entrada: </w:t>
+      </w:r>
+      <w:r>
+        <w:t xml:space="preserve">A, B, </w:t>
+      </w:r>
+      <w:r>
+        <w:t>X, Y - entero</w:t>
+      </w:r>
+    </w:p>
+    <w:p>
+      <w:pPr>
+        <w:pStyle w:val="Prrafodelista"/>
+      </w:pPr>
+      <w:r>
+        <w:t>Datos de Salida: res -</w:t>
+      </w:r>
+      <w:r>
+        <w:t xml:space="preserve"> booleano</w:t>
+      </w:r>
+    </w:p>
+    <w:p>
+      <w:pPr>
+        <w:pStyle w:val="Prrafodelista"/>
+        <w:numPr>
+          <w:ilvl w:val="0"/>
+          <w:numId w:val="12"/>
+        </w:numPr>
+        <w:rPr>
+          <w:sz w:val="24"/>
+          <w:szCs w:val="24"/>
+          <w:lang w:val="es-ES"/>
+        </w:rPr>
+      </w:pPr>
+      <w:r>
+        <w:t>Proceso:</w:t>
+      </w:r>
+    </w:p>
+    <w:p>
+      <w:pPr>
+        <w:pStyle w:val="Prrafodelista"/>
+      </w:pPr>
+      <w:r>
+        <w:t xml:space="preserve">// resolver la ecuación con </w:t>
+      </w:r>
+      <w:r>
+        <w:t>los números dados</w:t>
+      </w:r>
+    </w:p>
+    <w:p>
+      <w:pPr>
+        <w:pStyle w:val="Prrafodelista"/>
+      </w:pPr>
+      <w:r>
+        <w:t>res</w:t>
+      </w:r>
+      <w:r>
+        <w:t xml:space="preserve"> = </w:t>
+      </w:r>
+      <w:r>
+        <w:rPr>
+          <w:sz w:val="24"/>
+          <w:szCs w:val="24"/>
+        </w:rPr>
+        <w:t>A</w:t>
+      </w:r>
+      <w:r>
+        <w:rPr>
+          <w:sz w:val="24"/>
+          <w:szCs w:val="24"/>
+        </w:rPr>
+        <w:t xml:space="preserve"> </w:t>
+      </w:r>
+      <w:r>
+        <w:rPr>
+          <w:sz w:val="24"/>
+          <w:szCs w:val="24"/>
+        </w:rPr>
+        <w:t>+</w:t>
+      </w:r>
+      <w:r>
+        <w:rPr>
+          <w:sz w:val="24"/>
+          <w:szCs w:val="24"/>
+        </w:rPr>
+        <w:t xml:space="preserve"> B </w:t>
+      </w:r>
+      <w:r>
+        <w:rPr>
+          <w:sz w:val="24"/>
+          <w:szCs w:val="24"/>
+        </w:rPr>
+        <w:t xml:space="preserve">– </w:t>
+      </w:r>
+      <w:r>
+        <w:rPr>
+          <w:sz w:val="24"/>
+          <w:szCs w:val="24"/>
+        </w:rPr>
+        <w:t xml:space="preserve">1 &lt; </w:t>
+      </w:r>
+      <w:r>
+        <w:rPr>
+          <w:sz w:val="24"/>
+          <w:szCs w:val="24"/>
+        </w:rPr>
+        <w:t xml:space="preserve">X </w:t>
+      </w:r>
+      <w:r>
+        <w:rPr>
+          <w:sz w:val="24"/>
+          <w:szCs w:val="24"/>
+        </w:rPr>
+        <w:t>*</w:t>
+      </w:r>
+      <w:r>
+        <w:rPr>
+          <w:sz w:val="24"/>
+          <w:szCs w:val="24"/>
+        </w:rPr>
+        <w:t xml:space="preserve"> </w:t>
+      </w:r>
+      <w:r>
+        <w:rPr>
+          <w:sz w:val="24"/>
+          <w:szCs w:val="24"/>
+        </w:rPr>
+        <w:t xml:space="preserve">Y </w:t>
+      </w:r>
+      <w:r>
+        <w:t>// devuelve un valor flotante</w:t>
+      </w:r>
+    </w:p>
+    <w:p>
+      <w:pPr>
+        <w:pStyle w:val="Prrafodelista"/>
+      </w:pPr>
+      <w:r>
+        <w:t xml:space="preserve">// devuelve un valor </w:t>
+      </w:r>
+      <w:r>
+        <w:t>booleano</w:t>
+      </w:r>
+    </w:p>
+    <w:p>
+      <w:pPr>
+        <w:pStyle w:val="Prrafodelista"/>
+      </w:pPr>
+      <w:r>
+        <w:t>// al resolverla hay que mostrar</w:t>
+      </w:r>
+      <w:r>
+        <w:t xml:space="preserve"> el resultado por la pantalla</w:t>
+      </w:r>
+    </w:p>
+    <w:p>
+      <w:pPr>
+        <w:pStyle w:val="Prrafodelista"/>
+        <w:rPr>
+          <w:sz w:val="24"/>
+          <w:szCs w:val="24"/>
+          <w:lang w:val="es-ES"/>
+        </w:rPr>
+      </w:pPr>
+      <w:r>
+        <w:t xml:space="preserve">res = </w:t>
+      </w:r>
+      <w:r>
+        <w:rPr>
+          <w:sz w:val="24"/>
+          <w:szCs w:val="24"/>
+          <w:lang w:val="es-ES"/>
+        </w:rPr>
+        <w:t>false</w:t>
+      </w:r>
+    </w:p>
+    <w:p>
+      <w:pPr>
+        <w:rPr>
+          <w:sz w:val="24"/>
+          <w:szCs w:val="24"/>
+          <w:lang w:val="es-ES"/>
+        </w:rPr>
+      </w:pPr>
+      <w:r>
+        <w:rPr>
+          <w:sz w:val="24"/>
+          <w:szCs w:val="24"/>
+          <w:lang w:val="es-ES"/>
+        </w:rPr>
+        <w:t>Fase de diseño:</w:t>
+      </w:r>
+    </w:p>
+    <w:tbl>
+      <w:tblPr>
+        <w:tblStyle w:val="Tablaconcuadrcula"/>
+        <w:tblW w:w="0" w:type="auto"/>
+        <w:tblLook w:val="04A0" w:firstRow="1" w:lastRow="0" w:firstColumn="1" w:lastColumn="0" w:noHBand="0" w:noVBand="1"/>
+      </w:tblPr>
+      <w:tblGrid>
+        <w:gridCol w:w="8494"/>
+      </w:tblGrid>
+      <w:tr>
+        <w:tc>
+          <w:tcPr>
+            <w:tcW w:w="8494" w:type="dxa"/>
+          </w:tcPr>
+          <w:p>
+            <w:pPr>
+              <w:rPr>
+                <w:sz w:val="24"/>
+                <w:szCs w:val="24"/>
+                <w:lang w:val="es-ES"/>
+              </w:rPr>
+            </w:pPr>
+            <w:r>
+              <w:t>ENTIDAD QUE RESUEVE EL PROBLEMA: Programa</w:t>
+            </w:r>
+          </w:p>
+        </w:tc>
+      </w:tr>
+      <w:tr>
+        <w:tc>
+          <w:tcPr>
+            <w:tcW w:w="8494" w:type="dxa"/>
+          </w:tcPr>
+          <w:p>
+            <w:r>
+              <w:t>VARIABLES</w:t>
+            </w:r>
+          </w:p>
+          <w:p>
+            <w:pPr>
+              <w:pStyle w:val="Prrafodelista"/>
+              <w:numPr>
+                <w:ilvl w:val="0"/>
+                <w:numId w:val="29"/>
+              </w:numPr>
+              <w:rPr>
+                <w:sz w:val="24"/>
+                <w:szCs w:val="24"/>
+                <w:lang w:val="es-ES"/>
+              </w:rPr>
+            </w:pPr>
+            <w:r>
+              <w:rPr>
+                <w:sz w:val="24"/>
+                <w:szCs w:val="24"/>
+                <w:lang w:val="es-ES"/>
+              </w:rPr>
+              <w:t>X, Y entero</w:t>
+            </w:r>
+          </w:p>
+          <w:p>
+            <w:pPr>
+              <w:pStyle w:val="Prrafodelista"/>
+              <w:numPr>
+                <w:ilvl w:val="0"/>
+                <w:numId w:val="29"/>
+              </w:numPr>
+              <w:rPr>
+                <w:sz w:val="24"/>
+                <w:szCs w:val="24"/>
+                <w:lang w:val="es-ES"/>
+              </w:rPr>
+            </w:pPr>
+            <w:r>
+              <w:rPr>
+                <w:sz w:val="24"/>
+                <w:szCs w:val="24"/>
+                <w:lang w:val="es-ES"/>
+              </w:rPr>
+              <w:t>res: booleano</w:t>
+            </w:r>
+          </w:p>
+        </w:tc>
+      </w:tr>
+      <w:tr>
+        <w:tc>
+          <w:tcPr>
+            <w:tcW w:w="8494" w:type="dxa"/>
+          </w:tcPr>
+          <w:p>
+            <w:r>
+              <w:t>NOMBRE DEL ALGORITMO: Ejercicio_03</w:t>
+            </w:r>
+          </w:p>
+          <w:p>
+            <w:r>
+              <w:t>PROCESO DEL ALGORITMO:</w:t>
+            </w:r>
+          </w:p>
+          <w:p>
+            <w:pPr>
+              <w:pStyle w:val="Prrafodelista"/>
+              <w:numPr>
+                <w:ilvl w:val="0"/>
+                <w:numId w:val="21"/>
+              </w:numPr>
+              <w:rPr>
+                <w:lang w:val="es-ES"/>
+              </w:rPr>
+            </w:pPr>
+            <w:r>
+              <w:t xml:space="preserve">Leer </w:t>
+            </w:r>
+            <w:r>
+              <w:t xml:space="preserve">A, B, </w:t>
+            </w:r>
+            <w:r>
+              <w:t>X</w:t>
+            </w:r>
+            <w:r>
+              <w:rPr>
+                <w:lang w:val="es-ES"/>
+              </w:rPr>
+              <w:t>, Y</w:t>
+            </w:r>
+          </w:p>
+          <w:p>
+            <w:pPr>
+              <w:pStyle w:val="Prrafodelista"/>
+              <w:numPr>
+                <w:ilvl w:val="0"/>
+                <w:numId w:val="21"/>
+              </w:numPr>
+            </w:pPr>
+            <w:r>
+              <w:t xml:space="preserve">Calcular </w:t>
+            </w:r>
+            <w:r>
+              <w:t>res</w:t>
+            </w:r>
+          </w:p>
+          <w:p>
+            <w:pPr>
+              <w:pStyle w:val="Prrafodelista"/>
+              <w:numPr>
+                <w:ilvl w:val="0"/>
+                <w:numId w:val="21"/>
+              </w:numPr>
+              <w:rPr>
+                <w:lang w:val="es-ES"/>
+              </w:rPr>
+            </w:pPr>
+            <w:r>
+              <w:rPr>
+                <w:lang w:val="es-ES"/>
+              </w:rPr>
+              <w:t>Resultado res</w:t>
+            </w:r>
+          </w:p>
+          <w:p>
+            <w:pPr>
+              <w:pStyle w:val="Prrafodelista"/>
+              <w:numPr>
+                <w:ilvl w:val="0"/>
+                <w:numId w:val="21"/>
+              </w:numPr>
+              <w:rPr>
+                <w:lang w:val="es-ES"/>
+              </w:rPr>
+            </w:pPr>
+            <w:r>
+              <w:t>Mostrar res</w:t>
+            </w:r>
+          </w:p>
+        </w:tc>
+      </w:tr>
+    </w:tbl>
+    <w:p>
+      <w:pPr>
+        <w:rPr>
+          <w:sz w:val="24"/>
+          <w:szCs w:val="24"/>
+          <w:lang w:val="es-ES"/>
+        </w:rPr>
+      </w:pPr>
+    </w:p>
+    <w:p>
+      <w:pPr>
+        <w:rPr>
+          <w:sz w:val="24"/>
+          <w:szCs w:val="24"/>
+          <w:lang w:val="es-ES"/>
+        </w:rPr>
+      </w:pPr>
     </w:p>
     <w:p>
       <w:pPr>
@@ -7007,6 +7795,7 @@
           <w:szCs w:val="24"/>
           <w:lang w:val="es-ES"/>
         </w:rPr>
+        <w:lastRenderedPageBreak/>
         <w:t xml:space="preserve">Ejercicio 09: </w:t>
       </w:r>
       <w:r>
@@ -7409,7 +8198,7 @@
         <w:pStyle w:val="Prrafodelista"/>
         <w:numPr>
           <w:ilvl w:val="0"/>
-          <w:numId w:val="10"/>
+          <w:numId w:val="29"/>
         </w:numPr>
         <w:ind w:left="0"/>
         <w:rPr>
@@ -7440,7 +8229,7 @@
         <w:pStyle w:val="Prrafodelista"/>
         <w:numPr>
           <w:ilvl w:val="0"/>
-          <w:numId w:val="10"/>
+          <w:numId w:val="29"/>
         </w:numPr>
         <w:ind w:left="0"/>
         <w:rPr>
@@ -7463,7 +8252,7 @@
         <w:pStyle w:val="Prrafodelista"/>
         <w:numPr>
           <w:ilvl w:val="0"/>
-          <w:numId w:val="10"/>
+          <w:numId w:val="29"/>
         </w:numPr>
         <w:ind w:left="0"/>
         <w:rPr>
@@ -7501,7 +8290,6 @@
         <w:rPr>
           <w:noProof/>
         </w:rPr>
-        <w:lastRenderedPageBreak/>
         <w:drawing>
           <wp:inline distT="0" distB="0" distL="0" distR="0" wp14:anchorId="2B67DFF2" wp14:editId="2C349F38">
             <wp:extent cx="3600000" cy="1236889"/>
@@ -8025,7 +8813,7 @@
         <w:pStyle w:val="Prrafodelista"/>
         <w:numPr>
           <w:ilvl w:val="0"/>
-          <w:numId w:val="10"/>
+          <w:numId w:val="29"/>
         </w:numPr>
         <w:ind w:left="0"/>
         <w:rPr>
@@ -8056,7 +8844,7 @@
         <w:pStyle w:val="Prrafodelista"/>
         <w:numPr>
           <w:ilvl w:val="0"/>
-          <w:numId w:val="10"/>
+          <w:numId w:val="29"/>
         </w:numPr>
         <w:ind w:left="0"/>
         <w:rPr>
@@ -8079,7 +8867,7 @@
         <w:pStyle w:val="Prrafodelista"/>
         <w:numPr>
           <w:ilvl w:val="0"/>
-          <w:numId w:val="10"/>
+          <w:numId w:val="29"/>
         </w:numPr>
         <w:ind w:left="0"/>
         <w:rPr>
@@ -8192,6 +8980,7 @@
           <w:szCs w:val="24"/>
           <w:lang w:val="es-ES"/>
         </w:rPr>
+        <w:lastRenderedPageBreak/>
         <w:t>Ejercicio 11</w:t>
       </w:r>
       <w:proofErr w:type="gramStart"/>
@@ -8964,7 +9753,7 @@
         <w:pStyle w:val="Prrafodelista"/>
         <w:numPr>
           <w:ilvl w:val="0"/>
-          <w:numId w:val="10"/>
+          <w:numId w:val="29"/>
         </w:numPr>
         <w:ind w:left="0"/>
         <w:rPr>
@@ -9019,7 +9808,7 @@
         <w:pStyle w:val="Prrafodelista"/>
         <w:numPr>
           <w:ilvl w:val="0"/>
-          <w:numId w:val="10"/>
+          <w:numId w:val="29"/>
         </w:numPr>
         <w:ind w:left="0"/>
         <w:rPr>
@@ -9042,7 +9831,7 @@
         <w:pStyle w:val="Prrafodelista"/>
         <w:numPr>
           <w:ilvl w:val="0"/>
-          <w:numId w:val="10"/>
+          <w:numId w:val="29"/>
         </w:numPr>
         <w:ind w:left="0"/>
         <w:rPr>
@@ -9065,7 +9854,7 @@
         <w:pStyle w:val="Prrafodelista"/>
         <w:numPr>
           <w:ilvl w:val="0"/>
-          <w:numId w:val="10"/>
+          <w:numId w:val="29"/>
         </w:numPr>
         <w:ind w:left="0"/>
         <w:rPr>
@@ -9080,7 +9869,6 @@
           <w:szCs w:val="24"/>
           <w:lang w:val="es-ES"/>
         </w:rPr>
-        <w:lastRenderedPageBreak/>
         <w:t>Resolvemos la operación AND</w:t>
       </w:r>
     </w:p>
@@ -9089,7 +9877,7 @@
         <w:pStyle w:val="Prrafodelista"/>
         <w:numPr>
           <w:ilvl w:val="0"/>
-          <w:numId w:val="10"/>
+          <w:numId w:val="29"/>
         </w:numPr>
         <w:ind w:left="0"/>
         <w:rPr>
@@ -10622,6 +11410,184 @@
     </w:lvl>
   </w:abstractNum>
   <w:abstractNum w:abstractNumId="16" w15:restartNumberingAfterBreak="0">
+    <w:nsid w:val="4CF05FB3"/>
+    <w:multiLevelType w:val="hybridMultilevel"/>
+    <w:tmpl w:val="B5C871FC"/>
+    <w:lvl w:ilvl="0" w:tplc="2C0A000F">
+      <w:start w:val="1"/>
+      <w:numFmt w:val="decimal"/>
+      <w:lvlText w:val="%1."/>
+      <w:lvlJc w:val="left"/>
+      <w:pPr>
+        <w:ind w:left="720" w:hanging="360"/>
+      </w:pPr>
+      <w:rPr>
+        <w:rFonts w:hint="default"/>
+      </w:rPr>
+    </w:lvl>
+    <w:lvl w:ilvl="1" w:tplc="2C0A0019" w:tentative="1">
+      <w:start w:val="1"/>
+      <w:numFmt w:val="lowerLetter"/>
+      <w:lvlText w:val="%2."/>
+      <w:lvlJc w:val="left"/>
+      <w:pPr>
+        <w:ind w:left="1440" w:hanging="360"/>
+      </w:pPr>
+    </w:lvl>
+    <w:lvl w:ilvl="2" w:tplc="2C0A001B" w:tentative="1">
+      <w:start w:val="1"/>
+      <w:numFmt w:val="lowerRoman"/>
+      <w:lvlText w:val="%3."/>
+      <w:lvlJc w:val="right"/>
+      <w:pPr>
+        <w:ind w:left="2160" w:hanging="180"/>
+      </w:pPr>
+    </w:lvl>
+    <w:lvl w:ilvl="3" w:tplc="2C0A000F" w:tentative="1">
+      <w:start w:val="1"/>
+      <w:numFmt w:val="decimal"/>
+      <w:lvlText w:val="%4."/>
+      <w:lvlJc w:val="left"/>
+      <w:pPr>
+        <w:ind w:left="2880" w:hanging="360"/>
+      </w:pPr>
+    </w:lvl>
+    <w:lvl w:ilvl="4" w:tplc="2C0A0019" w:tentative="1">
+      <w:start w:val="1"/>
+      <w:numFmt w:val="lowerLetter"/>
+      <w:lvlText w:val="%5."/>
+      <w:lvlJc w:val="left"/>
+      <w:pPr>
+        <w:ind w:left="3600" w:hanging="360"/>
+      </w:pPr>
+    </w:lvl>
+    <w:lvl w:ilvl="5" w:tplc="2C0A001B" w:tentative="1">
+      <w:start w:val="1"/>
+      <w:numFmt w:val="lowerRoman"/>
+      <w:lvlText w:val="%6."/>
+      <w:lvlJc w:val="right"/>
+      <w:pPr>
+        <w:ind w:left="4320" w:hanging="180"/>
+      </w:pPr>
+    </w:lvl>
+    <w:lvl w:ilvl="6" w:tplc="2C0A000F" w:tentative="1">
+      <w:start w:val="1"/>
+      <w:numFmt w:val="decimal"/>
+      <w:lvlText w:val="%7."/>
+      <w:lvlJc w:val="left"/>
+      <w:pPr>
+        <w:ind w:left="5040" w:hanging="360"/>
+      </w:pPr>
+    </w:lvl>
+    <w:lvl w:ilvl="7" w:tplc="2C0A0019" w:tentative="1">
+      <w:start w:val="1"/>
+      <w:numFmt w:val="lowerLetter"/>
+      <w:lvlText w:val="%8."/>
+      <w:lvlJc w:val="left"/>
+      <w:pPr>
+        <w:ind w:left="5760" w:hanging="360"/>
+      </w:pPr>
+    </w:lvl>
+    <w:lvl w:ilvl="8" w:tplc="2C0A001B" w:tentative="1">
+      <w:start w:val="1"/>
+      <w:numFmt w:val="lowerRoman"/>
+      <w:lvlText w:val="%9."/>
+      <w:lvlJc w:val="right"/>
+      <w:pPr>
+        <w:ind w:left="6480" w:hanging="180"/>
+      </w:pPr>
+    </w:lvl>
+  </w:abstractNum>
+  <w:abstractNum w:abstractNumId="17" w15:restartNumberingAfterBreak="0">
+    <w:nsid w:val="51FD22FD"/>
+    <w:multiLevelType w:val="hybridMultilevel"/>
+    <w:tmpl w:val="385A5950"/>
+    <w:lvl w:ilvl="0" w:tplc="2C0A000F">
+      <w:start w:val="1"/>
+      <w:numFmt w:val="decimal"/>
+      <w:lvlText w:val="%1."/>
+      <w:lvlJc w:val="left"/>
+      <w:pPr>
+        <w:ind w:left="720" w:hanging="360"/>
+      </w:pPr>
+      <w:rPr>
+        <w:rFonts w:hint="default"/>
+      </w:rPr>
+    </w:lvl>
+    <w:lvl w:ilvl="1" w:tplc="2C0A0019" w:tentative="1">
+      <w:start w:val="1"/>
+      <w:numFmt w:val="lowerLetter"/>
+      <w:lvlText w:val="%2."/>
+      <w:lvlJc w:val="left"/>
+      <w:pPr>
+        <w:ind w:left="1440" w:hanging="360"/>
+      </w:pPr>
+    </w:lvl>
+    <w:lvl w:ilvl="2" w:tplc="2C0A001B" w:tentative="1">
+      <w:start w:val="1"/>
+      <w:numFmt w:val="lowerRoman"/>
+      <w:lvlText w:val="%3."/>
+      <w:lvlJc w:val="right"/>
+      <w:pPr>
+        <w:ind w:left="2160" w:hanging="180"/>
+      </w:pPr>
+    </w:lvl>
+    <w:lvl w:ilvl="3" w:tplc="2C0A000F" w:tentative="1">
+      <w:start w:val="1"/>
+      <w:numFmt w:val="decimal"/>
+      <w:lvlText w:val="%4."/>
+      <w:lvlJc w:val="left"/>
+      <w:pPr>
+        <w:ind w:left="2880" w:hanging="360"/>
+      </w:pPr>
+    </w:lvl>
+    <w:lvl w:ilvl="4" w:tplc="2C0A0019" w:tentative="1">
+      <w:start w:val="1"/>
+      <w:numFmt w:val="lowerLetter"/>
+      <w:lvlText w:val="%5."/>
+      <w:lvlJc w:val="left"/>
+      <w:pPr>
+        <w:ind w:left="3600" w:hanging="360"/>
+      </w:pPr>
+    </w:lvl>
+    <w:lvl w:ilvl="5" w:tplc="2C0A001B" w:tentative="1">
+      <w:start w:val="1"/>
+      <w:numFmt w:val="lowerRoman"/>
+      <w:lvlText w:val="%6."/>
+      <w:lvlJc w:val="right"/>
+      <w:pPr>
+        <w:ind w:left="4320" w:hanging="180"/>
+      </w:pPr>
+    </w:lvl>
+    <w:lvl w:ilvl="6" w:tplc="2C0A000F" w:tentative="1">
+      <w:start w:val="1"/>
+      <w:numFmt w:val="decimal"/>
+      <w:lvlText w:val="%7."/>
+      <w:lvlJc w:val="left"/>
+      <w:pPr>
+        <w:ind w:left="5040" w:hanging="360"/>
+      </w:pPr>
+    </w:lvl>
+    <w:lvl w:ilvl="7" w:tplc="2C0A0019" w:tentative="1">
+      <w:start w:val="1"/>
+      <w:numFmt w:val="lowerLetter"/>
+      <w:lvlText w:val="%8."/>
+      <w:lvlJc w:val="left"/>
+      <w:pPr>
+        <w:ind w:left="5760" w:hanging="360"/>
+      </w:pPr>
+    </w:lvl>
+    <w:lvl w:ilvl="8" w:tplc="2C0A001B" w:tentative="1">
+      <w:start w:val="1"/>
+      <w:numFmt w:val="lowerRoman"/>
+      <w:lvlText w:val="%9."/>
+      <w:lvlJc w:val="right"/>
+      <w:pPr>
+        <w:ind w:left="6480" w:hanging="180"/>
+      </w:pPr>
+    </w:lvl>
+  </w:abstractNum>
+  <w:abstractNum w:abstractNumId="18" w15:restartNumberingAfterBreak="0">
     <w:nsid w:val="55030E52"/>
     <w:multiLevelType w:val="hybridMultilevel"/>
     <w:tmpl w:val="0E32D78E"/>
@@ -10710,7 +11676,7 @@
       </w:pPr>
     </w:lvl>
   </w:abstractNum>
-  <w:abstractNum w:abstractNumId="17" w15:restartNumberingAfterBreak="0">
+  <w:abstractNum w:abstractNumId="19" w15:restartNumberingAfterBreak="0">
     <w:nsid w:val="56F94DCE"/>
     <w:multiLevelType w:val="hybridMultilevel"/>
     <w:tmpl w:val="98F0DAD6"/>
@@ -10799,7 +11765,7 @@
       </w:pPr>
     </w:lvl>
   </w:abstractNum>
-  <w:abstractNum w:abstractNumId="18" w15:restartNumberingAfterBreak="0">
+  <w:abstractNum w:abstractNumId="20" w15:restartNumberingAfterBreak="0">
     <w:nsid w:val="5D2762FE"/>
     <w:multiLevelType w:val="hybridMultilevel"/>
     <w:tmpl w:val="F8882EF6"/>
@@ -10912,7 +11878,7 @@
       </w:rPr>
     </w:lvl>
   </w:abstractNum>
-  <w:abstractNum w:abstractNumId="19" w15:restartNumberingAfterBreak="0">
+  <w:abstractNum w:abstractNumId="21" w15:restartNumberingAfterBreak="0">
     <w:nsid w:val="60526CA0"/>
     <w:multiLevelType w:val="hybridMultilevel"/>
     <w:tmpl w:val="F724DCE4"/>
@@ -11002,7 +11968,96 @@
       </w:pPr>
     </w:lvl>
   </w:abstractNum>
-  <w:abstractNum w:abstractNumId="20" w15:restartNumberingAfterBreak="0">
+  <w:abstractNum w:abstractNumId="22" w15:restartNumberingAfterBreak="0">
+    <w:nsid w:val="63A328DB"/>
+    <w:multiLevelType w:val="hybridMultilevel"/>
+    <w:tmpl w:val="CAF22E50"/>
+    <w:lvl w:ilvl="0" w:tplc="2C0A000F">
+      <w:start w:val="1"/>
+      <w:numFmt w:val="decimal"/>
+      <w:lvlText w:val="%1."/>
+      <w:lvlJc w:val="left"/>
+      <w:pPr>
+        <w:ind w:left="720" w:hanging="360"/>
+      </w:pPr>
+      <w:rPr>
+        <w:rFonts w:hint="default"/>
+      </w:rPr>
+    </w:lvl>
+    <w:lvl w:ilvl="1" w:tplc="2C0A0019" w:tentative="1">
+      <w:start w:val="1"/>
+      <w:numFmt w:val="lowerLetter"/>
+      <w:lvlText w:val="%2."/>
+      <w:lvlJc w:val="left"/>
+      <w:pPr>
+        <w:ind w:left="1440" w:hanging="360"/>
+      </w:pPr>
+    </w:lvl>
+    <w:lvl w:ilvl="2" w:tplc="2C0A001B" w:tentative="1">
+      <w:start w:val="1"/>
+      <w:numFmt w:val="lowerRoman"/>
+      <w:lvlText w:val="%3."/>
+      <w:lvlJc w:val="right"/>
+      <w:pPr>
+        <w:ind w:left="2160" w:hanging="180"/>
+      </w:pPr>
+    </w:lvl>
+    <w:lvl w:ilvl="3" w:tplc="2C0A000F" w:tentative="1">
+      <w:start w:val="1"/>
+      <w:numFmt w:val="decimal"/>
+      <w:lvlText w:val="%4."/>
+      <w:lvlJc w:val="left"/>
+      <w:pPr>
+        <w:ind w:left="2880" w:hanging="360"/>
+      </w:pPr>
+    </w:lvl>
+    <w:lvl w:ilvl="4" w:tplc="2C0A0019" w:tentative="1">
+      <w:start w:val="1"/>
+      <w:numFmt w:val="lowerLetter"/>
+      <w:lvlText w:val="%5."/>
+      <w:lvlJc w:val="left"/>
+      <w:pPr>
+        <w:ind w:left="3600" w:hanging="360"/>
+      </w:pPr>
+    </w:lvl>
+    <w:lvl w:ilvl="5" w:tplc="2C0A001B" w:tentative="1">
+      <w:start w:val="1"/>
+      <w:numFmt w:val="lowerRoman"/>
+      <w:lvlText w:val="%6."/>
+      <w:lvlJc w:val="right"/>
+      <w:pPr>
+        <w:ind w:left="4320" w:hanging="180"/>
+      </w:pPr>
+    </w:lvl>
+    <w:lvl w:ilvl="6" w:tplc="2C0A000F" w:tentative="1">
+      <w:start w:val="1"/>
+      <w:numFmt w:val="decimal"/>
+      <w:lvlText w:val="%7."/>
+      <w:lvlJc w:val="left"/>
+      <w:pPr>
+        <w:ind w:left="5040" w:hanging="360"/>
+      </w:pPr>
+    </w:lvl>
+    <w:lvl w:ilvl="7" w:tplc="2C0A0019" w:tentative="1">
+      <w:start w:val="1"/>
+      <w:numFmt w:val="lowerLetter"/>
+      <w:lvlText w:val="%8."/>
+      <w:lvlJc w:val="left"/>
+      <w:pPr>
+        <w:ind w:left="5760" w:hanging="360"/>
+      </w:pPr>
+    </w:lvl>
+    <w:lvl w:ilvl="8" w:tplc="2C0A001B" w:tentative="1">
+      <w:start w:val="1"/>
+      <w:numFmt w:val="lowerRoman"/>
+      <w:lvlText w:val="%9."/>
+      <w:lvlJc w:val="right"/>
+      <w:pPr>
+        <w:ind w:left="6480" w:hanging="180"/>
+      </w:pPr>
+    </w:lvl>
+  </w:abstractNum>
+  <w:abstractNum w:abstractNumId="23" w15:restartNumberingAfterBreak="0">
     <w:nsid w:val="69F82F43"/>
     <w:multiLevelType w:val="hybridMultilevel"/>
     <w:tmpl w:val="38C0AC70"/>
@@ -11091,7 +12146,7 @@
       </w:pPr>
     </w:lvl>
   </w:abstractNum>
-  <w:abstractNum w:abstractNumId="21" w15:restartNumberingAfterBreak="0">
+  <w:abstractNum w:abstractNumId="24" w15:restartNumberingAfterBreak="0">
     <w:nsid w:val="6EA16C20"/>
     <w:multiLevelType w:val="hybridMultilevel"/>
     <w:tmpl w:val="AC026222"/>
@@ -11180,7 +12235,7 @@
       </w:pPr>
     </w:lvl>
   </w:abstractNum>
-  <w:abstractNum w:abstractNumId="22" w15:restartNumberingAfterBreak="0">
+  <w:abstractNum w:abstractNumId="25" w15:restartNumberingAfterBreak="0">
     <w:nsid w:val="707050BF"/>
     <w:multiLevelType w:val="hybridMultilevel"/>
     <w:tmpl w:val="291A479A"/>
@@ -11269,7 +12324,7 @@
       </w:pPr>
     </w:lvl>
   </w:abstractNum>
-  <w:abstractNum w:abstractNumId="23" w15:restartNumberingAfterBreak="0">
+  <w:abstractNum w:abstractNumId="26" w15:restartNumberingAfterBreak="0">
     <w:nsid w:val="73EF594C"/>
     <w:multiLevelType w:val="hybridMultilevel"/>
     <w:tmpl w:val="C07E2C3E"/>
@@ -11358,7 +12413,7 @@
       </w:pPr>
     </w:lvl>
   </w:abstractNum>
-  <w:abstractNum w:abstractNumId="24" w15:restartNumberingAfterBreak="0">
+  <w:abstractNum w:abstractNumId="27" w15:restartNumberingAfterBreak="0">
     <w:nsid w:val="74A939B5"/>
     <w:multiLevelType w:val="hybridMultilevel"/>
     <w:tmpl w:val="02E6780A"/>
@@ -11447,7 +12502,7 @@
       </w:pPr>
     </w:lvl>
   </w:abstractNum>
-  <w:abstractNum w:abstractNumId="25" w15:restartNumberingAfterBreak="0">
+  <w:abstractNum w:abstractNumId="28" w15:restartNumberingAfterBreak="0">
     <w:nsid w:val="751A3A86"/>
     <w:multiLevelType w:val="hybridMultilevel"/>
     <w:tmpl w:val="D83621FA"/>
@@ -11536,7 +12591,7 @@
       </w:pPr>
     </w:lvl>
   </w:abstractNum>
-  <w:abstractNum w:abstractNumId="26" w15:restartNumberingAfterBreak="0">
+  <w:abstractNum w:abstractNumId="29" w15:restartNumberingAfterBreak="0">
     <w:nsid w:val="7DB02B9A"/>
     <w:multiLevelType w:val="hybridMultilevel"/>
     <w:tmpl w:val="1E6EBA34"/>
@@ -11625,7 +12680,7 @@
       </w:pPr>
     </w:lvl>
   </w:abstractNum>
-  <w:abstractNum w:abstractNumId="27" w15:restartNumberingAfterBreak="0">
+  <w:abstractNum w:abstractNumId="30" w15:restartNumberingAfterBreak="0">
     <w:nsid w:val="7E817321"/>
     <w:multiLevelType w:val="hybridMultilevel"/>
     <w:tmpl w:val="44643FF8"/>
@@ -11716,10 +12771,10 @@
     </w:lvl>
   </w:abstractNum>
   <w:num w:numId="1">
-    <w:abstractNumId w:val="17"/>
+    <w:abstractNumId w:val="19"/>
   </w:num>
   <w:num w:numId="2">
-    <w:abstractNumId w:val="27"/>
+    <w:abstractNumId w:val="30"/>
   </w:num>
   <w:num w:numId="3">
     <w:abstractNumId w:val="14"/>
@@ -11731,7 +12786,7 @@
     <w:abstractNumId w:val="9"/>
   </w:num>
   <w:num w:numId="6">
-    <w:abstractNumId w:val="23"/>
+    <w:abstractNumId w:val="26"/>
   </w:num>
   <w:num w:numId="7">
     <w:abstractNumId w:val="1"/>
@@ -11746,10 +12801,10 @@
     <w:abstractNumId w:val="6"/>
   </w:num>
   <w:num w:numId="11">
-    <w:abstractNumId w:val="16"/>
+    <w:abstractNumId w:val="18"/>
   </w:num>
   <w:num w:numId="12">
-    <w:abstractNumId w:val="18"/>
+    <w:abstractNumId w:val="20"/>
   </w:num>
   <w:num w:numId="13">
     <w:abstractNumId w:val="2"/>
@@ -11761,13 +12816,13 @@
     <w:abstractNumId w:val="13"/>
   </w:num>
   <w:num w:numId="16">
-    <w:abstractNumId w:val="19"/>
+    <w:abstractNumId w:val="21"/>
   </w:num>
   <w:num w:numId="17">
     <w:abstractNumId w:val="4"/>
   </w:num>
   <w:num w:numId="18">
-    <w:abstractNumId w:val="22"/>
+    <w:abstractNumId w:val="25"/>
   </w:num>
   <w:num w:numId="19">
     <w:abstractNumId w:val="15"/>
@@ -11776,19 +12831,19 @@
     <w:abstractNumId w:val="7"/>
   </w:num>
   <w:num w:numId="21">
-    <w:abstractNumId w:val="26"/>
+    <w:abstractNumId w:val="29"/>
   </w:num>
   <w:num w:numId="22">
     <w:abstractNumId w:val="5"/>
   </w:num>
   <w:num w:numId="23">
-    <w:abstractNumId w:val="20"/>
+    <w:abstractNumId w:val="23"/>
   </w:num>
   <w:num w:numId="24">
-    <w:abstractNumId w:val="24"/>
+    <w:abstractNumId w:val="27"/>
   </w:num>
   <w:num w:numId="25">
-    <w:abstractNumId w:val="21"/>
+    <w:abstractNumId w:val="24"/>
   </w:num>
   <w:num w:numId="26">
     <w:abstractNumId w:val="10"/>
@@ -11797,7 +12852,16 @@
     <w:abstractNumId w:val="0"/>
   </w:num>
   <w:num w:numId="28">
-    <w:abstractNumId w:val="25"/>
+    <w:abstractNumId w:val="28"/>
+  </w:num>
+  <w:num w:numId="29">
+    <w:abstractNumId w:val="22"/>
+  </w:num>
+  <w:num w:numId="30">
+    <w:abstractNumId w:val="17"/>
+  </w:num>
+  <w:num w:numId="31">
+    <w:abstractNumId w:val="16"/>
   </w:num>
 </w:numbering>
 </file>

</xml_diff>

<commit_message>
Update excercise 18 and doc
</commit_message>
<xml_diff>
--- a/TP01_Nunez_Lucas/TP01.docx
+++ b/TP01_Nunez_Lucas/TP01.docx
@@ -15361,6 +15361,33 @@
     </w:p>
     <w:p>
       <w:pPr>
+        <w:rPr>
+          <w:sz w:val="24"/>
+          <w:szCs w:val="24"/>
+          <w:lang w:val="es-ES"/>
+        </w:rPr>
+      </w:pPr>
+    </w:p>
+    <w:p>
+      <w:pPr>
+        <w:rPr>
+          <w:sz w:val="24"/>
+          <w:szCs w:val="24"/>
+          <w:lang w:val="es-ES"/>
+        </w:rPr>
+      </w:pPr>
+    </w:p>
+    <w:p>
+      <w:pPr>
+        <w:rPr>
+          <w:sz w:val="24"/>
+          <w:szCs w:val="24"/>
+          <w:lang w:val="es-ES"/>
+        </w:rPr>
+      </w:pPr>
+    </w:p>
+    <w:p>
+      <w:pPr>
         <w:spacing w:after="0"/>
         <w:rPr>
           <w:sz w:val="24"/>
@@ -15486,7 +15513,15 @@
           <w:szCs w:val="24"/>
           <w:lang w:val="es-ES"/>
         </w:rPr>
-        <w:t>Tomamos las coordenadas de los puntos 1 y 2</w:t>
+        <w:t xml:space="preserve">Tomamos </w:t>
+      </w:r>
+      <w:r>
+        <w:rPr>
+          <w:sz w:val="24"/>
+          <w:szCs w:val="24"/>
+          <w:lang w:val="es-ES"/>
+        </w:rPr>
+        <w:t>función cuadrática</w:t>
       </w:r>
     </w:p>
     <w:p>
@@ -15508,7 +15543,15 @@
           <w:szCs w:val="24"/>
           <w:lang w:val="es-ES"/>
         </w:rPr>
-        <w:t>Realizamos el cálculo de la hipotenusa</w:t>
+        <w:t xml:space="preserve">Realizamos el cálculo </w:t>
+      </w:r>
+      <w:r>
+        <w:rPr>
+          <w:sz w:val="24"/>
+          <w:szCs w:val="24"/>
+          <w:lang w:val="es-ES"/>
+        </w:rPr>
+        <w:t>de función cuadrática</w:t>
       </w:r>
     </w:p>
     <w:p>
@@ -15530,7 +15573,15 @@
           <w:szCs w:val="24"/>
           <w:lang w:val="es-ES"/>
         </w:rPr>
-        <w:t>Mostramos el resultado y los puntos</w:t>
+        <w:t xml:space="preserve">Mostramos </w:t>
+      </w:r>
+      <w:r>
+        <w:rPr>
+          <w:sz w:val="24"/>
+          <w:szCs w:val="24"/>
+          <w:lang w:val="es-ES"/>
+        </w:rPr>
+        <w:t>las raíces</w:t>
       </w:r>
     </w:p>
     <w:p>
@@ -15578,7 +15629,13 @@
         </w:rPr>
       </w:pPr>
       <w:r>
-        <w:t>Calcular la distancia entre dos puntos.</w:t>
+        <w:t>Calcular l</w:t>
+      </w:r>
+      <w:r>
+        <w:t>as raíces de una función</w:t>
+      </w:r>
+      <w:r>
+        <w:t>.</w:t>
       </w:r>
     </w:p>
     <w:p>
@@ -15602,9 +15659,29 @@
     <w:p>
       <w:pPr>
         <w:pStyle w:val="Prrafodelista"/>
-      </w:pPr>
-      <w:r>
-        <w:t>Datos de Salida: dist - float</w:t>
+        <w:spacing w:after="0"/>
+        <w:rPr>
+          <w:sz w:val="24"/>
+          <w:szCs w:val="24"/>
+          <w:lang w:val="es-ES"/>
+        </w:rPr>
+      </w:pPr>
+      <w:r>
+        <w:t>Datos de Entrada: función - string</w:t>
+      </w:r>
+    </w:p>
+    <w:p>
+      <w:pPr>
+        <w:pStyle w:val="Prrafodelista"/>
+      </w:pPr>
+      <w:r>
+        <w:t xml:space="preserve">Datos de Salida: </w:t>
+      </w:r>
+      <w:r>
+        <w:t>x1, x2</w:t>
+      </w:r>
+      <w:r>
+        <w:t xml:space="preserve"> - float</w:t>
       </w:r>
     </w:p>
     <w:p>
@@ -15629,7 +15706,10 @@
         <w:pStyle w:val="Prrafodelista"/>
       </w:pPr>
       <w:r>
-        <w:t>// tomar las coordenadas de dos puntos</w:t>
+        <w:t>// tomar la</w:t>
+      </w:r>
+      <w:r>
+        <w:t xml:space="preserve"> función</w:t>
       </w:r>
     </w:p>
     <w:p>
@@ -15640,7 +15720,10 @@
         <w:t xml:space="preserve">// </w:t>
       </w:r>
       <w:r>
-        <w:t>calcular la distancia entre ellos</w:t>
+        <w:t>calcular la</w:t>
+      </w:r>
+      <w:r>
+        <w:t>s raíces</w:t>
       </w:r>
     </w:p>
     <w:p>
@@ -15665,6 +15748,7 @@
           <w:szCs w:val="24"/>
           <w:lang w:val="es-ES"/>
         </w:rPr>
+        <w:lastRenderedPageBreak/>
         <w:t>Fase de diseño:</w:t>
       </w:r>
     </w:p>
@@ -15720,7 +15804,10 @@
               </w:rPr>
             </w:pPr>
             <w:r>
-              <w:t>distX, distY float</w:t>
+              <w:t>func</w:t>
+            </w:r>
+            <w:r>
+              <w:t xml:space="preserve"> float</w:t>
             </w:r>
           </w:p>
           <w:p>
@@ -15742,7 +15829,15 @@
                 <w:szCs w:val="24"/>
                 <w:lang w:val="es-ES"/>
               </w:rPr>
-              <w:t>dist float</w:t>
+              <w:t>x1, x2</w:t>
+            </w:r>
+            <w:r>
+              <w:rPr>
+                <w:sz w:val="24"/>
+                <w:szCs w:val="24"/>
+                <w:lang w:val="es-ES"/>
+              </w:rPr>
+              <w:t xml:space="preserve"> float</w:t>
             </w:r>
           </w:p>
         </w:tc>
@@ -15762,7 +15857,6 @@
           </w:p>
           <w:p>
             <w:r>
-              <w:lastRenderedPageBreak/>
               <w:t>PROCESO DEL ALGORITMO:</w:t>
             </w:r>
           </w:p>
@@ -15775,7 +15869,10 @@
               </w:numPr>
             </w:pPr>
             <w:r>
-              <w:t>Tomar coordenadas del punto 1 y 2</w:t>
+              <w:t xml:space="preserve">Tomar </w:t>
+            </w:r>
+            <w:r>
+              <w:t>la función</w:t>
             </w:r>
           </w:p>
           <w:p>
@@ -15787,7 +15884,10 @@
               </w:numPr>
             </w:pPr>
             <w:r>
-              <w:t>Calcular la distancia</w:t>
+              <w:t>Calcular la</w:t>
+            </w:r>
+            <w:r>
+              <w:t>s raíces</w:t>
             </w:r>
           </w:p>
           <w:p>
@@ -15799,7 +15899,13 @@
               </w:numPr>
             </w:pPr>
             <w:r>
-              <w:t>Mostrar resultado</w:t>
+              <w:t xml:space="preserve">Mostrar </w:t>
+            </w:r>
+            <w:r>
+              <w:t xml:space="preserve">el </w:t>
+            </w:r>
+            <w:r>
+              <w:t>resultado</w:t>
             </w:r>
           </w:p>
         </w:tc>
@@ -15828,9 +15934,9 @@
           <w:noProof/>
         </w:rPr>
         <w:drawing>
-          <wp:inline distT="0" distB="0" distL="0" distR="0" wp14:anchorId="41F0D846" wp14:editId="4FA5CFCB">
-            <wp:extent cx="3600000" cy="3553200"/>
-            <wp:effectExtent l="0" t="0" r="635" b="9525"/>
+          <wp:inline distT="0" distB="0" distL="0" distR="0" wp14:anchorId="41F0D846" wp14:editId="46FF4495">
+            <wp:extent cx="3960000" cy="3117600"/>
+            <wp:effectExtent l="0" t="0" r="2540" b="6985"/>
             <wp:docPr id="16" name="Imagen 16"/>
             <wp:cNvGraphicFramePr>
               <a:graphicFrameLocks xmlns:a="http://schemas.openxmlformats.org/drawingml/2006/main" noChangeAspect="1"/>
@@ -15839,11 +15945,11 @@
               <a:graphicData uri="http://schemas.openxmlformats.org/drawingml/2006/picture">
                 <pic:pic xmlns:pic="http://schemas.openxmlformats.org/drawingml/2006/picture">
                   <pic:nvPicPr>
-                    <pic:cNvPr id="15" name="Imagen 15"/>
+                    <pic:cNvPr id="16" name="Imagen 16"/>
                     <pic:cNvPicPr/>
                   </pic:nvPicPr>
                   <pic:blipFill>
-                    <a:blip r:embed="rId19">
+                    <a:blip r:embed="rId20">
                       <a:extLst>
                         <a:ext uri="{28A0092B-C50C-407E-A947-70E740481C1C}">
                           <a14:useLocalDpi xmlns:a14="http://schemas.microsoft.com/office/drawing/2010/main" val="0"/>
@@ -15857,7 +15963,7 @@
                   <pic:spPr>
                     <a:xfrm>
                       <a:off x="0" y="0"/>
-                      <a:ext cx="3600000" cy="3553200"/>
+                      <a:ext cx="3960000" cy="3117600"/>
                     </a:xfrm>
                     <a:prstGeom prst="rect">
                       <a:avLst/>
@@ -15869,6 +15975,15 @@
           </wp:inline>
         </w:drawing>
       </w:r>
+    </w:p>
+    <w:p>
+      <w:pPr>
+        <w:rPr>
+          <w:sz w:val="24"/>
+          <w:szCs w:val="24"/>
+          <w:lang w:val="es-ES"/>
+        </w:rPr>
+      </w:pPr>
     </w:p>
     <w:p>
       <w:pPr>

</xml_diff>

<commit_message>
Uploaded Ex 17, 21 and 22
</commit_message>
<xml_diff>
--- a/TP01_Nunez_Lucas/TP01.docx
+++ b/TP01_Nunez_Lucas/TP01.docx
@@ -839,7 +839,10 @@
           </w:tcPr>
           <w:p>
             <w:r>
-              <w:t>NOMBRE DEL ALGORITMO: Ejercicio_01</w:t>
+              <w:t xml:space="preserve">NOMBRE DEL ALGORITMO: </w:t>
+            </w:r>
+            <w:r>
+              <w:t>Resolver operación</w:t>
             </w:r>
           </w:p>
           <w:p>
@@ -2247,10 +2250,10 @@
           </w:tcPr>
           <w:p>
             <w:r>
-              <w:t>NOMBRE DEL ALGORITMO: Ejercicio_0</w:t>
-            </w:r>
-            <w:r>
-              <w:t>2</w:t>
+              <w:t xml:space="preserve">NOMBRE DEL ALGORITMO: </w:t>
+            </w:r>
+            <w:r>
+              <w:t>Resolver operación</w:t>
             </w:r>
           </w:p>
           <w:p>
@@ -3165,10 +3168,10 @@
           </w:tcPr>
           <w:p>
             <w:r>
-              <w:t>NOMBRE DEL ALGORITMO: Ejercicio_0</w:t>
-            </w:r>
-            <w:r>
-              <w:t>5</w:t>
+              <w:t xml:space="preserve">NOMBRE DEL ALGORITMO: </w:t>
+            </w:r>
+            <w:r>
+              <w:t>Resolver operación</w:t>
             </w:r>
           </w:p>
           <w:p>
@@ -3818,10 +3821,10 @@
           </w:tcPr>
           <w:p>
             <w:r>
-              <w:t>NOMBRE DEL ALGORITMO: Ejercicio_0</w:t>
-            </w:r>
-            <w:r>
-              <w:t>5</w:t>
+              <w:t xml:space="preserve">NOMBRE DEL ALGORITMO: </w:t>
+            </w:r>
+            <w:r>
+              <w:t>Resolver operación</w:t>
             </w:r>
           </w:p>
           <w:p>
@@ -4741,10 +4744,10 @@
           </w:tcPr>
           <w:p>
             <w:r>
-              <w:t>NOMBRE DEL ALGORITMO: Ejercicio_0</w:t>
-            </w:r>
-            <w:r>
-              <w:t>5</w:t>
+              <w:t xml:space="preserve">NOMBRE DEL ALGORITMO: </w:t>
+            </w:r>
+            <w:r>
+              <w:t>Resolver operación</w:t>
             </w:r>
           </w:p>
           <w:p>
@@ -5730,10 +5733,10 @@
           </w:tcPr>
           <w:p>
             <w:r>
-              <w:t>NOMBRE DEL ALGORITMO: Ejercicio_0</w:t>
-            </w:r>
-            <w:r>
-              <w:t>6</w:t>
+              <w:t xml:space="preserve">NOMBRE DEL ALGORITMO: </w:t>
+            </w:r>
+            <w:r>
+              <w:t>Comparación</w:t>
             </w:r>
           </w:p>
           <w:p>
@@ -6673,10 +6676,10 @@
           </w:tcPr>
           <w:p>
             <w:r>
-              <w:t>NOMBRE DEL ALGORITMO: Ejercicio_0</w:t>
-            </w:r>
-            <w:r>
-              <w:t>7</w:t>
+              <w:t xml:space="preserve">NOMBRE DEL ALGORITMO: </w:t>
+            </w:r>
+            <w:r>
+              <w:t>Comparación</w:t>
             </w:r>
           </w:p>
           <w:p>
@@ -7641,10 +7644,10 @@
           </w:tcPr>
           <w:p>
             <w:r>
-              <w:t>NOMBRE DEL ALGORITMO: Ejercicio_0</w:t>
-            </w:r>
-            <w:r>
-              <w:t>8</w:t>
+              <w:t xml:space="preserve">NOMBRE DEL ALGORITMO: </w:t>
+            </w:r>
+            <w:r>
+              <w:t>Resolver operación</w:t>
             </w:r>
           </w:p>
           <w:p>
@@ -8715,7 +8718,10 @@
           </w:tcPr>
           <w:p>
             <w:r>
-              <w:t>NOMBRE DEL ALGORITMO: Ejercicio_09</w:t>
+              <w:t xml:space="preserve">NOMBRE DEL ALGORITMO: </w:t>
+            </w:r>
+            <w:r>
+              <w:t>Resolver operación</w:t>
             </w:r>
           </w:p>
           <w:p>
@@ -9796,7 +9802,10 @@
           </w:tcPr>
           <w:p>
             <w:r>
-              <w:t>NOMBRE DEL ALGORITMO: Ejercicio_10</w:t>
+              <w:t xml:space="preserve">NOMBRE DEL ALGORITMO: </w:t>
+            </w:r>
+            <w:r>
+              <w:t>Resolver operación</w:t>
             </w:r>
           </w:p>
           <w:p>
@@ -11308,7 +11317,10 @@
           </w:tcPr>
           <w:p>
             <w:r>
-              <w:t>NOMBRE DEL ALGORITMO: Ejercicio_11</w:t>
+              <w:t xml:space="preserve">NOMBRE DEL ALGORITMO: </w:t>
+            </w:r>
+            <w:r>
+              <w:t>Resolver operación</w:t>
             </w:r>
           </w:p>
           <w:p>
@@ -11895,10 +11907,10 @@
           </w:tcPr>
           <w:p>
             <w:r>
-              <w:t>NOMBRE DEL ALGORITMO: Ejercicio_1</w:t>
-            </w:r>
-            <w:r>
-              <w:t>2</w:t>
+              <w:t xml:space="preserve">NOMBRE DEL ALGORITMO: </w:t>
+            </w:r>
+            <w:r>
+              <w:t>Saludo con nombre</w:t>
             </w:r>
           </w:p>
           <w:p>
@@ -12495,11 +12507,16 @@
           </w:tcPr>
           <w:p>
             <w:r>
-              <w:t>NOMBRE DEL ALGORITMO: Ejercicio_1</w:t>
-            </w:r>
-            <w:r>
-              <w:t>3</w:t>
-            </w:r>
+              <w:t xml:space="preserve">NOMBRE DEL ALGORITMO: </w:t>
+            </w:r>
+            <w:r>
+              <w:t xml:space="preserve">Calculo de perímetro y área de un </w:t>
+            </w:r>
+            <w:proofErr w:type="spellStart"/>
+            <w:r>
+              <w:t>rectangulo</w:t>
+            </w:r>
+            <w:proofErr w:type="spellEnd"/>
           </w:p>
           <w:p>
             <w:r>
@@ -13059,10 +13076,10 @@
           </w:tcPr>
           <w:p>
             <w:r>
-              <w:t>NOMBRE DEL ALGORITMO: Ejercicio_1</w:t>
-            </w:r>
-            <w:r>
-              <w:t>4</w:t>
+              <w:t xml:space="preserve">NOMBRE DEL ALGORITMO: </w:t>
+            </w:r>
+            <w:r>
+              <w:t>Calculo de hipotenusa</w:t>
             </w:r>
           </w:p>
           <w:p>
@@ -13645,10 +13662,10 @@
           </w:tcPr>
           <w:p>
             <w:r>
-              <w:t>NOMBRE DEL ALGORITMO: Ejercicio_1</w:t>
-            </w:r>
-            <w:r>
-              <w:t>5</w:t>
+              <w:t xml:space="preserve">NOMBRE DEL ALGORITMO: </w:t>
+            </w:r>
+            <w:r>
+              <w:t>Cálculos algebraicos con dos números</w:t>
             </w:r>
           </w:p>
           <w:p>
@@ -14229,10 +14246,10 @@
           </w:tcPr>
           <w:p>
             <w:r>
-              <w:t>NOMBRE DEL ALGORITMO: Ejercicio_1</w:t>
-            </w:r>
-            <w:r>
-              <w:t>6</w:t>
+              <w:t xml:space="preserve">NOMBRE DEL ALGORITMO: </w:t>
+            </w:r>
+            <w:r>
+              <w:t>Conversor de °F a °C</w:t>
             </w:r>
           </w:p>
           <w:p>
@@ -15016,10 +15033,10 @@
           </w:tcPr>
           <w:p>
             <w:r>
-              <w:t>NOMBRE DEL ALGORITMO: Ejercicio_1</w:t>
-            </w:r>
-            <w:r>
-              <w:t>7</w:t>
+              <w:t xml:space="preserve">NOMBRE DEL ALGORITMO: </w:t>
+            </w:r>
+            <w:r>
+              <w:t>Ocultar al acercar</w:t>
             </w:r>
           </w:p>
           <w:p>
@@ -15096,9 +15113,9 @@
         </w:rPr>
         <w:lastRenderedPageBreak/>
         <w:drawing>
-          <wp:inline distT="0" distB="0" distL="0" distR="0" wp14:anchorId="2D3D87CC" wp14:editId="5DF640A8">
-            <wp:extent cx="3600000" cy="3553200"/>
-            <wp:effectExtent l="0" t="0" r="635" b="9525"/>
+          <wp:inline distT="0" distB="0" distL="0" distR="0" wp14:anchorId="2D3D87CC" wp14:editId="14EAFD22">
+            <wp:extent cx="3352075" cy="3553200"/>
+            <wp:effectExtent l="0" t="0" r="1270" b="0"/>
             <wp:docPr id="15" name="Imagen 15"/>
             <wp:cNvGraphicFramePr>
               <a:graphicFrameLocks xmlns:a="http://schemas.openxmlformats.org/drawingml/2006/main" noChangeAspect="1"/>
@@ -15125,7 +15142,7 @@
                   <pic:spPr>
                     <a:xfrm>
                       <a:off x="0" y="0"/>
-                      <a:ext cx="3600000" cy="3553200"/>
+                      <a:ext cx="3352075" cy="3553200"/>
                     </a:xfrm>
                     <a:prstGeom prst="rect">
                       <a:avLst/>
@@ -15526,7 +15543,6 @@
           <w:szCs w:val="24"/>
           <w:lang w:val="es-ES"/>
         </w:rPr>
-        <w:lastRenderedPageBreak/>
         <w:t>Fase de diseño:</w:t>
       </w:r>
     </w:p>
@@ -15553,6 +15569,7 @@
               </w:rPr>
             </w:pPr>
             <w:r>
+              <w:lastRenderedPageBreak/>
               <w:t>ENTIDAD QUE RESUEVE EL PROBLEMA: Programa</w:t>
             </w:r>
           </w:p>
@@ -15633,7 +15650,10 @@
           </w:tcPr>
           <w:p>
             <w:r>
-              <w:t>NOMBRE DEL ALGORITMO: Ejercicio_18</w:t>
+              <w:t xml:space="preserve">NOMBRE DEL ALGORITMO: </w:t>
+            </w:r>
+            <w:r>
+              <w:t>Raíces de una función</w:t>
             </w:r>
           </w:p>
           <w:p>
@@ -15774,6 +15794,15 @@
     </w:p>
     <w:p>
       <w:pPr>
+        <w:rPr>
+          <w:sz w:val="24"/>
+          <w:szCs w:val="24"/>
+          <w:lang w:val="es-ES"/>
+        </w:rPr>
+      </w:pPr>
+    </w:p>
+    <w:p>
+      <w:pPr>
         <w:spacing w:after="0"/>
         <w:rPr>
           <w:sz w:val="24"/>
@@ -16276,7 +16305,10 @@
           </w:tcPr>
           <w:p>
             <w:r>
-              <w:t>NOMBRE DEL ALGORITMO: Ejercicio_19</w:t>
+              <w:t xml:space="preserve">NOMBRE DEL ALGORITMO: </w:t>
+            </w:r>
+            <w:r>
+              <w:t>Pelota con movimiento vertical</w:t>
             </w:r>
           </w:p>
           <w:p>
@@ -16826,7 +16858,10 @@
           </w:tcPr>
           <w:p>
             <w:r>
-              <w:t>NOMBRE DEL ALGORITMO: Ejercicio_20</w:t>
+              <w:t xml:space="preserve">NOMBRE DEL ALGORITMO: </w:t>
+            </w:r>
+            <w:r>
+              <w:t>Rectángulos ordenados</w:t>
             </w:r>
           </w:p>
           <w:p>
@@ -17023,25 +17058,7 @@
           <w:szCs w:val="24"/>
           <w:lang w:val="es-ES"/>
         </w:rPr>
-        <w:t xml:space="preserve">El tamaño del lienzo es size(500,500). La estructura </w:t>
-      </w:r>
-      <w:proofErr w:type="gramStart"/>
-      <w:r>
-        <w:rPr>
-          <w:sz w:val="24"/>
-          <w:szCs w:val="24"/>
-          <w:lang w:val="es-ES"/>
-        </w:rPr>
-        <w:t>while(</w:t>
-      </w:r>
-      <w:proofErr w:type="gramEnd"/>
-      <w:r>
-        <w:rPr>
-          <w:sz w:val="24"/>
-          <w:szCs w:val="24"/>
-          <w:lang w:val="es-ES"/>
-        </w:rPr>
-        <w:t>) se ejecuta dentro de la función</w:t>
+        <w:t>El tamaño del lienzo es size(500,500). La estructura while() se ejecuta dentro de la función</w:t>
       </w:r>
       <w:r>
         <w:rPr>
@@ -17374,7 +17391,7 @@
               <w:pStyle w:val="Prrafodelista"/>
               <w:numPr>
                 <w:ilvl w:val="0"/>
-                <w:numId w:val="63"/>
+                <w:numId w:val="62"/>
               </w:numPr>
               <w:rPr>
                 <w:sz w:val="24"/>
@@ -17408,10 +17425,10 @@
           </w:tcPr>
           <w:p>
             <w:r>
-              <w:t>NOMBRE DEL ALGORITMO: Ejercicio_2</w:t>
-            </w:r>
-            <w:r>
-              <w:t>1</w:t>
+              <w:t xml:space="preserve">NOMBRE DEL ALGORITMO: </w:t>
+            </w:r>
+            <w:r>
+              <w:t>Escalón con puntos</w:t>
             </w:r>
           </w:p>
           <w:p>
@@ -17424,7 +17441,7 @@
               <w:pStyle w:val="Prrafodelista"/>
               <w:numPr>
                 <w:ilvl w:val="0"/>
-                <w:numId w:val="64"/>
+                <w:numId w:val="63"/>
               </w:numPr>
             </w:pPr>
             <w:r>
@@ -17436,7 +17453,7 @@
               <w:pStyle w:val="Prrafodelista"/>
               <w:numPr>
                 <w:ilvl w:val="0"/>
-                <w:numId w:val="64"/>
+                <w:numId w:val="63"/>
               </w:numPr>
             </w:pPr>
             <w:r>
@@ -17532,6 +17549,610 @@
         </w:rPr>
       </w:pPr>
     </w:p>
+    <w:p>
+      <w:pPr>
+        <w:spacing w:after="0"/>
+        <w:rPr>
+          <w:sz w:val="24"/>
+          <w:szCs w:val="24"/>
+          <w:lang w:val="es-ES"/>
+        </w:rPr>
+      </w:pPr>
+      <w:r>
+        <w:rPr>
+          <w:sz w:val="24"/>
+          <w:szCs w:val="24"/>
+          <w:lang w:val="es-ES"/>
+        </w:rPr>
+        <w:lastRenderedPageBreak/>
+        <w:t>Ejercicio 22: Uti</w:t>
+      </w:r>
+      <w:r>
+        <w:rPr>
+          <w:sz w:val="24"/>
+          <w:szCs w:val="24"/>
+          <w:lang w:val="es-ES"/>
+        </w:rPr>
+        <w:t>lizando la estructura de control repetitiva do-while. Replique la siguiente</w:t>
+      </w:r>
+      <w:r>
+        <w:rPr>
+          <w:sz w:val="24"/>
+          <w:szCs w:val="24"/>
+          <w:lang w:val="es-ES"/>
+        </w:rPr>
+        <w:t xml:space="preserve"> i</w:t>
+      </w:r>
+      <w:r>
+        <w:rPr>
+          <w:sz w:val="24"/>
+          <w:szCs w:val="24"/>
+          <w:lang w:val="es-ES"/>
+        </w:rPr>
+        <w:t>magen</w:t>
+      </w:r>
+      <w:r>
+        <w:rPr>
+          <w:sz w:val="24"/>
+          <w:szCs w:val="24"/>
+          <w:lang w:val="es-ES"/>
+        </w:rPr>
+        <w:t>.</w:t>
+      </w:r>
+    </w:p>
+    <w:p>
+      <w:pPr>
+        <w:spacing w:after="0"/>
+        <w:rPr>
+          <w:sz w:val="24"/>
+          <w:szCs w:val="24"/>
+          <w:lang w:val="es-ES"/>
+        </w:rPr>
+      </w:pPr>
+      <w:r>
+        <w:rPr>
+          <w:sz w:val="24"/>
+          <w:szCs w:val="24"/>
+          <w:lang w:val="es-ES"/>
+        </w:rPr>
+        <w:t>La imagen debe ser construida desde la función setup(). Defina el tamaño del lienzo en</w:t>
+      </w:r>
+      <w:r>
+        <w:rPr>
+          <w:sz w:val="24"/>
+          <w:szCs w:val="24"/>
+          <w:lang w:val="es-ES"/>
+        </w:rPr>
+        <w:t xml:space="preserve"> </w:t>
+      </w:r>
+      <w:r>
+        <w:rPr>
+          <w:sz w:val="24"/>
+          <w:szCs w:val="24"/>
+          <w:lang w:val="es-ES"/>
+        </w:rPr>
+        <w:t>size(600,600), verticalmente se divide el lienzo en franjas de igual medida, se deben dibujar</w:t>
+      </w:r>
+      <w:r>
+        <w:rPr>
+          <w:sz w:val="24"/>
+          <w:szCs w:val="24"/>
+          <w:lang w:val="es-ES"/>
+        </w:rPr>
+        <w:t xml:space="preserve"> </w:t>
+      </w:r>
+      <w:r>
+        <w:rPr>
+          <w:sz w:val="24"/>
+          <w:szCs w:val="24"/>
+          <w:lang w:val="es-ES"/>
+        </w:rPr>
+        <w:t>los círculos sobre cada línea de por medio es decir en la línea 1 se dibujan círculos con</w:t>
+      </w:r>
+      <w:r>
+        <w:rPr>
+          <w:sz w:val="24"/>
+          <w:szCs w:val="24"/>
+          <w:lang w:val="es-ES"/>
+        </w:rPr>
+        <w:t xml:space="preserve"> </w:t>
+      </w:r>
+      <w:r>
+        <w:rPr>
+          <w:sz w:val="24"/>
+          <w:szCs w:val="24"/>
+          <w:lang w:val="es-ES"/>
+        </w:rPr>
+        <w:t>distanciamiento, en la línea 2 no se dibuja y así sucesivamente. Las líneas tienen un color</w:t>
+      </w:r>
+      <w:r>
+        <w:rPr>
+          <w:sz w:val="24"/>
+          <w:szCs w:val="24"/>
+          <w:lang w:val="es-ES"/>
+        </w:rPr>
+        <w:t xml:space="preserve"> </w:t>
+      </w:r>
+      <w:r>
+        <w:rPr>
+          <w:sz w:val="24"/>
+          <w:szCs w:val="24"/>
+          <w:lang w:val="es-ES"/>
+        </w:rPr>
+        <w:t>fijo, los círculos asumen colores aleatorios</w:t>
+      </w:r>
+      <w:r>
+        <w:rPr>
+          <w:sz w:val="24"/>
+          <w:szCs w:val="24"/>
+          <w:lang w:val="es-ES"/>
+        </w:rPr>
+        <w:t>.</w:t>
+      </w:r>
+    </w:p>
+    <w:p>
+      <w:pPr>
+        <w:spacing w:after="0"/>
+        <w:rPr>
+          <w:sz w:val="24"/>
+          <w:szCs w:val="24"/>
+          <w:lang w:val="es-ES"/>
+        </w:rPr>
+      </w:pPr>
+      <w:r>
+        <w:rPr>
+          <w:sz w:val="24"/>
+          <w:szCs w:val="24"/>
+          <w:lang w:val="es-ES"/>
+        </w:rPr>
+        <w:t>Resolución necesaria en Word</w:t>
+      </w:r>
+      <w:r>
+        <w:rPr>
+          <w:sz w:val="24"/>
+          <w:szCs w:val="24"/>
+          <w:lang w:val="es-ES"/>
+        </w:rPr>
+        <w:t>:</w:t>
+      </w:r>
+    </w:p>
+    <w:p>
+      <w:pPr>
+        <w:pStyle w:val="Prrafodelista"/>
+        <w:numPr>
+          <w:ilvl w:val="0"/>
+          <w:numId w:val="64"/>
+        </w:numPr>
+        <w:rPr>
+          <w:sz w:val="24"/>
+          <w:szCs w:val="24"/>
+          <w:lang w:val="es-ES"/>
+        </w:rPr>
+      </w:pPr>
+      <w:r>
+        <w:rPr>
+          <w:sz w:val="24"/>
+          <w:szCs w:val="24"/>
+          <w:lang w:val="es-ES"/>
+        </w:rPr>
+        <w:t xml:space="preserve">Definimos </w:t>
+      </w:r>
+      <w:r>
+        <w:rPr>
+          <w:sz w:val="24"/>
+          <w:szCs w:val="24"/>
+          <w:lang w:val="es-ES"/>
+        </w:rPr>
+        <w:t>las líneas horizontales.</w:t>
+      </w:r>
+    </w:p>
+    <w:p>
+      <w:pPr>
+        <w:pStyle w:val="Prrafodelista"/>
+        <w:numPr>
+          <w:ilvl w:val="0"/>
+          <w:numId w:val="64"/>
+        </w:numPr>
+        <w:rPr>
+          <w:sz w:val="24"/>
+          <w:szCs w:val="24"/>
+          <w:lang w:val="es-ES"/>
+        </w:rPr>
+      </w:pPr>
+      <w:r>
+        <w:rPr>
+          <w:sz w:val="24"/>
+          <w:szCs w:val="24"/>
+          <w:lang w:val="es-ES"/>
+        </w:rPr>
+        <w:t>Pintamos los círculos de distintos colores</w:t>
+      </w:r>
+      <w:r>
+        <w:rPr>
+          <w:sz w:val="24"/>
+          <w:szCs w:val="24"/>
+          <w:lang w:val="es-ES"/>
+        </w:rPr>
+        <w:t xml:space="preserve"> mientras se dibujan</w:t>
+      </w:r>
+      <w:r>
+        <w:rPr>
+          <w:sz w:val="24"/>
+          <w:szCs w:val="24"/>
+          <w:lang w:val="es-ES"/>
+        </w:rPr>
+        <w:t>.</w:t>
+      </w:r>
+    </w:p>
+    <w:p>
+      <w:pPr>
+        <w:pStyle w:val="Prrafodelista"/>
+        <w:numPr>
+          <w:ilvl w:val="0"/>
+          <w:numId w:val="64"/>
+        </w:numPr>
+        <w:rPr>
+          <w:sz w:val="24"/>
+          <w:szCs w:val="24"/>
+          <w:lang w:val="es-ES"/>
+        </w:rPr>
+      </w:pPr>
+      <w:r>
+        <w:rPr>
+          <w:sz w:val="24"/>
+          <w:szCs w:val="24"/>
+          <w:lang w:val="es-ES"/>
+        </w:rPr>
+        <w:t xml:space="preserve">Acomodamos </w:t>
+      </w:r>
+      <w:r>
+        <w:rPr>
+          <w:sz w:val="24"/>
+          <w:szCs w:val="24"/>
+          <w:lang w:val="es-ES"/>
+        </w:rPr>
+        <w:t>los círculos sobre las líneas</w:t>
+      </w:r>
+      <w:r>
+        <w:rPr>
+          <w:sz w:val="24"/>
+          <w:szCs w:val="24"/>
+          <w:lang w:val="es-ES"/>
+        </w:rPr>
+        <w:t>.</w:t>
+      </w:r>
+    </w:p>
+    <w:p>
+      <w:pPr>
+        <w:rPr>
+          <w:sz w:val="24"/>
+          <w:szCs w:val="24"/>
+          <w:lang w:val="es-ES"/>
+        </w:rPr>
+      </w:pPr>
+      <w:r>
+        <w:rPr>
+          <w:sz w:val="24"/>
+          <w:szCs w:val="24"/>
+          <w:lang w:val="es-ES"/>
+        </w:rPr>
+        <w:t>Fase de análisis:</w:t>
+      </w:r>
+    </w:p>
+    <w:p>
+      <w:pPr>
+        <w:pStyle w:val="Prrafodelista"/>
+        <w:numPr>
+          <w:ilvl w:val="0"/>
+          <w:numId w:val="10"/>
+        </w:numPr>
+        <w:spacing w:after="0"/>
+        <w:rPr>
+          <w:sz w:val="24"/>
+          <w:szCs w:val="24"/>
+          <w:lang w:val="es-ES"/>
+        </w:rPr>
+      </w:pPr>
+      <w:r>
+        <w:t>Especificación del Problema:</w:t>
+      </w:r>
+    </w:p>
+    <w:p>
+      <w:pPr>
+        <w:pStyle w:val="Prrafodelista"/>
+        <w:rPr>
+          <w:sz w:val="24"/>
+          <w:szCs w:val="24"/>
+          <w:lang w:val="es-ES"/>
+        </w:rPr>
+      </w:pPr>
+      <w:r>
+        <w:t xml:space="preserve">Mostrar líneas y </w:t>
+      </w:r>
+      <w:r>
+        <w:t>círculos de distintos colores con líneas de por medio</w:t>
+      </w:r>
+      <w:r>
+        <w:t>.</w:t>
+      </w:r>
+    </w:p>
+    <w:p>
+      <w:pPr>
+        <w:pStyle w:val="Prrafodelista"/>
+        <w:numPr>
+          <w:ilvl w:val="0"/>
+          <w:numId w:val="10"/>
+        </w:numPr>
+        <w:spacing w:after="0"/>
+        <w:rPr>
+          <w:sz w:val="24"/>
+          <w:szCs w:val="24"/>
+          <w:lang w:val="es-ES"/>
+        </w:rPr>
+      </w:pPr>
+      <w:r>
+        <w:t>Análisis:</w:t>
+      </w:r>
+    </w:p>
+    <w:p>
+      <w:pPr>
+        <w:pStyle w:val="Prrafodelista"/>
+      </w:pPr>
+      <w:r>
+        <w:t xml:space="preserve">Datos de Salida: </w:t>
+      </w:r>
+      <w:r>
+        <w:t>líneas y círculos de distintos colores</w:t>
+      </w:r>
+      <w:r>
+        <w:t>.</w:t>
+      </w:r>
+    </w:p>
+    <w:p>
+      <w:pPr>
+        <w:pStyle w:val="Prrafodelista"/>
+        <w:numPr>
+          <w:ilvl w:val="0"/>
+          <w:numId w:val="10"/>
+        </w:numPr>
+        <w:rPr>
+          <w:sz w:val="24"/>
+          <w:szCs w:val="24"/>
+          <w:lang w:val="es-ES"/>
+        </w:rPr>
+      </w:pPr>
+      <w:r>
+        <w:t>Proceso:</w:t>
+      </w:r>
+    </w:p>
+    <w:p>
+      <w:pPr>
+        <w:pStyle w:val="Prrafodelista"/>
+      </w:pPr>
+      <w:r>
+        <w:t>// Inicializa las variables</w:t>
+      </w:r>
+    </w:p>
+    <w:p>
+      <w:pPr>
+        <w:pStyle w:val="Prrafodelista"/>
+      </w:pPr>
+      <w:r>
+        <w:t xml:space="preserve">// </w:t>
+      </w:r>
+      <w:r>
+        <w:t>dibuja las líneas</w:t>
+      </w:r>
+    </w:p>
+    <w:p>
+      <w:pPr>
+        <w:pStyle w:val="Prrafodelista"/>
+      </w:pPr>
+      <w:r>
+        <w:t xml:space="preserve">// dibuja los círculos </w:t>
+      </w:r>
+    </w:p>
+    <w:p>
+      <w:pPr>
+        <w:rPr>
+          <w:sz w:val="24"/>
+          <w:szCs w:val="24"/>
+          <w:lang w:val="es-ES"/>
+        </w:rPr>
+      </w:pPr>
+      <w:r>
+        <w:rPr>
+          <w:sz w:val="24"/>
+          <w:szCs w:val="24"/>
+          <w:lang w:val="es-ES"/>
+        </w:rPr>
+        <w:t>Fase de diseño:</w:t>
+      </w:r>
+    </w:p>
+    <w:tbl>
+      <w:tblPr>
+        <w:tblStyle w:val="Tablaconcuadrcula"/>
+        <w:tblW w:w="0" w:type="auto"/>
+        <w:tblLook w:val="04A0" w:firstRow="1" w:lastRow="0" w:firstColumn="1" w:lastColumn="0" w:noHBand="0" w:noVBand="1"/>
+      </w:tblPr>
+      <w:tblGrid>
+        <w:gridCol w:w="8494"/>
+      </w:tblGrid>
+      <w:tr>
+        <w:tc>
+          <w:tcPr>
+            <w:tcW w:w="8494" w:type="dxa"/>
+          </w:tcPr>
+          <w:p>
+            <w:pPr>
+              <w:rPr>
+                <w:sz w:val="24"/>
+                <w:szCs w:val="24"/>
+                <w:lang w:val="es-ES"/>
+              </w:rPr>
+            </w:pPr>
+            <w:r>
+              <w:t>ENTIDAD QUE RESUEVE EL PROBLEMA: Programa</w:t>
+            </w:r>
+          </w:p>
+        </w:tc>
+      </w:tr>
+      <w:tr>
+        <w:tc>
+          <w:tcPr>
+            <w:tcW w:w="8494" w:type="dxa"/>
+          </w:tcPr>
+          <w:p>
+            <w:r>
+              <w:t>VARIABLES</w:t>
+            </w:r>
+          </w:p>
+          <w:p>
+            <w:pPr>
+              <w:pStyle w:val="Prrafodelista"/>
+              <w:numPr>
+                <w:ilvl w:val="0"/>
+                <w:numId w:val="65"/>
+              </w:numPr>
+              <w:rPr>
+                <w:sz w:val="24"/>
+                <w:szCs w:val="24"/>
+                <w:lang w:val="es-ES"/>
+              </w:rPr>
+            </w:pPr>
+            <w:r>
+              <w:rPr>
+                <w:sz w:val="24"/>
+                <w:szCs w:val="24"/>
+                <w:lang w:val="es-ES"/>
+              </w:rPr>
+              <w:t>pX, pY float</w:t>
+            </w:r>
+          </w:p>
+        </w:tc>
+      </w:tr>
+      <w:tr>
+        <w:tc>
+          <w:tcPr>
+            <w:tcW w:w="8494" w:type="dxa"/>
+          </w:tcPr>
+          <w:p>
+            <w:r>
+              <w:t xml:space="preserve">NOMBRE DEL ALGORITMO: </w:t>
+            </w:r>
+            <w:r>
+              <w:t>Líneas y círculos de por medio.</w:t>
+            </w:r>
+          </w:p>
+          <w:p>
+            <w:r>
+              <w:t>PROCESO DEL ALGORITMO:</w:t>
+            </w:r>
+          </w:p>
+          <w:p>
+            <w:pPr>
+              <w:pStyle w:val="Prrafodelista"/>
+              <w:numPr>
+                <w:ilvl w:val="0"/>
+                <w:numId w:val="66"/>
+              </w:numPr>
+            </w:pPr>
+            <w:r>
+              <w:t xml:space="preserve">Define </w:t>
+            </w:r>
+            <w:r>
+              <w:t>las líneas</w:t>
+            </w:r>
+          </w:p>
+          <w:p>
+            <w:pPr>
+              <w:pStyle w:val="Prrafodelista"/>
+              <w:numPr>
+                <w:ilvl w:val="0"/>
+                <w:numId w:val="66"/>
+              </w:numPr>
+            </w:pPr>
+            <w:r>
+              <w:t>Dibuja los círculos pintados</w:t>
+            </w:r>
+          </w:p>
+        </w:tc>
+      </w:tr>
+    </w:tbl>
+    <w:p>
+      <w:pPr>
+        <w:rPr>
+          <w:sz w:val="24"/>
+          <w:szCs w:val="24"/>
+          <w:lang w:val="es-ES"/>
+        </w:rPr>
+      </w:pPr>
+    </w:p>
+    <w:p>
+      <w:pPr>
+        <w:jc w:val="center"/>
+        <w:rPr>
+          <w:sz w:val="24"/>
+          <w:szCs w:val="24"/>
+          <w:lang w:val="es-ES"/>
+        </w:rPr>
+      </w:pPr>
+      <w:r>
+        <w:rPr>
+          <w:noProof/>
+        </w:rPr>
+        <w:drawing>
+          <wp:inline distT="0" distB="0" distL="0" distR="0" wp14:anchorId="4E7DD2FC" wp14:editId="4F20BFFE">
+            <wp:extent cx="3076848" cy="2781300"/>
+            <wp:effectExtent l="0" t="0" r="9525" b="0"/>
+            <wp:docPr id="20" name="Imagen 20"/>
+            <wp:cNvGraphicFramePr>
+              <a:graphicFrameLocks xmlns:a="http://schemas.openxmlformats.org/drawingml/2006/main" noChangeAspect="1"/>
+            </wp:cNvGraphicFramePr>
+            <a:graphic xmlns:a="http://schemas.openxmlformats.org/drawingml/2006/main">
+              <a:graphicData uri="http://schemas.openxmlformats.org/drawingml/2006/picture">
+                <pic:pic xmlns:pic="http://schemas.openxmlformats.org/drawingml/2006/picture">
+                  <pic:nvPicPr>
+                    <pic:cNvPr id="20" name="Imagen 20"/>
+                    <pic:cNvPicPr/>
+                  </pic:nvPicPr>
+                  <pic:blipFill>
+                    <a:blip r:embed="rId24">
+                      <a:extLst>
+                        <a:ext uri="{28A0092B-C50C-407E-A947-70E740481C1C}">
+                          <a14:useLocalDpi xmlns:a14="http://schemas.microsoft.com/office/drawing/2010/main" val="0"/>
+                        </a:ext>
+                      </a:extLst>
+                    </a:blip>
+                    <a:stretch>
+                      <a:fillRect/>
+                    </a:stretch>
+                  </pic:blipFill>
+                  <pic:spPr>
+                    <a:xfrm>
+                      <a:off x="0" y="0"/>
+                      <a:ext cx="3087337" cy="2790781"/>
+                    </a:xfrm>
+                    <a:prstGeom prst="rect">
+                      <a:avLst/>
+                    </a:prstGeom>
+                  </pic:spPr>
+                </pic:pic>
+              </a:graphicData>
+            </a:graphic>
+          </wp:inline>
+        </w:drawing>
+      </w:r>
+    </w:p>
+    <w:p>
+      <w:pPr>
+        <w:rPr>
+          <w:sz w:val="24"/>
+          <w:szCs w:val="24"/>
+          <w:lang w:val="es-ES"/>
+        </w:rPr>
+      </w:pPr>
+    </w:p>
     <w:sectPr>
       <w:type w:val="continuous"/>
       <w:pgSz w:w="11906" w:h="16838"/>
@@ -17724,6 +18345,95 @@
     </w:lvl>
   </w:abstractNum>
   <w:abstractNum w:abstractNumId="2" w15:restartNumberingAfterBreak="0">
+    <w:nsid w:val="11594535"/>
+    <w:multiLevelType w:val="hybridMultilevel"/>
+    <w:tmpl w:val="FE326190"/>
+    <w:lvl w:ilvl="0" w:tplc="2C0A000F">
+      <w:start w:val="1"/>
+      <w:numFmt w:val="decimal"/>
+      <w:lvlText w:val="%1."/>
+      <w:lvlJc w:val="left"/>
+      <w:pPr>
+        <w:ind w:left="720" w:hanging="360"/>
+      </w:pPr>
+      <w:rPr>
+        <w:rFonts w:hint="default"/>
+      </w:rPr>
+    </w:lvl>
+    <w:lvl w:ilvl="1" w:tplc="2C0A0019" w:tentative="1">
+      <w:start w:val="1"/>
+      <w:numFmt w:val="lowerLetter"/>
+      <w:lvlText w:val="%2."/>
+      <w:lvlJc w:val="left"/>
+      <w:pPr>
+        <w:ind w:left="1440" w:hanging="360"/>
+      </w:pPr>
+    </w:lvl>
+    <w:lvl w:ilvl="2" w:tplc="2C0A001B" w:tentative="1">
+      <w:start w:val="1"/>
+      <w:numFmt w:val="lowerRoman"/>
+      <w:lvlText w:val="%3."/>
+      <w:lvlJc w:val="right"/>
+      <w:pPr>
+        <w:ind w:left="2160" w:hanging="180"/>
+      </w:pPr>
+    </w:lvl>
+    <w:lvl w:ilvl="3" w:tplc="2C0A000F" w:tentative="1">
+      <w:start w:val="1"/>
+      <w:numFmt w:val="decimal"/>
+      <w:lvlText w:val="%4."/>
+      <w:lvlJc w:val="left"/>
+      <w:pPr>
+        <w:ind w:left="2880" w:hanging="360"/>
+      </w:pPr>
+    </w:lvl>
+    <w:lvl w:ilvl="4" w:tplc="2C0A0019" w:tentative="1">
+      <w:start w:val="1"/>
+      <w:numFmt w:val="lowerLetter"/>
+      <w:lvlText w:val="%5."/>
+      <w:lvlJc w:val="left"/>
+      <w:pPr>
+        <w:ind w:left="3600" w:hanging="360"/>
+      </w:pPr>
+    </w:lvl>
+    <w:lvl w:ilvl="5" w:tplc="2C0A001B" w:tentative="1">
+      <w:start w:val="1"/>
+      <w:numFmt w:val="lowerRoman"/>
+      <w:lvlText w:val="%6."/>
+      <w:lvlJc w:val="right"/>
+      <w:pPr>
+        <w:ind w:left="4320" w:hanging="180"/>
+      </w:pPr>
+    </w:lvl>
+    <w:lvl w:ilvl="6" w:tplc="2C0A000F" w:tentative="1">
+      <w:start w:val="1"/>
+      <w:numFmt w:val="decimal"/>
+      <w:lvlText w:val="%7."/>
+      <w:lvlJc w:val="left"/>
+      <w:pPr>
+        <w:ind w:left="5040" w:hanging="360"/>
+      </w:pPr>
+    </w:lvl>
+    <w:lvl w:ilvl="7" w:tplc="2C0A0019" w:tentative="1">
+      <w:start w:val="1"/>
+      <w:numFmt w:val="lowerLetter"/>
+      <w:lvlText w:val="%8."/>
+      <w:lvlJc w:val="left"/>
+      <w:pPr>
+        <w:ind w:left="5760" w:hanging="360"/>
+      </w:pPr>
+    </w:lvl>
+    <w:lvl w:ilvl="8" w:tplc="2C0A001B" w:tentative="1">
+      <w:start w:val="1"/>
+      <w:numFmt w:val="lowerRoman"/>
+      <w:lvlText w:val="%9."/>
+      <w:lvlJc w:val="right"/>
+      <w:pPr>
+        <w:ind w:left="6480" w:hanging="180"/>
+      </w:pPr>
+    </w:lvl>
+  </w:abstractNum>
+  <w:abstractNum w:abstractNumId="3" w15:restartNumberingAfterBreak="0">
     <w:nsid w:val="1C477E5D"/>
     <w:multiLevelType w:val="hybridMultilevel"/>
     <w:tmpl w:val="65168088"/>
@@ -17812,7 +18522,7 @@
       </w:pPr>
     </w:lvl>
   </w:abstractNum>
-  <w:abstractNum w:abstractNumId="3" w15:restartNumberingAfterBreak="0">
+  <w:abstractNum w:abstractNumId="4" w15:restartNumberingAfterBreak="0">
     <w:nsid w:val="1E2228CE"/>
     <w:multiLevelType w:val="hybridMultilevel"/>
     <w:tmpl w:val="024EA3EC"/>
@@ -17902,7 +18612,7 @@
       </w:pPr>
     </w:lvl>
   </w:abstractNum>
-  <w:abstractNum w:abstractNumId="4" w15:restartNumberingAfterBreak="0">
+  <w:abstractNum w:abstractNumId="5" w15:restartNumberingAfterBreak="0">
     <w:nsid w:val="1EAE3B0B"/>
     <w:multiLevelType w:val="hybridMultilevel"/>
     <w:tmpl w:val="18D6537E"/>
@@ -17991,7 +18701,7 @@
       </w:pPr>
     </w:lvl>
   </w:abstractNum>
-  <w:abstractNum w:abstractNumId="5" w15:restartNumberingAfterBreak="0">
+  <w:abstractNum w:abstractNumId="6" w15:restartNumberingAfterBreak="0">
     <w:nsid w:val="1FC15966"/>
     <w:multiLevelType w:val="hybridMultilevel"/>
     <w:tmpl w:val="DCA8A4E4"/>
@@ -18080,7 +18790,7 @@
       </w:pPr>
     </w:lvl>
   </w:abstractNum>
-  <w:abstractNum w:abstractNumId="6" w15:restartNumberingAfterBreak="0">
+  <w:abstractNum w:abstractNumId="7" w15:restartNumberingAfterBreak="0">
     <w:nsid w:val="25AB48DD"/>
     <w:multiLevelType w:val="hybridMultilevel"/>
     <w:tmpl w:val="FF040042"/>
@@ -18169,7 +18879,7 @@
       </w:pPr>
     </w:lvl>
   </w:abstractNum>
-  <w:abstractNum w:abstractNumId="7" w15:restartNumberingAfterBreak="0">
+  <w:abstractNum w:abstractNumId="8" w15:restartNumberingAfterBreak="0">
     <w:nsid w:val="26D5714E"/>
     <w:multiLevelType w:val="hybridMultilevel"/>
     <w:tmpl w:val="B14AE5D4"/>
@@ -18259,7 +18969,7 @@
       </w:pPr>
     </w:lvl>
   </w:abstractNum>
-  <w:abstractNum w:abstractNumId="8" w15:restartNumberingAfterBreak="0">
+  <w:abstractNum w:abstractNumId="9" w15:restartNumberingAfterBreak="0">
     <w:nsid w:val="294033FE"/>
     <w:multiLevelType w:val="hybridMultilevel"/>
     <w:tmpl w:val="F57C4594"/>
@@ -18348,7 +19058,96 @@
       </w:pPr>
     </w:lvl>
   </w:abstractNum>
-  <w:abstractNum w:abstractNumId="9" w15:restartNumberingAfterBreak="0">
+  <w:abstractNum w:abstractNumId="10" w15:restartNumberingAfterBreak="0">
+    <w:nsid w:val="2B437667"/>
+    <w:multiLevelType w:val="hybridMultilevel"/>
+    <w:tmpl w:val="179E57DC"/>
+    <w:lvl w:ilvl="0" w:tplc="2C0A000F">
+      <w:start w:val="1"/>
+      <w:numFmt w:val="decimal"/>
+      <w:lvlText w:val="%1."/>
+      <w:lvlJc w:val="left"/>
+      <w:pPr>
+        <w:ind w:left="720" w:hanging="360"/>
+      </w:pPr>
+      <w:rPr>
+        <w:rFonts w:hint="default"/>
+      </w:rPr>
+    </w:lvl>
+    <w:lvl w:ilvl="1" w:tplc="2C0A0019" w:tentative="1">
+      <w:start w:val="1"/>
+      <w:numFmt w:val="lowerLetter"/>
+      <w:lvlText w:val="%2."/>
+      <w:lvlJc w:val="left"/>
+      <w:pPr>
+        <w:ind w:left="1440" w:hanging="360"/>
+      </w:pPr>
+    </w:lvl>
+    <w:lvl w:ilvl="2" w:tplc="2C0A001B" w:tentative="1">
+      <w:start w:val="1"/>
+      <w:numFmt w:val="lowerRoman"/>
+      <w:lvlText w:val="%3."/>
+      <w:lvlJc w:val="right"/>
+      <w:pPr>
+        <w:ind w:left="2160" w:hanging="180"/>
+      </w:pPr>
+    </w:lvl>
+    <w:lvl w:ilvl="3" w:tplc="2C0A000F" w:tentative="1">
+      <w:start w:val="1"/>
+      <w:numFmt w:val="decimal"/>
+      <w:lvlText w:val="%4."/>
+      <w:lvlJc w:val="left"/>
+      <w:pPr>
+        <w:ind w:left="2880" w:hanging="360"/>
+      </w:pPr>
+    </w:lvl>
+    <w:lvl w:ilvl="4" w:tplc="2C0A0019" w:tentative="1">
+      <w:start w:val="1"/>
+      <w:numFmt w:val="lowerLetter"/>
+      <w:lvlText w:val="%5."/>
+      <w:lvlJc w:val="left"/>
+      <w:pPr>
+        <w:ind w:left="3600" w:hanging="360"/>
+      </w:pPr>
+    </w:lvl>
+    <w:lvl w:ilvl="5" w:tplc="2C0A001B" w:tentative="1">
+      <w:start w:val="1"/>
+      <w:numFmt w:val="lowerRoman"/>
+      <w:lvlText w:val="%6."/>
+      <w:lvlJc w:val="right"/>
+      <w:pPr>
+        <w:ind w:left="4320" w:hanging="180"/>
+      </w:pPr>
+    </w:lvl>
+    <w:lvl w:ilvl="6" w:tplc="2C0A000F" w:tentative="1">
+      <w:start w:val="1"/>
+      <w:numFmt w:val="decimal"/>
+      <w:lvlText w:val="%7."/>
+      <w:lvlJc w:val="left"/>
+      <w:pPr>
+        <w:ind w:left="5040" w:hanging="360"/>
+      </w:pPr>
+    </w:lvl>
+    <w:lvl w:ilvl="7" w:tplc="2C0A0019" w:tentative="1">
+      <w:start w:val="1"/>
+      <w:numFmt w:val="lowerLetter"/>
+      <w:lvlText w:val="%8."/>
+      <w:lvlJc w:val="left"/>
+      <w:pPr>
+        <w:ind w:left="5760" w:hanging="360"/>
+      </w:pPr>
+    </w:lvl>
+    <w:lvl w:ilvl="8" w:tplc="2C0A001B" w:tentative="1">
+      <w:start w:val="1"/>
+      <w:numFmt w:val="lowerRoman"/>
+      <w:lvlText w:val="%9."/>
+      <w:lvlJc w:val="right"/>
+      <w:pPr>
+        <w:ind w:left="6480" w:hanging="180"/>
+      </w:pPr>
+    </w:lvl>
+  </w:abstractNum>
+  <w:abstractNum w:abstractNumId="11" w15:restartNumberingAfterBreak="0">
     <w:nsid w:val="2BD94D39"/>
     <w:multiLevelType w:val="hybridMultilevel"/>
     <w:tmpl w:val="5DF62246"/>
@@ -18437,7 +19236,7 @@
       </w:pPr>
     </w:lvl>
   </w:abstractNum>
-  <w:abstractNum w:abstractNumId="10" w15:restartNumberingAfterBreak="0">
+  <w:abstractNum w:abstractNumId="12" w15:restartNumberingAfterBreak="0">
     <w:nsid w:val="2E7751DA"/>
     <w:multiLevelType w:val="hybridMultilevel"/>
     <w:tmpl w:val="9C48DD7A"/>
@@ -18527,7 +19326,7 @@
       </w:pPr>
     </w:lvl>
   </w:abstractNum>
-  <w:abstractNum w:abstractNumId="11" w15:restartNumberingAfterBreak="0">
+  <w:abstractNum w:abstractNumId="13" w15:restartNumberingAfterBreak="0">
     <w:nsid w:val="31DA2C96"/>
     <w:multiLevelType w:val="hybridMultilevel"/>
     <w:tmpl w:val="FF040042"/>
@@ -18616,7 +19415,96 @@
       </w:pPr>
     </w:lvl>
   </w:abstractNum>
-  <w:abstractNum w:abstractNumId="12" w15:restartNumberingAfterBreak="0">
+  <w:abstractNum w:abstractNumId="14" w15:restartNumberingAfterBreak="0">
+    <w:nsid w:val="32437BCE"/>
+    <w:multiLevelType w:val="hybridMultilevel"/>
+    <w:tmpl w:val="3992F400"/>
+    <w:lvl w:ilvl="0" w:tplc="2C0A000F">
+      <w:start w:val="1"/>
+      <w:numFmt w:val="decimal"/>
+      <w:lvlText w:val="%1."/>
+      <w:lvlJc w:val="left"/>
+      <w:pPr>
+        <w:ind w:left="720" w:hanging="360"/>
+      </w:pPr>
+      <w:rPr>
+        <w:rFonts w:hint="default"/>
+      </w:rPr>
+    </w:lvl>
+    <w:lvl w:ilvl="1" w:tplc="2C0A0019" w:tentative="1">
+      <w:start w:val="1"/>
+      <w:numFmt w:val="lowerLetter"/>
+      <w:lvlText w:val="%2."/>
+      <w:lvlJc w:val="left"/>
+      <w:pPr>
+        <w:ind w:left="1440" w:hanging="360"/>
+      </w:pPr>
+    </w:lvl>
+    <w:lvl w:ilvl="2" w:tplc="2C0A001B" w:tentative="1">
+      <w:start w:val="1"/>
+      <w:numFmt w:val="lowerRoman"/>
+      <w:lvlText w:val="%3."/>
+      <w:lvlJc w:val="right"/>
+      <w:pPr>
+        <w:ind w:left="2160" w:hanging="180"/>
+      </w:pPr>
+    </w:lvl>
+    <w:lvl w:ilvl="3" w:tplc="2C0A000F" w:tentative="1">
+      <w:start w:val="1"/>
+      <w:numFmt w:val="decimal"/>
+      <w:lvlText w:val="%4."/>
+      <w:lvlJc w:val="left"/>
+      <w:pPr>
+        <w:ind w:left="2880" w:hanging="360"/>
+      </w:pPr>
+    </w:lvl>
+    <w:lvl w:ilvl="4" w:tplc="2C0A0019" w:tentative="1">
+      <w:start w:val="1"/>
+      <w:numFmt w:val="lowerLetter"/>
+      <w:lvlText w:val="%5."/>
+      <w:lvlJc w:val="left"/>
+      <w:pPr>
+        <w:ind w:left="3600" w:hanging="360"/>
+      </w:pPr>
+    </w:lvl>
+    <w:lvl w:ilvl="5" w:tplc="2C0A001B" w:tentative="1">
+      <w:start w:val="1"/>
+      <w:numFmt w:val="lowerRoman"/>
+      <w:lvlText w:val="%6."/>
+      <w:lvlJc w:val="right"/>
+      <w:pPr>
+        <w:ind w:left="4320" w:hanging="180"/>
+      </w:pPr>
+    </w:lvl>
+    <w:lvl w:ilvl="6" w:tplc="2C0A000F" w:tentative="1">
+      <w:start w:val="1"/>
+      <w:numFmt w:val="decimal"/>
+      <w:lvlText w:val="%7."/>
+      <w:lvlJc w:val="left"/>
+      <w:pPr>
+        <w:ind w:left="5040" w:hanging="360"/>
+      </w:pPr>
+    </w:lvl>
+    <w:lvl w:ilvl="7" w:tplc="2C0A0019" w:tentative="1">
+      <w:start w:val="1"/>
+      <w:numFmt w:val="lowerLetter"/>
+      <w:lvlText w:val="%8."/>
+      <w:lvlJc w:val="left"/>
+      <w:pPr>
+        <w:ind w:left="5760" w:hanging="360"/>
+      </w:pPr>
+    </w:lvl>
+    <w:lvl w:ilvl="8" w:tplc="2C0A001B" w:tentative="1">
+      <w:start w:val="1"/>
+      <w:numFmt w:val="lowerRoman"/>
+      <w:lvlText w:val="%9."/>
+      <w:lvlJc w:val="right"/>
+      <w:pPr>
+        <w:ind w:left="6480" w:hanging="180"/>
+      </w:pPr>
+    </w:lvl>
+  </w:abstractNum>
+  <w:abstractNum w:abstractNumId="15" w15:restartNumberingAfterBreak="0">
     <w:nsid w:val="328C5790"/>
     <w:multiLevelType w:val="hybridMultilevel"/>
     <w:tmpl w:val="2C2AD01A"/>
@@ -18705,7 +19593,7 @@
       </w:pPr>
     </w:lvl>
   </w:abstractNum>
-  <w:abstractNum w:abstractNumId="13" w15:restartNumberingAfterBreak="0">
+  <w:abstractNum w:abstractNumId="16" w15:restartNumberingAfterBreak="0">
     <w:nsid w:val="33241A9C"/>
     <w:multiLevelType w:val="hybridMultilevel"/>
     <w:tmpl w:val="4FE8D9CC"/>
@@ -18794,7 +19682,7 @@
       </w:pPr>
     </w:lvl>
   </w:abstractNum>
-  <w:abstractNum w:abstractNumId="14" w15:restartNumberingAfterBreak="0">
+  <w:abstractNum w:abstractNumId="17" w15:restartNumberingAfterBreak="0">
     <w:nsid w:val="33AF7518"/>
     <w:multiLevelType w:val="hybridMultilevel"/>
     <w:tmpl w:val="71D46828"/>
@@ -18883,7 +19771,7 @@
       </w:pPr>
     </w:lvl>
   </w:abstractNum>
-  <w:abstractNum w:abstractNumId="15" w15:restartNumberingAfterBreak="0">
+  <w:abstractNum w:abstractNumId="18" w15:restartNumberingAfterBreak="0">
     <w:nsid w:val="33B86693"/>
     <w:multiLevelType w:val="hybridMultilevel"/>
     <w:tmpl w:val="89201008"/>
@@ -18974,7 +19862,7 @@
       </w:pPr>
     </w:lvl>
   </w:abstractNum>
-  <w:abstractNum w:abstractNumId="16" w15:restartNumberingAfterBreak="0">
+  <w:abstractNum w:abstractNumId="19" w15:restartNumberingAfterBreak="0">
     <w:nsid w:val="36841C3C"/>
     <w:multiLevelType w:val="hybridMultilevel"/>
     <w:tmpl w:val="D0F0345E"/>
@@ -19064,7 +19952,7 @@
       </w:pPr>
     </w:lvl>
   </w:abstractNum>
-  <w:abstractNum w:abstractNumId="17" w15:restartNumberingAfterBreak="0">
+  <w:abstractNum w:abstractNumId="20" w15:restartNumberingAfterBreak="0">
     <w:nsid w:val="374E77AD"/>
     <w:multiLevelType w:val="hybridMultilevel"/>
     <w:tmpl w:val="AAB8CC80"/>
@@ -19153,7 +20041,7 @@
       </w:pPr>
     </w:lvl>
   </w:abstractNum>
-  <w:abstractNum w:abstractNumId="18" w15:restartNumberingAfterBreak="0">
+  <w:abstractNum w:abstractNumId="21" w15:restartNumberingAfterBreak="0">
     <w:nsid w:val="3C90211B"/>
     <w:multiLevelType w:val="hybridMultilevel"/>
     <w:tmpl w:val="F61AEC1C"/>
@@ -19242,7 +20130,7 @@
       </w:pPr>
     </w:lvl>
   </w:abstractNum>
-  <w:abstractNum w:abstractNumId="19" w15:restartNumberingAfterBreak="0">
+  <w:abstractNum w:abstractNumId="22" w15:restartNumberingAfterBreak="0">
     <w:nsid w:val="3D55184C"/>
     <w:multiLevelType w:val="hybridMultilevel"/>
     <w:tmpl w:val="EA38EEC2"/>
@@ -19331,7 +20219,7 @@
       </w:pPr>
     </w:lvl>
   </w:abstractNum>
-  <w:abstractNum w:abstractNumId="20" w15:restartNumberingAfterBreak="0">
+  <w:abstractNum w:abstractNumId="23" w15:restartNumberingAfterBreak="0">
     <w:nsid w:val="3FEE5A24"/>
     <w:multiLevelType w:val="hybridMultilevel"/>
     <w:tmpl w:val="97922F3A"/>
@@ -19420,7 +20308,7 @@
       </w:pPr>
     </w:lvl>
   </w:abstractNum>
-  <w:abstractNum w:abstractNumId="21" w15:restartNumberingAfterBreak="0">
+  <w:abstractNum w:abstractNumId="24" w15:restartNumberingAfterBreak="0">
     <w:nsid w:val="405B2981"/>
     <w:multiLevelType w:val="hybridMultilevel"/>
     <w:tmpl w:val="878EE280"/>
@@ -19510,7 +20398,7 @@
       </w:pPr>
     </w:lvl>
   </w:abstractNum>
-  <w:abstractNum w:abstractNumId="22" w15:restartNumberingAfterBreak="0">
+  <w:abstractNum w:abstractNumId="25" w15:restartNumberingAfterBreak="0">
     <w:nsid w:val="42B31F6F"/>
     <w:multiLevelType w:val="hybridMultilevel"/>
     <w:tmpl w:val="0C265AC0"/>
@@ -19599,7 +20487,7 @@
       </w:pPr>
     </w:lvl>
   </w:abstractNum>
-  <w:abstractNum w:abstractNumId="23" w15:restartNumberingAfterBreak="0">
+  <w:abstractNum w:abstractNumId="26" w15:restartNumberingAfterBreak="0">
     <w:nsid w:val="42F150FF"/>
     <w:multiLevelType w:val="hybridMultilevel"/>
     <w:tmpl w:val="35C29BE0"/>
@@ -19688,7 +20576,7 @@
       </w:pPr>
     </w:lvl>
   </w:abstractNum>
-  <w:abstractNum w:abstractNumId="24" w15:restartNumberingAfterBreak="0">
+  <w:abstractNum w:abstractNumId="27" w15:restartNumberingAfterBreak="0">
     <w:nsid w:val="448D0538"/>
     <w:multiLevelType w:val="hybridMultilevel"/>
     <w:tmpl w:val="2862B826"/>
@@ -19778,7 +20666,7 @@
       </w:pPr>
     </w:lvl>
   </w:abstractNum>
-  <w:abstractNum w:abstractNumId="25" w15:restartNumberingAfterBreak="0">
+  <w:abstractNum w:abstractNumId="28" w15:restartNumberingAfterBreak="0">
     <w:nsid w:val="449548D8"/>
     <w:multiLevelType w:val="hybridMultilevel"/>
     <w:tmpl w:val="61D6C17E"/>
@@ -19868,7 +20756,7 @@
       </w:pPr>
     </w:lvl>
   </w:abstractNum>
-  <w:abstractNum w:abstractNumId="26" w15:restartNumberingAfterBreak="0">
+  <w:abstractNum w:abstractNumId="29" w15:restartNumberingAfterBreak="0">
     <w:nsid w:val="44A11129"/>
     <w:multiLevelType w:val="hybridMultilevel"/>
     <w:tmpl w:val="792629D6"/>
@@ -19957,7 +20845,7 @@
       </w:pPr>
     </w:lvl>
   </w:abstractNum>
-  <w:abstractNum w:abstractNumId="27" w15:restartNumberingAfterBreak="0">
+  <w:abstractNum w:abstractNumId="30" w15:restartNumberingAfterBreak="0">
     <w:nsid w:val="44F954F1"/>
     <w:multiLevelType w:val="hybridMultilevel"/>
     <w:tmpl w:val="F5FC70A0"/>
@@ -20046,7 +20934,7 @@
       </w:pPr>
     </w:lvl>
   </w:abstractNum>
-  <w:abstractNum w:abstractNumId="28" w15:restartNumberingAfterBreak="0">
+  <w:abstractNum w:abstractNumId="31" w15:restartNumberingAfterBreak="0">
     <w:nsid w:val="452312B0"/>
     <w:multiLevelType w:val="hybridMultilevel"/>
     <w:tmpl w:val="3CB09B6A"/>
@@ -20135,96 +21023,7 @@
       </w:pPr>
     </w:lvl>
   </w:abstractNum>
-  <w:abstractNum w:abstractNumId="29" w15:restartNumberingAfterBreak="0">
-    <w:nsid w:val="46C53D3B"/>
-    <w:multiLevelType w:val="hybridMultilevel"/>
-    <w:tmpl w:val="20B424B8"/>
-    <w:lvl w:ilvl="0" w:tplc="E92A7936">
-      <w:start w:val="1"/>
-      <w:numFmt w:val="decimal"/>
-      <w:lvlText w:val="%1."/>
-      <w:lvlJc w:val="left"/>
-      <w:pPr>
-        <w:ind w:left="1080" w:hanging="360"/>
-      </w:pPr>
-      <w:rPr>
-        <w:rFonts w:asciiTheme="minorHAnsi" w:eastAsiaTheme="minorHAnsi" w:hAnsiTheme="minorHAnsi" w:cstheme="minorBidi"/>
-      </w:rPr>
-    </w:lvl>
-    <w:lvl w:ilvl="1" w:tplc="2C0A0019" w:tentative="1">
-      <w:start w:val="1"/>
-      <w:numFmt w:val="lowerLetter"/>
-      <w:lvlText w:val="%2."/>
-      <w:lvlJc w:val="left"/>
-      <w:pPr>
-        <w:ind w:left="1800" w:hanging="360"/>
-      </w:pPr>
-    </w:lvl>
-    <w:lvl w:ilvl="2" w:tplc="2C0A001B" w:tentative="1">
-      <w:start w:val="1"/>
-      <w:numFmt w:val="lowerRoman"/>
-      <w:lvlText w:val="%3."/>
-      <w:lvlJc w:val="right"/>
-      <w:pPr>
-        <w:ind w:left="2520" w:hanging="180"/>
-      </w:pPr>
-    </w:lvl>
-    <w:lvl w:ilvl="3" w:tplc="2C0A000F" w:tentative="1">
-      <w:start w:val="1"/>
-      <w:numFmt w:val="decimal"/>
-      <w:lvlText w:val="%4."/>
-      <w:lvlJc w:val="left"/>
-      <w:pPr>
-        <w:ind w:left="3240" w:hanging="360"/>
-      </w:pPr>
-    </w:lvl>
-    <w:lvl w:ilvl="4" w:tplc="2C0A0019" w:tentative="1">
-      <w:start w:val="1"/>
-      <w:numFmt w:val="lowerLetter"/>
-      <w:lvlText w:val="%5."/>
-      <w:lvlJc w:val="left"/>
-      <w:pPr>
-        <w:ind w:left="3960" w:hanging="360"/>
-      </w:pPr>
-    </w:lvl>
-    <w:lvl w:ilvl="5" w:tplc="2C0A001B" w:tentative="1">
-      <w:start w:val="1"/>
-      <w:numFmt w:val="lowerRoman"/>
-      <w:lvlText w:val="%6."/>
-      <w:lvlJc w:val="right"/>
-      <w:pPr>
-        <w:ind w:left="4680" w:hanging="180"/>
-      </w:pPr>
-    </w:lvl>
-    <w:lvl w:ilvl="6" w:tplc="2C0A000F" w:tentative="1">
-      <w:start w:val="1"/>
-      <w:numFmt w:val="decimal"/>
-      <w:lvlText w:val="%7."/>
-      <w:lvlJc w:val="left"/>
-      <w:pPr>
-        <w:ind w:left="5400" w:hanging="360"/>
-      </w:pPr>
-    </w:lvl>
-    <w:lvl w:ilvl="7" w:tplc="2C0A0019" w:tentative="1">
-      <w:start w:val="1"/>
-      <w:numFmt w:val="lowerLetter"/>
-      <w:lvlText w:val="%8."/>
-      <w:lvlJc w:val="left"/>
-      <w:pPr>
-        <w:ind w:left="6120" w:hanging="360"/>
-      </w:pPr>
-    </w:lvl>
-    <w:lvl w:ilvl="8" w:tplc="2C0A001B" w:tentative="1">
-      <w:start w:val="1"/>
-      <w:numFmt w:val="lowerRoman"/>
-      <w:lvlText w:val="%9."/>
-      <w:lvlJc w:val="right"/>
-      <w:pPr>
-        <w:ind w:left="6840" w:hanging="180"/>
-      </w:pPr>
-    </w:lvl>
-  </w:abstractNum>
-  <w:abstractNum w:abstractNumId="30" w15:restartNumberingAfterBreak="0">
+  <w:abstractNum w:abstractNumId="32" w15:restartNumberingAfterBreak="0">
     <w:nsid w:val="48262363"/>
     <w:multiLevelType w:val="hybridMultilevel"/>
     <w:tmpl w:val="3278824A"/>
@@ -20313,7 +21112,7 @@
       </w:pPr>
     </w:lvl>
   </w:abstractNum>
-  <w:abstractNum w:abstractNumId="31" w15:restartNumberingAfterBreak="0">
+  <w:abstractNum w:abstractNumId="33" w15:restartNumberingAfterBreak="0">
     <w:nsid w:val="48455002"/>
     <w:multiLevelType w:val="hybridMultilevel"/>
     <w:tmpl w:val="11B0D5B2"/>
@@ -20402,7 +21201,7 @@
       </w:pPr>
     </w:lvl>
   </w:abstractNum>
-  <w:abstractNum w:abstractNumId="32" w15:restartNumberingAfterBreak="0">
+  <w:abstractNum w:abstractNumId="34" w15:restartNumberingAfterBreak="0">
     <w:nsid w:val="48620DB8"/>
     <w:multiLevelType w:val="hybridMultilevel"/>
     <w:tmpl w:val="FF040042"/>
@@ -20491,7 +21290,7 @@
       </w:pPr>
     </w:lvl>
   </w:abstractNum>
-  <w:abstractNum w:abstractNumId="33" w15:restartNumberingAfterBreak="0">
+  <w:abstractNum w:abstractNumId="35" w15:restartNumberingAfterBreak="0">
     <w:nsid w:val="4C471596"/>
     <w:multiLevelType w:val="hybridMultilevel"/>
     <w:tmpl w:val="4E1E5024"/>
@@ -20580,7 +21379,7 @@
       </w:pPr>
     </w:lvl>
   </w:abstractNum>
-  <w:abstractNum w:abstractNumId="34" w15:restartNumberingAfterBreak="0">
+  <w:abstractNum w:abstractNumId="36" w15:restartNumberingAfterBreak="0">
     <w:nsid w:val="4CF05FB3"/>
     <w:multiLevelType w:val="hybridMultilevel"/>
     <w:tmpl w:val="B5C871FC"/>
@@ -20669,7 +21468,7 @@
       </w:pPr>
     </w:lvl>
   </w:abstractNum>
-  <w:abstractNum w:abstractNumId="35" w15:restartNumberingAfterBreak="0">
+  <w:abstractNum w:abstractNumId="37" w15:restartNumberingAfterBreak="0">
     <w:nsid w:val="4DAF6D7B"/>
     <w:multiLevelType w:val="hybridMultilevel"/>
     <w:tmpl w:val="133C403A"/>
@@ -20758,7 +21557,7 @@
       </w:pPr>
     </w:lvl>
   </w:abstractNum>
-  <w:abstractNum w:abstractNumId="36" w15:restartNumberingAfterBreak="0">
+  <w:abstractNum w:abstractNumId="38" w15:restartNumberingAfterBreak="0">
     <w:nsid w:val="4DF874EB"/>
     <w:multiLevelType w:val="hybridMultilevel"/>
     <w:tmpl w:val="EA38EEC2"/>
@@ -20847,7 +21646,7 @@
       </w:pPr>
     </w:lvl>
   </w:abstractNum>
-  <w:abstractNum w:abstractNumId="37" w15:restartNumberingAfterBreak="0">
+  <w:abstractNum w:abstractNumId="39" w15:restartNumberingAfterBreak="0">
     <w:nsid w:val="51FD22FD"/>
     <w:multiLevelType w:val="hybridMultilevel"/>
     <w:tmpl w:val="385A5950"/>
@@ -20936,7 +21735,7 @@
       </w:pPr>
     </w:lvl>
   </w:abstractNum>
-  <w:abstractNum w:abstractNumId="38" w15:restartNumberingAfterBreak="0">
+  <w:abstractNum w:abstractNumId="40" w15:restartNumberingAfterBreak="0">
     <w:nsid w:val="54005D4B"/>
     <w:multiLevelType w:val="hybridMultilevel"/>
     <w:tmpl w:val="FF040042"/>
@@ -21025,7 +21824,7 @@
       </w:pPr>
     </w:lvl>
   </w:abstractNum>
-  <w:abstractNum w:abstractNumId="39" w15:restartNumberingAfterBreak="0">
+  <w:abstractNum w:abstractNumId="41" w15:restartNumberingAfterBreak="0">
     <w:nsid w:val="55030E52"/>
     <w:multiLevelType w:val="hybridMultilevel"/>
     <w:tmpl w:val="0E32D78E"/>
@@ -21114,7 +21913,7 @@
       </w:pPr>
     </w:lvl>
   </w:abstractNum>
-  <w:abstractNum w:abstractNumId="40" w15:restartNumberingAfterBreak="0">
+  <w:abstractNum w:abstractNumId="42" w15:restartNumberingAfterBreak="0">
     <w:nsid w:val="55DA4DBC"/>
     <w:multiLevelType w:val="hybridMultilevel"/>
     <w:tmpl w:val="A454B748"/>
@@ -21203,7 +22002,7 @@
       </w:pPr>
     </w:lvl>
   </w:abstractNum>
-  <w:abstractNum w:abstractNumId="41" w15:restartNumberingAfterBreak="0">
+  <w:abstractNum w:abstractNumId="43" w15:restartNumberingAfterBreak="0">
     <w:nsid w:val="56F94DCE"/>
     <w:multiLevelType w:val="hybridMultilevel"/>
     <w:tmpl w:val="98F0DAD6"/>
@@ -21292,7 +22091,7 @@
       </w:pPr>
     </w:lvl>
   </w:abstractNum>
-  <w:abstractNum w:abstractNumId="42" w15:restartNumberingAfterBreak="0">
+  <w:abstractNum w:abstractNumId="44" w15:restartNumberingAfterBreak="0">
     <w:nsid w:val="582850E3"/>
     <w:multiLevelType w:val="hybridMultilevel"/>
     <w:tmpl w:val="FF040042"/>
@@ -21381,7 +22180,7 @@
       </w:pPr>
     </w:lvl>
   </w:abstractNum>
-  <w:abstractNum w:abstractNumId="43" w15:restartNumberingAfterBreak="0">
+  <w:abstractNum w:abstractNumId="45" w15:restartNumberingAfterBreak="0">
     <w:nsid w:val="5C8808E0"/>
     <w:multiLevelType w:val="hybridMultilevel"/>
     <w:tmpl w:val="570CE388"/>
@@ -21472,7 +22271,7 @@
       </w:pPr>
     </w:lvl>
   </w:abstractNum>
-  <w:abstractNum w:abstractNumId="44" w15:restartNumberingAfterBreak="0">
+  <w:abstractNum w:abstractNumId="46" w15:restartNumberingAfterBreak="0">
     <w:nsid w:val="5D2762FE"/>
     <w:multiLevelType w:val="hybridMultilevel"/>
     <w:tmpl w:val="F8882EF6"/>
@@ -21585,7 +22384,7 @@
       </w:rPr>
     </w:lvl>
   </w:abstractNum>
-  <w:abstractNum w:abstractNumId="45" w15:restartNumberingAfterBreak="0">
+  <w:abstractNum w:abstractNumId="47" w15:restartNumberingAfterBreak="0">
     <w:nsid w:val="6032227C"/>
     <w:multiLevelType w:val="hybridMultilevel"/>
     <w:tmpl w:val="D5CCB39A"/>
@@ -21674,7 +22473,7 @@
       </w:pPr>
     </w:lvl>
   </w:abstractNum>
-  <w:abstractNum w:abstractNumId="46" w15:restartNumberingAfterBreak="0">
+  <w:abstractNum w:abstractNumId="48" w15:restartNumberingAfterBreak="0">
     <w:nsid w:val="615F3952"/>
     <w:multiLevelType w:val="hybridMultilevel"/>
     <w:tmpl w:val="C3D65D18"/>
@@ -21764,7 +22563,7 @@
       </w:pPr>
     </w:lvl>
   </w:abstractNum>
-  <w:abstractNum w:abstractNumId="47" w15:restartNumberingAfterBreak="0">
+  <w:abstractNum w:abstractNumId="49" w15:restartNumberingAfterBreak="0">
     <w:nsid w:val="61C219E8"/>
     <w:multiLevelType w:val="hybridMultilevel"/>
     <w:tmpl w:val="A5425EDE"/>
@@ -21853,7 +22652,7 @@
       </w:pPr>
     </w:lvl>
   </w:abstractNum>
-  <w:abstractNum w:abstractNumId="48" w15:restartNumberingAfterBreak="0">
+  <w:abstractNum w:abstractNumId="50" w15:restartNumberingAfterBreak="0">
     <w:nsid w:val="63A328DB"/>
     <w:multiLevelType w:val="hybridMultilevel"/>
     <w:tmpl w:val="CAF22E50"/>
@@ -21942,7 +22741,7 @@
       </w:pPr>
     </w:lvl>
   </w:abstractNum>
-  <w:abstractNum w:abstractNumId="49" w15:restartNumberingAfterBreak="0">
+  <w:abstractNum w:abstractNumId="51" w15:restartNumberingAfterBreak="0">
     <w:nsid w:val="64862AF1"/>
     <w:multiLevelType w:val="hybridMultilevel"/>
     <w:tmpl w:val="34D8D248"/>
@@ -22031,7 +22830,7 @@
       </w:pPr>
     </w:lvl>
   </w:abstractNum>
-  <w:abstractNum w:abstractNumId="50" w15:restartNumberingAfterBreak="0">
+  <w:abstractNum w:abstractNumId="52" w15:restartNumberingAfterBreak="0">
     <w:nsid w:val="67D93DD0"/>
     <w:multiLevelType w:val="hybridMultilevel"/>
     <w:tmpl w:val="6AC801A6"/>
@@ -22121,7 +22920,7 @@
       </w:pPr>
     </w:lvl>
   </w:abstractNum>
-  <w:abstractNum w:abstractNumId="51" w15:restartNumberingAfterBreak="0">
+  <w:abstractNum w:abstractNumId="53" w15:restartNumberingAfterBreak="0">
     <w:nsid w:val="6BDD3A32"/>
     <w:multiLevelType w:val="hybridMultilevel"/>
     <w:tmpl w:val="2B2A43EE"/>
@@ -22211,7 +23010,7 @@
       </w:pPr>
     </w:lvl>
   </w:abstractNum>
-  <w:abstractNum w:abstractNumId="52" w15:restartNumberingAfterBreak="0">
+  <w:abstractNum w:abstractNumId="54" w15:restartNumberingAfterBreak="0">
     <w:nsid w:val="6EA16C20"/>
     <w:multiLevelType w:val="hybridMultilevel"/>
     <w:tmpl w:val="AC026222"/>
@@ -22300,7 +23099,7 @@
       </w:pPr>
     </w:lvl>
   </w:abstractNum>
-  <w:abstractNum w:abstractNumId="53" w15:restartNumberingAfterBreak="0">
+  <w:abstractNum w:abstractNumId="55" w15:restartNumberingAfterBreak="0">
     <w:nsid w:val="6EAF7625"/>
     <w:multiLevelType w:val="hybridMultilevel"/>
     <w:tmpl w:val="2A30ECDC"/>
@@ -22390,7 +23189,7 @@
       </w:pPr>
     </w:lvl>
   </w:abstractNum>
-  <w:abstractNum w:abstractNumId="54" w15:restartNumberingAfterBreak="0">
+  <w:abstractNum w:abstractNumId="56" w15:restartNumberingAfterBreak="0">
     <w:nsid w:val="704B3B29"/>
     <w:multiLevelType w:val="hybridMultilevel"/>
     <w:tmpl w:val="E8B4C838"/>
@@ -22481,7 +23280,7 @@
       </w:pPr>
     </w:lvl>
   </w:abstractNum>
-  <w:abstractNum w:abstractNumId="55" w15:restartNumberingAfterBreak="0">
+  <w:abstractNum w:abstractNumId="57" w15:restartNumberingAfterBreak="0">
     <w:nsid w:val="70C21DC1"/>
     <w:multiLevelType w:val="hybridMultilevel"/>
     <w:tmpl w:val="D8861744"/>
@@ -22570,7 +23369,7 @@
       </w:pPr>
     </w:lvl>
   </w:abstractNum>
-  <w:abstractNum w:abstractNumId="56" w15:restartNumberingAfterBreak="0">
+  <w:abstractNum w:abstractNumId="58" w15:restartNumberingAfterBreak="0">
     <w:nsid w:val="71715213"/>
     <w:multiLevelType w:val="hybridMultilevel"/>
     <w:tmpl w:val="FF040042"/>
@@ -22659,7 +23458,7 @@
       </w:pPr>
     </w:lvl>
   </w:abstractNum>
-  <w:abstractNum w:abstractNumId="57" w15:restartNumberingAfterBreak="0">
+  <w:abstractNum w:abstractNumId="59" w15:restartNumberingAfterBreak="0">
     <w:nsid w:val="73EF594C"/>
     <w:multiLevelType w:val="hybridMultilevel"/>
     <w:tmpl w:val="C07E2C3E"/>
@@ -22748,7 +23547,7 @@
       </w:pPr>
     </w:lvl>
   </w:abstractNum>
-  <w:abstractNum w:abstractNumId="58" w15:restartNumberingAfterBreak="0">
+  <w:abstractNum w:abstractNumId="60" w15:restartNumberingAfterBreak="0">
     <w:nsid w:val="74A939B5"/>
     <w:multiLevelType w:val="hybridMultilevel"/>
     <w:tmpl w:val="02E6780A"/>
@@ -22837,7 +23636,7 @@
       </w:pPr>
     </w:lvl>
   </w:abstractNum>
-  <w:abstractNum w:abstractNumId="59" w15:restartNumberingAfterBreak="0">
+  <w:abstractNum w:abstractNumId="61" w15:restartNumberingAfterBreak="0">
     <w:nsid w:val="751A3A86"/>
     <w:multiLevelType w:val="hybridMultilevel"/>
     <w:tmpl w:val="D83621FA"/>
@@ -22926,7 +23725,7 @@
       </w:pPr>
     </w:lvl>
   </w:abstractNum>
-  <w:abstractNum w:abstractNumId="60" w15:restartNumberingAfterBreak="0">
+  <w:abstractNum w:abstractNumId="62" w15:restartNumberingAfterBreak="0">
     <w:nsid w:val="785060AE"/>
     <w:multiLevelType w:val="hybridMultilevel"/>
     <w:tmpl w:val="97922F3A"/>
@@ -23015,7 +23814,7 @@
       </w:pPr>
     </w:lvl>
   </w:abstractNum>
-  <w:abstractNum w:abstractNumId="61" w15:restartNumberingAfterBreak="0">
+  <w:abstractNum w:abstractNumId="63" w15:restartNumberingAfterBreak="0">
     <w:nsid w:val="7DB02B9A"/>
     <w:multiLevelType w:val="hybridMultilevel"/>
     <w:tmpl w:val="1E6EBA34"/>
@@ -23104,7 +23903,7 @@
       </w:pPr>
     </w:lvl>
   </w:abstractNum>
-  <w:abstractNum w:abstractNumId="62" w15:restartNumberingAfterBreak="0">
+  <w:abstractNum w:abstractNumId="64" w15:restartNumberingAfterBreak="0">
     <w:nsid w:val="7DEB06FD"/>
     <w:multiLevelType w:val="hybridMultilevel"/>
     <w:tmpl w:val="DFFE9818"/>
@@ -23194,7 +23993,7 @@
       </w:pPr>
     </w:lvl>
   </w:abstractNum>
-  <w:abstractNum w:abstractNumId="63" w15:restartNumberingAfterBreak="0">
+  <w:abstractNum w:abstractNumId="65" w15:restartNumberingAfterBreak="0">
     <w:nsid w:val="7E817321"/>
     <w:multiLevelType w:val="hybridMultilevel"/>
     <w:tmpl w:val="44643FF8"/>
@@ -23285,198 +24084,204 @@
     </w:lvl>
   </w:abstractNum>
   <w:num w:numId="1">
+    <w:abstractNumId w:val="43"/>
+  </w:num>
+  <w:num w:numId="2">
+    <w:abstractNumId w:val="65"/>
+  </w:num>
+  <w:num w:numId="3">
+    <w:abstractNumId w:val="32"/>
+  </w:num>
+  <w:num w:numId="4">
+    <w:abstractNumId w:val="26"/>
+  </w:num>
+  <w:num w:numId="5">
+    <w:abstractNumId w:val="21"/>
+  </w:num>
+  <w:num w:numId="6">
+    <w:abstractNumId w:val="59"/>
+  </w:num>
+  <w:num w:numId="7">
+    <w:abstractNumId w:val="5"/>
+  </w:num>
+  <w:num w:numId="8">
+    <w:abstractNumId w:val="15"/>
+  </w:num>
+  <w:num w:numId="9">
     <w:abstractNumId w:val="41"/>
   </w:num>
-  <w:num w:numId="2">
+  <w:num w:numId="10">
+    <w:abstractNumId w:val="46"/>
+  </w:num>
+  <w:num w:numId="11">
+    <w:abstractNumId w:val="4"/>
+  </w:num>
+  <w:num w:numId="12">
+    <w:abstractNumId w:val="27"/>
+  </w:num>
+  <w:num w:numId="13">
+    <w:abstractNumId w:val="6"/>
+  </w:num>
+  <w:num w:numId="14">
+    <w:abstractNumId w:val="35"/>
+  </w:num>
+  <w:num w:numId="15">
+    <w:abstractNumId w:val="16"/>
+  </w:num>
+  <w:num w:numId="16">
     <w:abstractNumId w:val="63"/>
   </w:num>
-  <w:num w:numId="3">
-    <w:abstractNumId w:val="30"/>
-  </w:num>
-  <w:num w:numId="4">
-    <w:abstractNumId w:val="23"/>
-  </w:num>
-  <w:num w:numId="5">
-    <w:abstractNumId w:val="18"/>
-  </w:num>
-  <w:num w:numId="6">
-    <w:abstractNumId w:val="57"/>
-  </w:num>
-  <w:num w:numId="7">
-    <w:abstractNumId w:val="4"/>
-  </w:num>
-  <w:num w:numId="8">
-    <w:abstractNumId w:val="12"/>
-  </w:num>
-  <w:num w:numId="9">
-    <w:abstractNumId w:val="39"/>
-  </w:num>
-  <w:num w:numId="10">
-    <w:abstractNumId w:val="44"/>
-  </w:num>
-  <w:num w:numId="11">
-    <w:abstractNumId w:val="3"/>
-  </w:num>
-  <w:num w:numId="12">
-    <w:abstractNumId w:val="24"/>
-  </w:num>
-  <w:num w:numId="13">
-    <w:abstractNumId w:val="5"/>
-  </w:num>
-  <w:num w:numId="14">
-    <w:abstractNumId w:val="33"/>
-  </w:num>
-  <w:num w:numId="15">
-    <w:abstractNumId w:val="13"/>
-  </w:num>
-  <w:num w:numId="16">
-    <w:abstractNumId w:val="61"/>
-  </w:num>
   <w:num w:numId="17">
-    <w:abstractNumId w:val="9"/>
+    <w:abstractNumId w:val="11"/>
   </w:num>
   <w:num w:numId="18">
-    <w:abstractNumId w:val="58"/>
+    <w:abstractNumId w:val="60"/>
   </w:num>
   <w:num w:numId="19">
-    <w:abstractNumId w:val="52"/>
+    <w:abstractNumId w:val="54"/>
   </w:num>
   <w:num w:numId="20">
     <w:abstractNumId w:val="0"/>
   </w:num>
   <w:num w:numId="21">
-    <w:abstractNumId w:val="59"/>
+    <w:abstractNumId w:val="61"/>
   </w:num>
   <w:num w:numId="22">
-    <w:abstractNumId w:val="48"/>
+    <w:abstractNumId w:val="50"/>
   </w:num>
   <w:num w:numId="23">
-    <w:abstractNumId w:val="37"/>
+    <w:abstractNumId w:val="39"/>
   </w:num>
   <w:num w:numId="24">
-    <w:abstractNumId w:val="34"/>
+    <w:abstractNumId w:val="36"/>
   </w:num>
   <w:num w:numId="25">
     <w:abstractNumId w:val="1"/>
   </w:num>
   <w:num w:numId="26">
+    <w:abstractNumId w:val="64"/>
+  </w:num>
+  <w:num w:numId="27">
+    <w:abstractNumId w:val="20"/>
+  </w:num>
+  <w:num w:numId="28">
+    <w:abstractNumId w:val="9"/>
+  </w:num>
+  <w:num w:numId="29">
+    <w:abstractNumId w:val="51"/>
+  </w:num>
+  <w:num w:numId="30">
+    <w:abstractNumId w:val="12"/>
+  </w:num>
+  <w:num w:numId="31">
+    <w:abstractNumId w:val="22"/>
+  </w:num>
+  <w:num w:numId="32">
+    <w:abstractNumId w:val="30"/>
+  </w:num>
+  <w:num w:numId="33">
+    <w:abstractNumId w:val="31"/>
+  </w:num>
+  <w:num w:numId="34">
+    <w:abstractNumId w:val="17"/>
+  </w:num>
+  <w:num w:numId="35">
+    <w:abstractNumId w:val="44"/>
+  </w:num>
+  <w:num w:numId="36">
+    <w:abstractNumId w:val="48"/>
+  </w:num>
+  <w:num w:numId="37">
+    <w:abstractNumId w:val="38"/>
+  </w:num>
+  <w:num w:numId="38">
+    <w:abstractNumId w:val="47"/>
+  </w:num>
+  <w:num w:numId="39">
+    <w:abstractNumId w:val="8"/>
+  </w:num>
+  <w:num w:numId="40">
+    <w:abstractNumId w:val="37"/>
+  </w:num>
+  <w:num w:numId="41">
+    <w:abstractNumId w:val="55"/>
+  </w:num>
+  <w:num w:numId="42">
+    <w:abstractNumId w:val="34"/>
+  </w:num>
+  <w:num w:numId="43">
+    <w:abstractNumId w:val="52"/>
+  </w:num>
+  <w:num w:numId="44">
+    <w:abstractNumId w:val="40"/>
+  </w:num>
+  <w:num w:numId="45">
+    <w:abstractNumId w:val="18"/>
+  </w:num>
+  <w:num w:numId="46">
+    <w:abstractNumId w:val="13"/>
+  </w:num>
+  <w:num w:numId="47">
+    <w:abstractNumId w:val="56"/>
+  </w:num>
+  <w:num w:numId="48">
+    <w:abstractNumId w:val="58"/>
+  </w:num>
+  <w:num w:numId="49">
+    <w:abstractNumId w:val="45"/>
+  </w:num>
+  <w:num w:numId="50">
+    <w:abstractNumId w:val="7"/>
+  </w:num>
+  <w:num w:numId="51">
+    <w:abstractNumId w:val="28"/>
+  </w:num>
+  <w:num w:numId="52">
+    <w:abstractNumId w:val="49"/>
+  </w:num>
+  <w:num w:numId="53">
+    <w:abstractNumId w:val="53"/>
+  </w:num>
+  <w:num w:numId="54">
+    <w:abstractNumId w:val="33"/>
+  </w:num>
+  <w:num w:numId="55">
+    <w:abstractNumId w:val="57"/>
+  </w:num>
+  <w:num w:numId="56">
+    <w:abstractNumId w:val="24"/>
+  </w:num>
+  <w:num w:numId="57">
+    <w:abstractNumId w:val="29"/>
+  </w:num>
+  <w:num w:numId="58">
+    <w:abstractNumId w:val="3"/>
+  </w:num>
+  <w:num w:numId="59">
+    <w:abstractNumId w:val="19"/>
+  </w:num>
+  <w:num w:numId="60">
+    <w:abstractNumId w:val="25"/>
+  </w:num>
+  <w:num w:numId="61">
+    <w:abstractNumId w:val="42"/>
+  </w:num>
+  <w:num w:numId="62">
+    <w:abstractNumId w:val="23"/>
+  </w:num>
+  <w:num w:numId="63">
     <w:abstractNumId w:val="62"/>
   </w:num>
-  <w:num w:numId="27">
-    <w:abstractNumId w:val="17"/>
-  </w:num>
-  <w:num w:numId="28">
-    <w:abstractNumId w:val="8"/>
-  </w:num>
-  <w:num w:numId="29">
-    <w:abstractNumId w:val="49"/>
-  </w:num>
-  <w:num w:numId="30">
+  <w:num w:numId="64">
     <w:abstractNumId w:val="10"/>
   </w:num>
-  <w:num w:numId="31">
-    <w:abstractNumId w:val="19"/>
+  <w:num w:numId="65">
+    <w:abstractNumId w:val="2"/>
   </w:num>
-  <w:num w:numId="32">
-    <w:abstractNumId w:val="27"/>
-  </w:num>
-  <w:num w:numId="33">
-    <w:abstractNumId w:val="28"/>
-  </w:num>
-  <w:num w:numId="34">
+  <w:num w:numId="66">
     <w:abstractNumId w:val="14"/>
   </w:num>
-  <w:num w:numId="35">
-    <w:abstractNumId w:val="42"/>
-  </w:num>
-  <w:num w:numId="36">
-    <w:abstractNumId w:val="46"/>
-  </w:num>
-  <w:num w:numId="37">
-    <w:abstractNumId w:val="36"/>
-  </w:num>
-  <w:num w:numId="38">
-    <w:abstractNumId w:val="45"/>
-  </w:num>
-  <w:num w:numId="39">
-    <w:abstractNumId w:val="7"/>
-  </w:num>
-  <w:num w:numId="40">
-    <w:abstractNumId w:val="35"/>
-  </w:num>
-  <w:num w:numId="41">
-    <w:abstractNumId w:val="53"/>
-  </w:num>
-  <w:num w:numId="42">
-    <w:abstractNumId w:val="32"/>
-  </w:num>
-  <w:num w:numId="43">
-    <w:abstractNumId w:val="50"/>
-  </w:num>
-  <w:num w:numId="44">
-    <w:abstractNumId w:val="38"/>
-  </w:num>
-  <w:num w:numId="45">
-    <w:abstractNumId w:val="15"/>
-  </w:num>
-  <w:num w:numId="46">
-    <w:abstractNumId w:val="11"/>
-  </w:num>
-  <w:num w:numId="47">
-    <w:abstractNumId w:val="54"/>
-  </w:num>
-  <w:num w:numId="48">
-    <w:abstractNumId w:val="56"/>
-  </w:num>
-  <w:num w:numId="49">
-    <w:abstractNumId w:val="43"/>
-  </w:num>
-  <w:num w:numId="50">
-    <w:abstractNumId w:val="6"/>
-  </w:num>
-  <w:num w:numId="51">
-    <w:abstractNumId w:val="25"/>
-  </w:num>
-  <w:num w:numId="52">
-    <w:abstractNumId w:val="47"/>
-  </w:num>
-  <w:num w:numId="53">
-    <w:abstractNumId w:val="51"/>
-  </w:num>
-  <w:num w:numId="54">
-    <w:abstractNumId w:val="31"/>
-  </w:num>
-  <w:num w:numId="55">
-    <w:abstractNumId w:val="55"/>
-  </w:num>
-  <w:num w:numId="56">
-    <w:abstractNumId w:val="21"/>
-  </w:num>
-  <w:num w:numId="57">
-    <w:abstractNumId w:val="26"/>
-  </w:num>
-  <w:num w:numId="58">
-    <w:abstractNumId w:val="2"/>
-  </w:num>
-  <w:num w:numId="59">
-    <w:abstractNumId w:val="16"/>
-  </w:num>
-  <w:num w:numId="60">
-    <w:abstractNumId w:val="22"/>
-  </w:num>
-  <w:num w:numId="61">
-    <w:abstractNumId w:val="40"/>
-  </w:num>
-  <w:num w:numId="62">
-    <w:abstractNumId w:val="29"/>
-  </w:num>
-  <w:num w:numId="63">
-    <w:abstractNumId w:val="20"/>
-  </w:num>
-  <w:num w:numId="64">
-    <w:abstractNumId w:val="60"/>
-  </w:num>
-  <w:numIdMacAtCleanup w:val="54"/>
+  <w:numIdMacAtCleanup w:val="66"/>
 </w:numbering>
 </file>
 

</xml_diff>